<commit_message>
working on the sage paper
</commit_message>
<xml_diff>
--- a/SAGE/Will Edits - Qualitative Dataset Template.docx
+++ b/SAGE/Will Edits - Qualitative Dataset Template.docx
@@ -1,7 +1,63 @@
 
 <file path=word/document.xml><?xml version="1.0" encoding="utf-8"?>
-<w:document xmlns:wpc="http://schemas.microsoft.com/office/word/2010/wordprocessingCanvas" xmlns:mo="http://schemas.microsoft.com/office/mac/office/2008/main" xmlns:mc="http://schemas.openxmlformats.org/markup-compatibility/2006" xmlns:mv="urn:schemas-microsoft-com:mac:vml" xmlns:o="urn:schemas-microsoft-com:office:office" xmlns:r="http://schemas.openxmlformats.org/officeDocument/2006/relationships" xmlns:m="http://schemas.openxmlformats.org/officeDocument/2006/math" xmlns:v="urn:schemas-microsoft-com:vml" xmlns:wp14="http://schemas.microsoft.com/office/word/2010/wordprocessingDrawing" xmlns:wp="http://schemas.openxmlformats.org/drawingml/2006/wordprocessingDrawing" xmlns:w10="urn:schemas-microsoft-com:office:word" xmlns:w="http://schemas.openxmlformats.org/wordprocessingml/2006/main" xmlns:w14="http://schemas.microsoft.com/office/word/2010/wordml" xmlns:wpg="http://schemas.microsoft.com/office/word/2010/wordprocessingGroup" xmlns:wpi="http://schemas.microsoft.com/office/word/2010/wordprocessingInk" xmlns:wne="http://schemas.microsoft.com/office/word/2006/wordml" xmlns:wps="http://schemas.microsoft.com/office/word/2010/wordprocessingShape" mc:Ignorable="w14 wp14">
+<w:document xmlns:wpc="http://schemas.microsoft.com/office/word/2010/wordprocessingCanvas" xmlns:cx="http://schemas.microsoft.com/office/drawing/2014/chartex" xmlns:cx1="http://schemas.microsoft.com/office/drawing/2015/9/8/chartex" xmlns:cx2="http://schemas.microsoft.com/office/drawing/2015/10/21/chartex" xmlns:cx3="http://schemas.microsoft.com/office/drawing/2016/5/9/chartex" xmlns:cx4="http://schemas.microsoft.com/office/drawing/2016/5/10/chartex" xmlns:cx5="http://schemas.microsoft.com/office/drawing/2016/5/11/chartex" xmlns:cx6="http://schemas.microsoft.com/office/drawing/2016/5/12/chartex" xmlns:cx7="http://schemas.microsoft.com/office/drawing/2016/5/13/chartex" xmlns:cx8="http://schemas.microsoft.com/office/drawing/2016/5/14/chartex" xmlns:mc="http://schemas.openxmlformats.org/markup-compatibility/2006" xmlns:aink="http://schemas.microsoft.com/office/drawing/2016/ink" xmlns:am3d="http://schemas.microsoft.com/office/drawing/2017/model3d" xmlns:o="urn:schemas-microsoft-com:office:office" xmlns:r="http://schemas.openxmlformats.org/officeDocument/2006/relationships" xmlns:m="http://schemas.openxmlformats.org/officeDocument/2006/math" xmlns:v="urn:schemas-microsoft-com:vml" xmlns:wp14="http://schemas.microsoft.com/office/word/2010/wordprocessingDrawing" xmlns:wp="http://schemas.openxmlformats.org/drawingml/2006/wordprocessingDrawing" xmlns:w10="urn:schemas-microsoft-com:office:word" xmlns:w="http://schemas.openxmlformats.org/wordprocessingml/2006/main" xmlns:w14="http://schemas.microsoft.com/office/word/2010/wordml" xmlns:w15="http://schemas.microsoft.com/office/word/2012/wordml" xmlns:w16cid="http://schemas.microsoft.com/office/word/2016/wordml/cid" xmlns:w16se="http://schemas.microsoft.com/office/word/2015/wordml/symex" xmlns:wpg="http://schemas.microsoft.com/office/word/2010/wordprocessingGroup" xmlns:wpi="http://schemas.microsoft.com/office/word/2010/wordprocessingInk" xmlns:wne="http://schemas.microsoft.com/office/word/2006/wordml" xmlns:wps="http://schemas.microsoft.com/office/word/2010/wordprocessingShape" mc:Ignorable="w14 w15 w16se w16cid wp14">
   <w:body>
+    <w:p>
+      <w:pPr>
+        <w:spacing w:after="0"/>
+        <w:rPr>
+          <w:rFonts w:ascii="Times New Roman" w:hAnsi="Times New Roman" w:cs="Times New Roman"/>
+          <w:b/>
+          <w:sz w:val="36"/>
+          <w:szCs w:val="36"/>
+          <w:lang w:val="en-US"/>
+        </w:rPr>
+      </w:pPr>
+      <w:r>
+        <w:rPr>
+          <w:rFonts w:ascii="Times New Roman" w:hAnsi="Times New Roman" w:cs="Times New Roman"/>
+          <w:b/>
+          <w:sz w:val="36"/>
+          <w:szCs w:val="36"/>
+          <w:lang w:val="en-US"/>
+        </w:rPr>
+        <w:t>Title</w:t>
+      </w:r>
+    </w:p>
+    <w:p>
+      <w:pPr>
+        <w:spacing w:after="0"/>
+        <w:rPr>
+          <w:rFonts w:ascii="Times New Roman" w:hAnsi="Times New Roman" w:cs="Times New Roman"/>
+          <w:b/>
+          <w:sz w:val="36"/>
+          <w:szCs w:val="36"/>
+          <w:lang w:val="en-US"/>
+        </w:rPr>
+      </w:pPr>
+    </w:p>
+    <w:p>
+      <w:pPr>
+        <w:spacing w:after="0"/>
+        <w:rPr>
+          <w:rFonts w:ascii="Times New Roman" w:hAnsi="Times New Roman" w:cs="Times New Roman"/>
+          <w:b/>
+          <w:sz w:val="36"/>
+          <w:szCs w:val="36"/>
+          <w:lang w:val="en-US"/>
+        </w:rPr>
+      </w:pPr>
+      <w:r>
+        <w:rPr>
+          <w:rFonts w:ascii="Times New Roman" w:hAnsi="Times New Roman" w:cs="Times New Roman"/>
+          <w:b/>
+          <w:sz w:val="36"/>
+          <w:szCs w:val="36"/>
+          <w:lang w:val="en-US"/>
+        </w:rPr>
+        <w:t>Using Word Frequencies to Analyze Political Language and Moral Focus</w:t>
+      </w:r>
+    </w:p>
     <w:p>
       <w:pPr>
         <w:spacing w:after="0"/>
@@ -13,32 +69,19 @@
           <w:lang w:val="en-US"/>
         </w:rPr>
       </w:pPr>
-      <w:r>
-        <w:rPr>
-          <w:rFonts w:ascii="Times New Roman" w:hAnsi="Times New Roman" w:cs="Times New Roman"/>
-          <w:b/>
-          <w:sz w:val="32"/>
-          <w:szCs w:val="32"/>
-          <w:lang w:val="en-US"/>
-        </w:rPr>
-        <w:t>Qualitative Dataset Template</w:t>
-      </w:r>
-    </w:p>
-    <w:p>
-      <w:pPr>
-        <w:spacing w:after="0"/>
-        <w:rPr>
-          <w:rFonts w:ascii="Times New Roman" w:hAnsi="Times New Roman" w:cs="Times New Roman"/>
-          <w:b/>
-          <w:sz w:val="32"/>
-          <w:szCs w:val="32"/>
-          <w:lang w:val="en-US"/>
-        </w:rPr>
-      </w:pPr>
-    </w:p>
-    <w:p>
-      <w:pPr>
-        <w:spacing w:after="0"/>
+    </w:p>
+    <w:p>
+      <w:pPr>
+        <w:spacing w:after="0"/>
+        <w:rPr>
+          <w:rFonts w:ascii="Times New Roman" w:hAnsi="Times New Roman" w:cs="Times New Roman"/>
+          <w:sz w:val="24"/>
+          <w:szCs w:val="24"/>
+          <w:lang w:val="en-US"/>
+        </w:rPr>
+      </w:pPr>
+      <w:commentRangeStart w:id="0"/>
+      <w:r>
         <w:rPr>
           <w:rFonts w:ascii="Times New Roman" w:hAnsi="Times New Roman" w:cs="Times New Roman"/>
           <w:b/>
@@ -46,7 +89,15 @@
           <w:szCs w:val="36"/>
           <w:lang w:val="en-US"/>
         </w:rPr>
-      </w:pPr>
+        <w:t>Abstract</w:t>
+      </w:r>
+      <w:commentRangeEnd w:id="0"/>
+      <w:r>
+        <w:rPr>
+          <w:rStyle w:val="CommentReference"/>
+        </w:rPr>
+        <w:commentReference w:id="0"/>
+      </w:r>
       <w:r>
         <w:rPr>
           <w:rFonts w:ascii="Times New Roman" w:hAnsi="Times New Roman" w:cs="Times New Roman"/>
@@ -55,8 +106,124 @@
           <w:szCs w:val="36"/>
           <w:lang w:val="en-US"/>
         </w:rPr>
-        <w:t>Title [H1]</w:t>
-      </w:r>
+        <w:t xml:space="preserve"> </w:t>
+      </w:r>
+    </w:p>
+    <w:p>
+      <w:pPr>
+        <w:spacing w:after="0"/>
+        <w:rPr>
+          <w:rFonts w:ascii="Times New Roman" w:hAnsi="Times New Roman" w:cs="Times New Roman"/>
+          <w:sz w:val="24"/>
+          <w:szCs w:val="24"/>
+          <w:lang w:val="en-US"/>
+        </w:rPr>
+      </w:pPr>
+    </w:p>
+    <w:p>
+      <w:pPr>
+        <w:spacing w:after="0"/>
+        <w:rPr>
+          <w:rFonts w:ascii="Times New Roman" w:hAnsi="Times New Roman" w:cs="Times New Roman"/>
+          <w:sz w:val="24"/>
+          <w:szCs w:val="24"/>
+          <w:lang w:val="en-US"/>
+        </w:rPr>
+      </w:pPr>
+      <w:r>
+        <w:rPr>
+          <w:rFonts w:ascii="Times New Roman" w:hAnsi="Times New Roman" w:cs="Times New Roman"/>
+          <w:sz w:val="24"/>
+          <w:szCs w:val="24"/>
+          <w:lang w:val="en-US"/>
+        </w:rPr>
+        <w:t xml:space="preserve">This data was collected to explore the use of moral words (e.g. abuse, SOMETHING, SOMETHING) in political news articles. The data was gathered from four popular news websites, </w:t>
+      </w:r>
+      <w:r>
+        <w:rPr>
+          <w:rFonts w:ascii="Times New Roman" w:hAnsi="Times New Roman" w:cs="Times New Roman"/>
+          <w:i/>
+          <w:sz w:val="24"/>
+          <w:szCs w:val="24"/>
+          <w:lang w:val="en-US"/>
+        </w:rPr>
+        <w:t>National Public Radio</w:t>
+      </w:r>
+      <w:r>
+        <w:rPr>
+          <w:rFonts w:ascii="Times New Roman" w:hAnsi="Times New Roman" w:cs="Times New Roman"/>
+          <w:sz w:val="24"/>
+          <w:szCs w:val="24"/>
+          <w:lang w:val="en-US"/>
+        </w:rPr>
+        <w:t xml:space="preserve">, </w:t>
+      </w:r>
+      <w:r>
+        <w:rPr>
+          <w:rFonts w:ascii="Times New Roman" w:hAnsi="Times New Roman" w:cs="Times New Roman"/>
+          <w:i/>
+          <w:sz w:val="24"/>
+          <w:szCs w:val="24"/>
+          <w:lang w:val="en-US"/>
+        </w:rPr>
+        <w:t>The New York Times</w:t>
+      </w:r>
+      <w:r>
+        <w:rPr>
+          <w:rFonts w:ascii="Times New Roman" w:hAnsi="Times New Roman" w:cs="Times New Roman"/>
+          <w:sz w:val="24"/>
+          <w:szCs w:val="24"/>
+          <w:lang w:val="en-US"/>
+        </w:rPr>
+        <w:t xml:space="preserve">, </w:t>
+      </w:r>
+      <w:r>
+        <w:rPr>
+          <w:rFonts w:ascii="Times New Roman" w:hAnsi="Times New Roman" w:cs="Times New Roman"/>
+          <w:i/>
+          <w:sz w:val="24"/>
+          <w:szCs w:val="24"/>
+          <w:lang w:val="en-US"/>
+        </w:rPr>
+        <w:t>Fox News</w:t>
+      </w:r>
+      <w:r>
+        <w:rPr>
+          <w:rFonts w:ascii="Times New Roman" w:hAnsi="Times New Roman" w:cs="Times New Roman"/>
+          <w:sz w:val="24"/>
+          <w:szCs w:val="24"/>
+          <w:lang w:val="en-US"/>
+        </w:rPr>
+        <w:t xml:space="preserve">, and </w:t>
+      </w:r>
+      <w:r>
+        <w:rPr>
+          <w:rFonts w:ascii="Times New Roman" w:hAnsi="Times New Roman" w:cs="Times New Roman"/>
+          <w:i/>
+          <w:sz w:val="24"/>
+          <w:szCs w:val="24"/>
+          <w:lang w:val="en-US"/>
+        </w:rPr>
+        <w:t>Breitbart</w:t>
+      </w:r>
+      <w:r>
+        <w:rPr>
+          <w:rFonts w:ascii="Times New Roman" w:hAnsi="Times New Roman" w:cs="Times New Roman"/>
+          <w:sz w:val="24"/>
+          <w:szCs w:val="24"/>
+          <w:lang w:val="en-US"/>
+        </w:rPr>
+        <w:t xml:space="preserve">, because of their known political affiliations. This example focuses on how one can turn qualitative data, such as news articles, into a measurable outcome through a word frequency analysis. By analyzing each source’s political language this way, you can examine trends in many psychological topics. This example focuses on morality and moral language to provide examples of differences in political rhetoric across party affiliation. The data file is accompanied by this teaching and student guide. </w:t>
+      </w:r>
+    </w:p>
+    <w:p>
+      <w:pPr>
+        <w:spacing w:after="0"/>
+        <w:rPr>
+          <w:rFonts w:ascii="Times New Roman" w:hAnsi="Times New Roman" w:cs="Times New Roman"/>
+          <w:lang w:val="en-US"/>
+        </w:rPr>
+      </w:pPr>
     </w:p>
     <w:p>
       <w:pPr>
@@ -69,7 +236,6 @@
           <w:lang w:val="en-US"/>
         </w:rPr>
       </w:pPr>
-      <w:proofErr w:type="gramStart"/>
       <w:r>
         <w:rPr>
           <w:rFonts w:ascii="Times New Roman" w:hAnsi="Times New Roman" w:cs="Times New Roman"/>
@@ -78,10 +244,24 @@
           <w:szCs w:val="36"/>
           <w:lang w:val="en-US"/>
         </w:rPr>
-        <w:t>e</w:t>
-      </w:r>
-      <w:proofErr w:type="gramEnd"/>
-      <w:r>
+        <w:t>Student Guide</w:t>
+      </w:r>
+    </w:p>
+    <w:p>
+      <w:pPr>
+        <w:spacing w:after="0"/>
+        <w:rPr>
+          <w:rFonts w:ascii="Times New Roman" w:hAnsi="Times New Roman" w:cs="Times New Roman"/>
+          <w:b/>
+          <w:sz w:val="28"/>
+          <w:szCs w:val="28"/>
+          <w:lang w:val="en-US"/>
+        </w:rPr>
+      </w:pPr>
+    </w:p>
+    <w:p>
+      <w:pPr>
+        <w:spacing w:after="0"/>
         <w:rPr>
           <w:rFonts w:ascii="Times New Roman" w:hAnsi="Times New Roman" w:cs="Times New Roman"/>
           <w:b/>
@@ -89,9 +269,8 @@
           <w:szCs w:val="36"/>
           <w:lang w:val="en-US"/>
         </w:rPr>
-        <w:t>.g. “</w:t>
-      </w:r>
-      <w:proofErr w:type="spellStart"/>
+      </w:pPr>
+      <w:commentRangeStart w:id="1"/>
       <w:r>
         <w:rPr>
           <w:rFonts w:ascii="Times New Roman" w:hAnsi="Times New Roman" w:cs="Times New Roman"/>
@@ -100,10 +279,294 @@
           <w:szCs w:val="36"/>
           <w:lang w:val="en-US"/>
         </w:rPr>
-        <w:t>Analysing</w:t>
+        <w:t>Introduction</w:t>
+      </w:r>
+      <w:commentRangeEnd w:id="1"/>
+      <w:r>
+        <w:rPr>
+          <w:rStyle w:val="CommentReference"/>
+        </w:rPr>
+        <w:commentReference w:id="1"/>
+      </w:r>
+    </w:p>
+    <w:p>
+      <w:pPr>
+        <w:spacing w:after="0"/>
+        <w:rPr>
+          <w:rFonts w:ascii="Times New Roman" w:hAnsi="Times New Roman" w:cs="Times New Roman"/>
+          <w:b/>
+          <w:sz w:val="28"/>
+          <w:szCs w:val="28"/>
+          <w:lang w:val="en-US"/>
+        </w:rPr>
+      </w:pPr>
+    </w:p>
+    <w:p>
+      <w:pPr>
+        <w:spacing w:after="0"/>
+        <w:rPr>
+          <w:rFonts w:ascii="Times New Roman" w:hAnsi="Times New Roman" w:cs="Times New Roman"/>
+          <w:sz w:val="24"/>
+          <w:szCs w:val="24"/>
+          <w:lang w:val="en-US"/>
+        </w:rPr>
+      </w:pPr>
+      <w:r>
+        <w:rPr>
+          <w:rFonts w:ascii="Times New Roman" w:hAnsi="Times New Roman" w:cs="Times New Roman"/>
+          <w:sz w:val="24"/>
+          <w:szCs w:val="24"/>
+          <w:lang w:val="en-US"/>
+        </w:rPr>
+        <w:t>This example demonstrates the use of various techniques for the purpose of g</w:t>
+      </w:r>
+      <w:r>
+        <w:rPr>
+          <w:rFonts w:ascii="Times New Roman" w:hAnsi="Times New Roman" w:cs="Times New Roman"/>
+          <w:sz w:val="24"/>
+          <w:szCs w:val="24"/>
+          <w:lang w:val="en-US"/>
+        </w:rPr>
+        <w:t>athering, processing, and analyz</w:t>
+      </w:r>
+      <w:r>
+        <w:rPr>
+          <w:rFonts w:ascii="Times New Roman" w:hAnsi="Times New Roman" w:cs="Times New Roman"/>
+          <w:sz w:val="24"/>
+          <w:szCs w:val="24"/>
+          <w:lang w:val="en-US"/>
+        </w:rPr>
+        <w:t>ing text from various news organizations</w:t>
+      </w:r>
+      <w:r>
+        <w:rPr>
+          <w:rFonts w:ascii="Times New Roman" w:hAnsi="Times New Roman" w:cs="Times New Roman"/>
+          <w:sz w:val="24"/>
+          <w:szCs w:val="24"/>
+          <w:lang w:val="en-US"/>
+        </w:rPr>
+        <w:t>’ websites</w:t>
+      </w:r>
+      <w:r>
+        <w:rPr>
+          <w:rFonts w:ascii="Times New Roman" w:hAnsi="Times New Roman" w:cs="Times New Roman"/>
+          <w:sz w:val="24"/>
+          <w:szCs w:val="24"/>
+          <w:lang w:val="en-US"/>
+        </w:rPr>
+        <w:t xml:space="preserve"> in order to understand their moral content. Techniques include web scraping using the “</w:t>
+      </w:r>
+      <w:proofErr w:type="spellStart"/>
+      <w:r>
+        <w:rPr>
+          <w:rFonts w:ascii="Times New Roman" w:hAnsi="Times New Roman" w:cs="Times New Roman"/>
+          <w:sz w:val="24"/>
+          <w:szCs w:val="24"/>
+          <w:lang w:val="en-US"/>
+        </w:rPr>
+        <w:t>rvest</w:t>
       </w:r>
       <w:proofErr w:type="spellEnd"/>
       <w:r>
+        <w:rPr>
+          <w:rFonts w:ascii="Times New Roman" w:hAnsi="Times New Roman" w:cs="Times New Roman"/>
+          <w:sz w:val="24"/>
+          <w:szCs w:val="24"/>
+          <w:lang w:val="en-US"/>
+        </w:rPr>
+        <w:t xml:space="preserve">” library in the </w:t>
+      </w:r>
+      <w:r>
+        <w:rPr>
+          <w:rFonts w:ascii="Times New Roman" w:hAnsi="Times New Roman" w:cs="Times New Roman"/>
+          <w:i/>
+          <w:sz w:val="24"/>
+          <w:szCs w:val="24"/>
+          <w:lang w:val="en-US"/>
+        </w:rPr>
+        <w:t>R</w:t>
+      </w:r>
+      <w:r>
+        <w:rPr>
+          <w:rFonts w:ascii="Times New Roman" w:hAnsi="Times New Roman" w:cs="Times New Roman"/>
+          <w:sz w:val="24"/>
+          <w:szCs w:val="24"/>
+          <w:lang w:val="en-US"/>
+        </w:rPr>
+        <w:t xml:space="preserve"> statistical package, word stemming with the “</w:t>
+      </w:r>
+      <w:proofErr w:type="spellStart"/>
+      <w:r>
+        <w:rPr>
+          <w:rFonts w:ascii="Times New Roman" w:hAnsi="Times New Roman" w:cs="Times New Roman"/>
+          <w:sz w:val="24"/>
+          <w:szCs w:val="24"/>
+          <w:lang w:val="en-US"/>
+        </w:rPr>
+        <w:t>ngram</w:t>
+      </w:r>
+      <w:proofErr w:type="spellEnd"/>
+      <w:r>
+        <w:rPr>
+          <w:rFonts w:ascii="Times New Roman" w:hAnsi="Times New Roman" w:cs="Times New Roman"/>
+          <w:sz w:val="24"/>
+          <w:szCs w:val="24"/>
+          <w:lang w:val="en-US"/>
+        </w:rPr>
+        <w:t>” library, and TYPE OF ANALYSIS</w:t>
+      </w:r>
+      <w:r>
+        <w:rPr>
+          <w:rFonts w:ascii="Times New Roman" w:hAnsi="Times New Roman" w:cs="Times New Roman"/>
+          <w:sz w:val="24"/>
+          <w:szCs w:val="24"/>
+          <w:lang w:val="en-US"/>
+        </w:rPr>
+        <w:t xml:space="preserve"> (CITE, 20XX)</w:t>
+      </w:r>
+      <w:r>
+        <w:rPr>
+          <w:rFonts w:ascii="Times New Roman" w:hAnsi="Times New Roman" w:cs="Times New Roman"/>
+          <w:sz w:val="24"/>
+          <w:szCs w:val="24"/>
+          <w:lang w:val="en-US"/>
+        </w:rPr>
+        <w:t>.</w:t>
+      </w:r>
+    </w:p>
+    <w:p>
+      <w:pPr>
+        <w:spacing w:after="0"/>
+        <w:rPr>
+          <w:rFonts w:ascii="Times New Roman" w:hAnsi="Times New Roman" w:cs="Times New Roman"/>
+          <w:sz w:val="24"/>
+          <w:szCs w:val="24"/>
+          <w:lang w:val="en-US"/>
+        </w:rPr>
+      </w:pPr>
+    </w:p>
+    <w:p>
+      <w:pPr>
+        <w:spacing w:after="0"/>
+        <w:rPr>
+          <w:rFonts w:ascii="Times New Roman" w:hAnsi="Times New Roman" w:cs="Times New Roman"/>
+          <w:sz w:val="24"/>
+          <w:szCs w:val="24"/>
+          <w:lang w:val="en-US"/>
+        </w:rPr>
+      </w:pPr>
+      <w:r>
+        <w:rPr>
+          <w:rFonts w:ascii="Times New Roman" w:hAnsi="Times New Roman" w:cs="Times New Roman"/>
+          <w:sz w:val="24"/>
+          <w:szCs w:val="24"/>
+          <w:lang w:val="en-US"/>
+        </w:rPr>
+        <w:t xml:space="preserve">This qualitative analysis is intended to reveal the moral and political qualities of the news text in order to discover whether or not a news organization’s ideological lean (i.e. conservative or liberal) influences the endorsement of several moral foundations as described in Moral Foundations Theory (Graham et al., 2011). </w:t>
+      </w:r>
+      <w:r>
+        <w:rPr>
+          <w:rFonts w:ascii="Times New Roman" w:hAnsi="Times New Roman" w:cs="Times New Roman"/>
+          <w:sz w:val="24"/>
+          <w:szCs w:val="24"/>
+          <w:lang w:val="en-US"/>
+        </w:rPr>
+        <w:t xml:space="preserve">Specifically, the researchers investigated whether or not news organizations </w:t>
+      </w:r>
+      <w:r>
+        <w:rPr>
+          <w:rFonts w:ascii="Times New Roman" w:hAnsi="Times New Roman" w:cs="Times New Roman"/>
+          <w:sz w:val="24"/>
+          <w:szCs w:val="24"/>
+          <w:lang w:val="en-US"/>
+        </w:rPr>
+        <w:t xml:space="preserve">of divergent political alignments </w:t>
+      </w:r>
+      <w:r>
+        <w:rPr>
+          <w:rFonts w:ascii="Times New Roman" w:hAnsi="Times New Roman" w:cs="Times New Roman"/>
+          <w:sz w:val="24"/>
+          <w:szCs w:val="24"/>
+          <w:lang w:val="en-US"/>
+        </w:rPr>
+        <w:t>tended to endorse differing moral foundations through their use of language</w:t>
+      </w:r>
+      <w:r>
+        <w:rPr>
+          <w:rFonts w:ascii="Times New Roman" w:hAnsi="Times New Roman" w:cs="Times New Roman"/>
+          <w:sz w:val="24"/>
+          <w:szCs w:val="24"/>
+          <w:lang w:val="en-US"/>
+        </w:rPr>
+        <w:t xml:space="preserve"> in news text.</w:t>
+      </w:r>
+      <w:r>
+        <w:rPr>
+          <w:rFonts w:ascii="Times New Roman" w:hAnsi="Times New Roman" w:cs="Times New Roman"/>
+          <w:sz w:val="24"/>
+          <w:szCs w:val="24"/>
+          <w:lang w:val="en-US"/>
+        </w:rPr>
+        <w:t xml:space="preserve"> </w:t>
+      </w:r>
+      <w:r>
+        <w:rPr>
+          <w:rFonts w:ascii="Times New Roman" w:hAnsi="Times New Roman" w:cs="Times New Roman"/>
+          <w:sz w:val="24"/>
+          <w:szCs w:val="24"/>
+          <w:lang w:val="en-US"/>
+        </w:rPr>
+        <w:t>William E. Padfield, a master’s degree candidate in psychology at Missouri State University, and Dr. Erin M. Buchanan</w:t>
+      </w:r>
+      <w:r>
+        <w:rPr>
+          <w:rFonts w:ascii="Times New Roman" w:hAnsi="Times New Roman" w:cs="Times New Roman"/>
+          <w:sz w:val="24"/>
+          <w:szCs w:val="24"/>
+          <w:lang w:val="en-US"/>
+        </w:rPr>
+        <w:t xml:space="preserve">, Associate Professor </w:t>
+      </w:r>
+      <w:r>
+        <w:rPr>
+          <w:rFonts w:ascii="Times New Roman" w:hAnsi="Times New Roman" w:cs="Times New Roman"/>
+          <w:sz w:val="24"/>
+          <w:szCs w:val="24"/>
+          <w:lang w:val="en-US"/>
+        </w:rPr>
+        <w:t>of</w:t>
+      </w:r>
+      <w:r>
+        <w:rPr>
+          <w:rFonts w:ascii="Times New Roman" w:hAnsi="Times New Roman" w:cs="Times New Roman"/>
+          <w:sz w:val="24"/>
+          <w:szCs w:val="24"/>
+          <w:lang w:val="en-US"/>
+        </w:rPr>
+        <w:t xml:space="preserve"> Psychology at Missouri State University, conducted this research.</w:t>
+      </w:r>
+      <w:r>
+        <w:rPr>
+          <w:rFonts w:ascii="Times New Roman" w:hAnsi="Times New Roman" w:cs="Times New Roman"/>
+          <w:sz w:val="24"/>
+          <w:szCs w:val="24"/>
+          <w:lang w:val="en-US"/>
+        </w:rPr>
+        <w:t xml:space="preserve"> </w:t>
+      </w:r>
+    </w:p>
+    <w:p>
+      <w:pPr>
+        <w:spacing w:after="0"/>
+        <w:rPr>
+          <w:rFonts w:ascii="Times New Roman" w:hAnsi="Times New Roman" w:cs="Times New Roman"/>
+          <w:lang w:val="en-US"/>
+        </w:rPr>
+      </w:pPr>
+    </w:p>
+    <w:p>
+      <w:pPr>
+        <w:spacing w:after="0"/>
         <w:rPr>
           <w:rFonts w:ascii="Times New Roman" w:hAnsi="Times New Roman" w:cs="Times New Roman"/>
           <w:b/>
@@ -111,7 +574,44 @@
           <w:szCs w:val="36"/>
           <w:lang w:val="en-US"/>
         </w:rPr>
-        <w:t xml:space="preserve"> Focus Groups on Politics with Young People in Wales”</w:t>
+      </w:pPr>
+      <w:r>
+        <w:rPr>
+          <w:rFonts w:ascii="Times New Roman" w:hAnsi="Times New Roman" w:cs="Times New Roman"/>
+          <w:b/>
+          <w:sz w:val="36"/>
+          <w:szCs w:val="36"/>
+          <w:lang w:val="en-US"/>
+        </w:rPr>
+        <w:t xml:space="preserve">Moral Foundations </w:t>
+      </w:r>
+      <w:commentRangeStart w:id="2"/>
+      <w:r>
+        <w:rPr>
+          <w:rFonts w:ascii="Times New Roman" w:hAnsi="Times New Roman" w:cs="Times New Roman"/>
+          <w:b/>
+          <w:sz w:val="36"/>
+          <w:szCs w:val="36"/>
+          <w:lang w:val="en-US"/>
+        </w:rPr>
+        <w:t>Theory</w:t>
+      </w:r>
+      <w:commentRangeEnd w:id="2"/>
+      <w:r>
+        <w:rPr>
+          <w:rStyle w:val="CommentReference"/>
+        </w:rPr>
+        <w:commentReference w:id="2"/>
+      </w:r>
+      <w:r>
+        <w:rPr>
+          <w:rFonts w:ascii="Times New Roman" w:hAnsi="Times New Roman" w:cs="Times New Roman"/>
+          <w:b/>
+          <w:sz w:val="36"/>
+          <w:szCs w:val="36"/>
+          <w:lang w:val="en-US"/>
+        </w:rPr>
+        <w:t xml:space="preserve"> </w:t>
       </w:r>
     </w:p>
     <w:p>
@@ -143,17 +643,458 @@
           <w:szCs w:val="24"/>
           <w:lang w:val="en-US"/>
         </w:rPr>
-        <w:t>In the title, lead with the method/data type/issue you will be focusing on, and then the topic of the dataset</w:t>
-      </w:r>
-    </w:p>
-    <w:p>
-      <w:pPr>
-        <w:spacing w:after="0"/>
-        <w:rPr>
-          <w:rFonts w:ascii="Times New Roman" w:hAnsi="Times New Roman" w:cs="Times New Roman"/>
-          <w:b/>
-          <w:sz w:val="32"/>
-          <w:szCs w:val="32"/>
+        <w:lastRenderedPageBreak/>
+        <w:t>At its core, Moral Foundations Theory</w:t>
+      </w:r>
+      <w:r>
+        <w:rPr>
+          <w:rFonts w:ascii="Times New Roman" w:hAnsi="Times New Roman" w:cs="Times New Roman"/>
+          <w:sz w:val="24"/>
+          <w:szCs w:val="24"/>
+          <w:lang w:val="en-US"/>
+        </w:rPr>
+        <w:t xml:space="preserve"> (MFT)</w:t>
+      </w:r>
+      <w:r>
+        <w:rPr>
+          <w:rFonts w:ascii="Times New Roman" w:hAnsi="Times New Roman" w:cs="Times New Roman"/>
+          <w:sz w:val="24"/>
+          <w:szCs w:val="24"/>
+          <w:lang w:val="en-US"/>
+        </w:rPr>
+        <w:t xml:space="preserve"> attempts to explain the totality of different people’s moral alignments. </w:t>
+      </w:r>
+      <w:r>
+        <w:rPr>
+          <w:rFonts w:ascii="Times New Roman" w:hAnsi="Times New Roman" w:cs="Times New Roman"/>
+          <w:sz w:val="24"/>
+          <w:szCs w:val="24"/>
+          <w:lang w:val="en-US"/>
+        </w:rPr>
+        <w:t xml:space="preserve">Specifically, MFT seeks to illuminate the differences between political conservatives’ and liberals’ morals (Graham et al., 2011). This is established through the measure of individuals’ endorsement of five moral foundations. </w:t>
+      </w:r>
+    </w:p>
+    <w:p>
+      <w:pPr>
+        <w:spacing w:after="0"/>
+        <w:rPr>
+          <w:rFonts w:ascii="Times New Roman" w:hAnsi="Times New Roman" w:cs="Times New Roman"/>
+          <w:sz w:val="24"/>
+          <w:szCs w:val="24"/>
+          <w:lang w:val="en-US"/>
+        </w:rPr>
+      </w:pPr>
+    </w:p>
+    <w:p>
+      <w:pPr>
+        <w:spacing w:after="0"/>
+        <w:rPr>
+          <w:rFonts w:ascii="Times New Roman" w:hAnsi="Times New Roman" w:cs="Times New Roman"/>
+          <w:sz w:val="24"/>
+          <w:szCs w:val="24"/>
+          <w:lang w:val="en-US"/>
+        </w:rPr>
+      </w:pPr>
+      <w:r>
+        <w:rPr>
+          <w:rFonts w:ascii="Times New Roman" w:hAnsi="Times New Roman" w:cs="Times New Roman"/>
+          <w:sz w:val="24"/>
+          <w:szCs w:val="24"/>
+          <w:lang w:val="en-US"/>
+        </w:rPr>
+        <w:t xml:space="preserve">The first two foundations, </w:t>
+      </w:r>
+      <w:r>
+        <w:rPr>
+          <w:rFonts w:ascii="Times New Roman" w:hAnsi="Times New Roman" w:cs="Times New Roman"/>
+          <w:i/>
+          <w:sz w:val="24"/>
+          <w:szCs w:val="24"/>
+          <w:lang w:val="en-US"/>
+        </w:rPr>
+        <w:t>harm/care</w:t>
+      </w:r>
+      <w:r>
+        <w:rPr>
+          <w:rFonts w:ascii="Times New Roman" w:hAnsi="Times New Roman" w:cs="Times New Roman"/>
+          <w:sz w:val="24"/>
+          <w:szCs w:val="24"/>
+          <w:lang w:val="en-US"/>
+        </w:rPr>
+        <w:t xml:space="preserve"> and </w:t>
+      </w:r>
+      <w:r>
+        <w:rPr>
+          <w:rFonts w:ascii="Times New Roman" w:hAnsi="Times New Roman" w:cs="Times New Roman"/>
+          <w:i/>
+          <w:sz w:val="24"/>
+          <w:szCs w:val="24"/>
+          <w:lang w:val="en-US"/>
+        </w:rPr>
+        <w:t>fairness/reciprocity</w:t>
+      </w:r>
+      <w:r>
+        <w:rPr>
+          <w:rFonts w:ascii="Times New Roman" w:hAnsi="Times New Roman" w:cs="Times New Roman"/>
+          <w:sz w:val="24"/>
+          <w:szCs w:val="24"/>
+          <w:lang w:val="en-US"/>
+        </w:rPr>
+        <w:t xml:space="preserve">, represent concern for individual-focused social justice and equality. </w:t>
+      </w:r>
+      <w:r>
+        <w:rPr>
+          <w:rFonts w:ascii="Times New Roman" w:hAnsi="Times New Roman" w:cs="Times New Roman"/>
+          <w:sz w:val="24"/>
+          <w:szCs w:val="24"/>
+          <w:lang w:val="en-US"/>
+        </w:rPr>
+        <w:t xml:space="preserve">These two foundations can be conceptualized as the </w:t>
+      </w:r>
+      <w:r>
+        <w:rPr>
+          <w:rFonts w:ascii="Times New Roman" w:hAnsi="Times New Roman" w:cs="Times New Roman"/>
+          <w:i/>
+          <w:sz w:val="24"/>
+          <w:szCs w:val="24"/>
+          <w:lang w:val="en-US"/>
+        </w:rPr>
+        <w:t xml:space="preserve">individualizing </w:t>
+      </w:r>
+      <w:r>
+        <w:rPr>
+          <w:rFonts w:ascii="Times New Roman" w:hAnsi="Times New Roman" w:cs="Times New Roman"/>
+          <w:sz w:val="24"/>
+          <w:szCs w:val="24"/>
+          <w:lang w:val="en-US"/>
+        </w:rPr>
+        <w:t xml:space="preserve">foundations. </w:t>
+      </w:r>
+      <w:r>
+        <w:rPr>
+          <w:rFonts w:ascii="Times New Roman" w:hAnsi="Times New Roman" w:cs="Times New Roman"/>
+          <w:sz w:val="24"/>
+          <w:szCs w:val="24"/>
+          <w:lang w:val="en-US"/>
+        </w:rPr>
+        <w:t>The</w:t>
+      </w:r>
+      <w:r>
+        <w:rPr>
+          <w:rFonts w:ascii="Times New Roman" w:hAnsi="Times New Roman" w:cs="Times New Roman"/>
+          <w:sz w:val="24"/>
+          <w:szCs w:val="24"/>
+          <w:lang w:val="en-US"/>
+        </w:rPr>
+        <w:t xml:space="preserve"> following three, </w:t>
+      </w:r>
+      <w:r>
+        <w:rPr>
+          <w:rFonts w:ascii="Times New Roman" w:hAnsi="Times New Roman" w:cs="Times New Roman"/>
+          <w:i/>
+          <w:sz w:val="24"/>
+          <w:szCs w:val="24"/>
+          <w:lang w:val="en-US"/>
+        </w:rPr>
+        <w:t>ingroup/loyalty</w:t>
+      </w:r>
+      <w:r>
+        <w:rPr>
+          <w:rFonts w:ascii="Times New Roman" w:hAnsi="Times New Roman" w:cs="Times New Roman"/>
+          <w:sz w:val="24"/>
+          <w:szCs w:val="24"/>
+          <w:lang w:val="en-US"/>
+        </w:rPr>
+        <w:t xml:space="preserve">, </w:t>
+      </w:r>
+      <w:r>
+        <w:rPr>
+          <w:rFonts w:ascii="Times New Roman" w:hAnsi="Times New Roman" w:cs="Times New Roman"/>
+          <w:i/>
+          <w:sz w:val="24"/>
+          <w:szCs w:val="24"/>
+          <w:lang w:val="en-US"/>
+        </w:rPr>
+        <w:t>authority/respect</w:t>
+      </w:r>
+      <w:r>
+        <w:rPr>
+          <w:rFonts w:ascii="Times New Roman" w:hAnsi="Times New Roman" w:cs="Times New Roman"/>
+          <w:sz w:val="24"/>
+          <w:szCs w:val="24"/>
+          <w:lang w:val="en-US"/>
+        </w:rPr>
+        <w:t xml:space="preserve">, and </w:t>
+      </w:r>
+      <w:r>
+        <w:rPr>
+          <w:rFonts w:ascii="Times New Roman" w:hAnsi="Times New Roman" w:cs="Times New Roman"/>
+          <w:i/>
+          <w:sz w:val="24"/>
+          <w:szCs w:val="24"/>
+          <w:lang w:val="en-US"/>
+        </w:rPr>
+        <w:t>purity/sanctity</w:t>
+      </w:r>
+      <w:r>
+        <w:rPr>
+          <w:rFonts w:ascii="Times New Roman" w:hAnsi="Times New Roman" w:cs="Times New Roman"/>
+          <w:sz w:val="24"/>
+          <w:szCs w:val="24"/>
+          <w:lang w:val="en-US"/>
+        </w:rPr>
+        <w:t xml:space="preserve"> represent perceptions of right and wrong </w:t>
+      </w:r>
+      <w:r>
+        <w:rPr>
+          <w:rFonts w:ascii="Times New Roman" w:hAnsi="Times New Roman" w:cs="Times New Roman"/>
+          <w:sz w:val="24"/>
+          <w:szCs w:val="24"/>
+          <w:lang w:val="en-US"/>
+        </w:rPr>
+        <w:t>from a group-level perspective</w:t>
+      </w:r>
+      <w:r>
+        <w:rPr>
+          <w:rFonts w:ascii="Times New Roman" w:hAnsi="Times New Roman" w:cs="Times New Roman"/>
+          <w:sz w:val="24"/>
+          <w:szCs w:val="24"/>
+          <w:lang w:val="en-US"/>
+        </w:rPr>
+        <w:t>.</w:t>
+      </w:r>
+      <w:r>
+        <w:rPr>
+          <w:rFonts w:ascii="Times New Roman" w:hAnsi="Times New Roman" w:cs="Times New Roman"/>
+          <w:sz w:val="24"/>
+          <w:szCs w:val="24"/>
+          <w:lang w:val="en-US"/>
+        </w:rPr>
+        <w:t xml:space="preserve"> These three can be thought of as the </w:t>
+      </w:r>
+      <w:r>
+        <w:rPr>
+          <w:rFonts w:ascii="Times New Roman" w:hAnsi="Times New Roman" w:cs="Times New Roman"/>
+          <w:i/>
+          <w:sz w:val="24"/>
+          <w:szCs w:val="24"/>
+          <w:lang w:val="en-US"/>
+        </w:rPr>
+        <w:t>binding</w:t>
+      </w:r>
+      <w:r>
+        <w:rPr>
+          <w:rFonts w:ascii="Times New Roman" w:hAnsi="Times New Roman" w:cs="Times New Roman"/>
+          <w:sz w:val="24"/>
+          <w:szCs w:val="24"/>
+          <w:lang w:val="en-US"/>
+        </w:rPr>
+        <w:t xml:space="preserve"> foundations (Haidt &amp; Graham, 2007). </w:t>
+      </w:r>
+      <w:r>
+        <w:rPr>
+          <w:rFonts w:ascii="Times New Roman" w:hAnsi="Times New Roman" w:cs="Times New Roman"/>
+          <w:sz w:val="24"/>
+          <w:szCs w:val="24"/>
+          <w:lang w:val="en-US"/>
+        </w:rPr>
+        <w:t>Research</w:t>
+      </w:r>
+      <w:r>
+        <w:rPr>
+          <w:rFonts w:ascii="Times New Roman" w:hAnsi="Times New Roman" w:cs="Times New Roman"/>
+          <w:sz w:val="24"/>
+          <w:szCs w:val="24"/>
+          <w:lang w:val="en-US"/>
+        </w:rPr>
+        <w:t xml:space="preserve"> indicates that political liberals tend to endorse the two individualizing foundations above all others, while conservatives tend to endorse all five foundations with greater endorsement of the binding foundations.</w:t>
+      </w:r>
+      <w:r>
+        <w:rPr>
+          <w:rFonts w:ascii="Times New Roman" w:hAnsi="Times New Roman" w:cs="Times New Roman"/>
+          <w:sz w:val="24"/>
+          <w:szCs w:val="24"/>
+          <w:lang w:val="en-US"/>
+        </w:rPr>
+        <w:t xml:space="preserve"> </w:t>
+      </w:r>
+    </w:p>
+    <w:p>
+      <w:pPr>
+        <w:spacing w:after="0"/>
+        <w:rPr>
+          <w:rFonts w:ascii="Times New Roman" w:hAnsi="Times New Roman" w:cs="Times New Roman"/>
+          <w:sz w:val="24"/>
+          <w:szCs w:val="24"/>
+          <w:lang w:val="en-US"/>
+        </w:rPr>
+      </w:pPr>
+    </w:p>
+    <w:p>
+      <w:pPr>
+        <w:spacing w:after="0"/>
+        <w:rPr>
+          <w:rFonts w:ascii="Times New Roman" w:hAnsi="Times New Roman" w:cs="Times New Roman"/>
+          <w:sz w:val="24"/>
+          <w:szCs w:val="24"/>
+          <w:lang w:val="en-US"/>
+        </w:rPr>
+      </w:pPr>
+      <w:r>
+        <w:rPr>
+          <w:rFonts w:ascii="Times New Roman" w:hAnsi="Times New Roman" w:cs="Times New Roman"/>
+          <w:sz w:val="24"/>
+          <w:szCs w:val="24"/>
+          <w:lang w:val="en-US"/>
+        </w:rPr>
+        <w:t xml:space="preserve">The researchers developed the Moral Foundations </w:t>
+      </w:r>
+      <w:r>
+        <w:rPr>
+          <w:rFonts w:ascii="Times New Roman" w:hAnsi="Times New Roman" w:cs="Times New Roman"/>
+          <w:sz w:val="24"/>
+          <w:szCs w:val="24"/>
+          <w:lang w:val="en-US"/>
+        </w:rPr>
+        <w:t>Dictionary (MFD</w:t>
+      </w:r>
+      <w:r>
+        <w:rPr>
+          <w:rFonts w:ascii="Times New Roman" w:hAnsi="Times New Roman" w:cs="Times New Roman"/>
+          <w:sz w:val="24"/>
+          <w:szCs w:val="24"/>
+          <w:lang w:val="en-US"/>
+        </w:rPr>
+        <w:t xml:space="preserve">) </w:t>
+      </w:r>
+      <w:r>
+        <w:rPr>
+          <w:rFonts w:ascii="Times New Roman" w:hAnsi="Times New Roman" w:cs="Times New Roman"/>
+          <w:sz w:val="24"/>
+          <w:szCs w:val="24"/>
+          <w:lang w:val="en-US"/>
+        </w:rPr>
+        <w:t>in order to determine endo</w:t>
+      </w:r>
+      <w:r>
+        <w:rPr>
+          <w:rFonts w:ascii="Times New Roman" w:hAnsi="Times New Roman" w:cs="Times New Roman"/>
+          <w:sz w:val="24"/>
+          <w:szCs w:val="24"/>
+          <w:lang w:val="en-US"/>
+        </w:rPr>
+        <w:t xml:space="preserve">rsement of the five foundations in speech and text. The MFD consists of roughly 50 words per foundation that exemplify their meaning. For example, words such as </w:t>
+      </w:r>
+      <w:r>
+        <w:rPr>
+          <w:rFonts w:ascii="Times New Roman" w:hAnsi="Times New Roman" w:cs="Times New Roman"/>
+          <w:i/>
+          <w:sz w:val="24"/>
+          <w:szCs w:val="24"/>
+          <w:lang w:val="en-US"/>
+        </w:rPr>
+        <w:t>abuse</w:t>
+      </w:r>
+      <w:r>
+        <w:rPr>
+          <w:rFonts w:ascii="Times New Roman" w:hAnsi="Times New Roman" w:cs="Times New Roman"/>
+          <w:sz w:val="24"/>
+          <w:szCs w:val="24"/>
+          <w:lang w:val="en-US"/>
+        </w:rPr>
+        <w:t xml:space="preserve"> and </w:t>
+      </w:r>
+      <w:r>
+        <w:rPr>
+          <w:rFonts w:ascii="Times New Roman" w:hAnsi="Times New Roman" w:cs="Times New Roman"/>
+          <w:i/>
+          <w:sz w:val="24"/>
+          <w:szCs w:val="24"/>
+          <w:lang w:val="en-US"/>
+        </w:rPr>
+        <w:t>protect</w:t>
+      </w:r>
+      <w:r>
+        <w:rPr>
+          <w:rFonts w:ascii="Times New Roman" w:hAnsi="Times New Roman" w:cs="Times New Roman"/>
+          <w:sz w:val="24"/>
+          <w:szCs w:val="24"/>
+          <w:lang w:val="en-US"/>
+        </w:rPr>
+        <w:t xml:space="preserve"> indicate endorsement of the </w:t>
+      </w:r>
+      <w:r>
+        <w:rPr>
+          <w:rFonts w:ascii="Times New Roman" w:hAnsi="Times New Roman" w:cs="Times New Roman"/>
+          <w:i/>
+          <w:sz w:val="24"/>
+          <w:szCs w:val="24"/>
+          <w:lang w:val="en-US"/>
+        </w:rPr>
+        <w:t xml:space="preserve">harm/care </w:t>
+      </w:r>
+      <w:r>
+        <w:rPr>
+          <w:rFonts w:ascii="Times New Roman" w:hAnsi="Times New Roman" w:cs="Times New Roman"/>
+          <w:sz w:val="24"/>
+          <w:szCs w:val="24"/>
+          <w:lang w:val="en-US"/>
+        </w:rPr>
+        <w:t>foundation. Graham, et al.</w:t>
+      </w:r>
+      <w:r>
+        <w:rPr>
+          <w:rFonts w:ascii="Times New Roman" w:hAnsi="Times New Roman" w:cs="Times New Roman"/>
+          <w:sz w:val="24"/>
+          <w:szCs w:val="24"/>
+          <w:lang w:val="en-US"/>
+        </w:rPr>
+        <w:t xml:space="preserve"> (2009)</w:t>
+      </w:r>
+      <w:r>
+        <w:rPr>
+          <w:rFonts w:ascii="Times New Roman" w:hAnsi="Times New Roman" w:cs="Times New Roman"/>
+          <w:sz w:val="24"/>
+          <w:szCs w:val="24"/>
+          <w:lang w:val="en-US"/>
+        </w:rPr>
+        <w:t xml:space="preserve"> validated the MFD </w:t>
+      </w:r>
+      <w:proofErr w:type="spellStart"/>
+      <w:r>
+        <w:rPr>
+          <w:rFonts w:ascii="Times New Roman" w:hAnsi="Times New Roman" w:cs="Times New Roman"/>
+          <w:sz w:val="24"/>
+          <w:szCs w:val="24"/>
+          <w:lang w:val="en-US"/>
+        </w:rPr>
+        <w:t>words</w:t>
+      </w:r>
+      <w:r>
+        <w:rPr>
+          <w:rFonts w:ascii="Times New Roman" w:hAnsi="Times New Roman" w:cs="Times New Roman"/>
+          <w:sz w:val="24"/>
+          <w:szCs w:val="24"/>
+          <w:lang w:val="en-US"/>
+        </w:rPr>
+        <w:t>ets</w:t>
+      </w:r>
+      <w:proofErr w:type="spellEnd"/>
+      <w:r>
+        <w:rPr>
+          <w:rFonts w:ascii="Times New Roman" w:hAnsi="Times New Roman" w:cs="Times New Roman"/>
+          <w:sz w:val="24"/>
+          <w:szCs w:val="24"/>
+          <w:lang w:val="en-US"/>
+        </w:rPr>
+        <w:t xml:space="preserve"> by analyzing the speech content of liberal and conservative church sermons. They found liberal sermons endorsing the individualizing foundations and conservative sermons endorsing all five.</w:t>
+      </w:r>
+    </w:p>
+    <w:p>
+      <w:pPr>
+        <w:spacing w:after="0"/>
+        <w:rPr>
+          <w:rFonts w:ascii="Times New Roman" w:hAnsi="Times New Roman" w:cs="Times New Roman"/>
           <w:lang w:val="en-US"/>
         </w:rPr>
       </w:pPr>
@@ -177,132 +1118,10 @@
           <w:szCs w:val="36"/>
           <w:lang w:val="en-US"/>
         </w:rPr>
-        <w:t>Abstract (less than 150 words) [H1 heading level]</w:t>
-      </w:r>
-    </w:p>
-    <w:p>
-      <w:pPr>
-        <w:spacing w:after="0"/>
-        <w:rPr>
-          <w:rFonts w:ascii="Times New Roman" w:hAnsi="Times New Roman" w:cs="Times New Roman"/>
-          <w:sz w:val="24"/>
-          <w:szCs w:val="24"/>
-          <w:lang w:val="en-US"/>
-        </w:rPr>
-      </w:pPr>
-      <w:r>
-        <w:rPr>
-          <w:rFonts w:ascii="Times New Roman" w:hAnsi="Times New Roman" w:cs="Times New Roman"/>
-          <w:sz w:val="24"/>
-          <w:szCs w:val="24"/>
-          <w:lang w:val="en-US"/>
-        </w:rPr>
-        <w:t>This is a very short blurb to describe the method focus on the dataset, the type and source of the data and what can be learnt from the dataset. See the example below:</w:t>
-      </w:r>
-    </w:p>
-    <w:p>
-      <w:pPr>
-        <w:spacing w:after="0"/>
-        <w:rPr>
-          <w:rFonts w:ascii="Times New Roman" w:hAnsi="Times New Roman" w:cs="Times New Roman"/>
-          <w:sz w:val="24"/>
-          <w:szCs w:val="24"/>
-          <w:lang w:val="en-US"/>
-        </w:rPr>
-      </w:pPr>
-    </w:p>
-    <w:p>
-      <w:pPr>
-        <w:spacing w:after="0"/>
-        <w:rPr>
-          <w:rFonts w:ascii="Times New Roman" w:hAnsi="Times New Roman" w:cs="Times New Roman"/>
-          <w:sz w:val="24"/>
-          <w:szCs w:val="24"/>
-          <w:lang w:val="en-US"/>
-        </w:rPr>
-      </w:pPr>
-      <w:r>
-        <w:rPr>
-          <w:rFonts w:ascii="Times New Roman" w:hAnsi="Times New Roman" w:cs="Times New Roman"/>
-          <w:sz w:val="24"/>
-          <w:szCs w:val="24"/>
-          <w:lang w:val="en-US"/>
-        </w:rPr>
-        <w:t xml:space="preserve">“This dataset is designed for teaching narrative analysis of documents. This data is provided by Professor </w:t>
-      </w:r>
-      <w:proofErr w:type="spellStart"/>
-      <w:r>
-        <w:rPr>
-          <w:rFonts w:ascii="Times New Roman" w:hAnsi="Times New Roman" w:cs="Times New Roman"/>
-          <w:sz w:val="24"/>
-          <w:szCs w:val="24"/>
-          <w:lang w:val="en-US"/>
-        </w:rPr>
-        <w:t>Donileen</w:t>
-      </w:r>
-      <w:proofErr w:type="spellEnd"/>
-      <w:r>
-        <w:rPr>
-          <w:rFonts w:ascii="Times New Roman" w:hAnsi="Times New Roman" w:cs="Times New Roman"/>
-          <w:sz w:val="24"/>
-          <w:szCs w:val="24"/>
-          <w:lang w:val="en-US"/>
-        </w:rPr>
-        <w:t xml:space="preserve"> R. </w:t>
-      </w:r>
-      <w:proofErr w:type="spellStart"/>
-      <w:r>
-        <w:rPr>
-          <w:rFonts w:ascii="Times New Roman" w:hAnsi="Times New Roman" w:cs="Times New Roman"/>
-          <w:sz w:val="24"/>
-          <w:szCs w:val="24"/>
-          <w:lang w:val="en-US"/>
-        </w:rPr>
-        <w:t>Loseke</w:t>
-      </w:r>
-      <w:proofErr w:type="spellEnd"/>
-      <w:r>
-        <w:rPr>
-          <w:rFonts w:ascii="Times New Roman" w:hAnsi="Times New Roman" w:cs="Times New Roman"/>
-          <w:sz w:val="24"/>
-          <w:szCs w:val="24"/>
-          <w:lang w:val="en-US"/>
-        </w:rPr>
-        <w:t xml:space="preserve"> and Ph.D. student Janine </w:t>
-      </w:r>
-      <w:proofErr w:type="spellStart"/>
-      <w:r>
-        <w:rPr>
-          <w:rFonts w:ascii="Times New Roman" w:hAnsi="Times New Roman" w:cs="Times New Roman"/>
-          <w:sz w:val="24"/>
-          <w:szCs w:val="24"/>
-          <w:lang w:val="en-US"/>
-        </w:rPr>
-        <w:t>Beahm</w:t>
-      </w:r>
-      <w:proofErr w:type="spellEnd"/>
-      <w:r>
-        <w:rPr>
-          <w:rFonts w:ascii="Times New Roman" w:hAnsi="Times New Roman" w:cs="Times New Roman"/>
-          <w:sz w:val="24"/>
-          <w:szCs w:val="24"/>
-          <w:lang w:val="en-US"/>
-        </w:rPr>
-        <w:t xml:space="preserve"> from the University of South Florida’s Department of Sociology, and is drawn from a publicly available transcript of a final hearing in the United States House of Representatives in 1996. The example focuses on how the "talk" in policy hearings can be qualitatively examined as discourse rhetorically, producing a story that justifies policy in terms of its moral value. The dataset file is accompanied by a teaching guide and a student guide.”</w:t>
-      </w:r>
-    </w:p>
-    <w:p>
-      <w:pPr>
-        <w:spacing w:after="0"/>
-        <w:rPr>
-          <w:rFonts w:ascii="Times New Roman" w:hAnsi="Times New Roman" w:cs="Times New Roman"/>
-          <w:lang w:val="en-US"/>
-        </w:rPr>
-      </w:pPr>
-    </w:p>
-    <w:p>
-      <w:pPr>
-        <w:spacing w:after="0"/>
+        <w:t xml:space="preserve">Data </w:t>
+      </w:r>
+      <w:commentRangeStart w:id="3"/>
+      <w:r>
         <w:rPr>
           <w:rFonts w:ascii="Times New Roman" w:hAnsi="Times New Roman" w:cs="Times New Roman"/>
           <w:b/>
@@ -310,7 +1129,15 @@
           <w:szCs w:val="36"/>
           <w:lang w:val="en-US"/>
         </w:rPr>
-      </w:pPr>
+        <w:t>Source</w:t>
+      </w:r>
+      <w:commentRangeEnd w:id="3"/>
+      <w:r>
+        <w:rPr>
+          <w:rStyle w:val="CommentReference"/>
+        </w:rPr>
+        <w:commentReference w:id="3"/>
+      </w:r>
       <w:r>
         <w:rPr>
           <w:rFonts w:ascii="Times New Roman" w:hAnsi="Times New Roman" w:cs="Times New Roman"/>
@@ -319,7 +1146,7 @@
           <w:szCs w:val="36"/>
           <w:lang w:val="en-US"/>
         </w:rPr>
-        <w:t>Student Guide [H1]</w:t>
+        <w:t xml:space="preserve"> </w:t>
       </w:r>
     </w:p>
     <w:p>
@@ -339,6 +1166,238 @@
         <w:spacing w:after="0"/>
         <w:rPr>
           <w:rFonts w:ascii="Times New Roman" w:hAnsi="Times New Roman" w:cs="Times New Roman"/>
+          <w:sz w:val="24"/>
+          <w:szCs w:val="24"/>
+          <w:lang w:val="en-US"/>
+        </w:rPr>
+      </w:pPr>
+      <w:r>
+        <w:rPr>
+          <w:rFonts w:ascii="Times New Roman" w:hAnsi="Times New Roman" w:cs="Times New Roman"/>
+          <w:sz w:val="24"/>
+          <w:szCs w:val="24"/>
+          <w:lang w:val="en-US"/>
+        </w:rPr>
+        <w:t>In an era in which political divides appear to run deeper, news is obtained from more sources than ever, and perceptions of the truth seem to follow ideological lines, it becomes incumbent upon the research community to discover and communicate the nature of the news people consume. The extraordinary nature of the current political landscape and the vastly divergent political stances assumed by certain news outlets drew the researchers to this project.</w:t>
+      </w:r>
+    </w:p>
+    <w:p>
+      <w:pPr>
+        <w:spacing w:after="0"/>
+        <w:rPr>
+          <w:rFonts w:ascii="Times New Roman" w:hAnsi="Times New Roman" w:cs="Times New Roman"/>
+          <w:sz w:val="24"/>
+          <w:szCs w:val="24"/>
+          <w:lang w:val="en-US"/>
+        </w:rPr>
+      </w:pPr>
+    </w:p>
+    <w:p>
+      <w:pPr>
+        <w:spacing w:after="0"/>
+        <w:rPr>
+          <w:rFonts w:ascii="Times New Roman" w:hAnsi="Times New Roman" w:cs="Times New Roman"/>
+          <w:sz w:val="24"/>
+          <w:szCs w:val="24"/>
+          <w:lang w:val="en-US"/>
+        </w:rPr>
+      </w:pPr>
+      <w:r>
+        <w:rPr>
+          <w:rFonts w:ascii="Times New Roman" w:hAnsi="Times New Roman" w:cs="Times New Roman"/>
+          <w:sz w:val="24"/>
+          <w:szCs w:val="24"/>
+          <w:lang w:val="en-US"/>
+        </w:rPr>
+        <w:t xml:space="preserve">For a period of several weeks, the researchers gathered text from four notable US news sources and compiled </w:t>
+      </w:r>
+      <w:r>
+        <w:rPr>
+          <w:rFonts w:ascii="Times New Roman" w:hAnsi="Times New Roman" w:cs="Times New Roman"/>
+          <w:sz w:val="24"/>
+          <w:szCs w:val="24"/>
+          <w:lang w:val="en-US"/>
+        </w:rPr>
+        <w:t xml:space="preserve">it into a dataset for further processing and analysis. The sources included in this research include: </w:t>
+      </w:r>
+      <w:r>
+        <w:rPr>
+          <w:rFonts w:ascii="Times New Roman" w:hAnsi="Times New Roman" w:cs="Times New Roman"/>
+          <w:i/>
+          <w:sz w:val="24"/>
+          <w:szCs w:val="24"/>
+          <w:lang w:val="en-US"/>
+        </w:rPr>
+        <w:t>The New York Times</w:t>
+      </w:r>
+      <w:r>
+        <w:rPr>
+          <w:rFonts w:ascii="Times New Roman" w:hAnsi="Times New Roman" w:cs="Times New Roman"/>
+          <w:sz w:val="24"/>
+          <w:szCs w:val="24"/>
+          <w:lang w:val="en-US"/>
+        </w:rPr>
+        <w:t xml:space="preserve">, </w:t>
+      </w:r>
+      <w:r>
+        <w:rPr>
+          <w:rFonts w:ascii="Times New Roman" w:hAnsi="Times New Roman" w:cs="Times New Roman"/>
+          <w:i/>
+          <w:sz w:val="24"/>
+          <w:szCs w:val="24"/>
+          <w:lang w:val="en-US"/>
+        </w:rPr>
+        <w:t>National Public Radio (NPR)</w:t>
+      </w:r>
+      <w:r>
+        <w:rPr>
+          <w:rFonts w:ascii="Times New Roman" w:hAnsi="Times New Roman" w:cs="Times New Roman"/>
+          <w:sz w:val="24"/>
+          <w:szCs w:val="24"/>
+          <w:lang w:val="en-US"/>
+        </w:rPr>
+        <w:t xml:space="preserve">, </w:t>
+      </w:r>
+      <w:r>
+        <w:rPr>
+          <w:rFonts w:ascii="Times New Roman" w:hAnsi="Times New Roman" w:cs="Times New Roman"/>
+          <w:i/>
+          <w:sz w:val="24"/>
+          <w:szCs w:val="24"/>
+          <w:lang w:val="en-US"/>
+        </w:rPr>
+        <w:t>Fox News</w:t>
+      </w:r>
+      <w:r>
+        <w:rPr>
+          <w:rFonts w:ascii="Times New Roman" w:hAnsi="Times New Roman" w:cs="Times New Roman"/>
+          <w:sz w:val="24"/>
+          <w:szCs w:val="24"/>
+          <w:lang w:val="en-US"/>
+        </w:rPr>
+        <w:t xml:space="preserve">, and </w:t>
+      </w:r>
+      <w:r>
+        <w:rPr>
+          <w:rFonts w:ascii="Times New Roman" w:hAnsi="Times New Roman" w:cs="Times New Roman"/>
+          <w:i/>
+          <w:sz w:val="24"/>
+          <w:szCs w:val="24"/>
+          <w:lang w:val="en-US"/>
+        </w:rPr>
+        <w:t>Breitbart</w:t>
+      </w:r>
+      <w:r>
+        <w:rPr>
+          <w:rFonts w:ascii="Times New Roman" w:hAnsi="Times New Roman" w:cs="Times New Roman"/>
+          <w:sz w:val="24"/>
+          <w:szCs w:val="24"/>
+          <w:lang w:val="en-US"/>
+        </w:rPr>
+        <w:t xml:space="preserve">. The researchers decided to analyze these sources owing to their widespread recognition among the general American public as well as the fact they are easy to categorize in accordance with perceived political lean. </w:t>
+      </w:r>
+      <w:r>
+        <w:rPr>
+          <w:rFonts w:ascii="Times New Roman" w:hAnsi="Times New Roman" w:cs="Times New Roman"/>
+          <w:sz w:val="24"/>
+          <w:szCs w:val="24"/>
+          <w:lang w:val="en-US"/>
+        </w:rPr>
+        <w:t xml:space="preserve">According to popular belief, </w:t>
+      </w:r>
+      <w:r>
+        <w:rPr>
+          <w:rFonts w:ascii="Times New Roman" w:hAnsi="Times New Roman" w:cs="Times New Roman"/>
+          <w:i/>
+          <w:sz w:val="24"/>
+          <w:szCs w:val="24"/>
+          <w:lang w:val="en-US"/>
+        </w:rPr>
+        <w:t>The New York Times</w:t>
+      </w:r>
+      <w:r>
+        <w:rPr>
+          <w:rFonts w:ascii="Times New Roman" w:hAnsi="Times New Roman" w:cs="Times New Roman"/>
+          <w:sz w:val="24"/>
+          <w:szCs w:val="24"/>
+          <w:lang w:val="en-US"/>
+        </w:rPr>
+        <w:t xml:space="preserve"> and </w:t>
+      </w:r>
+      <w:r>
+        <w:rPr>
+          <w:rFonts w:ascii="Times New Roman" w:hAnsi="Times New Roman" w:cs="Times New Roman"/>
+          <w:i/>
+          <w:sz w:val="24"/>
+          <w:szCs w:val="24"/>
+          <w:lang w:val="en-US"/>
+        </w:rPr>
+        <w:t>NPR</w:t>
+      </w:r>
+      <w:r>
+        <w:rPr>
+          <w:rFonts w:ascii="Times New Roman" w:hAnsi="Times New Roman" w:cs="Times New Roman"/>
+          <w:sz w:val="24"/>
+          <w:szCs w:val="24"/>
+          <w:lang w:val="en-US"/>
+        </w:rPr>
+        <w:t xml:space="preserve"> are often perceived as more liberal leaning, while </w:t>
+      </w:r>
+      <w:r>
+        <w:rPr>
+          <w:rFonts w:ascii="Times New Roman" w:hAnsi="Times New Roman" w:cs="Times New Roman"/>
+          <w:i/>
+          <w:sz w:val="24"/>
+          <w:szCs w:val="24"/>
+          <w:lang w:val="en-US"/>
+        </w:rPr>
+        <w:t>Fox News</w:t>
+      </w:r>
+      <w:r>
+        <w:rPr>
+          <w:rFonts w:ascii="Times New Roman" w:hAnsi="Times New Roman" w:cs="Times New Roman"/>
+          <w:sz w:val="24"/>
+          <w:szCs w:val="24"/>
+          <w:lang w:val="en-US"/>
+        </w:rPr>
+        <w:t xml:space="preserve"> and </w:t>
+      </w:r>
+      <w:r>
+        <w:rPr>
+          <w:rFonts w:ascii="Times New Roman" w:hAnsi="Times New Roman" w:cs="Times New Roman"/>
+          <w:i/>
+          <w:sz w:val="24"/>
+          <w:szCs w:val="24"/>
+          <w:lang w:val="en-US"/>
+        </w:rPr>
+        <w:t>Breitbart</w:t>
+      </w:r>
+      <w:r>
+        <w:rPr>
+          <w:rFonts w:ascii="Times New Roman" w:hAnsi="Times New Roman" w:cs="Times New Roman"/>
+          <w:sz w:val="24"/>
+          <w:szCs w:val="24"/>
+          <w:lang w:val="en-US"/>
+        </w:rPr>
+        <w:t xml:space="preserve"> lean more conservative. The researchers specifically scraped political news coverage and commentary, as more general or human-interest stories were believed to lack the moral perspectives of interest.</w:t>
+      </w:r>
+    </w:p>
+    <w:p>
+      <w:pPr>
+        <w:spacing w:after="0"/>
+        <w:rPr>
+          <w:rFonts w:ascii="Times New Roman" w:hAnsi="Times New Roman" w:cs="Times New Roman"/>
+          <w:sz w:val="24"/>
+          <w:szCs w:val="24"/>
+          <w:lang w:val="en-US"/>
+        </w:rPr>
+      </w:pPr>
+    </w:p>
+    <w:p>
+      <w:pPr>
+        <w:spacing w:after="0"/>
+        <w:rPr>
+          <w:rFonts w:ascii="Times New Roman" w:hAnsi="Times New Roman" w:cs="Times New Roman"/>
           <w:b/>
           <w:sz w:val="36"/>
           <w:szCs w:val="36"/>
@@ -353,283 +1412,9 @@
           <w:szCs w:val="36"/>
           <w:lang w:val="en-US"/>
         </w:rPr>
-        <w:t>Introduction (100-250 words) [H1]</w:t>
-      </w:r>
-    </w:p>
-    <w:p>
-      <w:pPr>
-        <w:spacing w:after="0"/>
-        <w:rPr>
-          <w:rFonts w:ascii="Times New Roman" w:hAnsi="Times New Roman" w:cs="Times New Roman"/>
-          <w:b/>
-          <w:sz w:val="28"/>
-          <w:szCs w:val="28"/>
-          <w:lang w:val="en-US"/>
-        </w:rPr>
-      </w:pPr>
-    </w:p>
-    <w:p>
-      <w:pPr>
-        <w:spacing w:after="0"/>
-        <w:rPr>
-          <w:rFonts w:ascii="Times New Roman" w:hAnsi="Times New Roman" w:cs="Times New Roman"/>
-          <w:sz w:val="24"/>
-          <w:szCs w:val="24"/>
-          <w:lang w:val="en-US"/>
-        </w:rPr>
-      </w:pPr>
-      <w:r>
-        <w:rPr>
-          <w:rFonts w:ascii="Times New Roman" w:hAnsi="Times New Roman" w:cs="Times New Roman"/>
-          <w:sz w:val="24"/>
-          <w:szCs w:val="24"/>
-          <w:lang w:val="en-US"/>
-        </w:rPr>
-        <w:t>This example demonstrates the use of various techniques for the purpose of g</w:t>
-      </w:r>
-      <w:r>
-        <w:rPr>
-          <w:rFonts w:ascii="Times New Roman" w:hAnsi="Times New Roman" w:cs="Times New Roman"/>
-          <w:sz w:val="24"/>
-          <w:szCs w:val="24"/>
-          <w:lang w:val="en-US"/>
-        </w:rPr>
-        <w:t>athering, processing, and analyz</w:t>
-      </w:r>
-      <w:r>
-        <w:rPr>
-          <w:rFonts w:ascii="Times New Roman" w:hAnsi="Times New Roman" w:cs="Times New Roman"/>
-          <w:sz w:val="24"/>
-          <w:szCs w:val="24"/>
-          <w:lang w:val="en-US"/>
-        </w:rPr>
-        <w:t>ing text from various news organizations</w:t>
-      </w:r>
-      <w:r>
-        <w:rPr>
-          <w:rFonts w:ascii="Times New Roman" w:hAnsi="Times New Roman" w:cs="Times New Roman"/>
-          <w:sz w:val="24"/>
-          <w:szCs w:val="24"/>
-          <w:lang w:val="en-US"/>
-        </w:rPr>
-        <w:t>’ websites</w:t>
-      </w:r>
-      <w:r>
-        <w:rPr>
-          <w:rFonts w:ascii="Times New Roman" w:hAnsi="Times New Roman" w:cs="Times New Roman"/>
-          <w:sz w:val="24"/>
-          <w:szCs w:val="24"/>
-          <w:lang w:val="en-US"/>
-        </w:rPr>
-        <w:t xml:space="preserve"> in order to understand their moral content. Techniques include web scraping using the “</w:t>
-      </w:r>
-      <w:proofErr w:type="spellStart"/>
-      <w:r>
-        <w:rPr>
-          <w:rFonts w:ascii="Times New Roman" w:hAnsi="Times New Roman" w:cs="Times New Roman"/>
-          <w:sz w:val="24"/>
-          <w:szCs w:val="24"/>
-          <w:lang w:val="en-US"/>
-        </w:rPr>
-        <w:t>rvest</w:t>
-      </w:r>
-      <w:proofErr w:type="spellEnd"/>
-      <w:r>
-        <w:rPr>
-          <w:rFonts w:ascii="Times New Roman" w:hAnsi="Times New Roman" w:cs="Times New Roman"/>
-          <w:sz w:val="24"/>
-          <w:szCs w:val="24"/>
-          <w:lang w:val="en-US"/>
-        </w:rPr>
-        <w:t xml:space="preserve">” library in the </w:t>
-      </w:r>
-      <w:r>
-        <w:rPr>
-          <w:rFonts w:ascii="Times New Roman" w:hAnsi="Times New Roman" w:cs="Times New Roman"/>
-          <w:i/>
-          <w:sz w:val="24"/>
-          <w:szCs w:val="24"/>
-          <w:lang w:val="en-US"/>
-        </w:rPr>
-        <w:t>R</w:t>
-      </w:r>
-      <w:r>
-        <w:rPr>
-          <w:rFonts w:ascii="Times New Roman" w:hAnsi="Times New Roman" w:cs="Times New Roman"/>
-          <w:sz w:val="24"/>
-          <w:szCs w:val="24"/>
-          <w:lang w:val="en-US"/>
-        </w:rPr>
-        <w:t xml:space="preserve"> statistical package, word stemming with the “</w:t>
-      </w:r>
-      <w:proofErr w:type="spellStart"/>
-      <w:r>
-        <w:rPr>
-          <w:rFonts w:ascii="Times New Roman" w:hAnsi="Times New Roman" w:cs="Times New Roman"/>
-          <w:sz w:val="24"/>
-          <w:szCs w:val="24"/>
-          <w:lang w:val="en-US"/>
-        </w:rPr>
-        <w:t>ngram</w:t>
-      </w:r>
-      <w:proofErr w:type="spellEnd"/>
-      <w:r>
-        <w:rPr>
-          <w:rFonts w:ascii="Times New Roman" w:hAnsi="Times New Roman" w:cs="Times New Roman"/>
-          <w:sz w:val="24"/>
-          <w:szCs w:val="24"/>
-          <w:lang w:val="en-US"/>
-        </w:rPr>
-        <w:t>” library, and TYPE OF ANALYSIS</w:t>
-      </w:r>
-      <w:r>
-        <w:rPr>
-          <w:rFonts w:ascii="Times New Roman" w:hAnsi="Times New Roman" w:cs="Times New Roman"/>
-          <w:sz w:val="24"/>
-          <w:szCs w:val="24"/>
-          <w:lang w:val="en-US"/>
-        </w:rPr>
-        <w:t xml:space="preserve"> (CITE, 20XX)</w:t>
-      </w:r>
-      <w:r>
-        <w:rPr>
-          <w:rFonts w:ascii="Times New Roman" w:hAnsi="Times New Roman" w:cs="Times New Roman"/>
-          <w:sz w:val="24"/>
-          <w:szCs w:val="24"/>
-          <w:lang w:val="en-US"/>
-        </w:rPr>
-        <w:t>.</w:t>
-      </w:r>
-    </w:p>
-    <w:p>
-      <w:pPr>
-        <w:spacing w:after="0"/>
-        <w:rPr>
-          <w:rFonts w:ascii="Times New Roman" w:hAnsi="Times New Roman" w:cs="Times New Roman"/>
-          <w:sz w:val="24"/>
-          <w:szCs w:val="24"/>
-          <w:lang w:val="en-US"/>
-        </w:rPr>
-      </w:pPr>
-    </w:p>
-    <w:p>
-      <w:pPr>
-        <w:spacing w:after="0"/>
-        <w:rPr>
-          <w:rFonts w:ascii="Times New Roman" w:hAnsi="Times New Roman" w:cs="Times New Roman"/>
-          <w:sz w:val="24"/>
-          <w:szCs w:val="24"/>
-          <w:lang w:val="en-US"/>
-        </w:rPr>
-      </w:pPr>
-      <w:r>
-        <w:rPr>
-          <w:rFonts w:ascii="Times New Roman" w:hAnsi="Times New Roman" w:cs="Times New Roman"/>
-          <w:sz w:val="24"/>
-          <w:szCs w:val="24"/>
-          <w:lang w:val="en-US"/>
-        </w:rPr>
-        <w:t xml:space="preserve">This qualitative analysis is intended to reveal the moral and political qualities of the news text in order to discover whether or not a news organization’s ideological lean (i.e. conservative or liberal) influences the endorsement of several moral foundations as described in Moral Foundations Theory (Graham et al., 2011). </w:t>
-      </w:r>
-      <w:r>
-        <w:rPr>
-          <w:rFonts w:ascii="Times New Roman" w:hAnsi="Times New Roman" w:cs="Times New Roman"/>
-          <w:sz w:val="24"/>
-          <w:szCs w:val="24"/>
-          <w:lang w:val="en-US"/>
-        </w:rPr>
-        <w:t xml:space="preserve">Specifically, the researchers investigated whether or not news organizations </w:t>
-      </w:r>
-      <w:r>
-        <w:rPr>
-          <w:rFonts w:ascii="Times New Roman" w:hAnsi="Times New Roman" w:cs="Times New Roman"/>
-          <w:sz w:val="24"/>
-          <w:szCs w:val="24"/>
-          <w:lang w:val="en-US"/>
-        </w:rPr>
-        <w:t xml:space="preserve">of divergent political alignments </w:t>
-      </w:r>
-      <w:r>
-        <w:rPr>
-          <w:rFonts w:ascii="Times New Roman" w:hAnsi="Times New Roman" w:cs="Times New Roman"/>
-          <w:sz w:val="24"/>
-          <w:szCs w:val="24"/>
-          <w:lang w:val="en-US"/>
-        </w:rPr>
-        <w:t>tended to endorse differing moral foundations through their use of language</w:t>
-      </w:r>
-      <w:r>
-        <w:rPr>
-          <w:rFonts w:ascii="Times New Roman" w:hAnsi="Times New Roman" w:cs="Times New Roman"/>
-          <w:sz w:val="24"/>
-          <w:szCs w:val="24"/>
-          <w:lang w:val="en-US"/>
-        </w:rPr>
-        <w:t xml:space="preserve"> in news text.</w:t>
-      </w:r>
-      <w:r>
-        <w:rPr>
-          <w:rFonts w:ascii="Times New Roman" w:hAnsi="Times New Roman" w:cs="Times New Roman"/>
-          <w:sz w:val="24"/>
-          <w:szCs w:val="24"/>
-          <w:lang w:val="en-US"/>
-        </w:rPr>
-        <w:t xml:space="preserve"> </w:t>
-      </w:r>
-      <w:r>
-        <w:rPr>
-          <w:rFonts w:ascii="Times New Roman" w:hAnsi="Times New Roman" w:cs="Times New Roman"/>
-          <w:sz w:val="24"/>
-          <w:szCs w:val="24"/>
-          <w:lang w:val="en-US"/>
-        </w:rPr>
-        <w:t>William E. Padfield, a master’s degree candidate in psychology at Missouri State University, and Dr. Erin M. Buchanan</w:t>
-      </w:r>
-      <w:r>
-        <w:rPr>
-          <w:rFonts w:ascii="Times New Roman" w:hAnsi="Times New Roman" w:cs="Times New Roman"/>
-          <w:sz w:val="24"/>
-          <w:szCs w:val="24"/>
-          <w:lang w:val="en-US"/>
-        </w:rPr>
-        <w:t xml:space="preserve">, Associate Professor </w:t>
-      </w:r>
-      <w:r>
-        <w:rPr>
-          <w:rFonts w:ascii="Times New Roman" w:hAnsi="Times New Roman" w:cs="Times New Roman"/>
-          <w:sz w:val="24"/>
-          <w:szCs w:val="24"/>
-          <w:lang w:val="en-US"/>
-        </w:rPr>
-        <w:t>of</w:t>
-      </w:r>
-      <w:r>
-        <w:rPr>
-          <w:rFonts w:ascii="Times New Roman" w:hAnsi="Times New Roman" w:cs="Times New Roman"/>
-          <w:sz w:val="24"/>
-          <w:szCs w:val="24"/>
-          <w:lang w:val="en-US"/>
-        </w:rPr>
-        <w:t xml:space="preserve"> Psychology at Missouri State University, conducted this research.</w:t>
-      </w:r>
-      <w:r>
-        <w:rPr>
-          <w:rFonts w:ascii="Times New Roman" w:hAnsi="Times New Roman" w:cs="Times New Roman"/>
-          <w:sz w:val="24"/>
-          <w:szCs w:val="24"/>
-          <w:lang w:val="en-US"/>
-        </w:rPr>
-        <w:t xml:space="preserve"> </w:t>
-      </w:r>
-    </w:p>
-    <w:p>
-      <w:pPr>
-        <w:spacing w:after="0"/>
-        <w:rPr>
-          <w:rFonts w:ascii="Times New Roman" w:hAnsi="Times New Roman" w:cs="Times New Roman"/>
-          <w:lang w:val="en-US"/>
-        </w:rPr>
-      </w:pPr>
+        <w:lastRenderedPageBreak/>
+        <w:t>Analysis: [Include the type of Analysis] (1000-1500 words) [H1]</w:t>
+      </w:r>
     </w:p>
     <w:p>
       <w:pPr>
@@ -650,862 +1435,7 @@
           <w:szCs w:val="36"/>
           <w:lang w:val="en-US"/>
         </w:rPr>
-        <w:t>Moral Foundations Theory (150-250)</w:t>
-      </w:r>
-    </w:p>
-    <w:p>
-      <w:pPr>
-        <w:spacing w:after="0"/>
-        <w:rPr>
-          <w:rFonts w:ascii="Times New Roman" w:hAnsi="Times New Roman" w:cs="Times New Roman"/>
-          <w:b/>
-          <w:sz w:val="28"/>
-          <w:szCs w:val="28"/>
-          <w:lang w:val="en-US"/>
-        </w:rPr>
-      </w:pPr>
-    </w:p>
-    <w:p>
-      <w:pPr>
-        <w:spacing w:after="0"/>
-        <w:rPr>
-          <w:rFonts w:ascii="Times New Roman" w:hAnsi="Times New Roman" w:cs="Times New Roman"/>
-          <w:sz w:val="24"/>
-          <w:szCs w:val="24"/>
-          <w:lang w:val="en-US"/>
-        </w:rPr>
-      </w:pPr>
-      <w:r>
-        <w:rPr>
-          <w:rFonts w:ascii="Times New Roman" w:hAnsi="Times New Roman" w:cs="Times New Roman"/>
-          <w:sz w:val="24"/>
-          <w:szCs w:val="24"/>
-          <w:lang w:val="en-US"/>
-        </w:rPr>
-        <w:t>At its core, Moral Foundations Theory</w:t>
-      </w:r>
-      <w:r>
-        <w:rPr>
-          <w:rFonts w:ascii="Times New Roman" w:hAnsi="Times New Roman" w:cs="Times New Roman"/>
-          <w:sz w:val="24"/>
-          <w:szCs w:val="24"/>
-          <w:lang w:val="en-US"/>
-        </w:rPr>
-        <w:t xml:space="preserve"> (MFT)</w:t>
-      </w:r>
-      <w:r>
-        <w:rPr>
-          <w:rFonts w:ascii="Times New Roman" w:hAnsi="Times New Roman" w:cs="Times New Roman"/>
-          <w:sz w:val="24"/>
-          <w:szCs w:val="24"/>
-          <w:lang w:val="en-US"/>
-        </w:rPr>
-        <w:t xml:space="preserve"> attempts to explain the totality of different people’s moral alignments. </w:t>
-      </w:r>
-      <w:r>
-        <w:rPr>
-          <w:rFonts w:ascii="Times New Roman" w:hAnsi="Times New Roman" w:cs="Times New Roman"/>
-          <w:sz w:val="24"/>
-          <w:szCs w:val="24"/>
-          <w:lang w:val="en-US"/>
-        </w:rPr>
-        <w:t xml:space="preserve">Specifically, MFT seeks to illuminate the differences between political conservatives’ and liberals’ morals (Graham et al., 2011). This is established through the measure of individuals’ endorsement of five moral foundations. </w:t>
-      </w:r>
-    </w:p>
-    <w:p>
-      <w:pPr>
-        <w:spacing w:after="0"/>
-        <w:rPr>
-          <w:rFonts w:ascii="Times New Roman" w:hAnsi="Times New Roman" w:cs="Times New Roman"/>
-          <w:sz w:val="24"/>
-          <w:szCs w:val="24"/>
-          <w:lang w:val="en-US"/>
-        </w:rPr>
-      </w:pPr>
-    </w:p>
-    <w:p>
-      <w:pPr>
-        <w:spacing w:after="0"/>
-        <w:rPr>
-          <w:rFonts w:ascii="Times New Roman" w:hAnsi="Times New Roman" w:cs="Times New Roman"/>
-          <w:sz w:val="24"/>
-          <w:szCs w:val="24"/>
-          <w:lang w:val="en-US"/>
-        </w:rPr>
-      </w:pPr>
-      <w:proofErr w:type="gramStart"/>
-      <w:r>
-        <w:rPr>
-          <w:rFonts w:ascii="Times New Roman" w:hAnsi="Times New Roman" w:cs="Times New Roman"/>
-          <w:sz w:val="24"/>
-          <w:szCs w:val="24"/>
-          <w:lang w:val="en-US"/>
-        </w:rPr>
-        <w:t xml:space="preserve">The first two foundations, </w:t>
-      </w:r>
-      <w:r>
-        <w:rPr>
-          <w:rFonts w:ascii="Times New Roman" w:hAnsi="Times New Roman" w:cs="Times New Roman"/>
-          <w:i/>
-          <w:sz w:val="24"/>
-          <w:szCs w:val="24"/>
-          <w:lang w:val="en-US"/>
-        </w:rPr>
-        <w:t>harm/care</w:t>
-      </w:r>
-      <w:r>
-        <w:rPr>
-          <w:rFonts w:ascii="Times New Roman" w:hAnsi="Times New Roman" w:cs="Times New Roman"/>
-          <w:sz w:val="24"/>
-          <w:szCs w:val="24"/>
-          <w:lang w:val="en-US"/>
-        </w:rPr>
-        <w:t xml:space="preserve"> and </w:t>
-      </w:r>
-      <w:r>
-        <w:rPr>
-          <w:rFonts w:ascii="Times New Roman" w:hAnsi="Times New Roman" w:cs="Times New Roman"/>
-          <w:i/>
-          <w:sz w:val="24"/>
-          <w:szCs w:val="24"/>
-          <w:lang w:val="en-US"/>
-        </w:rPr>
-        <w:t>fairness/reciprocity</w:t>
-      </w:r>
-      <w:r>
-        <w:rPr>
-          <w:rFonts w:ascii="Times New Roman" w:hAnsi="Times New Roman" w:cs="Times New Roman"/>
-          <w:sz w:val="24"/>
-          <w:szCs w:val="24"/>
-          <w:lang w:val="en-US"/>
-        </w:rPr>
-        <w:t>, represent concern for individual-focused social justice and equality.</w:t>
-      </w:r>
-      <w:proofErr w:type="gramEnd"/>
-      <w:r>
-        <w:rPr>
-          <w:rFonts w:ascii="Times New Roman" w:hAnsi="Times New Roman" w:cs="Times New Roman"/>
-          <w:sz w:val="24"/>
-          <w:szCs w:val="24"/>
-          <w:lang w:val="en-US"/>
-        </w:rPr>
-        <w:t xml:space="preserve"> </w:t>
-      </w:r>
-      <w:r>
-        <w:rPr>
-          <w:rFonts w:ascii="Times New Roman" w:hAnsi="Times New Roman" w:cs="Times New Roman"/>
-          <w:sz w:val="24"/>
-          <w:szCs w:val="24"/>
-          <w:lang w:val="en-US"/>
-        </w:rPr>
-        <w:t xml:space="preserve">These two foundations can be conceptualized as the </w:t>
-      </w:r>
-      <w:r>
-        <w:rPr>
-          <w:rFonts w:ascii="Times New Roman" w:hAnsi="Times New Roman" w:cs="Times New Roman"/>
-          <w:i/>
-          <w:sz w:val="24"/>
-          <w:szCs w:val="24"/>
-          <w:lang w:val="en-US"/>
-        </w:rPr>
-        <w:t xml:space="preserve">individualizing </w:t>
-      </w:r>
-      <w:r>
-        <w:rPr>
-          <w:rFonts w:ascii="Times New Roman" w:hAnsi="Times New Roman" w:cs="Times New Roman"/>
-          <w:sz w:val="24"/>
-          <w:szCs w:val="24"/>
-          <w:lang w:val="en-US"/>
-        </w:rPr>
-        <w:t xml:space="preserve">foundations. </w:t>
-      </w:r>
-      <w:r>
-        <w:rPr>
-          <w:rFonts w:ascii="Times New Roman" w:hAnsi="Times New Roman" w:cs="Times New Roman"/>
-          <w:sz w:val="24"/>
-          <w:szCs w:val="24"/>
-          <w:lang w:val="en-US"/>
-        </w:rPr>
-        <w:t>The</w:t>
-      </w:r>
-      <w:r>
-        <w:rPr>
-          <w:rFonts w:ascii="Times New Roman" w:hAnsi="Times New Roman" w:cs="Times New Roman"/>
-          <w:sz w:val="24"/>
-          <w:szCs w:val="24"/>
-          <w:lang w:val="en-US"/>
-        </w:rPr>
-        <w:t xml:space="preserve"> following three, </w:t>
-      </w:r>
-      <w:proofErr w:type="spellStart"/>
-      <w:r>
-        <w:rPr>
-          <w:rFonts w:ascii="Times New Roman" w:hAnsi="Times New Roman" w:cs="Times New Roman"/>
-          <w:i/>
-          <w:sz w:val="24"/>
-          <w:szCs w:val="24"/>
-          <w:lang w:val="en-US"/>
-        </w:rPr>
-        <w:t>ingroup</w:t>
-      </w:r>
-      <w:proofErr w:type="spellEnd"/>
-      <w:r>
-        <w:rPr>
-          <w:rFonts w:ascii="Times New Roman" w:hAnsi="Times New Roman" w:cs="Times New Roman"/>
-          <w:i/>
-          <w:sz w:val="24"/>
-          <w:szCs w:val="24"/>
-          <w:lang w:val="en-US"/>
-        </w:rPr>
-        <w:t>/loyalty</w:t>
-      </w:r>
-      <w:r>
-        <w:rPr>
-          <w:rFonts w:ascii="Times New Roman" w:hAnsi="Times New Roman" w:cs="Times New Roman"/>
-          <w:sz w:val="24"/>
-          <w:szCs w:val="24"/>
-          <w:lang w:val="en-US"/>
-        </w:rPr>
-        <w:t xml:space="preserve">, </w:t>
-      </w:r>
-      <w:r>
-        <w:rPr>
-          <w:rFonts w:ascii="Times New Roman" w:hAnsi="Times New Roman" w:cs="Times New Roman"/>
-          <w:i/>
-          <w:sz w:val="24"/>
-          <w:szCs w:val="24"/>
-          <w:lang w:val="en-US"/>
-        </w:rPr>
-        <w:t>authority/respect</w:t>
-      </w:r>
-      <w:r>
-        <w:rPr>
-          <w:rFonts w:ascii="Times New Roman" w:hAnsi="Times New Roman" w:cs="Times New Roman"/>
-          <w:sz w:val="24"/>
-          <w:szCs w:val="24"/>
-          <w:lang w:val="en-US"/>
-        </w:rPr>
-        <w:t xml:space="preserve">, and </w:t>
-      </w:r>
-      <w:r>
-        <w:rPr>
-          <w:rFonts w:ascii="Times New Roman" w:hAnsi="Times New Roman" w:cs="Times New Roman"/>
-          <w:i/>
-          <w:sz w:val="24"/>
-          <w:szCs w:val="24"/>
-          <w:lang w:val="en-US"/>
-        </w:rPr>
-        <w:t>purity/sanctity</w:t>
-      </w:r>
-      <w:r>
-        <w:rPr>
-          <w:rFonts w:ascii="Times New Roman" w:hAnsi="Times New Roman" w:cs="Times New Roman"/>
-          <w:sz w:val="24"/>
-          <w:szCs w:val="24"/>
-          <w:lang w:val="en-US"/>
-        </w:rPr>
-        <w:t xml:space="preserve"> represent perceptions of right and wrong </w:t>
-      </w:r>
-      <w:r>
-        <w:rPr>
-          <w:rFonts w:ascii="Times New Roman" w:hAnsi="Times New Roman" w:cs="Times New Roman"/>
-          <w:sz w:val="24"/>
-          <w:szCs w:val="24"/>
-          <w:lang w:val="en-US"/>
-        </w:rPr>
-        <w:t>from a group-level perspective</w:t>
-      </w:r>
-      <w:r>
-        <w:rPr>
-          <w:rFonts w:ascii="Times New Roman" w:hAnsi="Times New Roman" w:cs="Times New Roman"/>
-          <w:sz w:val="24"/>
-          <w:szCs w:val="24"/>
-          <w:lang w:val="en-US"/>
-        </w:rPr>
-        <w:t>.</w:t>
-      </w:r>
-      <w:r>
-        <w:rPr>
-          <w:rFonts w:ascii="Times New Roman" w:hAnsi="Times New Roman" w:cs="Times New Roman"/>
-          <w:sz w:val="24"/>
-          <w:szCs w:val="24"/>
-          <w:lang w:val="en-US"/>
-        </w:rPr>
-        <w:t xml:space="preserve"> These three can be thought of as the </w:t>
-      </w:r>
-      <w:r>
-        <w:rPr>
-          <w:rFonts w:ascii="Times New Roman" w:hAnsi="Times New Roman" w:cs="Times New Roman"/>
-          <w:i/>
-          <w:sz w:val="24"/>
-          <w:szCs w:val="24"/>
-          <w:lang w:val="en-US"/>
-        </w:rPr>
-        <w:t>binding</w:t>
-      </w:r>
-      <w:r>
-        <w:rPr>
-          <w:rFonts w:ascii="Times New Roman" w:hAnsi="Times New Roman" w:cs="Times New Roman"/>
-          <w:sz w:val="24"/>
-          <w:szCs w:val="24"/>
-          <w:lang w:val="en-US"/>
-        </w:rPr>
-        <w:t xml:space="preserve"> foundations (</w:t>
-      </w:r>
-      <w:proofErr w:type="spellStart"/>
-      <w:r>
-        <w:rPr>
-          <w:rFonts w:ascii="Times New Roman" w:hAnsi="Times New Roman" w:cs="Times New Roman"/>
-          <w:sz w:val="24"/>
-          <w:szCs w:val="24"/>
-          <w:lang w:val="en-US"/>
-        </w:rPr>
-        <w:t>Haidt</w:t>
-      </w:r>
-      <w:proofErr w:type="spellEnd"/>
-      <w:r>
-        <w:rPr>
-          <w:rFonts w:ascii="Times New Roman" w:hAnsi="Times New Roman" w:cs="Times New Roman"/>
-          <w:sz w:val="24"/>
-          <w:szCs w:val="24"/>
-          <w:lang w:val="en-US"/>
-        </w:rPr>
-        <w:t xml:space="preserve"> &amp; Graham, 2007). </w:t>
-      </w:r>
-      <w:r>
-        <w:rPr>
-          <w:rFonts w:ascii="Times New Roman" w:hAnsi="Times New Roman" w:cs="Times New Roman"/>
-          <w:sz w:val="24"/>
-          <w:szCs w:val="24"/>
-          <w:lang w:val="en-US"/>
-        </w:rPr>
-        <w:t>Research</w:t>
-      </w:r>
-      <w:r>
-        <w:rPr>
-          <w:rFonts w:ascii="Times New Roman" w:hAnsi="Times New Roman" w:cs="Times New Roman"/>
-          <w:sz w:val="24"/>
-          <w:szCs w:val="24"/>
-          <w:lang w:val="en-US"/>
-        </w:rPr>
-        <w:t xml:space="preserve"> indicates that political liberals tend to endorse the two individualizing foundations above all others, while conservatives tend to endorse all five foundations with greater endorsement of the binding foundations.</w:t>
-      </w:r>
-      <w:r>
-        <w:rPr>
-          <w:rFonts w:ascii="Times New Roman" w:hAnsi="Times New Roman" w:cs="Times New Roman"/>
-          <w:sz w:val="24"/>
-          <w:szCs w:val="24"/>
-          <w:lang w:val="en-US"/>
-        </w:rPr>
-        <w:t xml:space="preserve"> </w:t>
-      </w:r>
-    </w:p>
-    <w:p>
-      <w:pPr>
-        <w:spacing w:after="0"/>
-        <w:rPr>
-          <w:rFonts w:ascii="Times New Roman" w:hAnsi="Times New Roman" w:cs="Times New Roman"/>
-          <w:sz w:val="24"/>
-          <w:szCs w:val="24"/>
-          <w:lang w:val="en-US"/>
-        </w:rPr>
-      </w:pPr>
-    </w:p>
-    <w:p>
-      <w:pPr>
-        <w:spacing w:after="0"/>
-        <w:rPr>
-          <w:rFonts w:ascii="Times New Roman" w:hAnsi="Times New Roman" w:cs="Times New Roman"/>
-          <w:sz w:val="24"/>
-          <w:szCs w:val="24"/>
-          <w:lang w:val="en-US"/>
-        </w:rPr>
-      </w:pPr>
-      <w:r>
-        <w:rPr>
-          <w:rFonts w:ascii="Times New Roman" w:hAnsi="Times New Roman" w:cs="Times New Roman"/>
-          <w:sz w:val="24"/>
-          <w:szCs w:val="24"/>
-          <w:lang w:val="en-US"/>
-        </w:rPr>
-        <w:t xml:space="preserve">The researchers developed the Moral Foundations </w:t>
-      </w:r>
-      <w:r>
-        <w:rPr>
-          <w:rFonts w:ascii="Times New Roman" w:hAnsi="Times New Roman" w:cs="Times New Roman"/>
-          <w:sz w:val="24"/>
-          <w:szCs w:val="24"/>
-          <w:lang w:val="en-US"/>
-        </w:rPr>
-        <w:t>Dictionary (MFD</w:t>
-      </w:r>
-      <w:r>
-        <w:rPr>
-          <w:rFonts w:ascii="Times New Roman" w:hAnsi="Times New Roman" w:cs="Times New Roman"/>
-          <w:sz w:val="24"/>
-          <w:szCs w:val="24"/>
-          <w:lang w:val="en-US"/>
-        </w:rPr>
-        <w:t xml:space="preserve">) </w:t>
-      </w:r>
-      <w:r>
-        <w:rPr>
-          <w:rFonts w:ascii="Times New Roman" w:hAnsi="Times New Roman" w:cs="Times New Roman"/>
-          <w:sz w:val="24"/>
-          <w:szCs w:val="24"/>
-          <w:lang w:val="en-US"/>
-        </w:rPr>
-        <w:t>in order to determine endo</w:t>
-      </w:r>
-      <w:r>
-        <w:rPr>
-          <w:rFonts w:ascii="Times New Roman" w:hAnsi="Times New Roman" w:cs="Times New Roman"/>
-          <w:sz w:val="24"/>
-          <w:szCs w:val="24"/>
-          <w:lang w:val="en-US"/>
-        </w:rPr>
-        <w:t xml:space="preserve">rsement of the five foundations in speech and text. The MFD consists of roughly 50 words per foundation that exemplify their meaning. For example, words such as </w:t>
-      </w:r>
-      <w:r>
-        <w:rPr>
-          <w:rFonts w:ascii="Times New Roman" w:hAnsi="Times New Roman" w:cs="Times New Roman"/>
-          <w:i/>
-          <w:sz w:val="24"/>
-          <w:szCs w:val="24"/>
-          <w:lang w:val="en-US"/>
-        </w:rPr>
-        <w:t>abuse</w:t>
-      </w:r>
-      <w:r>
-        <w:rPr>
-          <w:rFonts w:ascii="Times New Roman" w:hAnsi="Times New Roman" w:cs="Times New Roman"/>
-          <w:sz w:val="24"/>
-          <w:szCs w:val="24"/>
-          <w:lang w:val="en-US"/>
-        </w:rPr>
-        <w:t xml:space="preserve"> and </w:t>
-      </w:r>
-      <w:r>
-        <w:rPr>
-          <w:rFonts w:ascii="Times New Roman" w:hAnsi="Times New Roman" w:cs="Times New Roman"/>
-          <w:i/>
-          <w:sz w:val="24"/>
-          <w:szCs w:val="24"/>
-          <w:lang w:val="en-US"/>
-        </w:rPr>
-        <w:t>protect</w:t>
-      </w:r>
-      <w:r>
-        <w:rPr>
-          <w:rFonts w:ascii="Times New Roman" w:hAnsi="Times New Roman" w:cs="Times New Roman"/>
-          <w:sz w:val="24"/>
-          <w:szCs w:val="24"/>
-          <w:lang w:val="en-US"/>
-        </w:rPr>
-        <w:t xml:space="preserve"> indicate endorsement of the </w:t>
-      </w:r>
-      <w:r>
-        <w:rPr>
-          <w:rFonts w:ascii="Times New Roman" w:hAnsi="Times New Roman" w:cs="Times New Roman"/>
-          <w:i/>
-          <w:sz w:val="24"/>
-          <w:szCs w:val="24"/>
-          <w:lang w:val="en-US"/>
-        </w:rPr>
-        <w:t xml:space="preserve">harm/care </w:t>
-      </w:r>
-      <w:r>
-        <w:rPr>
-          <w:rFonts w:ascii="Times New Roman" w:hAnsi="Times New Roman" w:cs="Times New Roman"/>
-          <w:sz w:val="24"/>
-          <w:szCs w:val="24"/>
-          <w:lang w:val="en-US"/>
-        </w:rPr>
-        <w:t>foundation. Graham, et al.</w:t>
-      </w:r>
-      <w:r>
-        <w:rPr>
-          <w:rFonts w:ascii="Times New Roman" w:hAnsi="Times New Roman" w:cs="Times New Roman"/>
-          <w:sz w:val="24"/>
-          <w:szCs w:val="24"/>
-          <w:lang w:val="en-US"/>
-        </w:rPr>
-        <w:t xml:space="preserve"> (2009)</w:t>
-      </w:r>
-      <w:r>
-        <w:rPr>
-          <w:rFonts w:ascii="Times New Roman" w:hAnsi="Times New Roman" w:cs="Times New Roman"/>
-          <w:sz w:val="24"/>
-          <w:szCs w:val="24"/>
-          <w:lang w:val="en-US"/>
-        </w:rPr>
-        <w:t xml:space="preserve"> validated the MFD </w:t>
-      </w:r>
-      <w:proofErr w:type="spellStart"/>
-      <w:r>
-        <w:rPr>
-          <w:rFonts w:ascii="Times New Roman" w:hAnsi="Times New Roman" w:cs="Times New Roman"/>
-          <w:sz w:val="24"/>
-          <w:szCs w:val="24"/>
-          <w:lang w:val="en-US"/>
-        </w:rPr>
-        <w:t>words</w:t>
-      </w:r>
-      <w:r>
-        <w:rPr>
-          <w:rFonts w:ascii="Times New Roman" w:hAnsi="Times New Roman" w:cs="Times New Roman"/>
-          <w:sz w:val="24"/>
-          <w:szCs w:val="24"/>
-          <w:lang w:val="en-US"/>
-        </w:rPr>
-        <w:t>ets</w:t>
-      </w:r>
-      <w:proofErr w:type="spellEnd"/>
-      <w:r>
-        <w:rPr>
-          <w:rFonts w:ascii="Times New Roman" w:hAnsi="Times New Roman" w:cs="Times New Roman"/>
-          <w:sz w:val="24"/>
-          <w:szCs w:val="24"/>
-          <w:lang w:val="en-US"/>
-        </w:rPr>
-        <w:t xml:space="preserve"> by analyzing the speech content of liberal and conservative church sermons. They found liberal sermons endorsing the individualizing foundations and conservative sermons endorsing all five.</w:t>
-      </w:r>
-    </w:p>
-    <w:p>
-      <w:pPr>
-        <w:spacing w:after="0"/>
-        <w:rPr>
-          <w:rFonts w:ascii="Times New Roman" w:hAnsi="Times New Roman" w:cs="Times New Roman"/>
-          <w:lang w:val="en-US"/>
-        </w:rPr>
-      </w:pPr>
-    </w:p>
-    <w:p>
-      <w:pPr>
-        <w:spacing w:after="0"/>
-        <w:rPr>
-          <w:rFonts w:ascii="Times New Roman" w:hAnsi="Times New Roman" w:cs="Times New Roman"/>
-          <w:b/>
-          <w:sz w:val="36"/>
-          <w:szCs w:val="36"/>
-          <w:lang w:val="en-US"/>
-        </w:rPr>
-      </w:pPr>
-      <w:r>
-        <w:rPr>
-          <w:rFonts w:ascii="Times New Roman" w:hAnsi="Times New Roman" w:cs="Times New Roman"/>
-          <w:b/>
-          <w:sz w:val="36"/>
-          <w:szCs w:val="36"/>
-          <w:lang w:val="en-US"/>
-        </w:rPr>
-        <w:t>Data Source (150-250)</w:t>
-      </w:r>
-    </w:p>
-    <w:p>
-      <w:pPr>
-        <w:spacing w:after="0"/>
-        <w:rPr>
-          <w:rFonts w:ascii="Times New Roman" w:hAnsi="Times New Roman" w:cs="Times New Roman"/>
-          <w:b/>
-          <w:sz w:val="28"/>
-          <w:szCs w:val="28"/>
-          <w:lang w:val="en-US"/>
-        </w:rPr>
-      </w:pPr>
-    </w:p>
-    <w:p>
-      <w:pPr>
-        <w:spacing w:after="0"/>
-        <w:rPr>
-          <w:rFonts w:ascii="Times New Roman" w:hAnsi="Times New Roman" w:cs="Times New Roman"/>
-          <w:sz w:val="24"/>
-          <w:szCs w:val="24"/>
-          <w:lang w:val="en-US"/>
-        </w:rPr>
-      </w:pPr>
-      <w:r>
-        <w:rPr>
-          <w:rFonts w:ascii="Times New Roman" w:hAnsi="Times New Roman" w:cs="Times New Roman"/>
-          <w:sz w:val="24"/>
-          <w:szCs w:val="24"/>
-          <w:lang w:val="en-US"/>
-        </w:rPr>
-        <w:t>In an era in which political divides appear to run deeper, news is obtained from more sources than ever, and perceptions of the truth seem to follow ideological lines, it becomes incumbent upon the research community to discover and communicate the nature of the news people consume. The extraordinary nature of the current political landscape and the vastly divergent political stances assumed by certain news outlets drew the researchers to this project.</w:t>
-      </w:r>
-    </w:p>
-    <w:p>
-      <w:pPr>
-        <w:spacing w:after="0"/>
-        <w:rPr>
-          <w:rFonts w:ascii="Times New Roman" w:hAnsi="Times New Roman" w:cs="Times New Roman"/>
-          <w:sz w:val="24"/>
-          <w:szCs w:val="24"/>
-          <w:lang w:val="en-US"/>
-        </w:rPr>
-      </w:pPr>
-    </w:p>
-    <w:p>
-      <w:pPr>
-        <w:spacing w:after="0"/>
-        <w:rPr>
-          <w:rFonts w:ascii="Times New Roman" w:hAnsi="Times New Roman" w:cs="Times New Roman"/>
-          <w:sz w:val="24"/>
-          <w:szCs w:val="24"/>
-          <w:lang w:val="en-US"/>
-        </w:rPr>
-      </w:pPr>
-      <w:r>
-        <w:rPr>
-          <w:rFonts w:ascii="Times New Roman" w:hAnsi="Times New Roman" w:cs="Times New Roman"/>
-          <w:sz w:val="24"/>
-          <w:szCs w:val="24"/>
-          <w:lang w:val="en-US"/>
-        </w:rPr>
-        <w:t xml:space="preserve">For a period of several weeks, the researchers gathered text from four notable US news sources and compiled </w:t>
-      </w:r>
-      <w:r>
-        <w:rPr>
-          <w:rFonts w:ascii="Times New Roman" w:hAnsi="Times New Roman" w:cs="Times New Roman"/>
-          <w:sz w:val="24"/>
-          <w:szCs w:val="24"/>
-          <w:lang w:val="en-US"/>
-        </w:rPr>
-        <w:t xml:space="preserve">it into a dataset for further processing and analysis. The sources included in this research include: </w:t>
-      </w:r>
-      <w:r>
-        <w:rPr>
-          <w:rFonts w:ascii="Times New Roman" w:hAnsi="Times New Roman" w:cs="Times New Roman"/>
-          <w:i/>
-          <w:sz w:val="24"/>
-          <w:szCs w:val="24"/>
-          <w:lang w:val="en-US"/>
-        </w:rPr>
-        <w:t>The New York Times</w:t>
-      </w:r>
-      <w:r>
-        <w:rPr>
-          <w:rFonts w:ascii="Times New Roman" w:hAnsi="Times New Roman" w:cs="Times New Roman"/>
-          <w:sz w:val="24"/>
-          <w:szCs w:val="24"/>
-          <w:lang w:val="en-US"/>
-        </w:rPr>
-        <w:t xml:space="preserve">, </w:t>
-      </w:r>
-      <w:r>
-        <w:rPr>
-          <w:rFonts w:ascii="Times New Roman" w:hAnsi="Times New Roman" w:cs="Times New Roman"/>
-          <w:i/>
-          <w:sz w:val="24"/>
-          <w:szCs w:val="24"/>
-          <w:lang w:val="en-US"/>
-        </w:rPr>
-        <w:t>National Public Radio (NPR)</w:t>
-      </w:r>
-      <w:r>
-        <w:rPr>
-          <w:rFonts w:ascii="Times New Roman" w:hAnsi="Times New Roman" w:cs="Times New Roman"/>
-          <w:sz w:val="24"/>
-          <w:szCs w:val="24"/>
-          <w:lang w:val="en-US"/>
-        </w:rPr>
-        <w:t xml:space="preserve">, </w:t>
-      </w:r>
-      <w:r>
-        <w:rPr>
-          <w:rFonts w:ascii="Times New Roman" w:hAnsi="Times New Roman" w:cs="Times New Roman"/>
-          <w:i/>
-          <w:sz w:val="24"/>
-          <w:szCs w:val="24"/>
-          <w:lang w:val="en-US"/>
-        </w:rPr>
-        <w:t>Fox News</w:t>
-      </w:r>
-      <w:r>
-        <w:rPr>
-          <w:rFonts w:ascii="Times New Roman" w:hAnsi="Times New Roman" w:cs="Times New Roman"/>
-          <w:sz w:val="24"/>
-          <w:szCs w:val="24"/>
-          <w:lang w:val="en-US"/>
-        </w:rPr>
-        <w:t xml:space="preserve">, and </w:t>
-      </w:r>
-      <w:proofErr w:type="spellStart"/>
-      <w:r>
-        <w:rPr>
-          <w:rFonts w:ascii="Times New Roman" w:hAnsi="Times New Roman" w:cs="Times New Roman"/>
-          <w:i/>
-          <w:sz w:val="24"/>
-          <w:szCs w:val="24"/>
-          <w:lang w:val="en-US"/>
-        </w:rPr>
-        <w:t>Breitbart</w:t>
-      </w:r>
-      <w:proofErr w:type="spellEnd"/>
-      <w:r>
-        <w:rPr>
-          <w:rFonts w:ascii="Times New Roman" w:hAnsi="Times New Roman" w:cs="Times New Roman"/>
-          <w:sz w:val="24"/>
-          <w:szCs w:val="24"/>
-          <w:lang w:val="en-US"/>
-        </w:rPr>
-        <w:t xml:space="preserve">. The researchers decided to analyze these sources owing to their widespread recognition among the general American public as well as the fact they are easy to categorize in accordance with perceived political lean. </w:t>
-      </w:r>
-      <w:r>
-        <w:rPr>
-          <w:rFonts w:ascii="Times New Roman" w:hAnsi="Times New Roman" w:cs="Times New Roman"/>
-          <w:sz w:val="24"/>
-          <w:szCs w:val="24"/>
-          <w:lang w:val="en-US"/>
-        </w:rPr>
-        <w:t xml:space="preserve">According to popular belief, </w:t>
-      </w:r>
-      <w:r>
-        <w:rPr>
-          <w:rFonts w:ascii="Times New Roman" w:hAnsi="Times New Roman" w:cs="Times New Roman"/>
-          <w:i/>
-          <w:sz w:val="24"/>
-          <w:szCs w:val="24"/>
-          <w:lang w:val="en-US"/>
-        </w:rPr>
-        <w:t>The New York Times</w:t>
-      </w:r>
-      <w:r>
-        <w:rPr>
-          <w:rFonts w:ascii="Times New Roman" w:hAnsi="Times New Roman" w:cs="Times New Roman"/>
-          <w:sz w:val="24"/>
-          <w:szCs w:val="24"/>
-          <w:lang w:val="en-US"/>
-        </w:rPr>
-        <w:t xml:space="preserve"> and </w:t>
-      </w:r>
-      <w:r>
-        <w:rPr>
-          <w:rFonts w:ascii="Times New Roman" w:hAnsi="Times New Roman" w:cs="Times New Roman"/>
-          <w:i/>
-          <w:sz w:val="24"/>
-          <w:szCs w:val="24"/>
-          <w:lang w:val="en-US"/>
-        </w:rPr>
-        <w:t>NPR</w:t>
-      </w:r>
-      <w:r>
-        <w:rPr>
-          <w:rFonts w:ascii="Times New Roman" w:hAnsi="Times New Roman" w:cs="Times New Roman"/>
-          <w:sz w:val="24"/>
-          <w:szCs w:val="24"/>
-          <w:lang w:val="en-US"/>
-        </w:rPr>
-        <w:t xml:space="preserve"> are often perceived as more liberal leaning, while </w:t>
-      </w:r>
-      <w:r>
-        <w:rPr>
-          <w:rFonts w:ascii="Times New Roman" w:hAnsi="Times New Roman" w:cs="Times New Roman"/>
-          <w:i/>
-          <w:sz w:val="24"/>
-          <w:szCs w:val="24"/>
-          <w:lang w:val="en-US"/>
-        </w:rPr>
-        <w:t>Fox News</w:t>
-      </w:r>
-      <w:r>
-        <w:rPr>
-          <w:rFonts w:ascii="Times New Roman" w:hAnsi="Times New Roman" w:cs="Times New Roman"/>
-          <w:sz w:val="24"/>
-          <w:szCs w:val="24"/>
-          <w:lang w:val="en-US"/>
-        </w:rPr>
-        <w:t xml:space="preserve"> and </w:t>
-      </w:r>
-      <w:proofErr w:type="spellStart"/>
-      <w:r>
-        <w:rPr>
-          <w:rFonts w:ascii="Times New Roman" w:hAnsi="Times New Roman" w:cs="Times New Roman"/>
-          <w:i/>
-          <w:sz w:val="24"/>
-          <w:szCs w:val="24"/>
-          <w:lang w:val="en-US"/>
-        </w:rPr>
-        <w:t>Breitbart</w:t>
-      </w:r>
-      <w:proofErr w:type="spellEnd"/>
-      <w:r>
-        <w:rPr>
-          <w:rFonts w:ascii="Times New Roman" w:hAnsi="Times New Roman" w:cs="Times New Roman"/>
-          <w:sz w:val="24"/>
-          <w:szCs w:val="24"/>
-          <w:lang w:val="en-US"/>
-        </w:rPr>
-        <w:t xml:space="preserve"> lean more conservative. The researchers specifically scraped political news coverage and commentary, as more general or human-interest stories were believed to lack the moral perspectives of interest.</w:t>
-      </w:r>
-    </w:p>
-    <w:p>
-      <w:pPr>
-        <w:spacing w:after="0"/>
-        <w:rPr>
-          <w:rFonts w:ascii="Times New Roman" w:hAnsi="Times New Roman" w:cs="Times New Roman"/>
-          <w:sz w:val="24"/>
-          <w:szCs w:val="24"/>
-          <w:lang w:val="en-US"/>
-        </w:rPr>
-      </w:pPr>
-      <w:bookmarkStart w:id="0" w:name="_GoBack"/>
-      <w:bookmarkEnd w:id="0"/>
-    </w:p>
-    <w:p>
-      <w:pPr>
-        <w:spacing w:after="0"/>
-        <w:rPr>
-          <w:rFonts w:ascii="Times New Roman" w:hAnsi="Times New Roman" w:cs="Times New Roman"/>
-          <w:b/>
-          <w:sz w:val="36"/>
-          <w:szCs w:val="36"/>
-          <w:lang w:val="en-US"/>
-        </w:rPr>
-      </w:pPr>
-      <w:r>
-        <w:rPr>
-          <w:rFonts w:ascii="Times New Roman" w:hAnsi="Times New Roman" w:cs="Times New Roman"/>
-          <w:b/>
-          <w:sz w:val="36"/>
-          <w:szCs w:val="36"/>
-          <w:lang w:val="en-US"/>
-        </w:rPr>
-        <w:t>Analysis: [Include the type of Analysis] (1000-1500 words) [H1]</w:t>
-      </w:r>
-    </w:p>
-    <w:p>
-      <w:pPr>
-        <w:spacing w:after="0"/>
-        <w:rPr>
-          <w:rFonts w:ascii="Times New Roman" w:hAnsi="Times New Roman" w:cs="Times New Roman"/>
-          <w:b/>
-          <w:sz w:val="36"/>
-          <w:szCs w:val="36"/>
-          <w:lang w:val="en-US"/>
-        </w:rPr>
-      </w:pPr>
-      <w:proofErr w:type="gramStart"/>
-      <w:r>
-        <w:rPr>
-          <w:rFonts w:ascii="Times New Roman" w:hAnsi="Times New Roman" w:cs="Times New Roman"/>
-          <w:b/>
-          <w:sz w:val="36"/>
-          <w:szCs w:val="36"/>
-          <w:lang w:val="en-US"/>
-        </w:rPr>
-        <w:t>e</w:t>
-      </w:r>
-      <w:proofErr w:type="gramEnd"/>
-      <w:r>
-        <w:rPr>
-          <w:rFonts w:ascii="Times New Roman" w:hAnsi="Times New Roman" w:cs="Times New Roman"/>
-          <w:b/>
-          <w:sz w:val="36"/>
-          <w:szCs w:val="36"/>
-          <w:lang w:val="en-US"/>
-        </w:rPr>
-        <w:t>.g. “Analysis: Grounded Theory”</w:t>
+        <w:t>e.g. “Analysis: Grounded Theory”</w:t>
       </w:r>
     </w:p>
     <w:p>
@@ -1830,6 +1760,7 @@
           <w:szCs w:val="36"/>
           <w:lang w:val="en-US"/>
         </w:rPr>
+        <w:lastRenderedPageBreak/>
         <w:t>Data Exemplar [H1]</w:t>
       </w:r>
     </w:p>
@@ -1849,7 +1780,7 @@
           <w:szCs w:val="24"/>
           <w:lang w:val="en-US"/>
         </w:rPr>
-        <w:t xml:space="preserve">The data you provide will appear on the platform alongside your narrative on the analysis – it will also be available to download. For example, depending on your research this could be - photographs, a </w:t>
+        <w:t xml:space="preserve">The data you provide will appear on the platform alongside your narrative on the analysis – it will also be available to download. For example, depending on your research this could be - photographs, a skype conversation or an interview transcript, a video, archive material, ethnographic field notes or documents. This data is the illustrative example that used to provide a description of how one might go about </w:t>
       </w:r>
       <w:proofErr w:type="spellStart"/>
       <w:r>
@@ -1859,7 +1790,7 @@
           <w:szCs w:val="24"/>
           <w:lang w:val="en-US"/>
         </w:rPr>
-        <w:t>skype</w:t>
+        <w:t>analysing</w:t>
       </w:r>
       <w:proofErr w:type="spellEnd"/>
       <w:r>
@@ -1869,7 +1800,26 @@
           <w:szCs w:val="24"/>
           <w:lang w:val="en-US"/>
         </w:rPr>
-        <w:t xml:space="preserve"> conversation or an interview transcript, a video, archive material, ethnographic field notes or documents. This data is the illustrative example that used to provide a description of how one might go about </w:t>
+        <w:t xml:space="preserve"> in the Analysis section on the dataset.</w:t>
+      </w:r>
+    </w:p>
+    <w:p>
+      <w:pPr>
+        <w:rPr>
+          <w:rFonts w:ascii="Times New Roman" w:eastAsia="Calibri" w:hAnsi="Times New Roman" w:cs="Times New Roman"/>
+          <w:sz w:val="24"/>
+          <w:szCs w:val="24"/>
+          <w:lang w:val="en-US"/>
+        </w:rPr>
+      </w:pPr>
+      <w:r>
+        <w:rPr>
+          <w:rFonts w:ascii="Times New Roman" w:eastAsia="Calibri" w:hAnsi="Times New Roman" w:cs="Times New Roman"/>
+          <w:sz w:val="24"/>
+          <w:szCs w:val="24"/>
+          <w:lang w:val="en-US"/>
+        </w:rPr>
+        <w:t xml:space="preserve">If possible, alongside this we would like some ‘clean’, </w:t>
       </w:r>
       <w:proofErr w:type="spellStart"/>
       <w:r>
@@ -1879,7 +1829,7 @@
           <w:szCs w:val="24"/>
           <w:lang w:val="en-US"/>
         </w:rPr>
-        <w:t>analysing</w:t>
+        <w:t>unanalysed</w:t>
       </w:r>
       <w:proofErr w:type="spellEnd"/>
       <w:r>
@@ -1889,66 +1839,7 @@
           <w:szCs w:val="24"/>
           <w:lang w:val="en-US"/>
         </w:rPr>
-        <w:t xml:space="preserve"> in the Analysis section on the dataset.</w:t>
-      </w:r>
-    </w:p>
-    <w:p>
-      <w:pPr>
-        <w:rPr>
-          <w:rFonts w:ascii="Times New Roman" w:eastAsia="Calibri" w:hAnsi="Times New Roman" w:cs="Times New Roman"/>
-          <w:sz w:val="24"/>
-          <w:szCs w:val="24"/>
-          <w:lang w:val="en-US"/>
-        </w:rPr>
-      </w:pPr>
-      <w:r>
-        <w:rPr>
-          <w:rFonts w:ascii="Times New Roman" w:eastAsia="Calibri" w:hAnsi="Times New Roman" w:cs="Times New Roman"/>
-          <w:sz w:val="24"/>
-          <w:szCs w:val="24"/>
-          <w:lang w:val="en-US"/>
-        </w:rPr>
-        <w:t xml:space="preserve">If possible, alongside this we would like some ‘clean’, </w:t>
-      </w:r>
-      <w:proofErr w:type="spellStart"/>
-      <w:r>
-        <w:rPr>
-          <w:rFonts w:ascii="Times New Roman" w:eastAsia="Calibri" w:hAnsi="Times New Roman" w:cs="Times New Roman"/>
-          <w:sz w:val="24"/>
-          <w:szCs w:val="24"/>
-          <w:lang w:val="en-US"/>
-        </w:rPr>
-        <w:t>unanalysed</w:t>
-      </w:r>
-      <w:proofErr w:type="spellEnd"/>
-      <w:r>
-        <w:rPr>
-          <w:rFonts w:ascii="Times New Roman" w:eastAsia="Calibri" w:hAnsi="Times New Roman" w:cs="Times New Roman"/>
-          <w:sz w:val="24"/>
-          <w:szCs w:val="24"/>
-          <w:lang w:val="en-US"/>
-        </w:rPr>
-        <w:t xml:space="preserve"> extra </w:t>
-      </w:r>
-      <w:proofErr w:type="gramStart"/>
-      <w:r>
-        <w:rPr>
-          <w:rFonts w:ascii="Times New Roman" w:eastAsia="Calibri" w:hAnsi="Times New Roman" w:cs="Times New Roman"/>
-          <w:sz w:val="24"/>
-          <w:szCs w:val="24"/>
-          <w:lang w:val="en-US"/>
-        </w:rPr>
-        <w:t>data which</w:t>
-      </w:r>
-      <w:proofErr w:type="gramEnd"/>
-      <w:r>
-        <w:rPr>
-          <w:rFonts w:ascii="Times New Roman" w:eastAsia="Calibri" w:hAnsi="Times New Roman" w:cs="Times New Roman"/>
-          <w:sz w:val="24"/>
-          <w:szCs w:val="24"/>
-          <w:lang w:val="en-US"/>
-        </w:rPr>
-        <w:t xml:space="preserve"> users can have a go at </w:t>
+        <w:t xml:space="preserve"> extra data which users can have a go at </w:t>
       </w:r>
       <w:proofErr w:type="spellStart"/>
       <w:r>
@@ -2283,6 +2174,7 @@
           <w:szCs w:val="32"/>
           <w:lang w:val="en-US"/>
         </w:rPr>
+        <w:lastRenderedPageBreak/>
         <w:t>METADATA</w:t>
       </w:r>
     </w:p>
@@ -2489,19 +2381,11 @@
                 <w:lang w:val="en-US"/>
               </w:rPr>
             </w:pPr>
-            <w:proofErr w:type="gramStart"/>
             <w:r>
               <w:rPr>
                 <w:lang w:val="en-US"/>
               </w:rPr>
-              <w:t>i</w:t>
-            </w:r>
-            <w:proofErr w:type="gramEnd"/>
-            <w:r>
-              <w:rPr>
-                <w:lang w:val="en-US"/>
-              </w:rPr>
-              <w:t>.e. Those disciplines covered by dataset and guides. A dataset may have multiple subject areas.</w:t>
+              <w:t>i.e. Those disciplines covered by dataset and guides. A dataset may have multiple subject areas.</w:t>
             </w:r>
           </w:p>
         </w:tc>
@@ -2521,7 +2405,6 @@
               <w:placeholder>
                 <w:docPart w:val="11600912662DE74AA92C11454706EE41"/>
               </w:placeholder>
-              <w:showingPlcHdr/>
               <w:dropDownList>
                 <w:listItem w:value="Choose an item."/>
                 <w:listItem w:displayText="Anthropology" w:value="Anthropology"/>
@@ -2543,6 +2426,7 @@
                 <w:listItem w:displayText="Sociology" w:value="Sociology"/>
               </w:dropDownList>
             </w:sdtPr>
+            <w:sdtEndPr/>
             <w:sdtContent>
               <w:p>
                 <w:pPr>
@@ -2552,10 +2436,9 @@
                 </w:pPr>
                 <w:r>
                   <w:rPr>
-                    <w:rStyle w:val="PlaceholderText"/>
                     <w:lang w:val="en-US"/>
                   </w:rPr>
-                  <w:t>Choose an item.</w:t>
+                  <w:t>Psychology</w:t>
                 </w:r>
               </w:p>
             </w:sdtContent>
@@ -2577,7 +2460,6 @@
                 <w:placeholder>
                   <w:docPart w:val="F5EDE9CDD546224B9381CEC3B78D45F5"/>
                 </w:placeholder>
-                <w:showingPlcHdr/>
                 <w:dropDownList>
                   <w:listItem w:value="Choose an item."/>
                   <w:listItem w:displayText="Anthropology" w:value="Anthropology"/>
@@ -2599,13 +2481,13 @@
                   <w:listItem w:displayText="Sociology" w:value="Sociology"/>
                 </w:dropDownList>
               </w:sdtPr>
+              <w:sdtEndPr/>
               <w:sdtContent>
                 <w:r>
                   <w:rPr>
-                    <w:rStyle w:val="PlaceholderText"/>
                     <w:lang w:val="en-US"/>
                   </w:rPr>
-                  <w:t>Choose an item.</w:t>
+                  <w:t>Political Science and International Relations</w:t>
                 </w:r>
               </w:sdtContent>
             </w:sdt>
@@ -2649,6 +2531,7 @@
                   <w:listItem w:displayText="Sociology" w:value="Sociology"/>
                 </w:dropDownList>
               </w:sdtPr>
+              <w:sdtEndPr/>
               <w:sdtContent>
                 <w:r>
                   <w:rPr>
@@ -2699,6 +2582,7 @@
                   <w:listItem w:displayText="Sociology" w:value="Sociology"/>
                 </w:dropDownList>
               </w:sdtPr>
+              <w:sdtEndPr/>
               <w:sdtContent>
                 <w:r>
                   <w:rPr>
@@ -2749,6 +2633,7 @@
                   <w:listItem w:displayText="Sociology" w:value="Sociology"/>
                 </w:dropDownList>
               </w:sdtPr>
+              <w:sdtEndPr/>
               <w:sdtContent>
                 <w:r>
                   <w:rPr>
@@ -2820,7 +2705,6 @@
               <w:placeholder>
                 <w:docPart w:val="11600912662DE74AA92C11454706EE41"/>
               </w:placeholder>
-              <w:showingPlcHdr/>
               <w:dropDownList>
                 <w:listItem w:value="Choose an item."/>
                 <w:listItem w:displayText="Audio Files" w:value="Audio Files"/>
@@ -2845,6 +2729,7 @@
                 <w:listItem w:displayText="Other" w:value="Other"/>
               </w:dropDownList>
             </w:sdtPr>
+            <w:sdtEndPr/>
             <w:sdtContent>
               <w:p>
                 <w:pPr>
@@ -2854,10 +2739,9 @@
                 </w:pPr>
                 <w:r>
                   <w:rPr>
-                    <w:rStyle w:val="PlaceholderText"/>
                     <w:lang w:val="en-US"/>
                   </w:rPr>
-                  <w:t>Choose an item.</w:t>
+                  <w:t>Website Posts</w:t>
                 </w:r>
               </w:p>
             </w:sdtContent>
@@ -2924,6 +2808,8 @@
                 <w:lang w:val="en-US"/>
               </w:rPr>
             </w:pPr>
+            <w:bookmarkStart w:id="4" w:name="_GoBack"/>
+            <w:bookmarkEnd w:id="4"/>
           </w:p>
         </w:tc>
       </w:tr>
@@ -3284,7 +3170,14 @@
               <w:rPr>
                 <w:lang w:val="en-US"/>
               </w:rPr>
-              <w:t>First publication date</w:t>
+              <w:t xml:space="preserve">First publication </w:t>
+            </w:r>
+            <w:r>
+              <w:rPr>
+                <w:lang w:val="en-US"/>
+              </w:rPr>
+              <w:lastRenderedPageBreak/>
+              <w:t>date</w:t>
             </w:r>
           </w:p>
         </w:tc>
@@ -3998,9 +3891,96 @@
 </w:document>
 </file>
 
+<file path=word/comments.xml><?xml version="1.0" encoding="utf-8"?>
+<w:comments xmlns:wpc="http://schemas.microsoft.com/office/word/2010/wordprocessingCanvas" xmlns:cx="http://schemas.microsoft.com/office/drawing/2014/chartex" xmlns:cx1="http://schemas.microsoft.com/office/drawing/2015/9/8/chartex" xmlns:cx2="http://schemas.microsoft.com/office/drawing/2015/10/21/chartex" xmlns:cx3="http://schemas.microsoft.com/office/drawing/2016/5/9/chartex" xmlns:cx4="http://schemas.microsoft.com/office/drawing/2016/5/10/chartex" xmlns:cx5="http://schemas.microsoft.com/office/drawing/2016/5/11/chartex" xmlns:cx6="http://schemas.microsoft.com/office/drawing/2016/5/12/chartex" xmlns:cx7="http://schemas.microsoft.com/office/drawing/2016/5/13/chartex" xmlns:cx8="http://schemas.microsoft.com/office/drawing/2016/5/14/chartex" xmlns:mc="http://schemas.openxmlformats.org/markup-compatibility/2006" xmlns:aink="http://schemas.microsoft.com/office/drawing/2016/ink" xmlns:am3d="http://schemas.microsoft.com/office/drawing/2017/model3d" xmlns:o="urn:schemas-microsoft-com:office:office" xmlns:r="http://schemas.openxmlformats.org/officeDocument/2006/relationships" xmlns:m="http://schemas.openxmlformats.org/officeDocument/2006/math" xmlns:v="urn:schemas-microsoft-com:vml" xmlns:wp14="http://schemas.microsoft.com/office/word/2010/wordprocessingDrawing" xmlns:wp="http://schemas.openxmlformats.org/drawingml/2006/wordprocessingDrawing" xmlns:w10="urn:schemas-microsoft-com:office:word" xmlns:w="http://schemas.openxmlformats.org/wordprocessingml/2006/main" xmlns:w14="http://schemas.microsoft.com/office/word/2010/wordml" xmlns:w15="http://schemas.microsoft.com/office/word/2012/wordml" xmlns:w16cid="http://schemas.microsoft.com/office/word/2016/wordml/cid" xmlns:w16se="http://schemas.microsoft.com/office/word/2015/wordml/symex" xmlns:wpg="http://schemas.microsoft.com/office/word/2010/wordprocessingGroup" xmlns:wpi="http://schemas.microsoft.com/office/word/2010/wordprocessingInk" xmlns:wne="http://schemas.microsoft.com/office/word/2006/wordml" xmlns:wps="http://schemas.microsoft.com/office/word/2010/wordprocessingShape" mc:Ignorable="w14 w15 w16se w16cid wp14">
+  <w:comment w:id="0" w:author="Buchanan, Erin M" w:date="2018-09-02T18:56:00Z" w:initials="BEM">
+    <w:p>
+      <w:pPr>
+        <w:pStyle w:val="CommentText"/>
+      </w:pPr>
+      <w:r>
+        <w:rPr>
+          <w:rStyle w:val="CommentReference"/>
+        </w:rPr>
+        <w:annotationRef/>
+      </w:r>
+      <w:r>
+        <w:t xml:space="preserve">150 words </w:t>
+      </w:r>
+    </w:p>
+  </w:comment>
+  <w:comment w:id="1" w:author="Buchanan, Erin M" w:date="2018-09-02T19:03:00Z" w:initials="BEM">
+    <w:p>
+      <w:pPr>
+        <w:pStyle w:val="CommentText"/>
+      </w:pPr>
+      <w:r>
+        <w:rPr>
+          <w:rStyle w:val="CommentReference"/>
+        </w:rPr>
+        <w:annotationRef/>
+      </w:r>
+      <w:r>
+        <w:t>100-250 words</w:t>
+      </w:r>
+    </w:p>
+  </w:comment>
+  <w:comment w:id="2" w:author="Buchanan, Erin M" w:date="2018-09-02T19:04:00Z" w:initials="BEM">
+    <w:p>
+      <w:pPr>
+        <w:pStyle w:val="CommentText"/>
+      </w:pPr>
+      <w:r>
+        <w:rPr>
+          <w:rStyle w:val="CommentReference"/>
+        </w:rPr>
+        <w:annotationRef/>
+      </w:r>
+      <w:r>
+        <w:t xml:space="preserve">150 – 250 </w:t>
+      </w:r>
+    </w:p>
+  </w:comment>
+  <w:comment w:id="3" w:author="Buchanan, Erin M" w:date="2018-09-02T19:04:00Z" w:initials="BEM">
+    <w:p>
+      <w:pPr>
+        <w:pStyle w:val="CommentText"/>
+      </w:pPr>
+      <w:r>
+        <w:rPr>
+          <w:rStyle w:val="CommentReference"/>
+        </w:rPr>
+        <w:annotationRef/>
+      </w:r>
+      <w:r>
+        <w:t>150-250</w:t>
+      </w:r>
+    </w:p>
+  </w:comment>
+</w:comments>
+</file>
+
+<file path=word/commentsExtended.xml><?xml version="1.0" encoding="utf-8"?>
+<w15:commentsEx xmlns:wpc="http://schemas.microsoft.com/office/word/2010/wordprocessingCanvas" xmlns:cx="http://schemas.microsoft.com/office/drawing/2014/chartex" xmlns:cx1="http://schemas.microsoft.com/office/drawing/2015/9/8/chartex" xmlns:cx2="http://schemas.microsoft.com/office/drawing/2015/10/21/chartex" xmlns:cx3="http://schemas.microsoft.com/office/drawing/2016/5/9/chartex" xmlns:cx4="http://schemas.microsoft.com/office/drawing/2016/5/10/chartex" xmlns:cx5="http://schemas.microsoft.com/office/drawing/2016/5/11/chartex" xmlns:cx6="http://schemas.microsoft.com/office/drawing/2016/5/12/chartex" xmlns:cx7="http://schemas.microsoft.com/office/drawing/2016/5/13/chartex" xmlns:cx8="http://schemas.microsoft.com/office/drawing/2016/5/14/chartex" xmlns:mc="http://schemas.openxmlformats.org/markup-compatibility/2006" xmlns:aink="http://schemas.microsoft.com/office/drawing/2016/ink" xmlns:am3d="http://schemas.microsoft.com/office/drawing/2017/model3d" xmlns:o="urn:schemas-microsoft-com:office:office" xmlns:r="http://schemas.openxmlformats.org/officeDocument/2006/relationships" xmlns:m="http://schemas.openxmlformats.org/officeDocument/2006/math" xmlns:v="urn:schemas-microsoft-com:vml" xmlns:wp14="http://schemas.microsoft.com/office/word/2010/wordprocessingDrawing" xmlns:wp="http://schemas.openxmlformats.org/drawingml/2006/wordprocessingDrawing" xmlns:w10="urn:schemas-microsoft-com:office:word" xmlns:w="http://schemas.openxmlformats.org/wordprocessingml/2006/main" xmlns:w14="http://schemas.microsoft.com/office/word/2010/wordml" xmlns:w15="http://schemas.microsoft.com/office/word/2012/wordml" xmlns:w16cid="http://schemas.microsoft.com/office/word/2016/wordml/cid" xmlns:w16se="http://schemas.microsoft.com/office/word/2015/wordml/symex" xmlns:wpg="http://schemas.microsoft.com/office/word/2010/wordprocessingGroup" xmlns:wpi="http://schemas.microsoft.com/office/word/2010/wordprocessingInk" xmlns:wne="http://schemas.microsoft.com/office/word/2006/wordml" xmlns:wps="http://schemas.microsoft.com/office/word/2010/wordprocessingShape" mc:Ignorable="w14 w15 w16se w16cid wp14">
+  <w15:commentEx w15:paraId="24970D86" w15:done="0"/>
+  <w15:commentEx w15:paraId="07C7DBCC" w15:done="0"/>
+  <w15:commentEx w15:paraId="65D1C6E6" w15:done="0"/>
+  <w15:commentEx w15:paraId="301E750E" w15:done="0"/>
+</w15:commentsEx>
+</file>
+
+<file path=word/commentsIds.xml><?xml version="1.0" encoding="utf-8"?>
+<w16cid:commentsIds xmlns:wpc="http://schemas.microsoft.com/office/word/2010/wordprocessingCanvas" xmlns:cx="http://schemas.microsoft.com/office/drawing/2014/chartex" xmlns:cx1="http://schemas.microsoft.com/office/drawing/2015/9/8/chartex" xmlns:cx2="http://schemas.microsoft.com/office/drawing/2015/10/21/chartex" xmlns:cx3="http://schemas.microsoft.com/office/drawing/2016/5/9/chartex" xmlns:cx4="http://schemas.microsoft.com/office/drawing/2016/5/10/chartex" xmlns:cx5="http://schemas.microsoft.com/office/drawing/2016/5/11/chartex" xmlns:cx6="http://schemas.microsoft.com/office/drawing/2016/5/12/chartex" xmlns:cx7="http://schemas.microsoft.com/office/drawing/2016/5/13/chartex" xmlns:cx8="http://schemas.microsoft.com/office/drawing/2016/5/14/chartex" xmlns:mc="http://schemas.openxmlformats.org/markup-compatibility/2006" xmlns:aink="http://schemas.microsoft.com/office/drawing/2016/ink" xmlns:am3d="http://schemas.microsoft.com/office/drawing/2017/model3d" xmlns:o="urn:schemas-microsoft-com:office:office" xmlns:r="http://schemas.openxmlformats.org/officeDocument/2006/relationships" xmlns:m="http://schemas.openxmlformats.org/officeDocument/2006/math" xmlns:v="urn:schemas-microsoft-com:vml" xmlns:wp14="http://schemas.microsoft.com/office/word/2010/wordprocessingDrawing" xmlns:wp="http://schemas.openxmlformats.org/drawingml/2006/wordprocessingDrawing" xmlns:w10="urn:schemas-microsoft-com:office:word" xmlns:w="http://schemas.openxmlformats.org/wordprocessingml/2006/main" xmlns:w14="http://schemas.microsoft.com/office/word/2010/wordml" xmlns:w15="http://schemas.microsoft.com/office/word/2012/wordml" xmlns:w16cid="http://schemas.microsoft.com/office/word/2016/wordml/cid" xmlns:w16se="http://schemas.microsoft.com/office/word/2015/wordml/symex" xmlns:wpg="http://schemas.microsoft.com/office/word/2010/wordprocessingGroup" xmlns:wpi="http://schemas.microsoft.com/office/word/2010/wordprocessingInk" xmlns:wne="http://schemas.microsoft.com/office/word/2006/wordml" xmlns:wps="http://schemas.microsoft.com/office/word/2010/wordprocessingShape" mc:Ignorable="w14 w15 w16se w16cid wp14">
+  <w16cid:commentId w16cid:paraId="24970D86" w16cid:durableId="1F36B0F1"/>
+  <w16cid:commentId w16cid:paraId="07C7DBCC" w16cid:durableId="1F36B281"/>
+  <w16cid:commentId w16cid:paraId="65D1C6E6" w16cid:durableId="1F36B2AA"/>
+  <w16cid:commentId w16cid:paraId="301E750E" w16cid:durableId="1F36B2BA"/>
+</w16cid:commentsIds>
+</file>
+
 <file path=word/numbering.xml><?xml version="1.0" encoding="utf-8"?>
-<w:numbering xmlns:wpc="http://schemas.microsoft.com/office/word/2010/wordprocessingCanvas" xmlns:mo="http://schemas.microsoft.com/office/mac/office/2008/main" xmlns:mc="http://schemas.openxmlformats.org/markup-compatibility/2006" xmlns:mv="urn:schemas-microsoft-com:mac:vml" xmlns:o="urn:schemas-microsoft-com:office:office" xmlns:r="http://schemas.openxmlformats.org/officeDocument/2006/relationships" xmlns:m="http://schemas.openxmlformats.org/officeDocument/2006/math" xmlns:v="urn:schemas-microsoft-com:vml" xmlns:wp14="http://schemas.microsoft.com/office/word/2010/wordprocessingDrawing" xmlns:wp="http://schemas.openxmlformats.org/drawingml/2006/wordprocessingDrawing" xmlns:w10="urn:schemas-microsoft-com:office:word" xmlns:w="http://schemas.openxmlformats.org/wordprocessingml/2006/main" xmlns:w14="http://schemas.microsoft.com/office/word/2010/wordml" xmlns:wpg="http://schemas.microsoft.com/office/word/2010/wordprocessingGroup" xmlns:wpi="http://schemas.microsoft.com/office/word/2010/wordprocessingInk" xmlns:wne="http://schemas.microsoft.com/office/word/2006/wordml" xmlns:wps="http://schemas.microsoft.com/office/word/2010/wordprocessingShape" mc:Ignorable="w14 wp14">
-  <w:abstractNum w:abstractNumId="0">
+<w:numbering xmlns:wpc="http://schemas.microsoft.com/office/word/2010/wordprocessingCanvas" xmlns:cx="http://schemas.microsoft.com/office/drawing/2014/chartex" xmlns:cx1="http://schemas.microsoft.com/office/drawing/2015/9/8/chartex" xmlns:cx2="http://schemas.microsoft.com/office/drawing/2015/10/21/chartex" xmlns:cx3="http://schemas.microsoft.com/office/drawing/2016/5/9/chartex" xmlns:cx4="http://schemas.microsoft.com/office/drawing/2016/5/10/chartex" xmlns:cx5="http://schemas.microsoft.com/office/drawing/2016/5/11/chartex" xmlns:cx6="http://schemas.microsoft.com/office/drawing/2016/5/12/chartex" xmlns:cx7="http://schemas.microsoft.com/office/drawing/2016/5/13/chartex" xmlns:cx8="http://schemas.microsoft.com/office/drawing/2016/5/14/chartex" xmlns:mc="http://schemas.openxmlformats.org/markup-compatibility/2006" xmlns:aink="http://schemas.microsoft.com/office/drawing/2016/ink" xmlns:am3d="http://schemas.microsoft.com/office/drawing/2017/model3d" xmlns:o="urn:schemas-microsoft-com:office:office" xmlns:r="http://schemas.openxmlformats.org/officeDocument/2006/relationships" xmlns:m="http://schemas.openxmlformats.org/officeDocument/2006/math" xmlns:v="urn:schemas-microsoft-com:vml" xmlns:wp14="http://schemas.microsoft.com/office/word/2010/wordprocessingDrawing" xmlns:wp="http://schemas.openxmlformats.org/drawingml/2006/wordprocessingDrawing" xmlns:w10="urn:schemas-microsoft-com:office:word" xmlns:w="http://schemas.openxmlformats.org/wordprocessingml/2006/main" xmlns:w14="http://schemas.microsoft.com/office/word/2010/wordml" xmlns:w15="http://schemas.microsoft.com/office/word/2012/wordml" xmlns:w16cid="http://schemas.microsoft.com/office/word/2016/wordml/cid" xmlns:w16se="http://schemas.microsoft.com/office/word/2015/wordml/symex" xmlns:wpg="http://schemas.microsoft.com/office/word/2010/wordprocessingGroup" xmlns:wpi="http://schemas.microsoft.com/office/word/2010/wordprocessingInk" xmlns:wne="http://schemas.microsoft.com/office/word/2006/wordml" xmlns:wps="http://schemas.microsoft.com/office/word/2010/wordprocessingShape" mc:Ignorable="w14 w15 w16se w16cid wp14">
+  <w:abstractNum w:abstractNumId="0" w15:restartNumberingAfterBreak="0">
     <w:nsid w:val="3E6B4A48"/>
     <w:multiLevelType w:val="hybridMultilevel"/>
     <w:tmpl w:val="391C3754"/>
@@ -4095,8 +4075,16 @@
 </w:numbering>
 </file>
 
+<file path=word/people.xml><?xml version="1.0" encoding="utf-8"?>
+<w15:people xmlns:wpc="http://schemas.microsoft.com/office/word/2010/wordprocessingCanvas" xmlns:cx="http://schemas.microsoft.com/office/drawing/2014/chartex" xmlns:cx1="http://schemas.microsoft.com/office/drawing/2015/9/8/chartex" xmlns:cx2="http://schemas.microsoft.com/office/drawing/2015/10/21/chartex" xmlns:cx3="http://schemas.microsoft.com/office/drawing/2016/5/9/chartex" xmlns:cx4="http://schemas.microsoft.com/office/drawing/2016/5/10/chartex" xmlns:cx5="http://schemas.microsoft.com/office/drawing/2016/5/11/chartex" xmlns:cx6="http://schemas.microsoft.com/office/drawing/2016/5/12/chartex" xmlns:cx7="http://schemas.microsoft.com/office/drawing/2016/5/13/chartex" xmlns:cx8="http://schemas.microsoft.com/office/drawing/2016/5/14/chartex" xmlns:mc="http://schemas.openxmlformats.org/markup-compatibility/2006" xmlns:aink="http://schemas.microsoft.com/office/drawing/2016/ink" xmlns:am3d="http://schemas.microsoft.com/office/drawing/2017/model3d" xmlns:o="urn:schemas-microsoft-com:office:office" xmlns:r="http://schemas.openxmlformats.org/officeDocument/2006/relationships" xmlns:m="http://schemas.openxmlformats.org/officeDocument/2006/math" xmlns:v="urn:schemas-microsoft-com:vml" xmlns:wp14="http://schemas.microsoft.com/office/word/2010/wordprocessingDrawing" xmlns:wp="http://schemas.openxmlformats.org/drawingml/2006/wordprocessingDrawing" xmlns:w10="urn:schemas-microsoft-com:office:word" xmlns:w="http://schemas.openxmlformats.org/wordprocessingml/2006/main" xmlns:w14="http://schemas.microsoft.com/office/word/2010/wordml" xmlns:w15="http://schemas.microsoft.com/office/word/2012/wordml" xmlns:w16cid="http://schemas.microsoft.com/office/word/2016/wordml/cid" xmlns:w16se="http://schemas.microsoft.com/office/word/2015/wordml/symex" xmlns:wpg="http://schemas.microsoft.com/office/word/2010/wordprocessingGroup" xmlns:wpi="http://schemas.microsoft.com/office/word/2010/wordprocessingInk" xmlns:wne="http://schemas.microsoft.com/office/word/2006/wordml" xmlns:wps="http://schemas.microsoft.com/office/word/2010/wordprocessingShape" mc:Ignorable="w14 w15 w16se w16cid wp14">
+  <w15:person w15:author="Buchanan, Erin M">
+    <w15:presenceInfo w15:providerId="Windows Live" w15:userId="245520d0-72e6-44b8-b90c-1c94bdd95622"/>
+  </w15:person>
+</w15:people>
+</file>
+
 <file path=word/styles.xml><?xml version="1.0" encoding="utf-8"?>
-<w:styles xmlns:mc="http://schemas.openxmlformats.org/markup-compatibility/2006" xmlns:r="http://schemas.openxmlformats.org/officeDocument/2006/relationships" xmlns:w="http://schemas.openxmlformats.org/wordprocessingml/2006/main" xmlns:w14="http://schemas.microsoft.com/office/word/2010/wordml" mc:Ignorable="w14">
+<w:styles xmlns:mc="http://schemas.openxmlformats.org/markup-compatibility/2006" xmlns:r="http://schemas.openxmlformats.org/officeDocument/2006/relationships" xmlns:w="http://schemas.openxmlformats.org/wordprocessingml/2006/main" xmlns:w14="http://schemas.microsoft.com/office/word/2010/wordml" xmlns:w15="http://schemas.microsoft.com/office/word/2012/wordml" xmlns:w16cid="http://schemas.microsoft.com/office/word/2016/wordml/cid" xmlns:w16se="http://schemas.microsoft.com/office/word/2015/wordml/symex" mc:Ignorable="w14 w15 w16se w16cid">
   <w:docDefaults>
     <w:rPrDefault>
       <w:rPr>
@@ -4108,144 +4096,377 @@
     </w:rPrDefault>
     <w:pPrDefault/>
   </w:docDefaults>
-  <w:latentStyles w:defLockedState="0" w:defUIPriority="99" w:defSemiHidden="1" w:defUnhideWhenUsed="1" w:defQFormat="0" w:count="276">
-    <w:lsdException w:name="Normal" w:semiHidden="0" w:uiPriority="0" w:unhideWhenUsed="0" w:qFormat="1"/>
-    <w:lsdException w:name="heading 1" w:semiHidden="0" w:uiPriority="9" w:unhideWhenUsed="0" w:qFormat="1"/>
-    <w:lsdException w:name="heading 2" w:uiPriority="9" w:qFormat="1"/>
-    <w:lsdException w:name="heading 3" w:uiPriority="9" w:qFormat="1"/>
-    <w:lsdException w:name="heading 4" w:uiPriority="9" w:qFormat="1"/>
-    <w:lsdException w:name="heading 5" w:uiPriority="9" w:qFormat="1"/>
-    <w:lsdException w:name="heading 6" w:uiPriority="9" w:qFormat="1"/>
-    <w:lsdException w:name="heading 7" w:uiPriority="9" w:qFormat="1"/>
-    <w:lsdException w:name="heading 8" w:uiPriority="9" w:qFormat="1"/>
-    <w:lsdException w:name="heading 9" w:uiPriority="9" w:qFormat="1"/>
-    <w:lsdException w:name="toc 1" w:uiPriority="39"/>
-    <w:lsdException w:name="toc 2" w:uiPriority="39"/>
-    <w:lsdException w:name="toc 3" w:uiPriority="39"/>
-    <w:lsdException w:name="toc 4" w:uiPriority="39"/>
-    <w:lsdException w:name="toc 5" w:uiPriority="39"/>
-    <w:lsdException w:name="toc 6" w:uiPriority="39"/>
-    <w:lsdException w:name="toc 7" w:uiPriority="39"/>
-    <w:lsdException w:name="toc 8" w:uiPriority="39"/>
-    <w:lsdException w:name="toc 9" w:uiPriority="39"/>
-    <w:lsdException w:name="caption" w:uiPriority="35" w:qFormat="1"/>
-    <w:lsdException w:name="Title" w:semiHidden="0" w:uiPriority="10" w:unhideWhenUsed="0" w:qFormat="1"/>
-    <w:lsdException w:name="Default Paragraph Font" w:uiPriority="1"/>
-    <w:lsdException w:name="Subtitle" w:semiHidden="0" w:uiPriority="11" w:unhideWhenUsed="0" w:qFormat="1"/>
-    <w:lsdException w:name="Strong" w:semiHidden="0" w:uiPriority="22" w:unhideWhenUsed="0" w:qFormat="1"/>
-    <w:lsdException w:name="Emphasis" w:semiHidden="0" w:uiPriority="20" w:unhideWhenUsed="0" w:qFormat="1"/>
-    <w:lsdException w:name="Table Grid" w:semiHidden="0" w:uiPriority="59" w:unhideWhenUsed="0"/>
-    <w:lsdException w:name="Placeholder Text" w:unhideWhenUsed="0"/>
-    <w:lsdException w:name="No Spacing" w:semiHidden="0" w:uiPriority="1" w:unhideWhenUsed="0" w:qFormat="1"/>
-    <w:lsdException w:name="Light Shading" w:semiHidden="0" w:uiPriority="60" w:unhideWhenUsed="0"/>
-    <w:lsdException w:name="Light List" w:semiHidden="0" w:uiPriority="61" w:unhideWhenUsed="0"/>
-    <w:lsdException w:name="Light Grid" w:semiHidden="0" w:uiPriority="62" w:unhideWhenUsed="0"/>
-    <w:lsdException w:name="Medium Shading 1" w:semiHidden="0" w:uiPriority="63" w:unhideWhenUsed="0"/>
-    <w:lsdException w:name="Medium Shading 2" w:semiHidden="0" w:uiPriority="64" w:unhideWhenUsed="0"/>
-    <w:lsdException w:name="Medium List 1" w:semiHidden="0" w:uiPriority="65" w:unhideWhenUsed="0"/>
-    <w:lsdException w:name="Medium List 2" w:semiHidden="0" w:uiPriority="66" w:unhideWhenUsed="0"/>
-    <w:lsdException w:name="Medium Grid 1" w:semiHidden="0" w:uiPriority="67" w:unhideWhenUsed="0"/>
-    <w:lsdException w:name="Medium Grid 2" w:semiHidden="0" w:uiPriority="68" w:unhideWhenUsed="0"/>
-    <w:lsdException w:name="Medium Grid 3" w:semiHidden="0" w:uiPriority="69" w:unhideWhenUsed="0"/>
-    <w:lsdException w:name="Dark List" w:semiHidden="0" w:uiPriority="70" w:unhideWhenUsed="0"/>
-    <w:lsdException w:name="Colorful Shading" w:semiHidden="0" w:uiPriority="71" w:unhideWhenUsed="0"/>
-    <w:lsdException w:name="Colorful List" w:semiHidden="0" w:uiPriority="72" w:unhideWhenUsed="0"/>
-    <w:lsdException w:name="Colorful Grid" w:semiHidden="0" w:uiPriority="73" w:unhideWhenUsed="0"/>
-    <w:lsdException w:name="Light Shading Accent 1" w:semiHidden="0" w:uiPriority="60" w:unhideWhenUsed="0"/>
-    <w:lsdException w:name="Light List Accent 1" w:semiHidden="0" w:uiPriority="61" w:unhideWhenUsed="0"/>
-    <w:lsdException w:name="Light Grid Accent 1" w:semiHidden="0" w:uiPriority="62" w:unhideWhenUsed="0"/>
-    <w:lsdException w:name="Medium Shading 1 Accent 1" w:semiHidden="0" w:uiPriority="63" w:unhideWhenUsed="0"/>
-    <w:lsdException w:name="Medium Shading 2 Accent 1" w:semiHidden="0" w:uiPriority="64" w:unhideWhenUsed="0"/>
-    <w:lsdException w:name="Medium List 1 Accent 1" w:semiHidden="0" w:uiPriority="65" w:unhideWhenUsed="0"/>
-    <w:lsdException w:name="Revision" w:unhideWhenUsed="0"/>
-    <w:lsdException w:name="List Paragraph" w:semiHidden="0" w:uiPriority="34" w:unhideWhenUsed="0" w:qFormat="1"/>
-    <w:lsdException w:name="Quote" w:semiHidden="0" w:uiPriority="29" w:unhideWhenUsed="0" w:qFormat="1"/>
-    <w:lsdException w:name="Intense Quote" w:semiHidden="0" w:uiPriority="30" w:unhideWhenUsed="0" w:qFormat="1"/>
-    <w:lsdException w:name="Medium List 2 Accent 1" w:semiHidden="0" w:uiPriority="66" w:unhideWhenUsed="0"/>
-    <w:lsdException w:name="Medium Grid 1 Accent 1" w:semiHidden="0" w:uiPriority="67" w:unhideWhenUsed="0"/>
-    <w:lsdException w:name="Medium Grid 2 Accent 1" w:semiHidden="0" w:uiPriority="68" w:unhideWhenUsed="0"/>
-    <w:lsdException w:name="Medium Grid 3 Accent 1" w:semiHidden="0" w:uiPriority="69" w:unhideWhenUsed="0"/>
-    <w:lsdException w:name="Dark List Accent 1" w:semiHidden="0" w:uiPriority="70" w:unhideWhenUsed="0"/>
-    <w:lsdException w:name="Colorful Shading Accent 1" w:semiHidden="0" w:uiPriority="71" w:unhideWhenUsed="0"/>
-    <w:lsdException w:name="Colorful List Accent 1" w:semiHidden="0" w:uiPriority="72" w:unhideWhenUsed="0"/>
-    <w:lsdException w:name="Colorful Grid Accent 1" w:semiHidden="0" w:uiPriority="73" w:unhideWhenUsed="0"/>
-    <w:lsdException w:name="Light Shading Accent 2" w:semiHidden="0" w:uiPriority="60" w:unhideWhenUsed="0"/>
-    <w:lsdException w:name="Light List Accent 2" w:semiHidden="0" w:uiPriority="61" w:unhideWhenUsed="0"/>
-    <w:lsdException w:name="Light Grid Accent 2" w:semiHidden="0" w:uiPriority="62" w:unhideWhenUsed="0"/>
-    <w:lsdException w:name="Medium Shading 1 Accent 2" w:semiHidden="0" w:uiPriority="63" w:unhideWhenUsed="0"/>
-    <w:lsdException w:name="Medium Shading 2 Accent 2" w:semiHidden="0" w:uiPriority="64" w:unhideWhenUsed="0"/>
-    <w:lsdException w:name="Medium List 1 Accent 2" w:semiHidden="0" w:uiPriority="65" w:unhideWhenUsed="0"/>
-    <w:lsdException w:name="Medium List 2 Accent 2" w:semiHidden="0" w:uiPriority="66" w:unhideWhenUsed="0"/>
-    <w:lsdException w:name="Medium Grid 1 Accent 2" w:semiHidden="0" w:uiPriority="67" w:unhideWhenUsed="0"/>
-    <w:lsdException w:name="Medium Grid 2 Accent 2" w:semiHidden="0" w:uiPriority="68" w:unhideWhenUsed="0"/>
-    <w:lsdException w:name="Medium Grid 3 Accent 2" w:semiHidden="0" w:uiPriority="69" w:unhideWhenUsed="0"/>
-    <w:lsdException w:name="Dark List Accent 2" w:semiHidden="0" w:uiPriority="70" w:unhideWhenUsed="0"/>
-    <w:lsdException w:name="Colorful Shading Accent 2" w:semiHidden="0" w:uiPriority="71" w:unhideWhenUsed="0"/>
-    <w:lsdException w:name="Colorful List Accent 2" w:semiHidden="0" w:uiPriority="72" w:unhideWhenUsed="0"/>
-    <w:lsdException w:name="Colorful Grid Accent 2" w:semiHidden="0" w:uiPriority="73" w:unhideWhenUsed="0"/>
-    <w:lsdException w:name="Light Shading Accent 3" w:semiHidden="0" w:uiPriority="60" w:unhideWhenUsed="0"/>
-    <w:lsdException w:name="Light List Accent 3" w:semiHidden="0" w:uiPriority="61" w:unhideWhenUsed="0"/>
-    <w:lsdException w:name="Light Grid Accent 3" w:semiHidden="0" w:uiPriority="62" w:unhideWhenUsed="0"/>
-    <w:lsdException w:name="Medium Shading 1 Accent 3" w:semiHidden="0" w:uiPriority="63" w:unhideWhenUsed="0"/>
-    <w:lsdException w:name="Medium Shading 2 Accent 3" w:semiHidden="0" w:uiPriority="64" w:unhideWhenUsed="0"/>
-    <w:lsdException w:name="Medium List 1 Accent 3" w:semiHidden="0" w:uiPriority="65" w:unhideWhenUsed="0"/>
-    <w:lsdException w:name="Medium List 2 Accent 3" w:semiHidden="0" w:uiPriority="66" w:unhideWhenUsed="0"/>
-    <w:lsdException w:name="Medium Grid 1 Accent 3" w:semiHidden="0" w:uiPriority="67" w:unhideWhenUsed="0"/>
-    <w:lsdException w:name="Medium Grid 2 Accent 3" w:semiHidden="0" w:uiPriority="68" w:unhideWhenUsed="0"/>
-    <w:lsdException w:name="Medium Grid 3 Accent 3" w:semiHidden="0" w:uiPriority="69" w:unhideWhenUsed="0"/>
-    <w:lsdException w:name="Dark List Accent 3" w:semiHidden="0" w:uiPriority="70" w:unhideWhenUsed="0"/>
-    <w:lsdException w:name="Colorful Shading Accent 3" w:semiHidden="0" w:uiPriority="71" w:unhideWhenUsed="0"/>
-    <w:lsdException w:name="Colorful List Accent 3" w:semiHidden="0" w:uiPriority="72" w:unhideWhenUsed="0"/>
-    <w:lsdException w:name="Colorful Grid Accent 3" w:semiHidden="0" w:uiPriority="73" w:unhideWhenUsed="0"/>
-    <w:lsdException w:name="Light Shading Accent 4" w:semiHidden="0" w:uiPriority="60" w:unhideWhenUsed="0"/>
-    <w:lsdException w:name="Light List Accent 4" w:semiHidden="0" w:uiPriority="61" w:unhideWhenUsed="0"/>
-    <w:lsdException w:name="Light Grid Accent 4" w:semiHidden="0" w:uiPriority="62" w:unhideWhenUsed="0"/>
-    <w:lsdException w:name="Medium Shading 1 Accent 4" w:semiHidden="0" w:uiPriority="63" w:unhideWhenUsed="0"/>
-    <w:lsdException w:name="Medium Shading 2 Accent 4" w:semiHidden="0" w:uiPriority="64" w:unhideWhenUsed="0"/>
-    <w:lsdException w:name="Medium List 1 Accent 4" w:semiHidden="0" w:uiPriority="65" w:unhideWhenUsed="0"/>
-    <w:lsdException w:name="Medium List 2 Accent 4" w:semiHidden="0" w:uiPriority="66" w:unhideWhenUsed="0"/>
-    <w:lsdException w:name="Medium Grid 1 Accent 4" w:semiHidden="0" w:uiPriority="67" w:unhideWhenUsed="0"/>
-    <w:lsdException w:name="Medium Grid 2 Accent 4" w:semiHidden="0" w:uiPriority="68" w:unhideWhenUsed="0"/>
-    <w:lsdException w:name="Medium Grid 3 Accent 4" w:semiHidden="0" w:uiPriority="69" w:unhideWhenUsed="0"/>
-    <w:lsdException w:name="Dark List Accent 4" w:semiHidden="0" w:uiPriority="70" w:unhideWhenUsed="0"/>
-    <w:lsdException w:name="Colorful Shading Accent 4" w:semiHidden="0" w:uiPriority="71" w:unhideWhenUsed="0"/>
-    <w:lsdException w:name="Colorful List Accent 4" w:semiHidden="0" w:uiPriority="72" w:unhideWhenUsed="0"/>
-    <w:lsdException w:name="Colorful Grid Accent 4" w:semiHidden="0" w:uiPriority="73" w:unhideWhenUsed="0"/>
-    <w:lsdException w:name="Light Shading Accent 5" w:semiHidden="0" w:uiPriority="60" w:unhideWhenUsed="0"/>
-    <w:lsdException w:name="Light List Accent 5" w:semiHidden="0" w:uiPriority="61" w:unhideWhenUsed="0"/>
-    <w:lsdException w:name="Light Grid Accent 5" w:semiHidden="0" w:uiPriority="62" w:unhideWhenUsed="0"/>
-    <w:lsdException w:name="Medium Shading 1 Accent 5" w:semiHidden="0" w:uiPriority="63" w:unhideWhenUsed="0"/>
-    <w:lsdException w:name="Medium Shading 2 Accent 5" w:semiHidden="0" w:uiPriority="64" w:unhideWhenUsed="0"/>
-    <w:lsdException w:name="Medium List 1 Accent 5" w:semiHidden="0" w:uiPriority="65" w:unhideWhenUsed="0"/>
-    <w:lsdException w:name="Medium List 2 Accent 5" w:semiHidden="0" w:uiPriority="66" w:unhideWhenUsed="0"/>
-    <w:lsdException w:name="Medium Grid 1 Accent 5" w:semiHidden="0" w:uiPriority="67" w:unhideWhenUsed="0"/>
-    <w:lsdException w:name="Medium Grid 2 Accent 5" w:semiHidden="0" w:uiPriority="68" w:unhideWhenUsed="0"/>
-    <w:lsdException w:name="Medium Grid 3 Accent 5" w:semiHidden="0" w:uiPriority="69" w:unhideWhenUsed="0"/>
-    <w:lsdException w:name="Dark List Accent 5" w:semiHidden="0" w:uiPriority="70" w:unhideWhenUsed="0"/>
-    <w:lsdException w:name="Colorful Shading Accent 5" w:semiHidden="0" w:uiPriority="71" w:unhideWhenUsed="0"/>
-    <w:lsdException w:name="Colorful List Accent 5" w:semiHidden="0" w:uiPriority="72" w:unhideWhenUsed="0"/>
-    <w:lsdException w:name="Colorful Grid Accent 5" w:semiHidden="0" w:uiPriority="73" w:unhideWhenUsed="0"/>
-    <w:lsdException w:name="Light Shading Accent 6" w:semiHidden="0" w:uiPriority="60" w:unhideWhenUsed="0"/>
-    <w:lsdException w:name="Light List Accent 6" w:semiHidden="0" w:uiPriority="61" w:unhideWhenUsed="0"/>
-    <w:lsdException w:name="Light Grid Accent 6" w:semiHidden="0" w:uiPriority="62" w:unhideWhenUsed="0"/>
-    <w:lsdException w:name="Medium Shading 1 Accent 6" w:semiHidden="0" w:uiPriority="63" w:unhideWhenUsed="0"/>
-    <w:lsdException w:name="Medium Shading 2 Accent 6" w:semiHidden="0" w:uiPriority="64" w:unhideWhenUsed="0"/>
-    <w:lsdException w:name="Medium List 1 Accent 6" w:semiHidden="0" w:uiPriority="65" w:unhideWhenUsed="0"/>
-    <w:lsdException w:name="Medium List 2 Accent 6" w:semiHidden="0" w:uiPriority="66" w:unhideWhenUsed="0"/>
-    <w:lsdException w:name="Medium Grid 1 Accent 6" w:semiHidden="0" w:uiPriority="67" w:unhideWhenUsed="0"/>
-    <w:lsdException w:name="Medium Grid 2 Accent 6" w:semiHidden="0" w:uiPriority="68" w:unhideWhenUsed="0"/>
-    <w:lsdException w:name="Medium Grid 3 Accent 6" w:semiHidden="0" w:uiPriority="69" w:unhideWhenUsed="0"/>
-    <w:lsdException w:name="Dark List Accent 6" w:semiHidden="0" w:uiPriority="70" w:unhideWhenUsed="0"/>
-    <w:lsdException w:name="Colorful Shading Accent 6" w:semiHidden="0" w:uiPriority="71" w:unhideWhenUsed="0"/>
-    <w:lsdException w:name="Colorful List Accent 6" w:semiHidden="0" w:uiPriority="72" w:unhideWhenUsed="0"/>
-    <w:lsdException w:name="Colorful Grid Accent 6" w:semiHidden="0" w:uiPriority="73" w:unhideWhenUsed="0"/>
-    <w:lsdException w:name="Subtle Emphasis" w:semiHidden="0" w:uiPriority="19" w:unhideWhenUsed="0" w:qFormat="1"/>
-    <w:lsdException w:name="Intense Emphasis" w:semiHidden="0" w:uiPriority="21" w:unhideWhenUsed="0" w:qFormat="1"/>
-    <w:lsdException w:name="Subtle Reference" w:semiHidden="0" w:uiPriority="31" w:unhideWhenUsed="0" w:qFormat="1"/>
-    <w:lsdException w:name="Intense Reference" w:semiHidden="0" w:uiPriority="32" w:unhideWhenUsed="0" w:qFormat="1"/>
-    <w:lsdException w:name="Book Title" w:semiHidden="0" w:uiPriority="33" w:unhideWhenUsed="0" w:qFormat="1"/>
-    <w:lsdException w:name="Bibliography" w:uiPriority="37"/>
-    <w:lsdException w:name="TOC Heading" w:uiPriority="39" w:qFormat="1"/>
+  <w:latentStyles w:defLockedState="0" w:defUIPriority="99" w:defSemiHidden="0" w:defUnhideWhenUsed="0" w:defQFormat="0" w:count="375">
+    <w:lsdException w:name="Normal" w:uiPriority="0" w:qFormat="1"/>
+    <w:lsdException w:name="heading 1" w:uiPriority="9" w:qFormat="1"/>
+    <w:lsdException w:name="heading 2" w:semiHidden="1" w:uiPriority="9" w:unhideWhenUsed="1" w:qFormat="1"/>
+    <w:lsdException w:name="heading 3" w:semiHidden="1" w:uiPriority="9" w:unhideWhenUsed="1" w:qFormat="1"/>
+    <w:lsdException w:name="heading 4" w:semiHidden="1" w:uiPriority="9" w:unhideWhenUsed="1" w:qFormat="1"/>
+    <w:lsdException w:name="heading 5" w:semiHidden="1" w:uiPriority="9" w:unhideWhenUsed="1" w:qFormat="1"/>
+    <w:lsdException w:name="heading 6" w:semiHidden="1" w:uiPriority="9" w:unhideWhenUsed="1" w:qFormat="1"/>
+    <w:lsdException w:name="heading 7" w:semiHidden="1" w:uiPriority="9" w:unhideWhenUsed="1" w:qFormat="1"/>
+    <w:lsdException w:name="heading 8" w:semiHidden="1" w:uiPriority="9" w:unhideWhenUsed="1" w:qFormat="1"/>
+    <w:lsdException w:name="heading 9" w:semiHidden="1" w:uiPriority="9" w:unhideWhenUsed="1" w:qFormat="1"/>
+    <w:lsdException w:name="index 1" w:semiHidden="1" w:unhideWhenUsed="1"/>
+    <w:lsdException w:name="index 2" w:semiHidden="1" w:unhideWhenUsed="1"/>
+    <w:lsdException w:name="index 3" w:semiHidden="1" w:unhideWhenUsed="1"/>
+    <w:lsdException w:name="index 4" w:semiHidden="1" w:unhideWhenUsed="1"/>
+    <w:lsdException w:name="index 5" w:semiHidden="1" w:unhideWhenUsed="1"/>
+    <w:lsdException w:name="index 6" w:semiHidden="1" w:unhideWhenUsed="1"/>
+    <w:lsdException w:name="index 7" w:semiHidden="1" w:unhideWhenUsed="1"/>
+    <w:lsdException w:name="index 8" w:semiHidden="1" w:unhideWhenUsed="1"/>
+    <w:lsdException w:name="index 9" w:semiHidden="1" w:unhideWhenUsed="1"/>
+    <w:lsdException w:name="toc 1" w:semiHidden="1" w:uiPriority="39" w:unhideWhenUsed="1"/>
+    <w:lsdException w:name="toc 2" w:semiHidden="1" w:uiPriority="39" w:unhideWhenUsed="1"/>
+    <w:lsdException w:name="toc 3" w:semiHidden="1" w:uiPriority="39" w:unhideWhenUsed="1"/>
+    <w:lsdException w:name="toc 4" w:semiHidden="1" w:uiPriority="39" w:unhideWhenUsed="1"/>
+    <w:lsdException w:name="toc 5" w:semiHidden="1" w:uiPriority="39" w:unhideWhenUsed="1"/>
+    <w:lsdException w:name="toc 6" w:semiHidden="1" w:uiPriority="39" w:unhideWhenUsed="1"/>
+    <w:lsdException w:name="toc 7" w:semiHidden="1" w:uiPriority="39" w:unhideWhenUsed="1"/>
+    <w:lsdException w:name="toc 8" w:semiHidden="1" w:uiPriority="39" w:unhideWhenUsed="1"/>
+    <w:lsdException w:name="toc 9" w:semiHidden="1" w:uiPriority="39" w:unhideWhenUsed="1"/>
+    <w:lsdException w:name="Normal Indent" w:semiHidden="1" w:unhideWhenUsed="1"/>
+    <w:lsdException w:name="footnote text" w:semiHidden="1" w:unhideWhenUsed="1"/>
+    <w:lsdException w:name="annotation text" w:semiHidden="1" w:unhideWhenUsed="1"/>
+    <w:lsdException w:name="header" w:semiHidden="1" w:unhideWhenUsed="1"/>
+    <w:lsdException w:name="footer" w:semiHidden="1" w:unhideWhenUsed="1"/>
+    <w:lsdException w:name="index heading" w:semiHidden="1" w:unhideWhenUsed="1"/>
+    <w:lsdException w:name="caption" w:semiHidden="1" w:uiPriority="35" w:unhideWhenUsed="1" w:qFormat="1"/>
+    <w:lsdException w:name="table of figures" w:semiHidden="1" w:unhideWhenUsed="1"/>
+    <w:lsdException w:name="envelope address" w:semiHidden="1" w:unhideWhenUsed="1"/>
+    <w:lsdException w:name="envelope return" w:semiHidden="1" w:unhideWhenUsed="1"/>
+    <w:lsdException w:name="footnote reference" w:semiHidden="1" w:unhideWhenUsed="1"/>
+    <w:lsdException w:name="annotation reference" w:semiHidden="1" w:unhideWhenUsed="1"/>
+    <w:lsdException w:name="line number" w:semiHidden="1" w:unhideWhenUsed="1"/>
+    <w:lsdException w:name="page number" w:semiHidden="1" w:unhideWhenUsed="1"/>
+    <w:lsdException w:name="endnote reference" w:semiHidden="1" w:unhideWhenUsed="1"/>
+    <w:lsdException w:name="endnote text" w:semiHidden="1" w:unhideWhenUsed="1"/>
+    <w:lsdException w:name="table of authorities" w:semiHidden="1" w:unhideWhenUsed="1"/>
+    <w:lsdException w:name="macro" w:semiHidden="1" w:unhideWhenUsed="1"/>
+    <w:lsdException w:name="toa heading" w:semiHidden="1" w:unhideWhenUsed="1"/>
+    <w:lsdException w:name="List" w:semiHidden="1" w:unhideWhenUsed="1"/>
+    <w:lsdException w:name="List Bullet" w:semiHidden="1" w:unhideWhenUsed="1"/>
+    <w:lsdException w:name="List Number" w:semiHidden="1" w:unhideWhenUsed="1"/>
+    <w:lsdException w:name="List 2" w:semiHidden="1" w:unhideWhenUsed="1"/>
+    <w:lsdException w:name="List 3" w:semiHidden="1" w:unhideWhenUsed="1"/>
+    <w:lsdException w:name="List 4" w:semiHidden="1" w:unhideWhenUsed="1"/>
+    <w:lsdException w:name="List 5" w:semiHidden="1" w:unhideWhenUsed="1"/>
+    <w:lsdException w:name="List Bullet 2" w:semiHidden="1" w:unhideWhenUsed="1"/>
+    <w:lsdException w:name="List Bullet 3" w:semiHidden="1" w:unhideWhenUsed="1"/>
+    <w:lsdException w:name="List Bullet 4" w:semiHidden="1" w:unhideWhenUsed="1"/>
+    <w:lsdException w:name="List Bullet 5" w:semiHidden="1" w:unhideWhenUsed="1"/>
+    <w:lsdException w:name="List Number 2" w:semiHidden="1" w:unhideWhenUsed="1"/>
+    <w:lsdException w:name="List Number 3" w:semiHidden="1" w:unhideWhenUsed="1"/>
+    <w:lsdException w:name="List Number 4" w:semiHidden="1" w:unhideWhenUsed="1"/>
+    <w:lsdException w:name="List Number 5" w:semiHidden="1" w:unhideWhenUsed="1"/>
+    <w:lsdException w:name="Title" w:uiPriority="10" w:qFormat="1"/>
+    <w:lsdException w:name="Closing" w:semiHidden="1" w:unhideWhenUsed="1"/>
+    <w:lsdException w:name="Signature" w:semiHidden="1" w:unhideWhenUsed="1"/>
+    <w:lsdException w:name="Default Paragraph Font" w:semiHidden="1" w:uiPriority="1" w:unhideWhenUsed="1"/>
+    <w:lsdException w:name="Body Text" w:semiHidden="1" w:unhideWhenUsed="1"/>
+    <w:lsdException w:name="Body Text Indent" w:semiHidden="1" w:unhideWhenUsed="1"/>
+    <w:lsdException w:name="List Continue" w:semiHidden="1" w:unhideWhenUsed="1"/>
+    <w:lsdException w:name="List Continue 2" w:semiHidden="1" w:unhideWhenUsed="1"/>
+    <w:lsdException w:name="List Continue 3" w:semiHidden="1" w:unhideWhenUsed="1"/>
+    <w:lsdException w:name="List Continue 4" w:semiHidden="1" w:unhideWhenUsed="1"/>
+    <w:lsdException w:name="List Continue 5" w:semiHidden="1" w:unhideWhenUsed="1"/>
+    <w:lsdException w:name="Message Header" w:semiHidden="1" w:unhideWhenUsed="1"/>
+    <w:lsdException w:name="Subtitle" w:uiPriority="11" w:qFormat="1"/>
+    <w:lsdException w:name="Salutation" w:semiHidden="1" w:unhideWhenUsed="1"/>
+    <w:lsdException w:name="Date" w:semiHidden="1" w:unhideWhenUsed="1"/>
+    <w:lsdException w:name="Body Text First Indent" w:semiHidden="1" w:unhideWhenUsed="1"/>
+    <w:lsdException w:name="Body Text First Indent 2" w:semiHidden="1" w:unhideWhenUsed="1"/>
+    <w:lsdException w:name="Note Heading" w:semiHidden="1" w:unhideWhenUsed="1"/>
+    <w:lsdException w:name="Body Text 2" w:semiHidden="1" w:unhideWhenUsed="1"/>
+    <w:lsdException w:name="Body Text 3" w:semiHidden="1" w:unhideWhenUsed="1"/>
+    <w:lsdException w:name="Body Text Indent 2" w:semiHidden="1" w:unhideWhenUsed="1"/>
+    <w:lsdException w:name="Body Text Indent 3" w:semiHidden="1" w:unhideWhenUsed="1"/>
+    <w:lsdException w:name="Block Text" w:semiHidden="1" w:unhideWhenUsed="1"/>
+    <w:lsdException w:name="Hyperlink" w:semiHidden="1" w:unhideWhenUsed="1"/>
+    <w:lsdException w:name="FollowedHyperlink" w:semiHidden="1" w:unhideWhenUsed="1"/>
+    <w:lsdException w:name="Strong" w:uiPriority="22" w:qFormat="1"/>
+    <w:lsdException w:name="Emphasis" w:uiPriority="20" w:qFormat="1"/>
+    <w:lsdException w:name="Document Map" w:semiHidden="1" w:unhideWhenUsed="1"/>
+    <w:lsdException w:name="Plain Text" w:semiHidden="1" w:unhideWhenUsed="1"/>
+    <w:lsdException w:name="E-mail Signature" w:semiHidden="1" w:unhideWhenUsed="1"/>
+    <w:lsdException w:name="HTML Top of Form" w:semiHidden="1" w:unhideWhenUsed="1"/>
+    <w:lsdException w:name="HTML Bottom of Form" w:semiHidden="1" w:unhideWhenUsed="1"/>
+    <w:lsdException w:name="Normal (Web)" w:semiHidden="1" w:unhideWhenUsed="1"/>
+    <w:lsdException w:name="HTML Acronym" w:semiHidden="1" w:unhideWhenUsed="1"/>
+    <w:lsdException w:name="HTML Address" w:semiHidden="1" w:unhideWhenUsed="1"/>
+    <w:lsdException w:name="HTML Cite" w:semiHidden="1" w:unhideWhenUsed="1"/>
+    <w:lsdException w:name="HTML Code" w:semiHidden="1" w:unhideWhenUsed="1"/>
+    <w:lsdException w:name="HTML Definition" w:semiHidden="1" w:unhideWhenUsed="1"/>
+    <w:lsdException w:name="HTML Keyboard" w:semiHidden="1" w:unhideWhenUsed="1"/>
+    <w:lsdException w:name="HTML Preformatted" w:semiHidden="1" w:unhideWhenUsed="1"/>
+    <w:lsdException w:name="HTML Sample" w:semiHidden="1" w:unhideWhenUsed="1"/>
+    <w:lsdException w:name="HTML Typewriter" w:semiHidden="1" w:unhideWhenUsed="1"/>
+    <w:lsdException w:name="HTML Variable" w:semiHidden="1" w:unhideWhenUsed="1"/>
+    <w:lsdException w:name="Normal Table" w:semiHidden="1" w:unhideWhenUsed="1"/>
+    <w:lsdException w:name="annotation subject" w:semiHidden="1" w:unhideWhenUsed="1"/>
+    <w:lsdException w:name="No List" w:semiHidden="1" w:unhideWhenUsed="1"/>
+    <w:lsdException w:name="Outline List 1" w:semiHidden="1" w:unhideWhenUsed="1"/>
+    <w:lsdException w:name="Outline List 2" w:semiHidden="1" w:unhideWhenUsed="1"/>
+    <w:lsdException w:name="Outline List 3" w:semiHidden="1" w:unhideWhenUsed="1"/>
+    <w:lsdException w:name="Table Simple 1" w:semiHidden="1" w:unhideWhenUsed="1"/>
+    <w:lsdException w:name="Table Simple 2" w:semiHidden="1" w:unhideWhenUsed="1"/>
+    <w:lsdException w:name="Table Simple 3" w:semiHidden="1" w:unhideWhenUsed="1"/>
+    <w:lsdException w:name="Table Classic 1" w:semiHidden="1" w:unhideWhenUsed="1"/>
+    <w:lsdException w:name="Table Classic 2" w:semiHidden="1" w:unhideWhenUsed="1"/>
+    <w:lsdException w:name="Table Classic 3" w:semiHidden="1" w:unhideWhenUsed="1"/>
+    <w:lsdException w:name="Table Classic 4" w:semiHidden="1" w:unhideWhenUsed="1"/>
+    <w:lsdException w:name="Table Colorful 1" w:semiHidden="1" w:unhideWhenUsed="1"/>
+    <w:lsdException w:name="Table Colorful 2" w:semiHidden="1" w:unhideWhenUsed="1"/>
+    <w:lsdException w:name="Table Colorful 3" w:semiHidden="1" w:unhideWhenUsed="1"/>
+    <w:lsdException w:name="Table Columns 1" w:semiHidden="1" w:unhideWhenUsed="1"/>
+    <w:lsdException w:name="Table Columns 2" w:semiHidden="1" w:unhideWhenUsed="1"/>
+    <w:lsdException w:name="Table Columns 3" w:semiHidden="1" w:unhideWhenUsed="1"/>
+    <w:lsdException w:name="Table Columns 4" w:semiHidden="1" w:unhideWhenUsed="1"/>
+    <w:lsdException w:name="Table Columns 5" w:semiHidden="1" w:unhideWhenUsed="1"/>
+    <w:lsdException w:name="Table Grid 1" w:semiHidden="1" w:unhideWhenUsed="1"/>
+    <w:lsdException w:name="Table Grid 2" w:semiHidden="1" w:unhideWhenUsed="1"/>
+    <w:lsdException w:name="Table Grid 3" w:semiHidden="1" w:unhideWhenUsed="1"/>
+    <w:lsdException w:name="Table Grid 4" w:semiHidden="1" w:unhideWhenUsed="1"/>
+    <w:lsdException w:name="Table Grid 5" w:semiHidden="1" w:unhideWhenUsed="1"/>
+    <w:lsdException w:name="Table Grid 6" w:semiHidden="1" w:unhideWhenUsed="1"/>
+    <w:lsdException w:name="Table Grid 7" w:semiHidden="1" w:unhideWhenUsed="1"/>
+    <w:lsdException w:name="Table Grid 8" w:semiHidden="1" w:unhideWhenUsed="1"/>
+    <w:lsdException w:name="Table List 1" w:semiHidden="1" w:unhideWhenUsed="1"/>
+    <w:lsdException w:name="Table List 2" w:semiHidden="1" w:unhideWhenUsed="1"/>
+    <w:lsdException w:name="Table List 3" w:semiHidden="1" w:unhideWhenUsed="1"/>
+    <w:lsdException w:name="Table List 4" w:semiHidden="1" w:unhideWhenUsed="1"/>
+    <w:lsdException w:name="Table List 5" w:semiHidden="1" w:unhideWhenUsed="1"/>
+    <w:lsdException w:name="Table List 6" w:semiHidden="1" w:unhideWhenUsed="1"/>
+    <w:lsdException w:name="Table List 7" w:semiHidden="1" w:unhideWhenUsed="1"/>
+    <w:lsdException w:name="Table List 8" w:semiHidden="1" w:unhideWhenUsed="1"/>
+    <w:lsdException w:name="Table 3D effects 1" w:semiHidden="1" w:unhideWhenUsed="1"/>
+    <w:lsdException w:name="Table 3D effects 2" w:semiHidden="1" w:unhideWhenUsed="1"/>
+    <w:lsdException w:name="Table 3D effects 3" w:semiHidden="1" w:unhideWhenUsed="1"/>
+    <w:lsdException w:name="Table Contemporary" w:semiHidden="1" w:unhideWhenUsed="1"/>
+    <w:lsdException w:name="Table Elegant" w:semiHidden="1" w:unhideWhenUsed="1"/>
+    <w:lsdException w:name="Table Professional" w:semiHidden="1" w:unhideWhenUsed="1"/>
+    <w:lsdException w:name="Table Subtle 1" w:semiHidden="1" w:unhideWhenUsed="1"/>
+    <w:lsdException w:name="Table Subtle 2" w:semiHidden="1" w:unhideWhenUsed="1"/>
+    <w:lsdException w:name="Table Web 1" w:semiHidden="1" w:unhideWhenUsed="1"/>
+    <w:lsdException w:name="Table Web 2" w:semiHidden="1" w:unhideWhenUsed="1"/>
+    <w:lsdException w:name="Table Web 3" w:semiHidden="1" w:unhideWhenUsed="1"/>
+    <w:lsdException w:name="Balloon Text" w:semiHidden="1" w:unhideWhenUsed="1"/>
+    <w:lsdException w:name="Table Grid" w:uiPriority="59"/>
+    <w:lsdException w:name="Table Theme" w:semiHidden="1" w:unhideWhenUsed="1"/>
+    <w:lsdException w:name="Placeholder Text" w:semiHidden="1"/>
+    <w:lsdException w:name="No Spacing" w:uiPriority="1" w:qFormat="1"/>
+    <w:lsdException w:name="Light Shading" w:uiPriority="60"/>
+    <w:lsdException w:name="Light List" w:uiPriority="61"/>
+    <w:lsdException w:name="Light Grid" w:uiPriority="62"/>
+    <w:lsdException w:name="Medium Shading 1" w:uiPriority="63"/>
+    <w:lsdException w:name="Medium Shading 2" w:uiPriority="64"/>
+    <w:lsdException w:name="Medium List 1" w:uiPriority="65"/>
+    <w:lsdException w:name="Medium List 2" w:uiPriority="66"/>
+    <w:lsdException w:name="Medium Grid 1" w:uiPriority="67"/>
+    <w:lsdException w:name="Medium Grid 2" w:uiPriority="68"/>
+    <w:lsdException w:name="Medium Grid 3" w:uiPriority="69"/>
+    <w:lsdException w:name="Dark List" w:uiPriority="70"/>
+    <w:lsdException w:name="Colorful Shading" w:uiPriority="71"/>
+    <w:lsdException w:name="Colorful List" w:uiPriority="72"/>
+    <w:lsdException w:name="Colorful Grid" w:uiPriority="73"/>
+    <w:lsdException w:name="Light Shading Accent 1" w:uiPriority="60"/>
+    <w:lsdException w:name="Light List Accent 1" w:uiPriority="61"/>
+    <w:lsdException w:name="Light Grid Accent 1" w:uiPriority="62"/>
+    <w:lsdException w:name="Medium Shading 1 Accent 1" w:uiPriority="63"/>
+    <w:lsdException w:name="Medium Shading 2 Accent 1" w:uiPriority="64"/>
+    <w:lsdException w:name="Medium List 1 Accent 1" w:uiPriority="65"/>
+    <w:lsdException w:name="Revision" w:semiHidden="1"/>
+    <w:lsdException w:name="List Paragraph" w:uiPriority="34" w:qFormat="1"/>
+    <w:lsdException w:name="Quote" w:uiPriority="29" w:qFormat="1"/>
+    <w:lsdException w:name="Intense Quote" w:uiPriority="30" w:qFormat="1"/>
+    <w:lsdException w:name="Medium List 2 Accent 1" w:uiPriority="66"/>
+    <w:lsdException w:name="Medium Grid 1 Accent 1" w:uiPriority="67"/>
+    <w:lsdException w:name="Medium Grid 2 Accent 1" w:uiPriority="68"/>
+    <w:lsdException w:name="Medium Grid 3 Accent 1" w:uiPriority="69"/>
+    <w:lsdException w:name="Dark List Accent 1" w:uiPriority="70"/>
+    <w:lsdException w:name="Colorful Shading Accent 1" w:uiPriority="71"/>
+    <w:lsdException w:name="Colorful List Accent 1" w:uiPriority="72"/>
+    <w:lsdException w:name="Colorful Grid Accent 1" w:uiPriority="73"/>
+    <w:lsdException w:name="Light Shading Accent 2" w:uiPriority="60"/>
+    <w:lsdException w:name="Light List Accent 2" w:uiPriority="61"/>
+    <w:lsdException w:name="Light Grid Accent 2" w:uiPriority="62"/>
+    <w:lsdException w:name="Medium Shading 1 Accent 2" w:uiPriority="63"/>
+    <w:lsdException w:name="Medium Shading 2 Accent 2" w:uiPriority="64"/>
+    <w:lsdException w:name="Medium List 1 Accent 2" w:uiPriority="65"/>
+    <w:lsdException w:name="Medium List 2 Accent 2" w:uiPriority="66"/>
+    <w:lsdException w:name="Medium Grid 1 Accent 2" w:uiPriority="67"/>
+    <w:lsdException w:name="Medium Grid 2 Accent 2" w:uiPriority="68"/>
+    <w:lsdException w:name="Medium Grid 3 Accent 2" w:uiPriority="69"/>
+    <w:lsdException w:name="Dark List Accent 2" w:uiPriority="70"/>
+    <w:lsdException w:name="Colorful Shading Accent 2" w:uiPriority="71"/>
+    <w:lsdException w:name="Colorful List Accent 2" w:uiPriority="72"/>
+    <w:lsdException w:name="Colorful Grid Accent 2" w:uiPriority="73"/>
+    <w:lsdException w:name="Light Shading Accent 3" w:uiPriority="60"/>
+    <w:lsdException w:name="Light List Accent 3" w:uiPriority="61"/>
+    <w:lsdException w:name="Light Grid Accent 3" w:uiPriority="62"/>
+    <w:lsdException w:name="Medium Shading 1 Accent 3" w:uiPriority="63"/>
+    <w:lsdException w:name="Medium Shading 2 Accent 3" w:uiPriority="64"/>
+    <w:lsdException w:name="Medium List 1 Accent 3" w:uiPriority="65"/>
+    <w:lsdException w:name="Medium List 2 Accent 3" w:uiPriority="66"/>
+    <w:lsdException w:name="Medium Grid 1 Accent 3" w:uiPriority="67"/>
+    <w:lsdException w:name="Medium Grid 2 Accent 3" w:uiPriority="68"/>
+    <w:lsdException w:name="Medium Grid 3 Accent 3" w:uiPriority="69"/>
+    <w:lsdException w:name="Dark List Accent 3" w:uiPriority="70"/>
+    <w:lsdException w:name="Colorful Shading Accent 3" w:uiPriority="71"/>
+    <w:lsdException w:name="Colorful List Accent 3" w:uiPriority="72"/>
+    <w:lsdException w:name="Colorful Grid Accent 3" w:uiPriority="73"/>
+    <w:lsdException w:name="Light Shading Accent 4" w:uiPriority="60"/>
+    <w:lsdException w:name="Light List Accent 4" w:uiPriority="61"/>
+    <w:lsdException w:name="Light Grid Accent 4" w:uiPriority="62"/>
+    <w:lsdException w:name="Medium Shading 1 Accent 4" w:uiPriority="63"/>
+    <w:lsdException w:name="Medium Shading 2 Accent 4" w:uiPriority="64"/>
+    <w:lsdException w:name="Medium List 1 Accent 4" w:uiPriority="65"/>
+    <w:lsdException w:name="Medium List 2 Accent 4" w:uiPriority="66"/>
+    <w:lsdException w:name="Medium Grid 1 Accent 4" w:uiPriority="67"/>
+    <w:lsdException w:name="Medium Grid 2 Accent 4" w:uiPriority="68"/>
+    <w:lsdException w:name="Medium Grid 3 Accent 4" w:uiPriority="69"/>
+    <w:lsdException w:name="Dark List Accent 4" w:uiPriority="70"/>
+    <w:lsdException w:name="Colorful Shading Accent 4" w:uiPriority="71"/>
+    <w:lsdException w:name="Colorful List Accent 4" w:uiPriority="72"/>
+    <w:lsdException w:name="Colorful Grid Accent 4" w:uiPriority="73"/>
+    <w:lsdException w:name="Light Shading Accent 5" w:uiPriority="60"/>
+    <w:lsdException w:name="Light List Accent 5" w:uiPriority="61"/>
+    <w:lsdException w:name="Light Grid Accent 5" w:uiPriority="62"/>
+    <w:lsdException w:name="Medium Shading 1 Accent 5" w:uiPriority="63"/>
+    <w:lsdException w:name="Medium Shading 2 Accent 5" w:uiPriority="64"/>
+    <w:lsdException w:name="Medium List 1 Accent 5" w:uiPriority="65"/>
+    <w:lsdException w:name="Medium List 2 Accent 5" w:uiPriority="66"/>
+    <w:lsdException w:name="Medium Grid 1 Accent 5" w:uiPriority="67"/>
+    <w:lsdException w:name="Medium Grid 2 Accent 5" w:uiPriority="68"/>
+    <w:lsdException w:name="Medium Grid 3 Accent 5" w:uiPriority="69"/>
+    <w:lsdException w:name="Dark List Accent 5" w:uiPriority="70"/>
+    <w:lsdException w:name="Colorful Shading Accent 5" w:uiPriority="71"/>
+    <w:lsdException w:name="Colorful List Accent 5" w:uiPriority="72"/>
+    <w:lsdException w:name="Colorful Grid Accent 5" w:uiPriority="73"/>
+    <w:lsdException w:name="Light Shading Accent 6" w:uiPriority="60"/>
+    <w:lsdException w:name="Light List Accent 6" w:uiPriority="61"/>
+    <w:lsdException w:name="Light Grid Accent 6" w:uiPriority="62"/>
+    <w:lsdException w:name="Medium Shading 1 Accent 6" w:uiPriority="63"/>
+    <w:lsdException w:name="Medium Shading 2 Accent 6" w:uiPriority="64"/>
+    <w:lsdException w:name="Medium List 1 Accent 6" w:uiPriority="65"/>
+    <w:lsdException w:name="Medium List 2 Accent 6" w:uiPriority="66"/>
+    <w:lsdException w:name="Medium Grid 1 Accent 6" w:uiPriority="67"/>
+    <w:lsdException w:name="Medium Grid 2 Accent 6" w:uiPriority="68"/>
+    <w:lsdException w:name="Medium Grid 3 Accent 6" w:uiPriority="69"/>
+    <w:lsdException w:name="Dark List Accent 6" w:uiPriority="70"/>
+    <w:lsdException w:name="Colorful Shading Accent 6" w:uiPriority="71"/>
+    <w:lsdException w:name="Colorful List Accent 6" w:uiPriority="72"/>
+    <w:lsdException w:name="Colorful Grid Accent 6" w:uiPriority="73"/>
+    <w:lsdException w:name="Subtle Emphasis" w:uiPriority="19" w:qFormat="1"/>
+    <w:lsdException w:name="Intense Emphasis" w:uiPriority="21" w:qFormat="1"/>
+    <w:lsdException w:name="Subtle Reference" w:uiPriority="31" w:qFormat="1"/>
+    <w:lsdException w:name="Intense Reference" w:uiPriority="32" w:qFormat="1"/>
+    <w:lsdException w:name="Book Title" w:uiPriority="33" w:qFormat="1"/>
+    <w:lsdException w:name="Bibliography" w:semiHidden="1" w:uiPriority="37" w:unhideWhenUsed="1"/>
+    <w:lsdException w:name="TOC Heading" w:semiHidden="1" w:uiPriority="39" w:unhideWhenUsed="1" w:qFormat="1"/>
+    <w:lsdException w:name="Grid Table Light" w:semiHidden="1" w:unhideWhenUsed="1"/>
+    <w:lsdException w:name="Grid Table 1 Light" w:semiHidden="1" w:unhideWhenUsed="1"/>
+    <w:lsdException w:name="Grid Table 2" w:semiHidden="1" w:unhideWhenUsed="1"/>
+    <w:lsdException w:name="Grid Table 3" w:semiHidden="1" w:unhideWhenUsed="1"/>
+    <w:lsdException w:name="Grid Table 4" w:uiPriority="49"/>
+    <w:lsdException w:name="Grid Table 5 Dark" w:uiPriority="50"/>
+    <w:lsdException w:name="Grid Table 6 Colorful" w:uiPriority="51"/>
+    <w:lsdException w:name="Grid Table 7 Colorful" w:uiPriority="52"/>
+    <w:lsdException w:name="Grid Table 1 Light Accent 1" w:uiPriority="46"/>
+    <w:lsdException w:name="Grid Table 2 Accent 1" w:uiPriority="47"/>
+    <w:lsdException w:name="Grid Table 3 Accent 1" w:uiPriority="48"/>
+    <w:lsdException w:name="Grid Table 4 Accent 1" w:uiPriority="49"/>
+    <w:lsdException w:name="Grid Table 5 Dark Accent 1" w:uiPriority="50"/>
+    <w:lsdException w:name="Grid Table 6 Colorful Accent 1" w:uiPriority="51"/>
+    <w:lsdException w:name="Grid Table 7 Colorful Accent 1" w:uiPriority="52"/>
+    <w:lsdException w:name="Grid Table 1 Light Accent 2" w:uiPriority="46"/>
+    <w:lsdException w:name="Grid Table 2 Accent 2" w:uiPriority="47"/>
+    <w:lsdException w:name="Grid Table 3 Accent 2" w:uiPriority="48"/>
+    <w:lsdException w:name="Grid Table 4 Accent 2" w:uiPriority="49"/>
+    <w:lsdException w:name="Grid Table 5 Dark Accent 2" w:uiPriority="50"/>
+    <w:lsdException w:name="Grid Table 6 Colorful Accent 2" w:uiPriority="51"/>
+    <w:lsdException w:name="Grid Table 7 Colorful Accent 2" w:uiPriority="52"/>
+    <w:lsdException w:name="Grid Table 1 Light Accent 3" w:uiPriority="46"/>
+    <w:lsdException w:name="Grid Table 2 Accent 3" w:uiPriority="47"/>
+    <w:lsdException w:name="Grid Table 3 Accent 3" w:uiPriority="48"/>
+    <w:lsdException w:name="Grid Table 4 Accent 3" w:uiPriority="49"/>
+    <w:lsdException w:name="Grid Table 5 Dark Accent 3" w:uiPriority="50"/>
+    <w:lsdException w:name="Grid Table 6 Colorful Accent 3" w:uiPriority="51"/>
+    <w:lsdException w:name="Grid Table 7 Colorful Accent 3" w:uiPriority="52"/>
+    <w:lsdException w:name="Grid Table 1 Light Accent 4" w:uiPriority="46"/>
+    <w:lsdException w:name="Grid Table 2 Accent 4" w:uiPriority="47"/>
+    <w:lsdException w:name="Grid Table 3 Accent 4" w:uiPriority="48"/>
+    <w:lsdException w:name="Grid Table 4 Accent 4" w:uiPriority="49"/>
+    <w:lsdException w:name="Grid Table 5 Dark Accent 4" w:uiPriority="50"/>
+    <w:lsdException w:name="Grid Table 6 Colorful Accent 4" w:uiPriority="51"/>
+    <w:lsdException w:name="Grid Table 7 Colorful Accent 4" w:uiPriority="52"/>
+    <w:lsdException w:name="Grid Table 1 Light Accent 5" w:uiPriority="46"/>
+    <w:lsdException w:name="Grid Table 2 Accent 5" w:uiPriority="47"/>
+    <w:lsdException w:name="Grid Table 3 Accent 5" w:uiPriority="48"/>
+    <w:lsdException w:name="Grid Table 4 Accent 5" w:uiPriority="49"/>
+    <w:lsdException w:name="Grid Table 5 Dark Accent 5" w:uiPriority="50"/>
+    <w:lsdException w:name="Grid Table 6 Colorful Accent 5" w:uiPriority="51"/>
+    <w:lsdException w:name="Grid Table 7 Colorful Accent 5" w:uiPriority="52"/>
+    <w:lsdException w:name="Grid Table 1 Light Accent 6" w:uiPriority="46"/>
+    <w:lsdException w:name="Grid Table 2 Accent 6" w:uiPriority="47"/>
+    <w:lsdException w:name="Grid Table 3 Accent 6" w:uiPriority="48"/>
+    <w:lsdException w:name="Grid Table 4 Accent 6" w:uiPriority="49"/>
+    <w:lsdException w:name="Grid Table 5 Dark Accent 6" w:uiPriority="50"/>
+    <w:lsdException w:name="Grid Table 6 Colorful Accent 6" w:uiPriority="51"/>
+    <w:lsdException w:name="Grid Table 7 Colorful Accent 6" w:uiPriority="52"/>
+    <w:lsdException w:name="List Table 1 Light" w:uiPriority="46"/>
+    <w:lsdException w:name="List Table 2" w:uiPriority="47"/>
+    <w:lsdException w:name="List Table 3" w:uiPriority="48"/>
+    <w:lsdException w:name="List Table 4" w:uiPriority="49"/>
+    <w:lsdException w:name="List Table 5 Dark" w:uiPriority="50"/>
+    <w:lsdException w:name="List Table 6 Colorful" w:uiPriority="51"/>
+    <w:lsdException w:name="List Table 7 Colorful" w:uiPriority="52"/>
+    <w:lsdException w:name="List Table 1 Light Accent 1" w:uiPriority="46"/>
+    <w:lsdException w:name="List Table 2 Accent 1" w:uiPriority="47"/>
+    <w:lsdException w:name="List Table 3 Accent 1" w:uiPriority="48"/>
+    <w:lsdException w:name="List Table 4 Accent 1" w:uiPriority="49"/>
+    <w:lsdException w:name="List Table 5 Dark Accent 1" w:uiPriority="50"/>
+    <w:lsdException w:name="List Table 6 Colorful Accent 1" w:uiPriority="51"/>
+    <w:lsdException w:name="List Table 7 Colorful Accent 1" w:uiPriority="52"/>
+    <w:lsdException w:name="List Table 1 Light Accent 2" w:uiPriority="46"/>
+    <w:lsdException w:name="List Table 2 Accent 2" w:uiPriority="47"/>
+    <w:lsdException w:name="List Table 3 Accent 2" w:uiPriority="48"/>
+    <w:lsdException w:name="List Table 4 Accent 2" w:uiPriority="49"/>
+    <w:lsdException w:name="List Table 5 Dark Accent 2" w:uiPriority="50"/>
+    <w:lsdException w:name="List Table 6 Colorful Accent 2" w:uiPriority="51"/>
+    <w:lsdException w:name="List Table 7 Colorful Accent 2" w:uiPriority="52"/>
+    <w:lsdException w:name="List Table 1 Light Accent 3" w:uiPriority="46"/>
+    <w:lsdException w:name="List Table 2 Accent 3" w:uiPriority="47"/>
+    <w:lsdException w:name="List Table 3 Accent 3" w:uiPriority="48"/>
+    <w:lsdException w:name="List Table 4 Accent 3" w:uiPriority="49"/>
+    <w:lsdException w:name="List Table 5 Dark Accent 3" w:uiPriority="50"/>
+    <w:lsdException w:name="List Table 6 Colorful Accent 3" w:uiPriority="51"/>
+    <w:lsdException w:name="List Table 7 Colorful Accent 3" w:uiPriority="52"/>
+    <w:lsdException w:name="List Table 1 Light Accent 4" w:uiPriority="46"/>
+    <w:lsdException w:name="List Table 2 Accent 4" w:uiPriority="47"/>
+    <w:lsdException w:name="List Table 3 Accent 4" w:uiPriority="48"/>
+    <w:lsdException w:name="List Table 4 Accent 4" w:uiPriority="49"/>
+    <w:lsdException w:name="List Table 5 Dark Accent 4" w:uiPriority="50"/>
+    <w:lsdException w:name="List Table 6 Colorful Accent 4" w:uiPriority="51"/>
+    <w:lsdException w:name="List Table 7 Colorful Accent 4" w:uiPriority="52"/>
+    <w:lsdException w:name="List Table 1 Light Accent 5" w:uiPriority="46"/>
+    <w:lsdException w:name="List Table 2 Accent 5" w:uiPriority="47"/>
+    <w:lsdException w:name="List Table 3 Accent 5" w:uiPriority="48"/>
+    <w:lsdException w:name="List Table 4 Accent 5" w:uiPriority="49"/>
+    <w:lsdException w:name="List Table 5 Dark Accent 5" w:uiPriority="50"/>
+    <w:lsdException w:name="List Table 6 Colorful Accent 5" w:uiPriority="51"/>
+    <w:lsdException w:name="List Table 7 Colorful Accent 5" w:uiPriority="52"/>
+    <w:lsdException w:name="List Table 1 Light Accent 6" w:uiPriority="46"/>
+    <w:lsdException w:name="List Table 2 Accent 6" w:uiPriority="47"/>
+    <w:lsdException w:name="List Table 3 Accent 6" w:uiPriority="48"/>
+    <w:lsdException w:name="List Table 4 Accent 6" w:uiPriority="49"/>
+    <w:lsdException w:name="List Table 5 Dark Accent 6" w:uiPriority="50"/>
+    <w:lsdException w:name="List Table 6 Colorful Accent 6" w:uiPriority="51"/>
+    <w:lsdException w:name="List Table 7 Colorful Accent 6" w:uiPriority="52"/>
+    <w:lsdException w:name="Mention" w:semiHidden="1" w:unhideWhenUsed="1"/>
+    <w:lsdException w:name="Smart Hyperlink" w:semiHidden="1" w:unhideWhenUsed="1"/>
+    <w:lsdException w:name="Hashtag" w:semiHidden="1" w:unhideWhenUsed="1"/>
+    <w:lsdException w:name="Unresolved Mention" w:semiHidden="1" w:unhideWhenUsed="1"/>
   </w:latentStyles>
   <w:style w:type="paragraph" w:default="1" w:styleId="Normal">
     <w:name w:val="Normal"/>
@@ -4310,7 +4531,6 @@
       <w:szCs w:val="22"/>
     </w:rPr>
     <w:tblPr>
-      <w:tblInd w:w="0" w:type="dxa"/>
       <w:tblBorders>
         <w:top w:val="single" w:sz="4" w:space="0" w:color="auto"/>
         <w:left w:val="single" w:sz="4" w:space="0" w:color="auto"/>
@@ -4319,12 +4539,6 @@
         <w:insideH w:val="single" w:sz="4" w:space="0" w:color="auto"/>
         <w:insideV w:val="single" w:sz="4" w:space="0" w:color="auto"/>
       </w:tblBorders>
-      <w:tblCellMar>
-        <w:top w:w="0" w:type="dxa"/>
-        <w:left w:w="108" w:type="dxa"/>
-        <w:bottom w:w="0" w:type="dxa"/>
-        <w:right w:w="108" w:type="dxa"/>
-      </w:tblCellMar>
     </w:tblPr>
   </w:style>
   <w:style w:type="character" w:styleId="PlaceholderText">
@@ -4368,279 +4582,75 @@
       <w:lang w:val="en-GB"/>
     </w:rPr>
   </w:style>
-</w:styles>
-</file>
-
-<file path=word/stylesWithEffects.xml><?xml version="1.0" encoding="utf-8"?>
-<w:styles xmlns:wpc="http://schemas.microsoft.com/office/word/2010/wordprocessingCanvas" xmlns:mo="http://schemas.microsoft.com/office/mac/office/2008/main" xmlns:mc="http://schemas.openxmlformats.org/markup-compatibility/2006" xmlns:mv="urn:schemas-microsoft-com:mac:vml" xmlns:o="urn:schemas-microsoft-com:office:office" xmlns:r="http://schemas.openxmlformats.org/officeDocument/2006/relationships" xmlns:m="http://schemas.openxmlformats.org/officeDocument/2006/math" xmlns:v="urn:schemas-microsoft-com:vml" xmlns:wp14="http://schemas.microsoft.com/office/word/2010/wordprocessingDrawing" xmlns:wp="http://schemas.openxmlformats.org/drawingml/2006/wordprocessingDrawing" xmlns:w10="urn:schemas-microsoft-com:office:word" xmlns:w="http://schemas.openxmlformats.org/wordprocessingml/2006/main" xmlns:w14="http://schemas.microsoft.com/office/word/2010/wordml" xmlns:wpg="http://schemas.microsoft.com/office/word/2010/wordprocessingGroup" xmlns:wpi="http://schemas.microsoft.com/office/word/2010/wordprocessingInk" xmlns:wne="http://schemas.microsoft.com/office/word/2006/wordml" xmlns:wps="http://schemas.microsoft.com/office/word/2010/wordprocessingShape" mc:Ignorable="w14 wp14">
-  <w:docDefaults>
-    <w:rPrDefault>
-      <w:rPr>
-        <w:rFonts w:asciiTheme="minorHAnsi" w:eastAsiaTheme="minorEastAsia" w:hAnsiTheme="minorHAnsi" w:cstheme="minorBidi"/>
-        <w:sz w:val="24"/>
-        <w:szCs w:val="24"/>
-        <w:lang w:val="en-US" w:eastAsia="en-US" w:bidi="ar-SA"/>
-      </w:rPr>
-    </w:rPrDefault>
-    <w:pPrDefault/>
-  </w:docDefaults>
-  <w:latentStyles w:defLockedState="0" w:defUIPriority="99" w:defSemiHidden="1" w:defUnhideWhenUsed="1" w:defQFormat="0" w:count="276">
-    <w:lsdException w:name="Normal" w:semiHidden="0" w:uiPriority="0" w:unhideWhenUsed="0" w:qFormat="1"/>
-    <w:lsdException w:name="heading 1" w:semiHidden="0" w:uiPriority="9" w:unhideWhenUsed="0" w:qFormat="1"/>
-    <w:lsdException w:name="heading 2" w:uiPriority="9" w:qFormat="1"/>
-    <w:lsdException w:name="heading 3" w:uiPriority="9" w:qFormat="1"/>
-    <w:lsdException w:name="heading 4" w:uiPriority="9" w:qFormat="1"/>
-    <w:lsdException w:name="heading 5" w:uiPriority="9" w:qFormat="1"/>
-    <w:lsdException w:name="heading 6" w:uiPriority="9" w:qFormat="1"/>
-    <w:lsdException w:name="heading 7" w:uiPriority="9" w:qFormat="1"/>
-    <w:lsdException w:name="heading 8" w:uiPriority="9" w:qFormat="1"/>
-    <w:lsdException w:name="heading 9" w:uiPriority="9" w:qFormat="1"/>
-    <w:lsdException w:name="toc 1" w:uiPriority="39"/>
-    <w:lsdException w:name="toc 2" w:uiPriority="39"/>
-    <w:lsdException w:name="toc 3" w:uiPriority="39"/>
-    <w:lsdException w:name="toc 4" w:uiPriority="39"/>
-    <w:lsdException w:name="toc 5" w:uiPriority="39"/>
-    <w:lsdException w:name="toc 6" w:uiPriority="39"/>
-    <w:lsdException w:name="toc 7" w:uiPriority="39"/>
-    <w:lsdException w:name="toc 8" w:uiPriority="39"/>
-    <w:lsdException w:name="toc 9" w:uiPriority="39"/>
-    <w:lsdException w:name="caption" w:uiPriority="35" w:qFormat="1"/>
-    <w:lsdException w:name="Title" w:semiHidden="0" w:uiPriority="10" w:unhideWhenUsed="0" w:qFormat="1"/>
-    <w:lsdException w:name="Default Paragraph Font" w:uiPriority="1"/>
-    <w:lsdException w:name="Subtitle" w:semiHidden="0" w:uiPriority="11" w:unhideWhenUsed="0" w:qFormat="1"/>
-    <w:lsdException w:name="Strong" w:semiHidden="0" w:uiPriority="22" w:unhideWhenUsed="0" w:qFormat="1"/>
-    <w:lsdException w:name="Emphasis" w:semiHidden="0" w:uiPriority="20" w:unhideWhenUsed="0" w:qFormat="1"/>
-    <w:lsdException w:name="Table Grid" w:semiHidden="0" w:uiPriority="59" w:unhideWhenUsed="0"/>
-    <w:lsdException w:name="Placeholder Text" w:unhideWhenUsed="0"/>
-    <w:lsdException w:name="No Spacing" w:semiHidden="0" w:uiPriority="1" w:unhideWhenUsed="0" w:qFormat="1"/>
-    <w:lsdException w:name="Light Shading" w:semiHidden="0" w:uiPriority="60" w:unhideWhenUsed="0"/>
-    <w:lsdException w:name="Light List" w:semiHidden="0" w:uiPriority="61" w:unhideWhenUsed="0"/>
-    <w:lsdException w:name="Light Grid" w:semiHidden="0" w:uiPriority="62" w:unhideWhenUsed="0"/>
-    <w:lsdException w:name="Medium Shading 1" w:semiHidden="0" w:uiPriority="63" w:unhideWhenUsed="0"/>
-    <w:lsdException w:name="Medium Shading 2" w:semiHidden="0" w:uiPriority="64" w:unhideWhenUsed="0"/>
-    <w:lsdException w:name="Medium List 1" w:semiHidden="0" w:uiPriority="65" w:unhideWhenUsed="0"/>
-    <w:lsdException w:name="Medium List 2" w:semiHidden="0" w:uiPriority="66" w:unhideWhenUsed="0"/>
-    <w:lsdException w:name="Medium Grid 1" w:semiHidden="0" w:uiPriority="67" w:unhideWhenUsed="0"/>
-    <w:lsdException w:name="Medium Grid 2" w:semiHidden="0" w:uiPriority="68" w:unhideWhenUsed="0"/>
-    <w:lsdException w:name="Medium Grid 3" w:semiHidden="0" w:uiPriority="69" w:unhideWhenUsed="0"/>
-    <w:lsdException w:name="Dark List" w:semiHidden="0" w:uiPriority="70" w:unhideWhenUsed="0"/>
-    <w:lsdException w:name="Colorful Shading" w:semiHidden="0" w:uiPriority="71" w:unhideWhenUsed="0"/>
-    <w:lsdException w:name="Colorful List" w:semiHidden="0" w:uiPriority="72" w:unhideWhenUsed="0"/>
-    <w:lsdException w:name="Colorful Grid" w:semiHidden="0" w:uiPriority="73" w:unhideWhenUsed="0"/>
-    <w:lsdException w:name="Light Shading Accent 1" w:semiHidden="0" w:uiPriority="60" w:unhideWhenUsed="0"/>
-    <w:lsdException w:name="Light List Accent 1" w:semiHidden="0" w:uiPriority="61" w:unhideWhenUsed="0"/>
-    <w:lsdException w:name="Light Grid Accent 1" w:semiHidden="0" w:uiPriority="62" w:unhideWhenUsed="0"/>
-    <w:lsdException w:name="Medium Shading 1 Accent 1" w:semiHidden="0" w:uiPriority="63" w:unhideWhenUsed="0"/>
-    <w:lsdException w:name="Medium Shading 2 Accent 1" w:semiHidden="0" w:uiPriority="64" w:unhideWhenUsed="0"/>
-    <w:lsdException w:name="Medium List 1 Accent 1" w:semiHidden="0" w:uiPriority="65" w:unhideWhenUsed="0"/>
-    <w:lsdException w:name="Revision" w:unhideWhenUsed="0"/>
-    <w:lsdException w:name="List Paragraph" w:semiHidden="0" w:uiPriority="34" w:unhideWhenUsed="0" w:qFormat="1"/>
-    <w:lsdException w:name="Quote" w:semiHidden="0" w:uiPriority="29" w:unhideWhenUsed="0" w:qFormat="1"/>
-    <w:lsdException w:name="Intense Quote" w:semiHidden="0" w:uiPriority="30" w:unhideWhenUsed="0" w:qFormat="1"/>
-    <w:lsdException w:name="Medium List 2 Accent 1" w:semiHidden="0" w:uiPriority="66" w:unhideWhenUsed="0"/>
-    <w:lsdException w:name="Medium Grid 1 Accent 1" w:semiHidden="0" w:uiPriority="67" w:unhideWhenUsed="0"/>
-    <w:lsdException w:name="Medium Grid 2 Accent 1" w:semiHidden="0" w:uiPriority="68" w:unhideWhenUsed="0"/>
-    <w:lsdException w:name="Medium Grid 3 Accent 1" w:semiHidden="0" w:uiPriority="69" w:unhideWhenUsed="0"/>
-    <w:lsdException w:name="Dark List Accent 1" w:semiHidden="0" w:uiPriority="70" w:unhideWhenUsed="0"/>
-    <w:lsdException w:name="Colorful Shading Accent 1" w:semiHidden="0" w:uiPriority="71" w:unhideWhenUsed="0"/>
-    <w:lsdException w:name="Colorful List Accent 1" w:semiHidden="0" w:uiPriority="72" w:unhideWhenUsed="0"/>
-    <w:lsdException w:name="Colorful Grid Accent 1" w:semiHidden="0" w:uiPriority="73" w:unhideWhenUsed="0"/>
-    <w:lsdException w:name="Light Shading Accent 2" w:semiHidden="0" w:uiPriority="60" w:unhideWhenUsed="0"/>
-    <w:lsdException w:name="Light List Accent 2" w:semiHidden="0" w:uiPriority="61" w:unhideWhenUsed="0"/>
-    <w:lsdException w:name="Light Grid Accent 2" w:semiHidden="0" w:uiPriority="62" w:unhideWhenUsed="0"/>
-    <w:lsdException w:name="Medium Shading 1 Accent 2" w:semiHidden="0" w:uiPriority="63" w:unhideWhenUsed="0"/>
-    <w:lsdException w:name="Medium Shading 2 Accent 2" w:semiHidden="0" w:uiPriority="64" w:unhideWhenUsed="0"/>
-    <w:lsdException w:name="Medium List 1 Accent 2" w:semiHidden="0" w:uiPriority="65" w:unhideWhenUsed="0"/>
-    <w:lsdException w:name="Medium List 2 Accent 2" w:semiHidden="0" w:uiPriority="66" w:unhideWhenUsed="0"/>
-    <w:lsdException w:name="Medium Grid 1 Accent 2" w:semiHidden="0" w:uiPriority="67" w:unhideWhenUsed="0"/>
-    <w:lsdException w:name="Medium Grid 2 Accent 2" w:semiHidden="0" w:uiPriority="68" w:unhideWhenUsed="0"/>
-    <w:lsdException w:name="Medium Grid 3 Accent 2" w:semiHidden="0" w:uiPriority="69" w:unhideWhenUsed="0"/>
-    <w:lsdException w:name="Dark List Accent 2" w:semiHidden="0" w:uiPriority="70" w:unhideWhenUsed="0"/>
-    <w:lsdException w:name="Colorful Shading Accent 2" w:semiHidden="0" w:uiPriority="71" w:unhideWhenUsed="0"/>
-    <w:lsdException w:name="Colorful List Accent 2" w:semiHidden="0" w:uiPriority="72" w:unhideWhenUsed="0"/>
-    <w:lsdException w:name="Colorful Grid Accent 2" w:semiHidden="0" w:uiPriority="73" w:unhideWhenUsed="0"/>
-    <w:lsdException w:name="Light Shading Accent 3" w:semiHidden="0" w:uiPriority="60" w:unhideWhenUsed="0"/>
-    <w:lsdException w:name="Light List Accent 3" w:semiHidden="0" w:uiPriority="61" w:unhideWhenUsed="0"/>
-    <w:lsdException w:name="Light Grid Accent 3" w:semiHidden="0" w:uiPriority="62" w:unhideWhenUsed="0"/>
-    <w:lsdException w:name="Medium Shading 1 Accent 3" w:semiHidden="0" w:uiPriority="63" w:unhideWhenUsed="0"/>
-    <w:lsdException w:name="Medium Shading 2 Accent 3" w:semiHidden="0" w:uiPriority="64" w:unhideWhenUsed="0"/>
-    <w:lsdException w:name="Medium List 1 Accent 3" w:semiHidden="0" w:uiPriority="65" w:unhideWhenUsed="0"/>
-    <w:lsdException w:name="Medium List 2 Accent 3" w:semiHidden="0" w:uiPriority="66" w:unhideWhenUsed="0"/>
-    <w:lsdException w:name="Medium Grid 1 Accent 3" w:semiHidden="0" w:uiPriority="67" w:unhideWhenUsed="0"/>
-    <w:lsdException w:name="Medium Grid 2 Accent 3" w:semiHidden="0" w:uiPriority="68" w:unhideWhenUsed="0"/>
-    <w:lsdException w:name="Medium Grid 3 Accent 3" w:semiHidden="0" w:uiPriority="69" w:unhideWhenUsed="0"/>
-    <w:lsdException w:name="Dark List Accent 3" w:semiHidden="0" w:uiPriority="70" w:unhideWhenUsed="0"/>
-    <w:lsdException w:name="Colorful Shading Accent 3" w:semiHidden="0" w:uiPriority="71" w:unhideWhenUsed="0"/>
-    <w:lsdException w:name="Colorful List Accent 3" w:semiHidden="0" w:uiPriority="72" w:unhideWhenUsed="0"/>
-    <w:lsdException w:name="Colorful Grid Accent 3" w:semiHidden="0" w:uiPriority="73" w:unhideWhenUsed="0"/>
-    <w:lsdException w:name="Light Shading Accent 4" w:semiHidden="0" w:uiPriority="60" w:unhideWhenUsed="0"/>
-    <w:lsdException w:name="Light List Accent 4" w:semiHidden="0" w:uiPriority="61" w:unhideWhenUsed="0"/>
-    <w:lsdException w:name="Light Grid Accent 4" w:semiHidden="0" w:uiPriority="62" w:unhideWhenUsed="0"/>
-    <w:lsdException w:name="Medium Shading 1 Accent 4" w:semiHidden="0" w:uiPriority="63" w:unhideWhenUsed="0"/>
-    <w:lsdException w:name="Medium Shading 2 Accent 4" w:semiHidden="0" w:uiPriority="64" w:unhideWhenUsed="0"/>
-    <w:lsdException w:name="Medium List 1 Accent 4" w:semiHidden="0" w:uiPriority="65" w:unhideWhenUsed="0"/>
-    <w:lsdException w:name="Medium List 2 Accent 4" w:semiHidden="0" w:uiPriority="66" w:unhideWhenUsed="0"/>
-    <w:lsdException w:name="Medium Grid 1 Accent 4" w:semiHidden="0" w:uiPriority="67" w:unhideWhenUsed="0"/>
-    <w:lsdException w:name="Medium Grid 2 Accent 4" w:semiHidden="0" w:uiPriority="68" w:unhideWhenUsed="0"/>
-    <w:lsdException w:name="Medium Grid 3 Accent 4" w:semiHidden="0" w:uiPriority="69" w:unhideWhenUsed="0"/>
-    <w:lsdException w:name="Dark List Accent 4" w:semiHidden="0" w:uiPriority="70" w:unhideWhenUsed="0"/>
-    <w:lsdException w:name="Colorful Shading Accent 4" w:semiHidden="0" w:uiPriority="71" w:unhideWhenUsed="0"/>
-    <w:lsdException w:name="Colorful List Accent 4" w:semiHidden="0" w:uiPriority="72" w:unhideWhenUsed="0"/>
-    <w:lsdException w:name="Colorful Grid Accent 4" w:semiHidden="0" w:uiPriority="73" w:unhideWhenUsed="0"/>
-    <w:lsdException w:name="Light Shading Accent 5" w:semiHidden="0" w:uiPriority="60" w:unhideWhenUsed="0"/>
-    <w:lsdException w:name="Light List Accent 5" w:semiHidden="0" w:uiPriority="61" w:unhideWhenUsed="0"/>
-    <w:lsdException w:name="Light Grid Accent 5" w:semiHidden="0" w:uiPriority="62" w:unhideWhenUsed="0"/>
-    <w:lsdException w:name="Medium Shading 1 Accent 5" w:semiHidden="0" w:uiPriority="63" w:unhideWhenUsed="0"/>
-    <w:lsdException w:name="Medium Shading 2 Accent 5" w:semiHidden="0" w:uiPriority="64" w:unhideWhenUsed="0"/>
-    <w:lsdException w:name="Medium List 1 Accent 5" w:semiHidden="0" w:uiPriority="65" w:unhideWhenUsed="0"/>
-    <w:lsdException w:name="Medium List 2 Accent 5" w:semiHidden="0" w:uiPriority="66" w:unhideWhenUsed="0"/>
-    <w:lsdException w:name="Medium Grid 1 Accent 5" w:semiHidden="0" w:uiPriority="67" w:unhideWhenUsed="0"/>
-    <w:lsdException w:name="Medium Grid 2 Accent 5" w:semiHidden="0" w:uiPriority="68" w:unhideWhenUsed="0"/>
-    <w:lsdException w:name="Medium Grid 3 Accent 5" w:semiHidden="0" w:uiPriority="69" w:unhideWhenUsed="0"/>
-    <w:lsdException w:name="Dark List Accent 5" w:semiHidden="0" w:uiPriority="70" w:unhideWhenUsed="0"/>
-    <w:lsdException w:name="Colorful Shading Accent 5" w:semiHidden="0" w:uiPriority="71" w:unhideWhenUsed="0"/>
-    <w:lsdException w:name="Colorful List Accent 5" w:semiHidden="0" w:uiPriority="72" w:unhideWhenUsed="0"/>
-    <w:lsdException w:name="Colorful Grid Accent 5" w:semiHidden="0" w:uiPriority="73" w:unhideWhenUsed="0"/>
-    <w:lsdException w:name="Light Shading Accent 6" w:semiHidden="0" w:uiPriority="60" w:unhideWhenUsed="0"/>
-    <w:lsdException w:name="Light List Accent 6" w:semiHidden="0" w:uiPriority="61" w:unhideWhenUsed="0"/>
-    <w:lsdException w:name="Light Grid Accent 6" w:semiHidden="0" w:uiPriority="62" w:unhideWhenUsed="0"/>
-    <w:lsdException w:name="Medium Shading 1 Accent 6" w:semiHidden="0" w:uiPriority="63" w:unhideWhenUsed="0"/>
-    <w:lsdException w:name="Medium Shading 2 Accent 6" w:semiHidden="0" w:uiPriority="64" w:unhideWhenUsed="0"/>
-    <w:lsdException w:name="Medium List 1 Accent 6" w:semiHidden="0" w:uiPriority="65" w:unhideWhenUsed="0"/>
-    <w:lsdException w:name="Medium List 2 Accent 6" w:semiHidden="0" w:uiPriority="66" w:unhideWhenUsed="0"/>
-    <w:lsdException w:name="Medium Grid 1 Accent 6" w:semiHidden="0" w:uiPriority="67" w:unhideWhenUsed="0"/>
-    <w:lsdException w:name="Medium Grid 2 Accent 6" w:semiHidden="0" w:uiPriority="68" w:unhideWhenUsed="0"/>
-    <w:lsdException w:name="Medium Grid 3 Accent 6" w:semiHidden="0" w:uiPriority="69" w:unhideWhenUsed="0"/>
-    <w:lsdException w:name="Dark List Accent 6" w:semiHidden="0" w:uiPriority="70" w:unhideWhenUsed="0"/>
-    <w:lsdException w:name="Colorful Shading Accent 6" w:semiHidden="0" w:uiPriority="71" w:unhideWhenUsed="0"/>
-    <w:lsdException w:name="Colorful List Accent 6" w:semiHidden="0" w:uiPriority="72" w:unhideWhenUsed="0"/>
-    <w:lsdException w:name="Colorful Grid Accent 6" w:semiHidden="0" w:uiPriority="73" w:unhideWhenUsed="0"/>
-    <w:lsdException w:name="Subtle Emphasis" w:semiHidden="0" w:uiPriority="19" w:unhideWhenUsed="0" w:qFormat="1"/>
-    <w:lsdException w:name="Intense Emphasis" w:semiHidden="0" w:uiPriority="21" w:unhideWhenUsed="0" w:qFormat="1"/>
-    <w:lsdException w:name="Subtle Reference" w:semiHidden="0" w:uiPriority="31" w:unhideWhenUsed="0" w:qFormat="1"/>
-    <w:lsdException w:name="Intense Reference" w:semiHidden="0" w:uiPriority="32" w:unhideWhenUsed="0" w:qFormat="1"/>
-    <w:lsdException w:name="Book Title" w:semiHidden="0" w:uiPriority="33" w:unhideWhenUsed="0" w:qFormat="1"/>
-    <w:lsdException w:name="Bibliography" w:uiPriority="37"/>
-    <w:lsdException w:name="TOC Heading" w:uiPriority="39" w:qFormat="1"/>
-  </w:latentStyles>
-  <w:style w:type="paragraph" w:default="1" w:styleId="Normal">
-    <w:name w:val="Normal"/>
-    <w:qFormat/>
-    <w:rsid w:val="008D235F"/>
+  <w:style w:type="character" w:styleId="CommentReference">
+    <w:name w:val="annotation reference"/>
+    <w:basedOn w:val="DefaultParagraphFont"/>
+    <w:uiPriority w:val="99"/>
+    <w:semiHidden/>
+    <w:unhideWhenUsed/>
+    <w:rsid w:val="008A4865"/>
+    <w:rPr>
+      <w:sz w:val="16"/>
+      <w:szCs w:val="16"/>
+    </w:rPr>
+  </w:style>
+  <w:style w:type="paragraph" w:styleId="CommentText">
+    <w:name w:val="annotation text"/>
+    <w:basedOn w:val="Normal"/>
+    <w:link w:val="CommentTextChar"/>
+    <w:uiPriority w:val="99"/>
+    <w:semiHidden/>
+    <w:unhideWhenUsed/>
+    <w:rsid w:val="008A4865"/>
     <w:pPr>
-      <w:spacing w:after="200" w:line="276" w:lineRule="auto"/>
+      <w:spacing w:line="240" w:lineRule="auto"/>
     </w:pPr>
     <w:rPr>
+      <w:sz w:val="20"/>
+      <w:szCs w:val="20"/>
+    </w:rPr>
+  </w:style>
+  <w:style w:type="character" w:customStyle="1" w:styleId="CommentTextChar">
+    <w:name w:val="Comment Text Char"/>
+    <w:basedOn w:val="DefaultParagraphFont"/>
+    <w:link w:val="CommentText"/>
+    <w:uiPriority w:val="99"/>
+    <w:semiHidden/>
+    <w:rsid w:val="008A4865"/>
+    <w:rPr>
       <w:rFonts w:eastAsiaTheme="minorHAnsi"/>
-      <w:sz w:val="22"/>
-      <w:szCs w:val="22"/>
+      <w:sz w:val="20"/>
+      <w:szCs w:val="20"/>
       <w:lang w:val="en-GB"/>
     </w:rPr>
   </w:style>
-  <w:style w:type="character" w:default="1" w:styleId="DefaultParagraphFont">
-    <w:name w:val="Default Paragraph Font"/>
-    <w:uiPriority w:val="1"/>
-    <w:semiHidden/>
-    <w:unhideWhenUsed/>
-  </w:style>
-  <w:style w:type="table" w:default="1" w:styleId="TableNormal">
-    <w:name w:val="Normal Table"/>
+  <w:style w:type="paragraph" w:styleId="CommentSubject">
+    <w:name w:val="annotation subject"/>
+    <w:basedOn w:val="CommentText"/>
+    <w:next w:val="CommentText"/>
+    <w:link w:val="CommentSubjectChar"/>
     <w:uiPriority w:val="99"/>
     <w:semiHidden/>
     <w:unhideWhenUsed/>
-    <w:tblPr>
-      <w:tblInd w:w="0" w:type="dxa"/>
-      <w:tblCellMar>
-        <w:top w:w="0" w:type="dxa"/>
-        <w:left w:w="108" w:type="dxa"/>
-        <w:bottom w:w="0" w:type="dxa"/>
-        <w:right w:w="108" w:type="dxa"/>
-      </w:tblCellMar>
-    </w:tblPr>
+    <w:rsid w:val="008A4865"/>
+    <w:rPr>
+      <w:b/>
+      <w:bCs/>
+    </w:rPr>
   </w:style>
-  <w:style w:type="numbering" w:default="1" w:styleId="NoList">
-    <w:name w:val="No List"/>
+  <w:style w:type="character" w:customStyle="1" w:styleId="CommentSubjectChar">
+    <w:name w:val="Comment Subject Char"/>
+    <w:basedOn w:val="CommentTextChar"/>
+    <w:link w:val="CommentSubject"/>
     <w:uiPriority w:val="99"/>
     <w:semiHidden/>
-    <w:unhideWhenUsed/>
-  </w:style>
-  <w:style w:type="paragraph" w:styleId="ListParagraph">
-    <w:name w:val="List Paragraph"/>
-    <w:basedOn w:val="Normal"/>
-    <w:uiPriority w:val="34"/>
-    <w:qFormat/>
-    <w:rsid w:val="008D235F"/>
-    <w:pPr>
-      <w:ind w:left="720"/>
-      <w:contextualSpacing/>
-    </w:pPr>
-  </w:style>
-  <w:style w:type="table" w:styleId="TableGrid">
-    <w:name w:val="Table Grid"/>
-    <w:basedOn w:val="TableNormal"/>
-    <w:uiPriority w:val="59"/>
-    <w:rsid w:val="008D235F"/>
+    <w:rsid w:val="008A4865"/>
     <w:rPr>
       <w:rFonts w:eastAsiaTheme="minorHAnsi"/>
-      <w:sz w:val="22"/>
-      <w:szCs w:val="22"/>
-    </w:rPr>
-    <w:tblPr>
-      <w:tblInd w:w="0" w:type="dxa"/>
-      <w:tblBorders>
-        <w:top w:val="single" w:sz="4" w:space="0" w:color="auto"/>
-        <w:left w:val="single" w:sz="4" w:space="0" w:color="auto"/>
-        <w:bottom w:val="single" w:sz="4" w:space="0" w:color="auto"/>
-        <w:right w:val="single" w:sz="4" w:space="0" w:color="auto"/>
-        <w:insideH w:val="single" w:sz="4" w:space="0" w:color="auto"/>
-        <w:insideV w:val="single" w:sz="4" w:space="0" w:color="auto"/>
-      </w:tblBorders>
-      <w:tblCellMar>
-        <w:top w:w="0" w:type="dxa"/>
-        <w:left w:w="108" w:type="dxa"/>
-        <w:bottom w:w="0" w:type="dxa"/>
-        <w:right w:w="108" w:type="dxa"/>
-      </w:tblCellMar>
-    </w:tblPr>
-  </w:style>
-  <w:style w:type="character" w:styleId="PlaceholderText">
-    <w:name w:val="Placeholder Text"/>
-    <w:basedOn w:val="DefaultParagraphFont"/>
-    <w:uiPriority w:val="99"/>
-    <w:semiHidden/>
-    <w:rsid w:val="008D235F"/>
-    <w:rPr>
-      <w:color w:val="808080"/>
-    </w:rPr>
-  </w:style>
-  <w:style w:type="paragraph" w:styleId="BalloonText">
-    <w:name w:val="Balloon Text"/>
-    <w:basedOn w:val="Normal"/>
-    <w:link w:val="BalloonTextChar"/>
-    <w:uiPriority w:val="99"/>
-    <w:semiHidden/>
-    <w:unhideWhenUsed/>
-    <w:rsid w:val="008D235F"/>
-    <w:pPr>
-      <w:spacing w:after="0" w:line="240" w:lineRule="auto"/>
-    </w:pPr>
-    <w:rPr>
-      <w:rFonts w:ascii="Lucida Grande" w:hAnsi="Lucida Grande"/>
-      <w:sz w:val="18"/>
-      <w:szCs w:val="18"/>
-    </w:rPr>
-  </w:style>
-  <w:style w:type="character" w:customStyle="1" w:styleId="BalloonTextChar">
-    <w:name w:val="Balloon Text Char"/>
-    <w:basedOn w:val="DefaultParagraphFont"/>
-    <w:link w:val="BalloonText"/>
-    <w:uiPriority w:val="99"/>
-    <w:semiHidden/>
-    <w:rsid w:val="008D235F"/>
-    <w:rPr>
-      <w:rFonts w:ascii="Lucida Grande" w:eastAsiaTheme="minorHAnsi" w:hAnsi="Lucida Grande"/>
-      <w:sz w:val="18"/>
-      <w:szCs w:val="18"/>
+      <w:b/>
+      <w:bCs/>
+      <w:sz w:val="20"/>
+      <w:szCs w:val="20"/>
       <w:lang w:val="en-GB"/>
     </w:rPr>
   </w:style>
@@ -4648,7 +4658,7 @@
 </file>
 
 <file path=word/glossary/document.xml><?xml version="1.0" encoding="utf-8"?>
-<w:glossaryDocument xmlns:wpc="http://schemas.microsoft.com/office/word/2010/wordprocessingCanvas" xmlns:mo="http://schemas.microsoft.com/office/mac/office/2008/main" xmlns:mc="http://schemas.openxmlformats.org/markup-compatibility/2006" xmlns:mv="urn:schemas-microsoft-com:mac:vml" xmlns:o="urn:schemas-microsoft-com:office:office" xmlns:r="http://schemas.openxmlformats.org/officeDocument/2006/relationships" xmlns:m="http://schemas.openxmlformats.org/officeDocument/2006/math" xmlns:v="urn:schemas-microsoft-com:vml" xmlns:wp14="http://schemas.microsoft.com/office/word/2010/wordprocessingDrawing" xmlns:wp="http://schemas.openxmlformats.org/drawingml/2006/wordprocessingDrawing" xmlns:w10="urn:schemas-microsoft-com:office:word" xmlns:w="http://schemas.openxmlformats.org/wordprocessingml/2006/main" xmlns:w14="http://schemas.microsoft.com/office/word/2010/wordml" xmlns:wpg="http://schemas.microsoft.com/office/word/2010/wordprocessingGroup" xmlns:wpi="http://schemas.microsoft.com/office/word/2010/wordprocessingInk" xmlns:wne="http://schemas.microsoft.com/office/word/2006/wordml" xmlns:wps="http://schemas.microsoft.com/office/word/2010/wordprocessingShape" mc:Ignorable="w14 wp14">
+<w:glossaryDocument xmlns:wpc="http://schemas.microsoft.com/office/word/2010/wordprocessingCanvas" xmlns:cx="http://schemas.microsoft.com/office/drawing/2014/chartex" xmlns:cx1="http://schemas.microsoft.com/office/drawing/2015/9/8/chartex" xmlns:cx2="http://schemas.microsoft.com/office/drawing/2015/10/21/chartex" xmlns:cx3="http://schemas.microsoft.com/office/drawing/2016/5/9/chartex" xmlns:cx4="http://schemas.microsoft.com/office/drawing/2016/5/10/chartex" xmlns:cx5="http://schemas.microsoft.com/office/drawing/2016/5/11/chartex" xmlns:cx6="http://schemas.microsoft.com/office/drawing/2016/5/12/chartex" xmlns:cx7="http://schemas.microsoft.com/office/drawing/2016/5/13/chartex" xmlns:cx8="http://schemas.microsoft.com/office/drawing/2016/5/14/chartex" xmlns:mc="http://schemas.openxmlformats.org/markup-compatibility/2006" xmlns:aink="http://schemas.microsoft.com/office/drawing/2016/ink" xmlns:am3d="http://schemas.microsoft.com/office/drawing/2017/model3d" xmlns:o="urn:schemas-microsoft-com:office:office" xmlns:r="http://schemas.openxmlformats.org/officeDocument/2006/relationships" xmlns:m="http://schemas.openxmlformats.org/officeDocument/2006/math" xmlns:v="urn:schemas-microsoft-com:vml" xmlns:wp14="http://schemas.microsoft.com/office/word/2010/wordprocessingDrawing" xmlns:wp="http://schemas.openxmlformats.org/drawingml/2006/wordprocessingDrawing" xmlns:w10="urn:schemas-microsoft-com:office:word" xmlns:w="http://schemas.openxmlformats.org/wordprocessingml/2006/main" xmlns:w14="http://schemas.microsoft.com/office/word/2010/wordml" xmlns:w15="http://schemas.microsoft.com/office/word/2012/wordml" xmlns:w16cid="http://schemas.microsoft.com/office/word/2016/wordml/cid" xmlns:w16se="http://schemas.microsoft.com/office/word/2015/wordml/symex" xmlns:wpg="http://schemas.microsoft.com/office/word/2010/wordprocessingGroup" xmlns:wpi="http://schemas.microsoft.com/office/word/2010/wordprocessingInk" xmlns:wne="http://schemas.microsoft.com/office/word/2006/wordml" xmlns:wps="http://schemas.microsoft.com/office/word/2010/wordprocessingShape" mc:Ignorable="w14 w15 w16se w16cid wp14">
   <w:docParts>
     <w:docPart>
       <w:docPartPr>
@@ -4800,63 +4810,78 @@
 </file>
 
 <file path=word/glossary/fontTable.xml><?xml version="1.0" encoding="utf-8"?>
-<w:fonts xmlns:mc="http://schemas.openxmlformats.org/markup-compatibility/2006" xmlns:r="http://schemas.openxmlformats.org/officeDocument/2006/relationships" xmlns:w="http://schemas.openxmlformats.org/wordprocessingml/2006/main" xmlns:w14="http://schemas.microsoft.com/office/word/2010/wordml" mc:Ignorable="w14">
+<w:fonts xmlns:mc="http://schemas.openxmlformats.org/markup-compatibility/2006" xmlns:r="http://schemas.openxmlformats.org/officeDocument/2006/relationships" xmlns:w="http://schemas.openxmlformats.org/wordprocessingml/2006/main" xmlns:w14="http://schemas.microsoft.com/office/word/2010/wordml" xmlns:w15="http://schemas.microsoft.com/office/word/2012/wordml" xmlns:w16cid="http://schemas.microsoft.com/office/word/2016/wordml/cid" xmlns:w16se="http://schemas.microsoft.com/office/word/2015/wordml/symex" mc:Ignorable="w14 w15 w16se w16cid">
   <w:font w:name="Times New Roman">
     <w:panose1 w:val="02020603050405020304"/>
     <w:charset w:val="00"/>
-    <w:family w:val="auto"/>
+    <w:family w:val="roman"/>
     <w:pitch w:val="variable"/>
-    <w:sig w:usb0="E0002AFF" w:usb1="C0007841" w:usb2="00000009" w:usb3="00000000" w:csb0="000001FF" w:csb1="00000000"/>
+    <w:sig w:usb0="20002A87" w:usb1="80000000" w:usb2="00000008" w:usb3="00000000" w:csb0="000001FF" w:csb1="00000000"/>
   </w:font>
   <w:font w:name="Cambria">
     <w:panose1 w:val="02040503050406030204"/>
     <w:charset w:val="00"/>
-    <w:family w:val="auto"/>
+    <w:family w:val="roman"/>
     <w:pitch w:val="variable"/>
     <w:sig w:usb0="E00002FF" w:usb1="400004FF" w:usb2="00000000" w:usb3="00000000" w:csb0="0000019F" w:csb1="00000000"/>
   </w:font>
-  <w:font w:name="ＭＳ 明朝">
-    <w:panose1 w:val="00000000000000000000"/>
+  <w:font w:name="MS Mincho">
+    <w:altName w:val="ＭＳ 明朝"/>
+    <w:panose1 w:val="02020609040205080304"/>
     <w:charset w:val="80"/>
-    <w:family w:val="roman"/>
-    <w:notTrueType/>
+    <w:family w:val="modern"/>
     <w:pitch w:val="fixed"/>
-    <w:sig w:usb0="00000001" w:usb1="08070000" w:usb2="00000010" w:usb3="00000000" w:csb0="00020000" w:csb1="00000000"/>
+    <w:sig w:usb0="E00002FF" w:usb1="6AC7FDFB" w:usb2="08000012" w:usb3="00000000" w:csb0="0002009F" w:csb1="00000000"/>
   </w:font>
   <w:font w:name="Lucida Grande">
     <w:panose1 w:val="020B0600040502020204"/>
     <w:charset w:val="00"/>
-    <w:family w:val="auto"/>
+    <w:family w:val="swiss"/>
     <w:pitch w:val="variable"/>
     <w:sig w:usb0="E1000AEF" w:usb1="5000A1FF" w:usb2="00000000" w:usb3="00000000" w:csb0="000001BF" w:csb1="00000000"/>
   </w:font>
   <w:font w:name="Calibri">
     <w:panose1 w:val="020F0502020204030204"/>
     <w:charset w:val="00"/>
-    <w:family w:val="auto"/>
+    <w:family w:val="swiss"/>
     <w:pitch w:val="variable"/>
     <w:sig w:usb0="E10002FF" w:usb1="4000ACFF" w:usb2="00000009" w:usb3="00000000" w:csb0="0000019F" w:csb1="00000000"/>
   </w:font>
-  <w:font w:name="Arial">
-    <w:panose1 w:val="020B0604020202020204"/>
-    <w:charset w:val="00"/>
-    <w:family w:val="auto"/>
-    <w:pitch w:val="variable"/>
-    <w:sig w:usb0="E0002AFF" w:usb1="C0007843" w:usb2="00000009" w:usb3="00000000" w:csb0="000001FF" w:csb1="00000000"/>
-  </w:font>
-  <w:font w:name="ＭＳ ゴシック">
-    <w:panose1 w:val="00000000000000000000"/>
+  <w:font w:name="MS Gothic">
+    <w:altName w:val="ＭＳ ゴシック"/>
+    <w:panose1 w:val="020B0609070205080204"/>
     <w:charset w:val="80"/>
     <w:family w:val="modern"/>
     <w:notTrueType/>
     <w:pitch w:val="fixed"/>
-    <w:sig w:usb0="00000001" w:usb1="08070000" w:usb2="00000010" w:usb3="00000000" w:csb0="00020000" w:csb1="00000000"/>
+    <w:sig w:usb0="E00002FF" w:usb1="6AC7FDFB" w:usb2="08000012" w:usb3="00000000" w:csb0="0002009F" w:csb1="00000000"/>
+  </w:font>
+  <w:font w:name="Yu Mincho">
+    <w:panose1 w:val="02020400000000000000"/>
+    <w:charset w:val="80"/>
+    <w:family w:val="roman"/>
+    <w:pitch w:val="variable"/>
+    <w:sig w:usb0="800002E7" w:usb1="2AC7FCFF" w:usb2="00000012" w:usb3="00000000" w:csb0="0002009F" w:csb1="00000000"/>
+  </w:font>
+  <w:font w:name="Yu Gothic Light">
+    <w:panose1 w:val="020B0300000000000000"/>
+    <w:charset w:val="80"/>
+    <w:family w:val="swiss"/>
+    <w:pitch w:val="variable"/>
+    <w:sig w:usb0="E00002FF" w:usb1="2AC7FDFF" w:usb2="00000016" w:usb3="00000000" w:csb0="0002009F" w:csb1="00000000"/>
+  </w:font>
+  <w:font w:name="Calibri Light">
+    <w:panose1 w:val="020F0302020204030204"/>
+    <w:charset w:val="00"/>
+    <w:family w:val="swiss"/>
+    <w:pitch w:val="variable"/>
+    <w:sig w:usb0="E0002AFF" w:usb1="C000247B" w:usb2="00000009" w:usb3="00000000" w:csb0="000001FF" w:csb1="00000000"/>
   </w:font>
 </w:fonts>
 </file>
 
 <file path=word/glossary/settings.xml><?xml version="1.0" encoding="utf-8"?>
-<w:settings xmlns:mc="http://schemas.openxmlformats.org/markup-compatibility/2006" xmlns:o="urn:schemas-microsoft-com:office:office" xmlns:r="http://schemas.openxmlformats.org/officeDocument/2006/relationships" xmlns:m="http://schemas.openxmlformats.org/officeDocument/2006/math" xmlns:v="urn:schemas-microsoft-com:vml" xmlns:w10="urn:schemas-microsoft-com:office:word" xmlns:w="http://schemas.openxmlformats.org/wordprocessingml/2006/main" xmlns:w14="http://schemas.microsoft.com/office/word/2010/wordml" xmlns:sl="http://schemas.openxmlformats.org/schemaLibrary/2006/main" mc:Ignorable="w14">
+<w:settings xmlns:mc="http://schemas.openxmlformats.org/markup-compatibility/2006" xmlns:o="urn:schemas-microsoft-com:office:office" xmlns:r="http://schemas.openxmlformats.org/officeDocument/2006/relationships" xmlns:m="http://schemas.openxmlformats.org/officeDocument/2006/math" xmlns:v="urn:schemas-microsoft-com:vml" xmlns:w10="urn:schemas-microsoft-com:office:word" xmlns:w="http://schemas.openxmlformats.org/wordprocessingml/2006/main" xmlns:w14="http://schemas.microsoft.com/office/word/2010/wordml" xmlns:w15="http://schemas.microsoft.com/office/word/2012/wordml" xmlns:w16cid="http://schemas.microsoft.com/office/word/2016/wordml/cid" xmlns:w16se="http://schemas.microsoft.com/office/word/2015/wordml/symex" xmlns:sl="http://schemas.openxmlformats.org/schemaLibrary/2006/main" mc:Ignorable="w14 w15 w16se w16cid">
   <w:view w:val="normal"/>
   <w:defaultTabStop w:val="720"/>
   <w:characterSpacingControl w:val="doNotCompress"/>
@@ -4866,6 +4891,7 @@
     <w:compatSetting w:name="overrideTableStyleFontSizeAndJustification" w:uri="http://schemas.microsoft.com/office/word" w:val="1"/>
     <w:compatSetting w:name="enableOpenTypeFeatures" w:uri="http://schemas.microsoft.com/office/word" w:val="1"/>
     <w:compatSetting w:name="doNotFlipMirrorIndents" w:uri="http://schemas.microsoft.com/office/word" w:val="1"/>
+    <w:compatSetting w:name="useWord2013TrackBottomHyphenation" w:uri="http://schemas.microsoft.com/office/word" w:val="1"/>
   </w:compat>
   <w:rsids>
     <w:rsidRoot w:val="00862EC6"/>
@@ -4894,7 +4920,7 @@
 </file>
 
 <file path=word/glossary/styles.xml><?xml version="1.0" encoding="utf-8"?>
-<w:styles xmlns:mc="http://schemas.openxmlformats.org/markup-compatibility/2006" xmlns:r="http://schemas.openxmlformats.org/officeDocument/2006/relationships" xmlns:w="http://schemas.openxmlformats.org/wordprocessingml/2006/main" xmlns:w14="http://schemas.microsoft.com/office/word/2010/wordml" mc:Ignorable="w14">
+<w:styles xmlns:mc="http://schemas.openxmlformats.org/markup-compatibility/2006" xmlns:r="http://schemas.openxmlformats.org/officeDocument/2006/relationships" xmlns:w="http://schemas.openxmlformats.org/wordprocessingml/2006/main" xmlns:w14="http://schemas.microsoft.com/office/word/2010/wordml" xmlns:w15="http://schemas.microsoft.com/office/word/2012/wordml" xmlns:w16cid="http://schemas.microsoft.com/office/word/2016/wordml/cid" xmlns:w16se="http://schemas.microsoft.com/office/word/2015/wordml/symex" mc:Ignorable="w14 w15 w16se w16cid">
   <w:docDefaults>
     <w:rPrDefault>
       <w:rPr>
@@ -4906,360 +4932,377 @@
     </w:rPrDefault>
     <w:pPrDefault/>
   </w:docDefaults>
-  <w:latentStyles w:defLockedState="0" w:defUIPriority="99" w:defSemiHidden="1" w:defUnhideWhenUsed="1" w:defQFormat="0" w:count="276">
-    <w:lsdException w:name="Normal" w:semiHidden="0" w:uiPriority="0" w:unhideWhenUsed="0" w:qFormat="1"/>
-    <w:lsdException w:name="heading 1" w:semiHidden="0" w:uiPriority="9" w:unhideWhenUsed="0" w:qFormat="1"/>
-    <w:lsdException w:name="heading 2" w:uiPriority="9" w:qFormat="1"/>
-    <w:lsdException w:name="heading 3" w:uiPriority="9" w:qFormat="1"/>
-    <w:lsdException w:name="heading 4" w:uiPriority="9" w:qFormat="1"/>
-    <w:lsdException w:name="heading 5" w:uiPriority="9" w:qFormat="1"/>
-    <w:lsdException w:name="heading 6" w:uiPriority="9" w:qFormat="1"/>
-    <w:lsdException w:name="heading 7" w:uiPriority="9" w:qFormat="1"/>
-    <w:lsdException w:name="heading 8" w:uiPriority="9" w:qFormat="1"/>
-    <w:lsdException w:name="heading 9" w:uiPriority="9" w:qFormat="1"/>
-    <w:lsdException w:name="toc 1" w:uiPriority="39"/>
-    <w:lsdException w:name="toc 2" w:uiPriority="39"/>
-    <w:lsdException w:name="toc 3" w:uiPriority="39"/>
-    <w:lsdException w:name="toc 4" w:uiPriority="39"/>
-    <w:lsdException w:name="toc 5" w:uiPriority="39"/>
-    <w:lsdException w:name="toc 6" w:uiPriority="39"/>
-    <w:lsdException w:name="toc 7" w:uiPriority="39"/>
-    <w:lsdException w:name="toc 8" w:uiPriority="39"/>
-    <w:lsdException w:name="toc 9" w:uiPriority="39"/>
-    <w:lsdException w:name="caption" w:uiPriority="35" w:qFormat="1"/>
-    <w:lsdException w:name="Title" w:semiHidden="0" w:uiPriority="10" w:unhideWhenUsed="0" w:qFormat="1"/>
-    <w:lsdException w:name="Default Paragraph Font" w:uiPriority="1"/>
-    <w:lsdException w:name="Subtitle" w:semiHidden="0" w:uiPriority="11" w:unhideWhenUsed="0" w:qFormat="1"/>
-    <w:lsdException w:name="Strong" w:semiHidden="0" w:uiPriority="22" w:unhideWhenUsed="0" w:qFormat="1"/>
-    <w:lsdException w:name="Emphasis" w:semiHidden="0" w:uiPriority="20" w:unhideWhenUsed="0" w:qFormat="1"/>
-    <w:lsdException w:name="Table Grid" w:semiHidden="0" w:uiPriority="59" w:unhideWhenUsed="0"/>
-    <w:lsdException w:name="Placeholder Text" w:unhideWhenUsed="0"/>
-    <w:lsdException w:name="No Spacing" w:semiHidden="0" w:uiPriority="1" w:unhideWhenUsed="0" w:qFormat="1"/>
-    <w:lsdException w:name="Light Shading" w:semiHidden="0" w:uiPriority="60" w:unhideWhenUsed="0"/>
-    <w:lsdException w:name="Light List" w:semiHidden="0" w:uiPriority="61" w:unhideWhenUsed="0"/>
-    <w:lsdException w:name="Light Grid" w:semiHidden="0" w:uiPriority="62" w:unhideWhenUsed="0"/>
-    <w:lsdException w:name="Medium Shading 1" w:semiHidden="0" w:uiPriority="63" w:unhideWhenUsed="0"/>
-    <w:lsdException w:name="Medium Shading 2" w:semiHidden="0" w:uiPriority="64" w:unhideWhenUsed="0"/>
-    <w:lsdException w:name="Medium List 1" w:semiHidden="0" w:uiPriority="65" w:unhideWhenUsed="0"/>
-    <w:lsdException w:name="Medium List 2" w:semiHidden="0" w:uiPriority="66" w:unhideWhenUsed="0"/>
-    <w:lsdException w:name="Medium Grid 1" w:semiHidden="0" w:uiPriority="67" w:unhideWhenUsed="0"/>
-    <w:lsdException w:name="Medium Grid 2" w:semiHidden="0" w:uiPriority="68" w:unhideWhenUsed="0"/>
-    <w:lsdException w:name="Medium Grid 3" w:semiHidden="0" w:uiPriority="69" w:unhideWhenUsed="0"/>
-    <w:lsdException w:name="Dark List" w:semiHidden="0" w:uiPriority="70" w:unhideWhenUsed="0"/>
-    <w:lsdException w:name="Colorful Shading" w:semiHidden="0" w:uiPriority="71" w:unhideWhenUsed="0"/>
-    <w:lsdException w:name="Colorful List" w:semiHidden="0" w:uiPriority="72" w:unhideWhenUsed="0"/>
-    <w:lsdException w:name="Colorful Grid" w:semiHidden="0" w:uiPriority="73" w:unhideWhenUsed="0"/>
-    <w:lsdException w:name="Light Shading Accent 1" w:semiHidden="0" w:uiPriority="60" w:unhideWhenUsed="0"/>
-    <w:lsdException w:name="Light List Accent 1" w:semiHidden="0" w:uiPriority="61" w:unhideWhenUsed="0"/>
-    <w:lsdException w:name="Light Grid Accent 1" w:semiHidden="0" w:uiPriority="62" w:unhideWhenUsed="0"/>
-    <w:lsdException w:name="Medium Shading 1 Accent 1" w:semiHidden="0" w:uiPriority="63" w:unhideWhenUsed="0"/>
-    <w:lsdException w:name="Medium Shading 2 Accent 1" w:semiHidden="0" w:uiPriority="64" w:unhideWhenUsed="0"/>
-    <w:lsdException w:name="Medium List 1 Accent 1" w:semiHidden="0" w:uiPriority="65" w:unhideWhenUsed="0"/>
-    <w:lsdException w:name="Revision" w:unhideWhenUsed="0"/>
-    <w:lsdException w:name="List Paragraph" w:semiHidden="0" w:uiPriority="34" w:unhideWhenUsed="0" w:qFormat="1"/>
-    <w:lsdException w:name="Quote" w:semiHidden="0" w:uiPriority="29" w:unhideWhenUsed="0" w:qFormat="1"/>
-    <w:lsdException w:name="Intense Quote" w:semiHidden="0" w:uiPriority="30" w:unhideWhenUsed="0" w:qFormat="1"/>
-    <w:lsdException w:name="Medium List 2 Accent 1" w:semiHidden="0" w:uiPriority="66" w:unhideWhenUsed="0"/>
-    <w:lsdException w:name="Medium Grid 1 Accent 1" w:semiHidden="0" w:uiPriority="67" w:unhideWhenUsed="0"/>
-    <w:lsdException w:name="Medium Grid 2 Accent 1" w:semiHidden="0" w:uiPriority="68" w:unhideWhenUsed="0"/>
-    <w:lsdException w:name="Medium Grid 3 Accent 1" w:semiHidden="0" w:uiPriority="69" w:unhideWhenUsed="0"/>
-    <w:lsdException w:name="Dark List Accent 1" w:semiHidden="0" w:uiPriority="70" w:unhideWhenUsed="0"/>
-    <w:lsdException w:name="Colorful Shading Accent 1" w:semiHidden="0" w:uiPriority="71" w:unhideWhenUsed="0"/>
-    <w:lsdException w:name="Colorful List Accent 1" w:semiHidden="0" w:uiPriority="72" w:unhideWhenUsed="0"/>
-    <w:lsdException w:name="Colorful Grid Accent 1" w:semiHidden="0" w:uiPriority="73" w:unhideWhenUsed="0"/>
-    <w:lsdException w:name="Light Shading Accent 2" w:semiHidden="0" w:uiPriority="60" w:unhideWhenUsed="0"/>
-    <w:lsdException w:name="Light List Accent 2" w:semiHidden="0" w:uiPriority="61" w:unhideWhenUsed="0"/>
-    <w:lsdException w:name="Light Grid Accent 2" w:semiHidden="0" w:uiPriority="62" w:unhideWhenUsed="0"/>
-    <w:lsdException w:name="Medium Shading 1 Accent 2" w:semiHidden="0" w:uiPriority="63" w:unhideWhenUsed="0"/>
-    <w:lsdException w:name="Medium Shading 2 Accent 2" w:semiHidden="0" w:uiPriority="64" w:unhideWhenUsed="0"/>
-    <w:lsdException w:name="Medium List 1 Accent 2" w:semiHidden="0" w:uiPriority="65" w:unhideWhenUsed="0"/>
-    <w:lsdException w:name="Medium List 2 Accent 2" w:semiHidden="0" w:uiPriority="66" w:unhideWhenUsed="0"/>
-    <w:lsdException w:name="Medium Grid 1 Accent 2" w:semiHidden="0" w:uiPriority="67" w:unhideWhenUsed="0"/>
-    <w:lsdException w:name="Medium Grid 2 Accent 2" w:semiHidden="0" w:uiPriority="68" w:unhideWhenUsed="0"/>
-    <w:lsdException w:name="Medium Grid 3 Accent 2" w:semiHidden="0" w:uiPriority="69" w:unhideWhenUsed="0"/>
-    <w:lsdException w:name="Dark List Accent 2" w:semiHidden="0" w:uiPriority="70" w:unhideWhenUsed="0"/>
-    <w:lsdException w:name="Colorful Shading Accent 2" w:semiHidden="0" w:uiPriority="71" w:unhideWhenUsed="0"/>
-    <w:lsdException w:name="Colorful List Accent 2" w:semiHidden="0" w:uiPriority="72" w:unhideWhenUsed="0"/>
-    <w:lsdException w:name="Colorful Grid Accent 2" w:semiHidden="0" w:uiPriority="73" w:unhideWhenUsed="0"/>
-    <w:lsdException w:name="Light Shading Accent 3" w:semiHidden="0" w:uiPriority="60" w:unhideWhenUsed="0"/>
-    <w:lsdException w:name="Light List Accent 3" w:semiHidden="0" w:uiPriority="61" w:unhideWhenUsed="0"/>
-    <w:lsdException w:name="Light Grid Accent 3" w:semiHidden="0" w:uiPriority="62" w:unhideWhenUsed="0"/>
-    <w:lsdException w:name="Medium Shading 1 Accent 3" w:semiHidden="0" w:uiPriority="63" w:unhideWhenUsed="0"/>
-    <w:lsdException w:name="Medium Shading 2 Accent 3" w:semiHidden="0" w:uiPriority="64" w:unhideWhenUsed="0"/>
-    <w:lsdException w:name="Medium List 1 Accent 3" w:semiHidden="0" w:uiPriority="65" w:unhideWhenUsed="0"/>
-    <w:lsdException w:name="Medium List 2 Accent 3" w:semiHidden="0" w:uiPriority="66" w:unhideWhenUsed="0"/>
-    <w:lsdException w:name="Medium Grid 1 Accent 3" w:semiHidden="0" w:uiPriority="67" w:unhideWhenUsed="0"/>
-    <w:lsdException w:name="Medium Grid 2 Accent 3" w:semiHidden="0" w:uiPriority="68" w:unhideWhenUsed="0"/>
-    <w:lsdException w:name="Medium Grid 3 Accent 3" w:semiHidden="0" w:uiPriority="69" w:unhideWhenUsed="0"/>
-    <w:lsdException w:name="Dark List Accent 3" w:semiHidden="0" w:uiPriority="70" w:unhideWhenUsed="0"/>
-    <w:lsdException w:name="Colorful Shading Accent 3" w:semiHidden="0" w:uiPriority="71" w:unhideWhenUsed="0"/>
-    <w:lsdException w:name="Colorful List Accent 3" w:semiHidden="0" w:uiPriority="72" w:unhideWhenUsed="0"/>
-    <w:lsdException w:name="Colorful Grid Accent 3" w:semiHidden="0" w:uiPriority="73" w:unhideWhenUsed="0"/>
-    <w:lsdException w:name="Light Shading Accent 4" w:semiHidden="0" w:uiPriority="60" w:unhideWhenUsed="0"/>
-    <w:lsdException w:name="Light List Accent 4" w:semiHidden="0" w:uiPriority="61" w:unhideWhenUsed="0"/>
-    <w:lsdException w:name="Light Grid Accent 4" w:semiHidden="0" w:uiPriority="62" w:unhideWhenUsed="0"/>
-    <w:lsdException w:name="Medium Shading 1 Accent 4" w:semiHidden="0" w:uiPriority="63" w:unhideWhenUsed="0"/>
-    <w:lsdException w:name="Medium Shading 2 Accent 4" w:semiHidden="0" w:uiPriority="64" w:unhideWhenUsed="0"/>
-    <w:lsdException w:name="Medium List 1 Accent 4" w:semiHidden="0" w:uiPriority="65" w:unhideWhenUsed="0"/>
-    <w:lsdException w:name="Medium List 2 Accent 4" w:semiHidden="0" w:uiPriority="66" w:unhideWhenUsed="0"/>
-    <w:lsdException w:name="Medium Grid 1 Accent 4" w:semiHidden="0" w:uiPriority="67" w:unhideWhenUsed="0"/>
-    <w:lsdException w:name="Medium Grid 2 Accent 4" w:semiHidden="0" w:uiPriority="68" w:unhideWhenUsed="0"/>
-    <w:lsdException w:name="Medium Grid 3 Accent 4" w:semiHidden="0" w:uiPriority="69" w:unhideWhenUsed="0"/>
-    <w:lsdException w:name="Dark List Accent 4" w:semiHidden="0" w:uiPriority="70" w:unhideWhenUsed="0"/>
-    <w:lsdException w:name="Colorful Shading Accent 4" w:semiHidden="0" w:uiPriority="71" w:unhideWhenUsed="0"/>
-    <w:lsdException w:name="Colorful List Accent 4" w:semiHidden="0" w:uiPriority="72" w:unhideWhenUsed="0"/>
-    <w:lsdException w:name="Colorful Grid Accent 4" w:semiHidden="0" w:uiPriority="73" w:unhideWhenUsed="0"/>
-    <w:lsdException w:name="Light Shading Accent 5" w:semiHidden="0" w:uiPriority="60" w:unhideWhenUsed="0"/>
-    <w:lsdException w:name="Light List Accent 5" w:semiHidden="0" w:uiPriority="61" w:unhideWhenUsed="0"/>
-    <w:lsdException w:name="Light Grid Accent 5" w:semiHidden="0" w:uiPriority="62" w:unhideWhenUsed="0"/>
-    <w:lsdException w:name="Medium Shading 1 Accent 5" w:semiHidden="0" w:uiPriority="63" w:unhideWhenUsed="0"/>
-    <w:lsdException w:name="Medium Shading 2 Accent 5" w:semiHidden="0" w:uiPriority="64" w:unhideWhenUsed="0"/>
-    <w:lsdException w:name="Medium List 1 Accent 5" w:semiHidden="0" w:uiPriority="65" w:unhideWhenUsed="0"/>
-    <w:lsdException w:name="Medium List 2 Accent 5" w:semiHidden="0" w:uiPriority="66" w:unhideWhenUsed="0"/>
-    <w:lsdException w:name="Medium Grid 1 Accent 5" w:semiHidden="0" w:uiPriority="67" w:unhideWhenUsed="0"/>
-    <w:lsdException w:name="Medium Grid 2 Accent 5" w:semiHidden="0" w:uiPriority="68" w:unhideWhenUsed="0"/>
-    <w:lsdException w:name="Medium Grid 3 Accent 5" w:semiHidden="0" w:uiPriority="69" w:unhideWhenUsed="0"/>
-    <w:lsdException w:name="Dark List Accent 5" w:semiHidden="0" w:uiPriority="70" w:unhideWhenUsed="0"/>
-    <w:lsdException w:name="Colorful Shading Accent 5" w:semiHidden="0" w:uiPriority="71" w:unhideWhenUsed="0"/>
-    <w:lsdException w:name="Colorful List Accent 5" w:semiHidden="0" w:uiPriority="72" w:unhideWhenUsed="0"/>
-    <w:lsdException w:name="Colorful Grid Accent 5" w:semiHidden="0" w:uiPriority="73" w:unhideWhenUsed="0"/>
-    <w:lsdException w:name="Light Shading Accent 6" w:semiHidden="0" w:uiPriority="60" w:unhideWhenUsed="0"/>
-    <w:lsdException w:name="Light List Accent 6" w:semiHidden="0" w:uiPriority="61" w:unhideWhenUsed="0"/>
-    <w:lsdException w:name="Light Grid Accent 6" w:semiHidden="0" w:uiPriority="62" w:unhideWhenUsed="0"/>
-    <w:lsdException w:name="Medium Shading 1 Accent 6" w:semiHidden="0" w:uiPriority="63" w:unhideWhenUsed="0"/>
-    <w:lsdException w:name="Medium Shading 2 Accent 6" w:semiHidden="0" w:uiPriority="64" w:unhideWhenUsed="0"/>
-    <w:lsdException w:name="Medium List 1 Accent 6" w:semiHidden="0" w:uiPriority="65" w:unhideWhenUsed="0"/>
-    <w:lsdException w:name="Medium List 2 Accent 6" w:semiHidden="0" w:uiPriority="66" w:unhideWhenUsed="0"/>
-    <w:lsdException w:name="Medium Grid 1 Accent 6" w:semiHidden="0" w:uiPriority="67" w:unhideWhenUsed="0"/>
-    <w:lsdException w:name="Medium Grid 2 Accent 6" w:semiHidden="0" w:uiPriority="68" w:unhideWhenUsed="0"/>
-    <w:lsdException w:name="Medium Grid 3 Accent 6" w:semiHidden="0" w:uiPriority="69" w:unhideWhenUsed="0"/>
-    <w:lsdException w:name="Dark List Accent 6" w:semiHidden="0" w:uiPriority="70" w:unhideWhenUsed="0"/>
-    <w:lsdException w:name="Colorful Shading Accent 6" w:semiHidden="0" w:uiPriority="71" w:unhideWhenUsed="0"/>
-    <w:lsdException w:name="Colorful List Accent 6" w:semiHidden="0" w:uiPriority="72" w:unhideWhenUsed="0"/>
-    <w:lsdException w:name="Colorful Grid Accent 6" w:semiHidden="0" w:uiPriority="73" w:unhideWhenUsed="0"/>
-    <w:lsdException w:name="Subtle Emphasis" w:semiHidden="0" w:uiPriority="19" w:unhideWhenUsed="0" w:qFormat="1"/>
-    <w:lsdException w:name="Intense Emphasis" w:semiHidden="0" w:uiPriority="21" w:unhideWhenUsed="0" w:qFormat="1"/>
-    <w:lsdException w:name="Subtle Reference" w:semiHidden="0" w:uiPriority="31" w:unhideWhenUsed="0" w:qFormat="1"/>
-    <w:lsdException w:name="Intense Reference" w:semiHidden="0" w:uiPriority="32" w:unhideWhenUsed="0" w:qFormat="1"/>
-    <w:lsdException w:name="Book Title" w:semiHidden="0" w:uiPriority="33" w:unhideWhenUsed="0" w:qFormat="1"/>
-    <w:lsdException w:name="Bibliography" w:uiPriority="37"/>
-    <w:lsdException w:name="TOC Heading" w:uiPriority="39" w:qFormat="1"/>
-  </w:latentStyles>
-  <w:style w:type="paragraph" w:default="1" w:styleId="Normal">
-    <w:name w:val="Normal"/>
-    <w:qFormat/>
-  </w:style>
-  <w:style w:type="character" w:default="1" w:styleId="DefaultParagraphFont">
-    <w:name w:val="Default Paragraph Font"/>
-    <w:uiPriority w:val="1"/>
-    <w:semiHidden/>
-    <w:unhideWhenUsed/>
-  </w:style>
-  <w:style w:type="table" w:default="1" w:styleId="TableNormal">
-    <w:name w:val="Normal Table"/>
-    <w:uiPriority w:val="99"/>
-    <w:semiHidden/>
-    <w:unhideWhenUsed/>
-    <w:tblPr>
-      <w:tblInd w:w="0" w:type="dxa"/>
-      <w:tblCellMar>
-        <w:top w:w="0" w:type="dxa"/>
-        <w:left w:w="108" w:type="dxa"/>
-        <w:bottom w:w="0" w:type="dxa"/>
-        <w:right w:w="108" w:type="dxa"/>
-      </w:tblCellMar>
-    </w:tblPr>
-  </w:style>
-  <w:style w:type="numbering" w:default="1" w:styleId="NoList">
-    <w:name w:val="No List"/>
-    <w:uiPriority w:val="99"/>
-    <w:semiHidden/>
-    <w:unhideWhenUsed/>
-  </w:style>
-  <w:style w:type="character" w:styleId="PlaceholderText">
-    <w:name w:val="Placeholder Text"/>
-    <w:basedOn w:val="DefaultParagraphFont"/>
-    <w:uiPriority w:val="99"/>
-    <w:semiHidden/>
-    <w:rsid w:val="00862EC6"/>
-    <w:rPr>
-      <w:color w:val="808080"/>
-    </w:rPr>
-  </w:style>
-  <w:style w:type="paragraph" w:customStyle="1" w:styleId="11600912662DE74AA92C11454706EE41">
-    <w:name w:val="11600912662DE74AA92C11454706EE41"/>
-    <w:rsid w:val="00862EC6"/>
-  </w:style>
-  <w:style w:type="paragraph" w:customStyle="1" w:styleId="F5EDE9CDD546224B9381CEC3B78D45F5">
-    <w:name w:val="F5EDE9CDD546224B9381CEC3B78D45F5"/>
-    <w:rsid w:val="00862EC6"/>
-  </w:style>
-  <w:style w:type="paragraph" w:customStyle="1" w:styleId="6310DD93FC6B7F43A71D6224EDAB3370">
-    <w:name w:val="6310DD93FC6B7F43A71D6224EDAB3370"/>
-    <w:rsid w:val="00862EC6"/>
-  </w:style>
-  <w:style w:type="paragraph" w:customStyle="1" w:styleId="61EEFB8CBD7EA14585D9740EB6F01C7D">
-    <w:name w:val="61EEFB8CBD7EA14585D9740EB6F01C7D"/>
-    <w:rsid w:val="00862EC6"/>
-  </w:style>
-  <w:style w:type="paragraph" w:customStyle="1" w:styleId="F1E033C9B50E944184289B758A7F750D">
-    <w:name w:val="F1E033C9B50E944184289B758A7F750D"/>
-    <w:rsid w:val="00862EC6"/>
-  </w:style>
-</w:styles>
-</file>
-
-<file path=word/glossary/stylesWithEffects.xml><?xml version="1.0" encoding="utf-8"?>
-<w:styles xmlns:wpc="http://schemas.microsoft.com/office/word/2010/wordprocessingCanvas" xmlns:mo="http://schemas.microsoft.com/office/mac/office/2008/main" xmlns:mc="http://schemas.openxmlformats.org/markup-compatibility/2006" xmlns:mv="urn:schemas-microsoft-com:mac:vml" xmlns:o="urn:schemas-microsoft-com:office:office" xmlns:r="http://schemas.openxmlformats.org/officeDocument/2006/relationships" xmlns:m="http://schemas.openxmlformats.org/officeDocument/2006/math" xmlns:v="urn:schemas-microsoft-com:vml" xmlns:wp14="http://schemas.microsoft.com/office/word/2010/wordprocessingDrawing" xmlns:wp="http://schemas.openxmlformats.org/drawingml/2006/wordprocessingDrawing" xmlns:w10="urn:schemas-microsoft-com:office:word" xmlns:w="http://schemas.openxmlformats.org/wordprocessingml/2006/main" xmlns:w14="http://schemas.microsoft.com/office/word/2010/wordml" xmlns:wpg="http://schemas.microsoft.com/office/word/2010/wordprocessingGroup" xmlns:wpi="http://schemas.microsoft.com/office/word/2010/wordprocessingInk" xmlns:wne="http://schemas.microsoft.com/office/word/2006/wordml" xmlns:wps="http://schemas.microsoft.com/office/word/2010/wordprocessingShape" mc:Ignorable="w14 wp14">
-  <w:docDefaults>
-    <w:rPrDefault>
-      <w:rPr>
-        <w:rFonts w:asciiTheme="minorHAnsi" w:eastAsiaTheme="minorEastAsia" w:hAnsiTheme="minorHAnsi" w:cstheme="minorBidi"/>
-        <w:sz w:val="24"/>
-        <w:szCs w:val="24"/>
-        <w:lang w:val="en-US" w:eastAsia="ja-JP" w:bidi="ar-SA"/>
-      </w:rPr>
-    </w:rPrDefault>
-    <w:pPrDefault/>
-  </w:docDefaults>
-  <w:latentStyles w:defLockedState="0" w:defUIPriority="99" w:defSemiHidden="1" w:defUnhideWhenUsed="1" w:defQFormat="0" w:count="276">
-    <w:lsdException w:name="Normal" w:semiHidden="0" w:uiPriority="0" w:unhideWhenUsed="0" w:qFormat="1"/>
-    <w:lsdException w:name="heading 1" w:semiHidden="0" w:uiPriority="9" w:unhideWhenUsed="0" w:qFormat="1"/>
-    <w:lsdException w:name="heading 2" w:uiPriority="9" w:qFormat="1"/>
-    <w:lsdException w:name="heading 3" w:uiPriority="9" w:qFormat="1"/>
-    <w:lsdException w:name="heading 4" w:uiPriority="9" w:qFormat="1"/>
-    <w:lsdException w:name="heading 5" w:uiPriority="9" w:qFormat="1"/>
-    <w:lsdException w:name="heading 6" w:uiPriority="9" w:qFormat="1"/>
-    <w:lsdException w:name="heading 7" w:uiPriority="9" w:qFormat="1"/>
-    <w:lsdException w:name="heading 8" w:uiPriority="9" w:qFormat="1"/>
-    <w:lsdException w:name="heading 9" w:uiPriority="9" w:qFormat="1"/>
-    <w:lsdException w:name="toc 1" w:uiPriority="39"/>
-    <w:lsdException w:name="toc 2" w:uiPriority="39"/>
-    <w:lsdException w:name="toc 3" w:uiPriority="39"/>
-    <w:lsdException w:name="toc 4" w:uiPriority="39"/>
-    <w:lsdException w:name="toc 5" w:uiPriority="39"/>
-    <w:lsdException w:name="toc 6" w:uiPriority="39"/>
-    <w:lsdException w:name="toc 7" w:uiPriority="39"/>
-    <w:lsdException w:name="toc 8" w:uiPriority="39"/>
-    <w:lsdException w:name="toc 9" w:uiPriority="39"/>
-    <w:lsdException w:name="caption" w:uiPriority="35" w:qFormat="1"/>
-    <w:lsdException w:name="Title" w:semiHidden="0" w:uiPriority="10" w:unhideWhenUsed="0" w:qFormat="1"/>
-    <w:lsdException w:name="Default Paragraph Font" w:uiPriority="1"/>
-    <w:lsdException w:name="Subtitle" w:semiHidden="0" w:uiPriority="11" w:unhideWhenUsed="0" w:qFormat="1"/>
-    <w:lsdException w:name="Strong" w:semiHidden="0" w:uiPriority="22" w:unhideWhenUsed="0" w:qFormat="1"/>
-    <w:lsdException w:name="Emphasis" w:semiHidden="0" w:uiPriority="20" w:unhideWhenUsed="0" w:qFormat="1"/>
-    <w:lsdException w:name="Table Grid" w:semiHidden="0" w:uiPriority="59" w:unhideWhenUsed="0"/>
-    <w:lsdException w:name="Placeholder Text" w:unhideWhenUsed="0"/>
-    <w:lsdException w:name="No Spacing" w:semiHidden="0" w:uiPriority="1" w:unhideWhenUsed="0" w:qFormat="1"/>
-    <w:lsdException w:name="Light Shading" w:semiHidden="0" w:uiPriority="60" w:unhideWhenUsed="0"/>
-    <w:lsdException w:name="Light List" w:semiHidden="0" w:uiPriority="61" w:unhideWhenUsed="0"/>
-    <w:lsdException w:name="Light Grid" w:semiHidden="0" w:uiPriority="62" w:unhideWhenUsed="0"/>
-    <w:lsdException w:name="Medium Shading 1" w:semiHidden="0" w:uiPriority="63" w:unhideWhenUsed="0"/>
-    <w:lsdException w:name="Medium Shading 2" w:semiHidden="0" w:uiPriority="64" w:unhideWhenUsed="0"/>
-    <w:lsdException w:name="Medium List 1" w:semiHidden="0" w:uiPriority="65" w:unhideWhenUsed="0"/>
-    <w:lsdException w:name="Medium List 2" w:semiHidden="0" w:uiPriority="66" w:unhideWhenUsed="0"/>
-    <w:lsdException w:name="Medium Grid 1" w:semiHidden="0" w:uiPriority="67" w:unhideWhenUsed="0"/>
-    <w:lsdException w:name="Medium Grid 2" w:semiHidden="0" w:uiPriority="68" w:unhideWhenUsed="0"/>
-    <w:lsdException w:name="Medium Grid 3" w:semiHidden="0" w:uiPriority="69" w:unhideWhenUsed="0"/>
-    <w:lsdException w:name="Dark List" w:semiHidden="0" w:uiPriority="70" w:unhideWhenUsed="0"/>
-    <w:lsdException w:name="Colorful Shading" w:semiHidden="0" w:uiPriority="71" w:unhideWhenUsed="0"/>
-    <w:lsdException w:name="Colorful List" w:semiHidden="0" w:uiPriority="72" w:unhideWhenUsed="0"/>
-    <w:lsdException w:name="Colorful Grid" w:semiHidden="0" w:uiPriority="73" w:unhideWhenUsed="0"/>
-    <w:lsdException w:name="Light Shading Accent 1" w:semiHidden="0" w:uiPriority="60" w:unhideWhenUsed="0"/>
-    <w:lsdException w:name="Light List Accent 1" w:semiHidden="0" w:uiPriority="61" w:unhideWhenUsed="0"/>
-    <w:lsdException w:name="Light Grid Accent 1" w:semiHidden="0" w:uiPriority="62" w:unhideWhenUsed="0"/>
-    <w:lsdException w:name="Medium Shading 1 Accent 1" w:semiHidden="0" w:uiPriority="63" w:unhideWhenUsed="0"/>
-    <w:lsdException w:name="Medium Shading 2 Accent 1" w:semiHidden="0" w:uiPriority="64" w:unhideWhenUsed="0"/>
-    <w:lsdException w:name="Medium List 1 Accent 1" w:semiHidden="0" w:uiPriority="65" w:unhideWhenUsed="0"/>
-    <w:lsdException w:name="Revision" w:unhideWhenUsed="0"/>
-    <w:lsdException w:name="List Paragraph" w:semiHidden="0" w:uiPriority="34" w:unhideWhenUsed="0" w:qFormat="1"/>
-    <w:lsdException w:name="Quote" w:semiHidden="0" w:uiPriority="29" w:unhideWhenUsed="0" w:qFormat="1"/>
-    <w:lsdException w:name="Intense Quote" w:semiHidden="0" w:uiPriority="30" w:unhideWhenUsed="0" w:qFormat="1"/>
-    <w:lsdException w:name="Medium List 2 Accent 1" w:semiHidden="0" w:uiPriority="66" w:unhideWhenUsed="0"/>
-    <w:lsdException w:name="Medium Grid 1 Accent 1" w:semiHidden="0" w:uiPriority="67" w:unhideWhenUsed="0"/>
-    <w:lsdException w:name="Medium Grid 2 Accent 1" w:semiHidden="0" w:uiPriority="68" w:unhideWhenUsed="0"/>
-    <w:lsdException w:name="Medium Grid 3 Accent 1" w:semiHidden="0" w:uiPriority="69" w:unhideWhenUsed="0"/>
-    <w:lsdException w:name="Dark List Accent 1" w:semiHidden="0" w:uiPriority="70" w:unhideWhenUsed="0"/>
-    <w:lsdException w:name="Colorful Shading Accent 1" w:semiHidden="0" w:uiPriority="71" w:unhideWhenUsed="0"/>
-    <w:lsdException w:name="Colorful List Accent 1" w:semiHidden="0" w:uiPriority="72" w:unhideWhenUsed="0"/>
-    <w:lsdException w:name="Colorful Grid Accent 1" w:semiHidden="0" w:uiPriority="73" w:unhideWhenUsed="0"/>
-    <w:lsdException w:name="Light Shading Accent 2" w:semiHidden="0" w:uiPriority="60" w:unhideWhenUsed="0"/>
-    <w:lsdException w:name="Light List Accent 2" w:semiHidden="0" w:uiPriority="61" w:unhideWhenUsed="0"/>
-    <w:lsdException w:name="Light Grid Accent 2" w:semiHidden="0" w:uiPriority="62" w:unhideWhenUsed="0"/>
-    <w:lsdException w:name="Medium Shading 1 Accent 2" w:semiHidden="0" w:uiPriority="63" w:unhideWhenUsed="0"/>
-    <w:lsdException w:name="Medium Shading 2 Accent 2" w:semiHidden="0" w:uiPriority="64" w:unhideWhenUsed="0"/>
-    <w:lsdException w:name="Medium List 1 Accent 2" w:semiHidden="0" w:uiPriority="65" w:unhideWhenUsed="0"/>
-    <w:lsdException w:name="Medium List 2 Accent 2" w:semiHidden="0" w:uiPriority="66" w:unhideWhenUsed="0"/>
-    <w:lsdException w:name="Medium Grid 1 Accent 2" w:semiHidden="0" w:uiPriority="67" w:unhideWhenUsed="0"/>
-    <w:lsdException w:name="Medium Grid 2 Accent 2" w:semiHidden="0" w:uiPriority="68" w:unhideWhenUsed="0"/>
-    <w:lsdException w:name="Medium Grid 3 Accent 2" w:semiHidden="0" w:uiPriority="69" w:unhideWhenUsed="0"/>
-    <w:lsdException w:name="Dark List Accent 2" w:semiHidden="0" w:uiPriority="70" w:unhideWhenUsed="0"/>
-    <w:lsdException w:name="Colorful Shading Accent 2" w:semiHidden="0" w:uiPriority="71" w:unhideWhenUsed="0"/>
-    <w:lsdException w:name="Colorful List Accent 2" w:semiHidden="0" w:uiPriority="72" w:unhideWhenUsed="0"/>
-    <w:lsdException w:name="Colorful Grid Accent 2" w:semiHidden="0" w:uiPriority="73" w:unhideWhenUsed="0"/>
-    <w:lsdException w:name="Light Shading Accent 3" w:semiHidden="0" w:uiPriority="60" w:unhideWhenUsed="0"/>
-    <w:lsdException w:name="Light List Accent 3" w:semiHidden="0" w:uiPriority="61" w:unhideWhenUsed="0"/>
-    <w:lsdException w:name="Light Grid Accent 3" w:semiHidden="0" w:uiPriority="62" w:unhideWhenUsed="0"/>
-    <w:lsdException w:name="Medium Shading 1 Accent 3" w:semiHidden="0" w:uiPriority="63" w:unhideWhenUsed="0"/>
-    <w:lsdException w:name="Medium Shading 2 Accent 3" w:semiHidden="0" w:uiPriority="64" w:unhideWhenUsed="0"/>
-    <w:lsdException w:name="Medium List 1 Accent 3" w:semiHidden="0" w:uiPriority="65" w:unhideWhenUsed="0"/>
-    <w:lsdException w:name="Medium List 2 Accent 3" w:semiHidden="0" w:uiPriority="66" w:unhideWhenUsed="0"/>
-    <w:lsdException w:name="Medium Grid 1 Accent 3" w:semiHidden="0" w:uiPriority="67" w:unhideWhenUsed="0"/>
-    <w:lsdException w:name="Medium Grid 2 Accent 3" w:semiHidden="0" w:uiPriority="68" w:unhideWhenUsed="0"/>
-    <w:lsdException w:name="Medium Grid 3 Accent 3" w:semiHidden="0" w:uiPriority="69" w:unhideWhenUsed="0"/>
-    <w:lsdException w:name="Dark List Accent 3" w:semiHidden="0" w:uiPriority="70" w:unhideWhenUsed="0"/>
-    <w:lsdException w:name="Colorful Shading Accent 3" w:semiHidden="0" w:uiPriority="71" w:unhideWhenUsed="0"/>
-    <w:lsdException w:name="Colorful List Accent 3" w:semiHidden="0" w:uiPriority="72" w:unhideWhenUsed="0"/>
-    <w:lsdException w:name="Colorful Grid Accent 3" w:semiHidden="0" w:uiPriority="73" w:unhideWhenUsed="0"/>
-    <w:lsdException w:name="Light Shading Accent 4" w:semiHidden="0" w:uiPriority="60" w:unhideWhenUsed="0"/>
-    <w:lsdException w:name="Light List Accent 4" w:semiHidden="0" w:uiPriority="61" w:unhideWhenUsed="0"/>
-    <w:lsdException w:name="Light Grid Accent 4" w:semiHidden="0" w:uiPriority="62" w:unhideWhenUsed="0"/>
-    <w:lsdException w:name="Medium Shading 1 Accent 4" w:semiHidden="0" w:uiPriority="63" w:unhideWhenUsed="0"/>
-    <w:lsdException w:name="Medium Shading 2 Accent 4" w:semiHidden="0" w:uiPriority="64" w:unhideWhenUsed="0"/>
-    <w:lsdException w:name="Medium List 1 Accent 4" w:semiHidden="0" w:uiPriority="65" w:unhideWhenUsed="0"/>
-    <w:lsdException w:name="Medium List 2 Accent 4" w:semiHidden="0" w:uiPriority="66" w:unhideWhenUsed="0"/>
-    <w:lsdException w:name="Medium Grid 1 Accent 4" w:semiHidden="0" w:uiPriority="67" w:unhideWhenUsed="0"/>
-    <w:lsdException w:name="Medium Grid 2 Accent 4" w:semiHidden="0" w:uiPriority="68" w:unhideWhenUsed="0"/>
-    <w:lsdException w:name="Medium Grid 3 Accent 4" w:semiHidden="0" w:uiPriority="69" w:unhideWhenUsed="0"/>
-    <w:lsdException w:name="Dark List Accent 4" w:semiHidden="0" w:uiPriority="70" w:unhideWhenUsed="0"/>
-    <w:lsdException w:name="Colorful Shading Accent 4" w:semiHidden="0" w:uiPriority="71" w:unhideWhenUsed="0"/>
-    <w:lsdException w:name="Colorful List Accent 4" w:semiHidden="0" w:uiPriority="72" w:unhideWhenUsed="0"/>
-    <w:lsdException w:name="Colorful Grid Accent 4" w:semiHidden="0" w:uiPriority="73" w:unhideWhenUsed="0"/>
-    <w:lsdException w:name="Light Shading Accent 5" w:semiHidden="0" w:uiPriority="60" w:unhideWhenUsed="0"/>
-    <w:lsdException w:name="Light List Accent 5" w:semiHidden="0" w:uiPriority="61" w:unhideWhenUsed="0"/>
-    <w:lsdException w:name="Light Grid Accent 5" w:semiHidden="0" w:uiPriority="62" w:unhideWhenUsed="0"/>
-    <w:lsdException w:name="Medium Shading 1 Accent 5" w:semiHidden="0" w:uiPriority="63" w:unhideWhenUsed="0"/>
-    <w:lsdException w:name="Medium Shading 2 Accent 5" w:semiHidden="0" w:uiPriority="64" w:unhideWhenUsed="0"/>
-    <w:lsdException w:name="Medium List 1 Accent 5" w:semiHidden="0" w:uiPriority="65" w:unhideWhenUsed="0"/>
-    <w:lsdException w:name="Medium List 2 Accent 5" w:semiHidden="0" w:uiPriority="66" w:unhideWhenUsed="0"/>
-    <w:lsdException w:name="Medium Grid 1 Accent 5" w:semiHidden="0" w:uiPriority="67" w:unhideWhenUsed="0"/>
-    <w:lsdException w:name="Medium Grid 2 Accent 5" w:semiHidden="0" w:uiPriority="68" w:unhideWhenUsed="0"/>
-    <w:lsdException w:name="Medium Grid 3 Accent 5" w:semiHidden="0" w:uiPriority="69" w:unhideWhenUsed="0"/>
-    <w:lsdException w:name="Dark List Accent 5" w:semiHidden="0" w:uiPriority="70" w:unhideWhenUsed="0"/>
-    <w:lsdException w:name="Colorful Shading Accent 5" w:semiHidden="0" w:uiPriority="71" w:unhideWhenUsed="0"/>
-    <w:lsdException w:name="Colorful List Accent 5" w:semiHidden="0" w:uiPriority="72" w:unhideWhenUsed="0"/>
-    <w:lsdException w:name="Colorful Grid Accent 5" w:semiHidden="0" w:uiPriority="73" w:unhideWhenUsed="0"/>
-    <w:lsdException w:name="Light Shading Accent 6" w:semiHidden="0" w:uiPriority="60" w:unhideWhenUsed="0"/>
-    <w:lsdException w:name="Light List Accent 6" w:semiHidden="0" w:uiPriority="61" w:unhideWhenUsed="0"/>
-    <w:lsdException w:name="Light Grid Accent 6" w:semiHidden="0" w:uiPriority="62" w:unhideWhenUsed="0"/>
-    <w:lsdException w:name="Medium Shading 1 Accent 6" w:semiHidden="0" w:uiPriority="63" w:unhideWhenUsed="0"/>
-    <w:lsdException w:name="Medium Shading 2 Accent 6" w:semiHidden="0" w:uiPriority="64" w:unhideWhenUsed="0"/>
-    <w:lsdException w:name="Medium List 1 Accent 6" w:semiHidden="0" w:uiPriority="65" w:unhideWhenUsed="0"/>
-    <w:lsdException w:name="Medium List 2 Accent 6" w:semiHidden="0" w:uiPriority="66" w:unhideWhenUsed="0"/>
-    <w:lsdException w:name="Medium Grid 1 Accent 6" w:semiHidden="0" w:uiPriority="67" w:unhideWhenUsed="0"/>
-    <w:lsdException w:name="Medium Grid 2 Accent 6" w:semiHidden="0" w:uiPriority="68" w:unhideWhenUsed="0"/>
-    <w:lsdException w:name="Medium Grid 3 Accent 6" w:semiHidden="0" w:uiPriority="69" w:unhideWhenUsed="0"/>
-    <w:lsdException w:name="Dark List Accent 6" w:semiHidden="0" w:uiPriority="70" w:unhideWhenUsed="0"/>
-    <w:lsdException w:name="Colorful Shading Accent 6" w:semiHidden="0" w:uiPriority="71" w:unhideWhenUsed="0"/>
-    <w:lsdException w:name="Colorful List Accent 6" w:semiHidden="0" w:uiPriority="72" w:unhideWhenUsed="0"/>
-    <w:lsdException w:name="Colorful Grid Accent 6" w:semiHidden="0" w:uiPriority="73" w:unhideWhenUsed="0"/>
-    <w:lsdException w:name="Subtle Emphasis" w:semiHidden="0" w:uiPriority="19" w:unhideWhenUsed="0" w:qFormat="1"/>
-    <w:lsdException w:name="Intense Emphasis" w:semiHidden="0" w:uiPriority="21" w:unhideWhenUsed="0" w:qFormat="1"/>
-    <w:lsdException w:name="Subtle Reference" w:semiHidden="0" w:uiPriority="31" w:unhideWhenUsed="0" w:qFormat="1"/>
-    <w:lsdException w:name="Intense Reference" w:semiHidden="0" w:uiPriority="32" w:unhideWhenUsed="0" w:qFormat="1"/>
-    <w:lsdException w:name="Book Title" w:semiHidden="0" w:uiPriority="33" w:unhideWhenUsed="0" w:qFormat="1"/>
-    <w:lsdException w:name="Bibliography" w:uiPriority="37"/>
-    <w:lsdException w:name="TOC Heading" w:uiPriority="39" w:qFormat="1"/>
+  <w:latentStyles w:defLockedState="0" w:defUIPriority="99" w:defSemiHidden="0" w:defUnhideWhenUsed="0" w:defQFormat="0" w:count="375">
+    <w:lsdException w:name="Normal" w:uiPriority="0" w:qFormat="1"/>
+    <w:lsdException w:name="heading 1" w:uiPriority="9" w:qFormat="1"/>
+    <w:lsdException w:name="heading 2" w:semiHidden="1" w:uiPriority="9" w:unhideWhenUsed="1" w:qFormat="1"/>
+    <w:lsdException w:name="heading 3" w:semiHidden="1" w:uiPriority="9" w:unhideWhenUsed="1" w:qFormat="1"/>
+    <w:lsdException w:name="heading 4" w:semiHidden="1" w:uiPriority="9" w:unhideWhenUsed="1" w:qFormat="1"/>
+    <w:lsdException w:name="heading 5" w:semiHidden="1" w:uiPriority="9" w:unhideWhenUsed="1" w:qFormat="1"/>
+    <w:lsdException w:name="heading 6" w:semiHidden="1" w:uiPriority="9" w:unhideWhenUsed="1" w:qFormat="1"/>
+    <w:lsdException w:name="heading 7" w:semiHidden="1" w:uiPriority="9" w:unhideWhenUsed="1" w:qFormat="1"/>
+    <w:lsdException w:name="heading 8" w:semiHidden="1" w:uiPriority="9" w:unhideWhenUsed="1" w:qFormat="1"/>
+    <w:lsdException w:name="heading 9" w:semiHidden="1" w:uiPriority="9" w:unhideWhenUsed="1" w:qFormat="1"/>
+    <w:lsdException w:name="index 1" w:semiHidden="1" w:unhideWhenUsed="1"/>
+    <w:lsdException w:name="index 2" w:semiHidden="1" w:unhideWhenUsed="1"/>
+    <w:lsdException w:name="index 3" w:semiHidden="1" w:unhideWhenUsed="1"/>
+    <w:lsdException w:name="index 4" w:semiHidden="1" w:unhideWhenUsed="1"/>
+    <w:lsdException w:name="index 5" w:semiHidden="1" w:unhideWhenUsed="1"/>
+    <w:lsdException w:name="index 6" w:semiHidden="1" w:unhideWhenUsed="1"/>
+    <w:lsdException w:name="index 7" w:semiHidden="1" w:unhideWhenUsed="1"/>
+    <w:lsdException w:name="index 8" w:semiHidden="1" w:unhideWhenUsed="1"/>
+    <w:lsdException w:name="index 9" w:semiHidden="1" w:unhideWhenUsed="1"/>
+    <w:lsdException w:name="toc 1" w:semiHidden="1" w:uiPriority="39" w:unhideWhenUsed="1"/>
+    <w:lsdException w:name="toc 2" w:semiHidden="1" w:uiPriority="39" w:unhideWhenUsed="1"/>
+    <w:lsdException w:name="toc 3" w:semiHidden="1" w:uiPriority="39" w:unhideWhenUsed="1"/>
+    <w:lsdException w:name="toc 4" w:semiHidden="1" w:uiPriority="39" w:unhideWhenUsed="1"/>
+    <w:lsdException w:name="toc 5" w:semiHidden="1" w:uiPriority="39" w:unhideWhenUsed="1"/>
+    <w:lsdException w:name="toc 6" w:semiHidden="1" w:uiPriority="39" w:unhideWhenUsed="1"/>
+    <w:lsdException w:name="toc 7" w:semiHidden="1" w:uiPriority="39" w:unhideWhenUsed="1"/>
+    <w:lsdException w:name="toc 8" w:semiHidden="1" w:uiPriority="39" w:unhideWhenUsed="1"/>
+    <w:lsdException w:name="toc 9" w:semiHidden="1" w:uiPriority="39" w:unhideWhenUsed="1"/>
+    <w:lsdException w:name="Normal Indent" w:semiHidden="1" w:unhideWhenUsed="1"/>
+    <w:lsdException w:name="footnote text" w:semiHidden="1" w:unhideWhenUsed="1"/>
+    <w:lsdException w:name="annotation text" w:semiHidden="1" w:unhideWhenUsed="1"/>
+    <w:lsdException w:name="header" w:semiHidden="1" w:unhideWhenUsed="1"/>
+    <w:lsdException w:name="footer" w:semiHidden="1" w:unhideWhenUsed="1"/>
+    <w:lsdException w:name="index heading" w:semiHidden="1" w:unhideWhenUsed="1"/>
+    <w:lsdException w:name="caption" w:semiHidden="1" w:uiPriority="35" w:unhideWhenUsed="1" w:qFormat="1"/>
+    <w:lsdException w:name="table of figures" w:semiHidden="1" w:unhideWhenUsed="1"/>
+    <w:lsdException w:name="envelope address" w:semiHidden="1" w:unhideWhenUsed="1"/>
+    <w:lsdException w:name="envelope return" w:semiHidden="1" w:unhideWhenUsed="1"/>
+    <w:lsdException w:name="footnote reference" w:semiHidden="1" w:unhideWhenUsed="1"/>
+    <w:lsdException w:name="annotation reference" w:semiHidden="1" w:unhideWhenUsed="1"/>
+    <w:lsdException w:name="line number" w:semiHidden="1" w:unhideWhenUsed="1"/>
+    <w:lsdException w:name="page number" w:semiHidden="1" w:unhideWhenUsed="1"/>
+    <w:lsdException w:name="endnote reference" w:semiHidden="1" w:unhideWhenUsed="1"/>
+    <w:lsdException w:name="endnote text" w:semiHidden="1" w:unhideWhenUsed="1"/>
+    <w:lsdException w:name="table of authorities" w:semiHidden="1" w:unhideWhenUsed="1"/>
+    <w:lsdException w:name="macro" w:semiHidden="1" w:unhideWhenUsed="1"/>
+    <w:lsdException w:name="toa heading" w:semiHidden="1" w:unhideWhenUsed="1"/>
+    <w:lsdException w:name="List" w:semiHidden="1" w:unhideWhenUsed="1"/>
+    <w:lsdException w:name="List Bullet" w:semiHidden="1" w:unhideWhenUsed="1"/>
+    <w:lsdException w:name="List Number" w:semiHidden="1" w:unhideWhenUsed="1"/>
+    <w:lsdException w:name="List 2" w:semiHidden="1" w:unhideWhenUsed="1"/>
+    <w:lsdException w:name="List 3" w:semiHidden="1" w:unhideWhenUsed="1"/>
+    <w:lsdException w:name="List 4" w:semiHidden="1" w:unhideWhenUsed="1"/>
+    <w:lsdException w:name="List 5" w:semiHidden="1" w:unhideWhenUsed="1"/>
+    <w:lsdException w:name="List Bullet 2" w:semiHidden="1" w:unhideWhenUsed="1"/>
+    <w:lsdException w:name="List Bullet 3" w:semiHidden="1" w:unhideWhenUsed="1"/>
+    <w:lsdException w:name="List Bullet 4" w:semiHidden="1" w:unhideWhenUsed="1"/>
+    <w:lsdException w:name="List Bullet 5" w:semiHidden="1" w:unhideWhenUsed="1"/>
+    <w:lsdException w:name="List Number 2" w:semiHidden="1" w:unhideWhenUsed="1"/>
+    <w:lsdException w:name="List Number 3" w:semiHidden="1" w:unhideWhenUsed="1"/>
+    <w:lsdException w:name="List Number 4" w:semiHidden="1" w:unhideWhenUsed="1"/>
+    <w:lsdException w:name="List Number 5" w:semiHidden="1" w:unhideWhenUsed="1"/>
+    <w:lsdException w:name="Title" w:uiPriority="10" w:qFormat="1"/>
+    <w:lsdException w:name="Closing" w:semiHidden="1" w:unhideWhenUsed="1"/>
+    <w:lsdException w:name="Signature" w:semiHidden="1" w:unhideWhenUsed="1"/>
+    <w:lsdException w:name="Default Paragraph Font" w:semiHidden="1" w:uiPriority="1" w:unhideWhenUsed="1"/>
+    <w:lsdException w:name="Body Text" w:semiHidden="1" w:unhideWhenUsed="1"/>
+    <w:lsdException w:name="Body Text Indent" w:semiHidden="1" w:unhideWhenUsed="1"/>
+    <w:lsdException w:name="List Continue" w:semiHidden="1" w:unhideWhenUsed="1"/>
+    <w:lsdException w:name="List Continue 2" w:semiHidden="1" w:unhideWhenUsed="1"/>
+    <w:lsdException w:name="List Continue 3" w:semiHidden="1" w:unhideWhenUsed="1"/>
+    <w:lsdException w:name="List Continue 4" w:semiHidden="1" w:unhideWhenUsed="1"/>
+    <w:lsdException w:name="List Continue 5" w:semiHidden="1" w:unhideWhenUsed="1"/>
+    <w:lsdException w:name="Message Header" w:semiHidden="1" w:unhideWhenUsed="1"/>
+    <w:lsdException w:name="Subtitle" w:uiPriority="11" w:qFormat="1"/>
+    <w:lsdException w:name="Salutation" w:semiHidden="1" w:unhideWhenUsed="1"/>
+    <w:lsdException w:name="Date" w:semiHidden="1" w:unhideWhenUsed="1"/>
+    <w:lsdException w:name="Body Text First Indent" w:semiHidden="1" w:unhideWhenUsed="1"/>
+    <w:lsdException w:name="Body Text First Indent 2" w:semiHidden="1" w:unhideWhenUsed="1"/>
+    <w:lsdException w:name="Note Heading" w:semiHidden="1" w:unhideWhenUsed="1"/>
+    <w:lsdException w:name="Body Text 2" w:semiHidden="1" w:unhideWhenUsed="1"/>
+    <w:lsdException w:name="Body Text 3" w:semiHidden="1" w:unhideWhenUsed="1"/>
+    <w:lsdException w:name="Body Text Indent 2" w:semiHidden="1" w:unhideWhenUsed="1"/>
+    <w:lsdException w:name="Body Text Indent 3" w:semiHidden="1" w:unhideWhenUsed="1"/>
+    <w:lsdException w:name="Block Text" w:semiHidden="1" w:unhideWhenUsed="1"/>
+    <w:lsdException w:name="Hyperlink" w:semiHidden="1" w:unhideWhenUsed="1"/>
+    <w:lsdException w:name="FollowedHyperlink" w:semiHidden="1" w:unhideWhenUsed="1"/>
+    <w:lsdException w:name="Strong" w:uiPriority="22" w:qFormat="1"/>
+    <w:lsdException w:name="Emphasis" w:uiPriority="20" w:qFormat="1"/>
+    <w:lsdException w:name="Document Map" w:semiHidden="1" w:unhideWhenUsed="1"/>
+    <w:lsdException w:name="Plain Text" w:semiHidden="1" w:unhideWhenUsed="1"/>
+    <w:lsdException w:name="E-mail Signature" w:semiHidden="1" w:unhideWhenUsed="1"/>
+    <w:lsdException w:name="HTML Top of Form" w:semiHidden="1" w:unhideWhenUsed="1"/>
+    <w:lsdException w:name="HTML Bottom of Form" w:semiHidden="1" w:unhideWhenUsed="1"/>
+    <w:lsdException w:name="Normal (Web)" w:semiHidden="1" w:unhideWhenUsed="1"/>
+    <w:lsdException w:name="HTML Acronym" w:semiHidden="1" w:unhideWhenUsed="1"/>
+    <w:lsdException w:name="HTML Address" w:semiHidden="1" w:unhideWhenUsed="1"/>
+    <w:lsdException w:name="HTML Cite" w:semiHidden="1" w:unhideWhenUsed="1"/>
+    <w:lsdException w:name="HTML Code" w:semiHidden="1" w:unhideWhenUsed="1"/>
+    <w:lsdException w:name="HTML Definition" w:semiHidden="1" w:unhideWhenUsed="1"/>
+    <w:lsdException w:name="HTML Keyboard" w:semiHidden="1" w:unhideWhenUsed="1"/>
+    <w:lsdException w:name="HTML Preformatted" w:semiHidden="1" w:unhideWhenUsed="1"/>
+    <w:lsdException w:name="HTML Sample" w:semiHidden="1" w:unhideWhenUsed="1"/>
+    <w:lsdException w:name="HTML Typewriter" w:semiHidden="1" w:unhideWhenUsed="1"/>
+    <w:lsdException w:name="HTML Variable" w:semiHidden="1" w:unhideWhenUsed="1"/>
+    <w:lsdException w:name="Normal Table" w:semiHidden="1" w:unhideWhenUsed="1"/>
+    <w:lsdException w:name="annotation subject" w:semiHidden="1" w:unhideWhenUsed="1"/>
+    <w:lsdException w:name="No List" w:semiHidden="1" w:unhideWhenUsed="1"/>
+    <w:lsdException w:name="Outline List 1" w:semiHidden="1" w:unhideWhenUsed="1"/>
+    <w:lsdException w:name="Outline List 2" w:semiHidden="1" w:unhideWhenUsed="1"/>
+    <w:lsdException w:name="Outline List 3" w:semiHidden="1" w:unhideWhenUsed="1"/>
+    <w:lsdException w:name="Table Simple 1" w:semiHidden="1" w:unhideWhenUsed="1"/>
+    <w:lsdException w:name="Table Simple 2" w:semiHidden="1" w:unhideWhenUsed="1"/>
+    <w:lsdException w:name="Table Simple 3" w:semiHidden="1" w:unhideWhenUsed="1"/>
+    <w:lsdException w:name="Table Classic 1" w:semiHidden="1" w:unhideWhenUsed="1"/>
+    <w:lsdException w:name="Table Classic 2" w:semiHidden="1" w:unhideWhenUsed="1"/>
+    <w:lsdException w:name="Table Classic 3" w:semiHidden="1" w:unhideWhenUsed="1"/>
+    <w:lsdException w:name="Table Classic 4" w:semiHidden="1" w:unhideWhenUsed="1"/>
+    <w:lsdException w:name="Table Colorful 1" w:semiHidden="1" w:unhideWhenUsed="1"/>
+    <w:lsdException w:name="Table Colorful 2" w:semiHidden="1" w:unhideWhenUsed="1"/>
+    <w:lsdException w:name="Table Colorful 3" w:semiHidden="1" w:unhideWhenUsed="1"/>
+    <w:lsdException w:name="Table Columns 1" w:semiHidden="1" w:unhideWhenUsed="1"/>
+    <w:lsdException w:name="Table Columns 2" w:semiHidden="1" w:unhideWhenUsed="1"/>
+    <w:lsdException w:name="Table Columns 3" w:semiHidden="1" w:unhideWhenUsed="1"/>
+    <w:lsdException w:name="Table Columns 4" w:semiHidden="1" w:unhideWhenUsed="1"/>
+    <w:lsdException w:name="Table Columns 5" w:semiHidden="1" w:unhideWhenUsed="1"/>
+    <w:lsdException w:name="Table Grid 1" w:semiHidden="1" w:unhideWhenUsed="1"/>
+    <w:lsdException w:name="Table Grid 2" w:semiHidden="1" w:unhideWhenUsed="1"/>
+    <w:lsdException w:name="Table Grid 3" w:semiHidden="1" w:unhideWhenUsed="1"/>
+    <w:lsdException w:name="Table Grid 4" w:semiHidden="1" w:unhideWhenUsed="1"/>
+    <w:lsdException w:name="Table Grid 5" w:semiHidden="1" w:unhideWhenUsed="1"/>
+    <w:lsdException w:name="Table Grid 6" w:semiHidden="1" w:unhideWhenUsed="1"/>
+    <w:lsdException w:name="Table Grid 7" w:semiHidden="1" w:unhideWhenUsed="1"/>
+    <w:lsdException w:name="Table Grid 8" w:semiHidden="1" w:unhideWhenUsed="1"/>
+    <w:lsdException w:name="Table List 1" w:semiHidden="1" w:unhideWhenUsed="1"/>
+    <w:lsdException w:name="Table List 2" w:semiHidden="1" w:unhideWhenUsed="1"/>
+    <w:lsdException w:name="Table List 3" w:semiHidden="1" w:unhideWhenUsed="1"/>
+    <w:lsdException w:name="Table List 4" w:semiHidden="1" w:unhideWhenUsed="1"/>
+    <w:lsdException w:name="Table List 5" w:semiHidden="1" w:unhideWhenUsed="1"/>
+    <w:lsdException w:name="Table List 6" w:semiHidden="1" w:unhideWhenUsed="1"/>
+    <w:lsdException w:name="Table List 7" w:semiHidden="1" w:unhideWhenUsed="1"/>
+    <w:lsdException w:name="Table List 8" w:semiHidden="1" w:unhideWhenUsed="1"/>
+    <w:lsdException w:name="Table 3D effects 1" w:semiHidden="1" w:unhideWhenUsed="1"/>
+    <w:lsdException w:name="Table 3D effects 2" w:semiHidden="1" w:unhideWhenUsed="1"/>
+    <w:lsdException w:name="Table 3D effects 3" w:semiHidden="1" w:unhideWhenUsed="1"/>
+    <w:lsdException w:name="Table Contemporary" w:semiHidden="1" w:unhideWhenUsed="1"/>
+    <w:lsdException w:name="Table Elegant" w:semiHidden="1" w:unhideWhenUsed="1"/>
+    <w:lsdException w:name="Table Professional" w:semiHidden="1" w:unhideWhenUsed="1"/>
+    <w:lsdException w:name="Table Subtle 1" w:semiHidden="1" w:unhideWhenUsed="1"/>
+    <w:lsdException w:name="Table Subtle 2" w:semiHidden="1" w:unhideWhenUsed="1"/>
+    <w:lsdException w:name="Table Web 1" w:semiHidden="1" w:unhideWhenUsed="1"/>
+    <w:lsdException w:name="Table Web 2" w:semiHidden="1" w:unhideWhenUsed="1"/>
+    <w:lsdException w:name="Table Web 3" w:semiHidden="1" w:unhideWhenUsed="1"/>
+    <w:lsdException w:name="Balloon Text" w:semiHidden="1" w:unhideWhenUsed="1"/>
+    <w:lsdException w:name="Table Grid" w:uiPriority="59"/>
+    <w:lsdException w:name="Table Theme" w:semiHidden="1" w:unhideWhenUsed="1"/>
+    <w:lsdException w:name="Placeholder Text" w:semiHidden="1"/>
+    <w:lsdException w:name="No Spacing" w:uiPriority="1" w:qFormat="1"/>
+    <w:lsdException w:name="Light Shading" w:uiPriority="60"/>
+    <w:lsdException w:name="Light List" w:uiPriority="61"/>
+    <w:lsdException w:name="Light Grid" w:uiPriority="62"/>
+    <w:lsdException w:name="Medium Shading 1" w:uiPriority="63"/>
+    <w:lsdException w:name="Medium Shading 2" w:uiPriority="64"/>
+    <w:lsdException w:name="Medium List 1" w:uiPriority="65"/>
+    <w:lsdException w:name="Medium List 2" w:uiPriority="66"/>
+    <w:lsdException w:name="Medium Grid 1" w:uiPriority="67"/>
+    <w:lsdException w:name="Medium Grid 2" w:uiPriority="68"/>
+    <w:lsdException w:name="Medium Grid 3" w:uiPriority="69"/>
+    <w:lsdException w:name="Dark List" w:uiPriority="70"/>
+    <w:lsdException w:name="Colorful Shading" w:uiPriority="71"/>
+    <w:lsdException w:name="Colorful List" w:uiPriority="72"/>
+    <w:lsdException w:name="Colorful Grid" w:uiPriority="73"/>
+    <w:lsdException w:name="Light Shading Accent 1" w:uiPriority="60"/>
+    <w:lsdException w:name="Light List Accent 1" w:uiPriority="61"/>
+    <w:lsdException w:name="Light Grid Accent 1" w:uiPriority="62"/>
+    <w:lsdException w:name="Medium Shading 1 Accent 1" w:uiPriority="63"/>
+    <w:lsdException w:name="Medium Shading 2 Accent 1" w:uiPriority="64"/>
+    <w:lsdException w:name="Medium List 1 Accent 1" w:uiPriority="65"/>
+    <w:lsdException w:name="Revision" w:semiHidden="1"/>
+    <w:lsdException w:name="List Paragraph" w:uiPriority="34" w:qFormat="1"/>
+    <w:lsdException w:name="Quote" w:uiPriority="29" w:qFormat="1"/>
+    <w:lsdException w:name="Intense Quote" w:uiPriority="30" w:qFormat="1"/>
+    <w:lsdException w:name="Medium List 2 Accent 1" w:uiPriority="66"/>
+    <w:lsdException w:name="Medium Grid 1 Accent 1" w:uiPriority="67"/>
+    <w:lsdException w:name="Medium Grid 2 Accent 1" w:uiPriority="68"/>
+    <w:lsdException w:name="Medium Grid 3 Accent 1" w:uiPriority="69"/>
+    <w:lsdException w:name="Dark List Accent 1" w:uiPriority="70"/>
+    <w:lsdException w:name="Colorful Shading Accent 1" w:uiPriority="71"/>
+    <w:lsdException w:name="Colorful List Accent 1" w:uiPriority="72"/>
+    <w:lsdException w:name="Colorful Grid Accent 1" w:uiPriority="73"/>
+    <w:lsdException w:name="Light Shading Accent 2" w:uiPriority="60"/>
+    <w:lsdException w:name="Light List Accent 2" w:uiPriority="61"/>
+    <w:lsdException w:name="Light Grid Accent 2" w:uiPriority="62"/>
+    <w:lsdException w:name="Medium Shading 1 Accent 2" w:uiPriority="63"/>
+    <w:lsdException w:name="Medium Shading 2 Accent 2" w:uiPriority="64"/>
+    <w:lsdException w:name="Medium List 1 Accent 2" w:uiPriority="65"/>
+    <w:lsdException w:name="Medium List 2 Accent 2" w:uiPriority="66"/>
+    <w:lsdException w:name="Medium Grid 1 Accent 2" w:uiPriority="67"/>
+    <w:lsdException w:name="Medium Grid 2 Accent 2" w:uiPriority="68"/>
+    <w:lsdException w:name="Medium Grid 3 Accent 2" w:uiPriority="69"/>
+    <w:lsdException w:name="Dark List Accent 2" w:uiPriority="70"/>
+    <w:lsdException w:name="Colorful Shading Accent 2" w:uiPriority="71"/>
+    <w:lsdException w:name="Colorful List Accent 2" w:uiPriority="72"/>
+    <w:lsdException w:name="Colorful Grid Accent 2" w:uiPriority="73"/>
+    <w:lsdException w:name="Light Shading Accent 3" w:uiPriority="60"/>
+    <w:lsdException w:name="Light List Accent 3" w:uiPriority="61"/>
+    <w:lsdException w:name="Light Grid Accent 3" w:uiPriority="62"/>
+    <w:lsdException w:name="Medium Shading 1 Accent 3" w:uiPriority="63"/>
+    <w:lsdException w:name="Medium Shading 2 Accent 3" w:uiPriority="64"/>
+    <w:lsdException w:name="Medium List 1 Accent 3" w:uiPriority="65"/>
+    <w:lsdException w:name="Medium List 2 Accent 3" w:uiPriority="66"/>
+    <w:lsdException w:name="Medium Grid 1 Accent 3" w:uiPriority="67"/>
+    <w:lsdException w:name="Medium Grid 2 Accent 3" w:uiPriority="68"/>
+    <w:lsdException w:name="Medium Grid 3 Accent 3" w:uiPriority="69"/>
+    <w:lsdException w:name="Dark List Accent 3" w:uiPriority="70"/>
+    <w:lsdException w:name="Colorful Shading Accent 3" w:uiPriority="71"/>
+    <w:lsdException w:name="Colorful List Accent 3" w:uiPriority="72"/>
+    <w:lsdException w:name="Colorful Grid Accent 3" w:uiPriority="73"/>
+    <w:lsdException w:name="Light Shading Accent 4" w:uiPriority="60"/>
+    <w:lsdException w:name="Light List Accent 4" w:uiPriority="61"/>
+    <w:lsdException w:name="Light Grid Accent 4" w:uiPriority="62"/>
+    <w:lsdException w:name="Medium Shading 1 Accent 4" w:uiPriority="63"/>
+    <w:lsdException w:name="Medium Shading 2 Accent 4" w:uiPriority="64"/>
+    <w:lsdException w:name="Medium List 1 Accent 4" w:uiPriority="65"/>
+    <w:lsdException w:name="Medium List 2 Accent 4" w:uiPriority="66"/>
+    <w:lsdException w:name="Medium Grid 1 Accent 4" w:uiPriority="67"/>
+    <w:lsdException w:name="Medium Grid 2 Accent 4" w:uiPriority="68"/>
+    <w:lsdException w:name="Medium Grid 3 Accent 4" w:uiPriority="69"/>
+    <w:lsdException w:name="Dark List Accent 4" w:uiPriority="70"/>
+    <w:lsdException w:name="Colorful Shading Accent 4" w:uiPriority="71"/>
+    <w:lsdException w:name="Colorful List Accent 4" w:uiPriority="72"/>
+    <w:lsdException w:name="Colorful Grid Accent 4" w:uiPriority="73"/>
+    <w:lsdException w:name="Light Shading Accent 5" w:uiPriority="60"/>
+    <w:lsdException w:name="Light List Accent 5" w:uiPriority="61"/>
+    <w:lsdException w:name="Light Grid Accent 5" w:uiPriority="62"/>
+    <w:lsdException w:name="Medium Shading 1 Accent 5" w:uiPriority="63"/>
+    <w:lsdException w:name="Medium Shading 2 Accent 5" w:uiPriority="64"/>
+    <w:lsdException w:name="Medium List 1 Accent 5" w:uiPriority="65"/>
+    <w:lsdException w:name="Medium List 2 Accent 5" w:uiPriority="66"/>
+    <w:lsdException w:name="Medium Grid 1 Accent 5" w:uiPriority="67"/>
+    <w:lsdException w:name="Medium Grid 2 Accent 5" w:uiPriority="68"/>
+    <w:lsdException w:name="Medium Grid 3 Accent 5" w:uiPriority="69"/>
+    <w:lsdException w:name="Dark List Accent 5" w:uiPriority="70"/>
+    <w:lsdException w:name="Colorful Shading Accent 5" w:uiPriority="71"/>
+    <w:lsdException w:name="Colorful List Accent 5" w:uiPriority="72"/>
+    <w:lsdException w:name="Colorful Grid Accent 5" w:uiPriority="73"/>
+    <w:lsdException w:name="Light Shading Accent 6" w:uiPriority="60"/>
+    <w:lsdException w:name="Light List Accent 6" w:uiPriority="61"/>
+    <w:lsdException w:name="Light Grid Accent 6" w:uiPriority="62"/>
+    <w:lsdException w:name="Medium Shading 1 Accent 6" w:uiPriority="63"/>
+    <w:lsdException w:name="Medium Shading 2 Accent 6" w:uiPriority="64"/>
+    <w:lsdException w:name="Medium List 1 Accent 6" w:uiPriority="65"/>
+    <w:lsdException w:name="Medium List 2 Accent 6" w:uiPriority="66"/>
+    <w:lsdException w:name="Medium Grid 1 Accent 6" w:uiPriority="67"/>
+    <w:lsdException w:name="Medium Grid 2 Accent 6" w:uiPriority="68"/>
+    <w:lsdException w:name="Medium Grid 3 Accent 6" w:uiPriority="69"/>
+    <w:lsdException w:name="Dark List Accent 6" w:uiPriority="70"/>
+    <w:lsdException w:name="Colorful Shading Accent 6" w:uiPriority="71"/>
+    <w:lsdException w:name="Colorful List Accent 6" w:uiPriority="72"/>
+    <w:lsdException w:name="Colorful Grid Accent 6" w:uiPriority="73"/>
+    <w:lsdException w:name="Subtle Emphasis" w:uiPriority="19" w:qFormat="1"/>
+    <w:lsdException w:name="Intense Emphasis" w:uiPriority="21" w:qFormat="1"/>
+    <w:lsdException w:name="Subtle Reference" w:uiPriority="31" w:qFormat="1"/>
+    <w:lsdException w:name="Intense Reference" w:uiPriority="32" w:qFormat="1"/>
+    <w:lsdException w:name="Book Title" w:uiPriority="33" w:qFormat="1"/>
+    <w:lsdException w:name="Bibliography" w:semiHidden="1" w:uiPriority="37" w:unhideWhenUsed="1"/>
+    <w:lsdException w:name="TOC Heading" w:semiHidden="1" w:uiPriority="39" w:unhideWhenUsed="1" w:qFormat="1"/>
+    <w:lsdException w:name="Grid Table Light" w:semiHidden="1" w:unhideWhenUsed="1"/>
+    <w:lsdException w:name="Grid Table 1 Light" w:semiHidden="1" w:unhideWhenUsed="1"/>
+    <w:lsdException w:name="Grid Table 2" w:semiHidden="1" w:unhideWhenUsed="1"/>
+    <w:lsdException w:name="Grid Table 3" w:semiHidden="1" w:unhideWhenUsed="1"/>
+    <w:lsdException w:name="Grid Table 4" w:uiPriority="49"/>
+    <w:lsdException w:name="Grid Table 5 Dark" w:uiPriority="50"/>
+    <w:lsdException w:name="Grid Table 6 Colorful" w:uiPriority="51"/>
+    <w:lsdException w:name="Grid Table 7 Colorful" w:uiPriority="52"/>
+    <w:lsdException w:name="Grid Table 1 Light Accent 1" w:uiPriority="46"/>
+    <w:lsdException w:name="Grid Table 2 Accent 1" w:uiPriority="47"/>
+    <w:lsdException w:name="Grid Table 3 Accent 1" w:uiPriority="48"/>
+    <w:lsdException w:name="Grid Table 4 Accent 1" w:uiPriority="49"/>
+    <w:lsdException w:name="Grid Table 5 Dark Accent 1" w:uiPriority="50"/>
+    <w:lsdException w:name="Grid Table 6 Colorful Accent 1" w:uiPriority="51"/>
+    <w:lsdException w:name="Grid Table 7 Colorful Accent 1" w:uiPriority="52"/>
+    <w:lsdException w:name="Grid Table 1 Light Accent 2" w:uiPriority="46"/>
+    <w:lsdException w:name="Grid Table 2 Accent 2" w:uiPriority="47"/>
+    <w:lsdException w:name="Grid Table 3 Accent 2" w:uiPriority="48"/>
+    <w:lsdException w:name="Grid Table 4 Accent 2" w:uiPriority="49"/>
+    <w:lsdException w:name="Grid Table 5 Dark Accent 2" w:uiPriority="50"/>
+    <w:lsdException w:name="Grid Table 6 Colorful Accent 2" w:uiPriority="51"/>
+    <w:lsdException w:name="Grid Table 7 Colorful Accent 2" w:uiPriority="52"/>
+    <w:lsdException w:name="Grid Table 1 Light Accent 3" w:uiPriority="46"/>
+    <w:lsdException w:name="Grid Table 2 Accent 3" w:uiPriority="47"/>
+    <w:lsdException w:name="Grid Table 3 Accent 3" w:uiPriority="48"/>
+    <w:lsdException w:name="Grid Table 4 Accent 3" w:uiPriority="49"/>
+    <w:lsdException w:name="Grid Table 5 Dark Accent 3" w:uiPriority="50"/>
+    <w:lsdException w:name="Grid Table 6 Colorful Accent 3" w:uiPriority="51"/>
+    <w:lsdException w:name="Grid Table 7 Colorful Accent 3" w:uiPriority="52"/>
+    <w:lsdException w:name="Grid Table 1 Light Accent 4" w:uiPriority="46"/>
+    <w:lsdException w:name="Grid Table 2 Accent 4" w:uiPriority="47"/>
+    <w:lsdException w:name="Grid Table 3 Accent 4" w:uiPriority="48"/>
+    <w:lsdException w:name="Grid Table 4 Accent 4" w:uiPriority="49"/>
+    <w:lsdException w:name="Grid Table 5 Dark Accent 4" w:uiPriority="50"/>
+    <w:lsdException w:name="Grid Table 6 Colorful Accent 4" w:uiPriority="51"/>
+    <w:lsdException w:name="Grid Table 7 Colorful Accent 4" w:uiPriority="52"/>
+    <w:lsdException w:name="Grid Table 1 Light Accent 5" w:uiPriority="46"/>
+    <w:lsdException w:name="Grid Table 2 Accent 5" w:uiPriority="47"/>
+    <w:lsdException w:name="Grid Table 3 Accent 5" w:uiPriority="48"/>
+    <w:lsdException w:name="Grid Table 4 Accent 5" w:uiPriority="49"/>
+    <w:lsdException w:name="Grid Table 5 Dark Accent 5" w:uiPriority="50"/>
+    <w:lsdException w:name="Grid Table 6 Colorful Accent 5" w:uiPriority="51"/>
+    <w:lsdException w:name="Grid Table 7 Colorful Accent 5" w:uiPriority="52"/>
+    <w:lsdException w:name="Grid Table 1 Light Accent 6" w:uiPriority="46"/>
+    <w:lsdException w:name="Grid Table 2 Accent 6" w:uiPriority="47"/>
+    <w:lsdException w:name="Grid Table 3 Accent 6" w:uiPriority="48"/>
+    <w:lsdException w:name="Grid Table 4 Accent 6" w:uiPriority="49"/>
+    <w:lsdException w:name="Grid Table 5 Dark Accent 6" w:uiPriority="50"/>
+    <w:lsdException w:name="Grid Table 6 Colorful Accent 6" w:uiPriority="51"/>
+    <w:lsdException w:name="Grid Table 7 Colorful Accent 6" w:uiPriority="52"/>
+    <w:lsdException w:name="List Table 1 Light" w:uiPriority="46"/>
+    <w:lsdException w:name="List Table 2" w:uiPriority="47"/>
+    <w:lsdException w:name="List Table 3" w:uiPriority="48"/>
+    <w:lsdException w:name="List Table 4" w:uiPriority="49"/>
+    <w:lsdException w:name="List Table 5 Dark" w:uiPriority="50"/>
+    <w:lsdException w:name="List Table 6 Colorful" w:uiPriority="51"/>
+    <w:lsdException w:name="List Table 7 Colorful" w:uiPriority="52"/>
+    <w:lsdException w:name="List Table 1 Light Accent 1" w:uiPriority="46"/>
+    <w:lsdException w:name="List Table 2 Accent 1" w:uiPriority="47"/>
+    <w:lsdException w:name="List Table 3 Accent 1" w:uiPriority="48"/>
+    <w:lsdException w:name="List Table 4 Accent 1" w:uiPriority="49"/>
+    <w:lsdException w:name="List Table 5 Dark Accent 1" w:uiPriority="50"/>
+    <w:lsdException w:name="List Table 6 Colorful Accent 1" w:uiPriority="51"/>
+    <w:lsdException w:name="List Table 7 Colorful Accent 1" w:uiPriority="52"/>
+    <w:lsdException w:name="List Table 1 Light Accent 2" w:uiPriority="46"/>
+    <w:lsdException w:name="List Table 2 Accent 2" w:uiPriority="47"/>
+    <w:lsdException w:name="List Table 3 Accent 2" w:uiPriority="48"/>
+    <w:lsdException w:name="List Table 4 Accent 2" w:uiPriority="49"/>
+    <w:lsdException w:name="List Table 5 Dark Accent 2" w:uiPriority="50"/>
+    <w:lsdException w:name="List Table 6 Colorful Accent 2" w:uiPriority="51"/>
+    <w:lsdException w:name="List Table 7 Colorful Accent 2" w:uiPriority="52"/>
+    <w:lsdException w:name="List Table 1 Light Accent 3" w:uiPriority="46"/>
+    <w:lsdException w:name="List Table 2 Accent 3" w:uiPriority="47"/>
+    <w:lsdException w:name="List Table 3 Accent 3" w:uiPriority="48"/>
+    <w:lsdException w:name="List Table 4 Accent 3" w:uiPriority="49"/>
+    <w:lsdException w:name="List Table 5 Dark Accent 3" w:uiPriority="50"/>
+    <w:lsdException w:name="List Table 6 Colorful Accent 3" w:uiPriority="51"/>
+    <w:lsdException w:name="List Table 7 Colorful Accent 3" w:uiPriority="52"/>
+    <w:lsdException w:name="List Table 1 Light Accent 4" w:uiPriority="46"/>
+    <w:lsdException w:name="List Table 2 Accent 4" w:uiPriority="47"/>
+    <w:lsdException w:name="List Table 3 Accent 4" w:uiPriority="48"/>
+    <w:lsdException w:name="List Table 4 Accent 4" w:uiPriority="49"/>
+    <w:lsdException w:name="List Table 5 Dark Accent 4" w:uiPriority="50"/>
+    <w:lsdException w:name="List Table 6 Colorful Accent 4" w:uiPriority="51"/>
+    <w:lsdException w:name="List Table 7 Colorful Accent 4" w:uiPriority="52"/>
+    <w:lsdException w:name="List Table 1 Light Accent 5" w:uiPriority="46"/>
+    <w:lsdException w:name="List Table 2 Accent 5" w:uiPriority="47"/>
+    <w:lsdException w:name="List Table 3 Accent 5" w:uiPriority="48"/>
+    <w:lsdException w:name="List Table 4 Accent 5" w:uiPriority="49"/>
+    <w:lsdException w:name="List Table 5 Dark Accent 5" w:uiPriority="50"/>
+    <w:lsdException w:name="List Table 6 Colorful Accent 5" w:uiPriority="51"/>
+    <w:lsdException w:name="List Table 7 Colorful Accent 5" w:uiPriority="52"/>
+    <w:lsdException w:name="List Table 1 Light Accent 6" w:uiPriority="46"/>
+    <w:lsdException w:name="List Table 2 Accent 6" w:uiPriority="47"/>
+    <w:lsdException w:name="List Table 3 Accent 6" w:uiPriority="48"/>
+    <w:lsdException w:name="List Table 4 Accent 6" w:uiPriority="49"/>
+    <w:lsdException w:name="List Table 5 Dark Accent 6" w:uiPriority="50"/>
+    <w:lsdException w:name="List Table 6 Colorful Accent 6" w:uiPriority="51"/>
+    <w:lsdException w:name="List Table 7 Colorful Accent 6" w:uiPriority="52"/>
+    <w:lsdException w:name="Mention" w:semiHidden="1" w:unhideWhenUsed="1"/>
+    <w:lsdException w:name="Smart Hyperlink" w:semiHidden="1" w:unhideWhenUsed="1"/>
+    <w:lsdException w:name="Hashtag" w:semiHidden="1" w:unhideWhenUsed="1"/>
+    <w:lsdException w:name="Unresolved Mention" w:semiHidden="1" w:unhideWhenUsed="1"/>
   </w:latentStyles>
   <w:style w:type="paragraph" w:default="1" w:styleId="Normal">
     <w:name w:val="Normal"/>
@@ -5326,9 +5369,8 @@
 </file>
 
 <file path=word/glossary/webSettings.xml><?xml version="1.0" encoding="utf-8"?>
-<w:webSettings xmlns:mc="http://schemas.openxmlformats.org/markup-compatibility/2006" xmlns:r="http://schemas.openxmlformats.org/officeDocument/2006/relationships" xmlns:w="http://schemas.openxmlformats.org/wordprocessingml/2006/main" xmlns:w14="http://schemas.microsoft.com/office/word/2010/wordml" mc:Ignorable="w14">
+<w:webSettings xmlns:mc="http://schemas.openxmlformats.org/markup-compatibility/2006" xmlns:r="http://schemas.openxmlformats.org/officeDocument/2006/relationships" xmlns:w="http://schemas.openxmlformats.org/wordprocessingml/2006/main" xmlns:w14="http://schemas.microsoft.com/office/word/2010/wordml" xmlns:w15="http://schemas.microsoft.com/office/word/2012/wordml" xmlns:w16cid="http://schemas.microsoft.com/office/word/2016/wordml/cid" xmlns:w16se="http://schemas.microsoft.com/office/word/2015/wordml/symex" mc:Ignorable="w14 w15 w16se w16cid">
   <w:allowPNG/>
-  <w:doNotSaveAsSingleFile/>
 </w:webSettings>
 </file>
 

</xml_diff>

<commit_message>
here's more of the sage document
</commit_message>
<xml_diff>
--- a/SAGE/Will Edits - Qualitative Dataset Template.docx
+++ b/SAGE/Will Edits - Qualitative Dataset Template.docx
@@ -354,12 +354,22 @@
           <w:szCs w:val="24"/>
           <w:lang w:val="en-US"/>
         </w:rPr>
-        <w:t xml:space="preserve"> in order to understand their moral content. Techniques include web scraping using the “</w:t>
+        <w:t xml:space="preserve"> in order to understand their moral content. Techniques include web scraping usin</w:t>
+      </w:r>
+      <w:r>
+        <w:rPr>
+          <w:rFonts w:ascii="Times New Roman" w:hAnsi="Times New Roman" w:cs="Times New Roman"/>
+          <w:sz w:val="24"/>
+          <w:szCs w:val="24"/>
+          <w:lang w:val="en-US"/>
+        </w:rPr>
+        <w:t xml:space="preserve">g the </w:t>
       </w:r>
       <w:proofErr w:type="spellStart"/>
       <w:r>
         <w:rPr>
           <w:rFonts w:ascii="Times New Roman" w:hAnsi="Times New Roman" w:cs="Times New Roman"/>
+          <w:i/>
           <w:sz w:val="24"/>
           <w:szCs w:val="24"/>
           <w:lang w:val="en-US"/>
@@ -374,7 +384,7 @@
           <w:szCs w:val="24"/>
           <w:lang w:val="en-US"/>
         </w:rPr>
-        <w:t xml:space="preserve">” library in the </w:t>
+        <w:t xml:space="preserve"> library in the </w:t>
       </w:r>
       <w:r>
         <w:rPr>
@@ -393,12 +403,31 @@
           <w:szCs w:val="24"/>
           <w:lang w:val="en-US"/>
         </w:rPr>
-        <w:t xml:space="preserve"> statistical package, word stemming with the “</w:t>
+        <w:t xml:space="preserve"> </w:t>
+      </w:r>
+      <w:r>
+        <w:rPr>
+          <w:rFonts w:ascii="Times New Roman" w:hAnsi="Times New Roman" w:cs="Times New Roman"/>
+          <w:sz w:val="24"/>
+          <w:szCs w:val="24"/>
+          <w:lang w:val="en-US"/>
+        </w:rPr>
+        <w:t>programming language</w:t>
+      </w:r>
+      <w:r>
+        <w:rPr>
+          <w:rFonts w:ascii="Times New Roman" w:hAnsi="Times New Roman" w:cs="Times New Roman"/>
+          <w:sz w:val="24"/>
+          <w:szCs w:val="24"/>
+          <w:lang w:val="en-US"/>
+        </w:rPr>
+        <w:t xml:space="preserve">, word stemming with the </w:t>
       </w:r>
       <w:proofErr w:type="spellStart"/>
       <w:r>
         <w:rPr>
           <w:rFonts w:ascii="Times New Roman" w:hAnsi="Times New Roman" w:cs="Times New Roman"/>
+          <w:i/>
           <w:sz w:val="24"/>
           <w:szCs w:val="24"/>
           <w:lang w:val="en-US"/>
@@ -413,8 +442,18 @@
           <w:szCs w:val="24"/>
           <w:lang w:val="en-US"/>
         </w:rPr>
-        <w:t>” library, and TYPE OF ANALYSIS</w:t>
-      </w:r>
+        <w:t xml:space="preserve"> library, and </w:t>
+      </w:r>
+      <w:r>
+        <w:rPr>
+          <w:rFonts w:ascii="Times New Roman" w:hAnsi="Times New Roman" w:cs="Times New Roman"/>
+          <w:sz w:val="24"/>
+          <w:szCs w:val="24"/>
+          <w:lang w:val="en-US"/>
+        </w:rPr>
+        <w:t>word frequency analysis</w:t>
+      </w:r>
+      <w:commentRangeStart w:id="2"/>
       <w:r>
         <w:rPr>
           <w:rFonts w:ascii="Times New Roman" w:hAnsi="Times New Roman" w:cs="Times New Roman"/>
@@ -424,6 +463,13 @@
         </w:rPr>
         <w:t xml:space="preserve"> (CITE, 20XX)</w:t>
       </w:r>
+      <w:commentRangeEnd w:id="2"/>
+      <w:r>
+        <w:rPr>
+          <w:rStyle w:val="CommentReference"/>
+        </w:rPr>
+        <w:commentReference w:id="2"/>
+      </w:r>
       <w:r>
         <w:rPr>
           <w:rFonts w:ascii="Times New Roman" w:hAnsi="Times New Roman" w:cs="Times New Roman"/>
@@ -432,6 +478,15 @@
           <w:lang w:val="en-US"/>
         </w:rPr>
         <w:t>.</w:t>
+      </w:r>
+      <w:r>
+        <w:rPr>
+          <w:rFonts w:ascii="Times New Roman" w:hAnsi="Times New Roman" w:cs="Times New Roman"/>
+          <w:sz w:val="24"/>
+          <w:szCs w:val="24"/>
+          <w:lang w:val="en-US"/>
+        </w:rPr>
+        <w:t xml:space="preserve"> While we used a specialized programming language, the data could be any text data, collected by copying/typing or otherwise, and the analyses shown here can be created in any software that allows for sorting and counting words, like Excel.  </w:t>
       </w:r>
     </w:p>
     <w:p>
@@ -585,7 +640,7 @@
         </w:rPr>
         <w:t xml:space="preserve">Moral Foundations </w:t>
       </w:r>
-      <w:commentRangeStart w:id="2"/>
+      <w:commentRangeStart w:id="3"/>
       <w:r>
         <w:rPr>
           <w:rFonts w:ascii="Times New Roman" w:hAnsi="Times New Roman" w:cs="Times New Roman"/>
@@ -596,12 +651,12 @@
         </w:rPr>
         <w:t>Theory</w:t>
       </w:r>
-      <w:commentRangeEnd w:id="2"/>
+      <w:commentRangeEnd w:id="3"/>
       <w:r>
         <w:rPr>
           <w:rStyle w:val="CommentReference"/>
         </w:rPr>
-        <w:commentReference w:id="2"/>
+        <w:commentReference w:id="3"/>
       </w:r>
       <w:r>
         <w:rPr>
@@ -643,7 +698,6 @@
           <w:szCs w:val="24"/>
           <w:lang w:val="en-US"/>
         </w:rPr>
-        <w:lastRenderedPageBreak/>
         <w:t>At its core, Moral Foundations Theory</w:t>
       </w:r>
       <w:r>
@@ -671,7 +725,25 @@
           <w:szCs w:val="24"/>
           <w:lang w:val="en-US"/>
         </w:rPr>
-        <w:t xml:space="preserve">Specifically, MFT seeks to illuminate the differences between political conservatives’ and liberals’ morals (Graham et al., 2011). This is established through the measure of individuals’ endorsement of five moral foundations. </w:t>
+        <w:t>Specifically, MFT seeks to illuminate the differences between political conservatives’ and liberals’ mo</w:t>
+      </w:r>
+      <w:r>
+        <w:rPr>
+          <w:rFonts w:ascii="Times New Roman" w:hAnsi="Times New Roman" w:cs="Times New Roman"/>
+          <w:sz w:val="24"/>
+          <w:szCs w:val="24"/>
+          <w:lang w:val="en-US"/>
+        </w:rPr>
+        <w:t xml:space="preserve">rals (Graham et al., 2011). These differences are </w:t>
+      </w:r>
+      <w:r>
+        <w:rPr>
+          <w:rFonts w:ascii="Times New Roman" w:hAnsi="Times New Roman" w:cs="Times New Roman"/>
+          <w:sz w:val="24"/>
+          <w:szCs w:val="24"/>
+          <w:lang w:val="en-US"/>
+        </w:rPr>
+        <w:t xml:space="preserve">established through the measure of individuals’ endorsement of five moral foundations. </w:t>
       </w:r>
     </w:p>
     <w:p>
@@ -1120,7 +1192,7 @@
         </w:rPr>
         <w:t xml:space="preserve">Data </w:t>
       </w:r>
-      <w:commentRangeStart w:id="3"/>
+      <w:commentRangeStart w:id="4"/>
       <w:r>
         <w:rPr>
           <w:rFonts w:ascii="Times New Roman" w:hAnsi="Times New Roman" w:cs="Times New Roman"/>
@@ -1131,12 +1203,12 @@
         </w:rPr>
         <w:t>Source</w:t>
       </w:r>
-      <w:commentRangeEnd w:id="3"/>
+      <w:commentRangeEnd w:id="4"/>
       <w:r>
         <w:rPr>
           <w:rStyle w:val="CommentReference"/>
         </w:rPr>
-        <w:commentReference w:id="3"/>
+        <w:commentReference w:id="4"/>
       </w:r>
       <w:r>
         <w:rPr>
@@ -1404,6 +1476,7 @@
           <w:lang w:val="en-US"/>
         </w:rPr>
       </w:pPr>
+      <w:commentRangeStart w:id="5"/>
       <w:r>
         <w:rPr>
           <w:rFonts w:ascii="Times New Roman" w:hAnsi="Times New Roman" w:cs="Times New Roman"/>
@@ -1413,12 +1486,16 @@
           <w:lang w:val="en-US"/>
         </w:rPr>
         <w:lastRenderedPageBreak/>
-        <w:t>Analysis: [Include the type of Analysis] (1000-1500 words) [H1]</w:t>
-      </w:r>
-    </w:p>
-    <w:p>
-      <w:pPr>
-        <w:spacing w:after="0"/>
+        <w:t>Analysis</w:t>
+      </w:r>
+      <w:commentRangeEnd w:id="5"/>
+      <w:r>
+        <w:rPr>
+          <w:rStyle w:val="CommentReference"/>
+        </w:rPr>
+        <w:commentReference w:id="5"/>
+      </w:r>
+      <w:r>
         <w:rPr>
           <w:rFonts w:ascii="Times New Roman" w:hAnsi="Times New Roman" w:cs="Times New Roman"/>
           <w:b/>
@@ -1426,8 +1503,12 @@
           <w:szCs w:val="36"/>
           <w:lang w:val="en-US"/>
         </w:rPr>
-      </w:pPr>
-      <w:r>
+        <w:t xml:space="preserve">: </w:t>
+      </w:r>
+    </w:p>
+    <w:p>
+      <w:pPr>
+        <w:spacing w:after="0"/>
         <w:rPr>
           <w:rFonts w:ascii="Times New Roman" w:hAnsi="Times New Roman" w:cs="Times New Roman"/>
           <w:b/>
@@ -1435,7 +1516,28 @@
           <w:szCs w:val="36"/>
           <w:lang w:val="en-US"/>
         </w:rPr>
-        <w:t>e.g. “Analysis: Grounded Theory”</w:t>
+      </w:pPr>
+    </w:p>
+    <w:p>
+      <w:pPr>
+        <w:spacing w:after="0"/>
+        <w:rPr>
+          <w:rFonts w:ascii="Times New Roman" w:hAnsi="Times New Roman" w:cs="Times New Roman"/>
+          <w:b/>
+          <w:sz w:val="36"/>
+          <w:szCs w:val="36"/>
+          <w:lang w:val="en-US"/>
+        </w:rPr>
+      </w:pPr>
+      <w:r>
+        <w:rPr>
+          <w:rFonts w:ascii="Times New Roman" w:hAnsi="Times New Roman" w:cs="Times New Roman"/>
+          <w:b/>
+          <w:sz w:val="36"/>
+          <w:szCs w:val="36"/>
+          <w:lang w:val="en-US"/>
+        </w:rPr>
+        <w:t>Word Frequency Analysis</w:t>
       </w:r>
     </w:p>
     <w:p>
@@ -1455,67 +1557,6 @@
         <w:spacing w:after="0"/>
         <w:rPr>
           <w:rFonts w:ascii="Times New Roman" w:hAnsi="Times New Roman" w:cs="Times New Roman"/>
-          <w:sz w:val="24"/>
-          <w:szCs w:val="24"/>
-          <w:lang w:val="en-US"/>
-        </w:rPr>
-      </w:pPr>
-      <w:r>
-        <w:rPr>
-          <w:rFonts w:ascii="Times New Roman" w:hAnsi="Times New Roman" w:cs="Times New Roman"/>
-          <w:b/>
-          <w:sz w:val="24"/>
-          <w:szCs w:val="24"/>
-          <w:lang w:val="en-US"/>
-        </w:rPr>
-        <w:t xml:space="preserve">Here is the important part. </w:t>
-      </w:r>
-      <w:r>
-        <w:rPr>
-          <w:rFonts w:ascii="Times New Roman" w:hAnsi="Times New Roman" w:cs="Times New Roman"/>
-          <w:sz w:val="24"/>
-          <w:szCs w:val="24"/>
-          <w:lang w:val="en-US"/>
-        </w:rPr>
-        <w:t xml:space="preserve">This is the focus of the dataset and the section where you talk the user through how you might go about </w:t>
-      </w:r>
-      <w:proofErr w:type="spellStart"/>
-      <w:r>
-        <w:rPr>
-          <w:rFonts w:ascii="Times New Roman" w:hAnsi="Times New Roman" w:cs="Times New Roman"/>
-          <w:sz w:val="24"/>
-          <w:szCs w:val="24"/>
-          <w:lang w:val="en-US"/>
-        </w:rPr>
-        <w:t>analysing</w:t>
-      </w:r>
-      <w:proofErr w:type="spellEnd"/>
-      <w:r>
-        <w:rPr>
-          <w:rFonts w:ascii="Times New Roman" w:hAnsi="Times New Roman" w:cs="Times New Roman"/>
-          <w:sz w:val="24"/>
-          <w:szCs w:val="24"/>
-          <w:lang w:val="en-US"/>
-        </w:rPr>
-        <w:t xml:space="preserve"> the data that you provided. This is to be as much a how-to guide as is possible, or at least, a “how-you-did guide”. This section can be divided into sub-sections with clearly formatted sub-headings, for instance:</w:t>
-      </w:r>
-    </w:p>
-    <w:p>
-      <w:pPr>
-        <w:spacing w:after="0"/>
-        <w:rPr>
-          <w:rFonts w:ascii="Times New Roman" w:hAnsi="Times New Roman" w:cs="Times New Roman"/>
-          <w:sz w:val="24"/>
-          <w:szCs w:val="24"/>
-          <w:lang w:val="en-US"/>
-        </w:rPr>
-      </w:pPr>
-    </w:p>
-    <w:p>
-      <w:pPr>
-        <w:spacing w:after="0"/>
-        <w:rPr>
-          <w:rFonts w:ascii="Times New Roman" w:hAnsi="Times New Roman" w:cs="Times New Roman"/>
           <w:b/>
           <w:sz w:val="28"/>
           <w:szCs w:val="28"/>
@@ -1530,70 +1571,18 @@
           <w:szCs w:val="28"/>
           <w:lang w:val="en-US"/>
         </w:rPr>
-        <w:t>Stage 2: Coding [H2 heading level]</w:t>
-      </w:r>
-    </w:p>
-    <w:p>
-      <w:pPr>
-        <w:spacing w:after="0"/>
-        <w:rPr>
-          <w:rFonts w:ascii="Times New Roman" w:hAnsi="Times New Roman" w:cs="Times New Roman"/>
-          <w:sz w:val="24"/>
-          <w:szCs w:val="24"/>
-          <w:lang w:val="en-US"/>
-        </w:rPr>
-      </w:pPr>
-      <w:r>
-        <w:rPr>
-          <w:rFonts w:ascii="Times New Roman" w:hAnsi="Times New Roman" w:cs="Times New Roman"/>
-          <w:sz w:val="24"/>
-          <w:szCs w:val="24"/>
-          <w:lang w:val="en-US"/>
-        </w:rPr>
-        <w:t xml:space="preserve"> </w:t>
-      </w:r>
-    </w:p>
-    <w:p>
-      <w:pPr>
-        <w:spacing w:after="0"/>
-        <w:rPr>
-          <w:rFonts w:ascii="Times New Roman" w:hAnsi="Times New Roman" w:cs="Times New Roman"/>
-          <w:sz w:val="24"/>
-          <w:szCs w:val="24"/>
-          <w:lang w:val="en-US"/>
-        </w:rPr>
-      </w:pPr>
-      <w:r>
-        <w:rPr>
-          <w:rFonts w:ascii="Times New Roman" w:hAnsi="Times New Roman" w:cs="Times New Roman"/>
-          <w:sz w:val="24"/>
-          <w:szCs w:val="24"/>
-          <w:lang w:val="en-US"/>
-        </w:rPr>
-        <w:t xml:space="preserve">It is key to draw illustrative examples out of the data exemplar you have provided as much as possible. We can imagine a dataset almost as an exercise for a student of research methods – with this section teaching them before they are asked to apply their new knowledge to the provided data in the reflective questions below. </w:t>
-      </w:r>
-    </w:p>
-    <w:p>
-      <w:pPr>
-        <w:spacing w:after="0"/>
-        <w:rPr>
-          <w:rFonts w:ascii="Times New Roman" w:hAnsi="Times New Roman" w:cs="Times New Roman"/>
-          <w:sz w:val="24"/>
-          <w:szCs w:val="24"/>
-          <w:lang w:val="en-US"/>
-        </w:rPr>
-      </w:pPr>
-    </w:p>
-    <w:p>
-      <w:pPr>
-        <w:spacing w:after="0"/>
-        <w:rPr>
-          <w:rFonts w:ascii="Times New Roman" w:hAnsi="Times New Roman" w:cs="Times New Roman"/>
+        <w:t xml:space="preserve">Stage </w:t>
+      </w:r>
+      <w:r>
+        <w:rPr>
+          <w:rFonts w:ascii="Times New Roman" w:hAnsi="Times New Roman" w:cs="Times New Roman"/>
+          <w:b/>
           <w:sz w:val="28"/>
           <w:szCs w:val="28"/>
           <w:lang w:val="en-US"/>
         </w:rPr>
-      </w:pPr>
+        <w:t>1</w:t>
+      </w:r>
       <w:r>
         <w:rPr>
           <w:rFonts w:ascii="Times New Roman" w:hAnsi="Times New Roman" w:cs="Times New Roman"/>
@@ -1602,7 +1591,778 @@
           <w:szCs w:val="28"/>
           <w:lang w:val="en-US"/>
         </w:rPr>
-        <w:t>Summary [H2]</w:t>
+        <w:t xml:space="preserve">: </w:t>
+      </w:r>
+      <w:r>
+        <w:rPr>
+          <w:rFonts w:ascii="Times New Roman" w:hAnsi="Times New Roman" w:cs="Times New Roman"/>
+          <w:b/>
+          <w:sz w:val="28"/>
+          <w:szCs w:val="28"/>
+          <w:lang w:val="en-US"/>
+        </w:rPr>
+        <w:t xml:space="preserve">Data Collection </w:t>
+      </w:r>
+    </w:p>
+    <w:p>
+      <w:pPr>
+        <w:spacing w:after="0"/>
+        <w:rPr>
+          <w:rFonts w:ascii="Times New Roman" w:hAnsi="Times New Roman" w:cs="Times New Roman"/>
+          <w:b/>
+          <w:sz w:val="28"/>
+          <w:szCs w:val="28"/>
+          <w:lang w:val="en-US"/>
+        </w:rPr>
+      </w:pPr>
+    </w:p>
+    <w:p>
+      <w:pPr>
+        <w:rPr>
+          <w:rFonts w:ascii="Times New Roman" w:hAnsi="Times New Roman" w:cs="Times New Roman"/>
+          <w:sz w:val="24"/>
+          <w:szCs w:val="24"/>
+          <w:lang w:val="en-US"/>
+        </w:rPr>
+      </w:pPr>
+      <w:r>
+        <w:rPr>
+          <w:rFonts w:ascii="Times New Roman" w:hAnsi="Times New Roman" w:cs="Times New Roman"/>
+          <w:sz w:val="24"/>
+          <w:szCs w:val="24"/>
+          <w:lang w:val="en-US"/>
+        </w:rPr>
+        <w:t>A key component to understanding the way human’s talk to each other is collecting samples of discourse or large amounts of text. Our research hypothesis focused on how people writing for specific political audiences</w:t>
+      </w:r>
+      <w:r>
+        <w:rPr>
+          <w:rFonts w:ascii="Times New Roman" w:hAnsi="Times New Roman" w:cs="Times New Roman"/>
+          <w:sz w:val="24"/>
+          <w:szCs w:val="24"/>
+          <w:lang w:val="en-US"/>
+        </w:rPr>
+        <w:t xml:space="preserve"> would alter their language to fit within the moral foundations that those audiences should want to read about. Therefore, we picked four well known news </w:t>
+      </w:r>
+      <w:r>
+        <w:rPr>
+          <w:rFonts w:ascii="Times New Roman" w:hAnsi="Times New Roman" w:cs="Times New Roman"/>
+          <w:sz w:val="24"/>
+          <w:szCs w:val="24"/>
+          <w:lang w:val="en-US"/>
+        </w:rPr>
+        <w:t>websites</w:t>
+      </w:r>
+      <w:r>
+        <w:rPr>
+          <w:rFonts w:ascii="Times New Roman" w:hAnsi="Times New Roman" w:cs="Times New Roman"/>
+          <w:sz w:val="24"/>
+          <w:szCs w:val="24"/>
+          <w:lang w:val="en-US"/>
+        </w:rPr>
+        <w:t xml:space="preserve"> that were either conservative (</w:t>
+      </w:r>
+      <w:proofErr w:type="spellStart"/>
+      <w:r>
+        <w:rPr>
+          <w:rFonts w:ascii="Times New Roman" w:hAnsi="Times New Roman" w:cs="Times New Roman"/>
+          <w:i/>
+          <w:sz w:val="24"/>
+          <w:szCs w:val="24"/>
+          <w:lang w:val="en-US"/>
+        </w:rPr>
+        <w:t>Brietbart</w:t>
+      </w:r>
+      <w:proofErr w:type="spellEnd"/>
+      <w:r>
+        <w:rPr>
+          <w:rFonts w:ascii="Times New Roman" w:hAnsi="Times New Roman" w:cs="Times New Roman"/>
+          <w:i/>
+          <w:sz w:val="24"/>
+          <w:szCs w:val="24"/>
+          <w:lang w:val="en-US"/>
+        </w:rPr>
+        <w:t>, Fox News</w:t>
+      </w:r>
+      <w:r>
+        <w:rPr>
+          <w:rFonts w:ascii="Times New Roman" w:hAnsi="Times New Roman" w:cs="Times New Roman"/>
+          <w:sz w:val="24"/>
+          <w:szCs w:val="24"/>
+          <w:lang w:val="en-US"/>
+        </w:rPr>
+        <w:t>) or liberal (</w:t>
+      </w:r>
+      <w:r>
+        <w:rPr>
+          <w:rFonts w:ascii="Times New Roman" w:hAnsi="Times New Roman" w:cs="Times New Roman"/>
+          <w:i/>
+          <w:sz w:val="24"/>
+          <w:szCs w:val="24"/>
+          <w:lang w:val="en-US"/>
+        </w:rPr>
+        <w:t>New York Times, National Public Radio</w:t>
+      </w:r>
+      <w:r>
+        <w:rPr>
+          <w:rFonts w:ascii="Times New Roman" w:hAnsi="Times New Roman" w:cs="Times New Roman"/>
+          <w:sz w:val="24"/>
+          <w:szCs w:val="24"/>
+          <w:lang w:val="en-US"/>
+        </w:rPr>
+        <w:t xml:space="preserve">) to explore for their discourse. </w:t>
+      </w:r>
+      <w:r>
+        <w:rPr>
+          <w:rFonts w:ascii="Times New Roman" w:hAnsi="Times New Roman" w:cs="Times New Roman"/>
+          <w:sz w:val="24"/>
+          <w:szCs w:val="24"/>
+          <w:lang w:val="en-US"/>
+        </w:rPr>
+        <w:t xml:space="preserve">Over the course of a month, we downloaded every article in their specific news sections that focused on political coverage from U.S. news to foreign policy. </w:t>
+      </w:r>
+      <w:r>
+        <w:rPr>
+          <w:rFonts w:ascii="Times New Roman" w:hAnsi="Times New Roman" w:cs="Times New Roman"/>
+          <w:sz w:val="24"/>
+          <w:szCs w:val="24"/>
+          <w:lang w:val="en-US"/>
+        </w:rPr>
+        <w:t xml:space="preserve">We used specialized software to help with this process, but often this data is collected by simply cutting and pasting each document into text format that you can use later. In the provided data, you can see the </w:t>
+      </w:r>
+      <w:r>
+        <w:rPr>
+          <w:rFonts w:ascii="Times New Roman" w:hAnsi="Times New Roman" w:cs="Times New Roman"/>
+          <w:b/>
+          <w:sz w:val="24"/>
+          <w:szCs w:val="24"/>
+          <w:lang w:val="en-US"/>
+        </w:rPr>
+        <w:t>Source</w:t>
+      </w:r>
+      <w:r>
+        <w:rPr>
+          <w:rFonts w:ascii="Times New Roman" w:hAnsi="Times New Roman" w:cs="Times New Roman"/>
+          <w:sz w:val="24"/>
+          <w:szCs w:val="24"/>
+          <w:lang w:val="en-US"/>
+        </w:rPr>
+        <w:t xml:space="preserve"> of the data, the link of the article we used</w:t>
+      </w:r>
+      <w:r>
+        <w:rPr>
+          <w:rFonts w:ascii="Times New Roman" w:hAnsi="Times New Roman" w:cs="Times New Roman"/>
+          <w:sz w:val="24"/>
+          <w:szCs w:val="24"/>
+          <w:lang w:val="en-US"/>
+        </w:rPr>
+        <w:t xml:space="preserve"> (</w:t>
+      </w:r>
+      <w:r>
+        <w:rPr>
+          <w:rFonts w:ascii="Times New Roman" w:hAnsi="Times New Roman" w:cs="Times New Roman"/>
+          <w:b/>
+          <w:sz w:val="24"/>
+          <w:szCs w:val="24"/>
+          <w:lang w:val="en-US"/>
+        </w:rPr>
+        <w:t>URL</w:t>
+      </w:r>
+      <w:r>
+        <w:rPr>
+          <w:rFonts w:ascii="Times New Roman" w:hAnsi="Times New Roman" w:cs="Times New Roman"/>
+          <w:sz w:val="24"/>
+          <w:szCs w:val="24"/>
+          <w:lang w:val="en-US"/>
+        </w:rPr>
+        <w:t>)</w:t>
+      </w:r>
+      <w:r>
+        <w:rPr>
+          <w:rFonts w:ascii="Times New Roman" w:hAnsi="Times New Roman" w:cs="Times New Roman"/>
+          <w:sz w:val="24"/>
+          <w:szCs w:val="24"/>
+          <w:lang w:val="en-US"/>
+        </w:rPr>
+        <w:t xml:space="preserve">, and the full </w:t>
+      </w:r>
+      <w:r>
+        <w:rPr>
+          <w:rFonts w:ascii="Times New Roman" w:hAnsi="Times New Roman" w:cs="Times New Roman"/>
+          <w:b/>
+          <w:sz w:val="24"/>
+          <w:szCs w:val="24"/>
+          <w:lang w:val="en-US"/>
+        </w:rPr>
+        <w:t>Text</w:t>
+      </w:r>
+      <w:r>
+        <w:rPr>
+          <w:rFonts w:ascii="Times New Roman" w:hAnsi="Times New Roman" w:cs="Times New Roman"/>
+          <w:sz w:val="24"/>
+          <w:szCs w:val="24"/>
+          <w:lang w:val="en-US"/>
+        </w:rPr>
+        <w:t xml:space="preserve"> of that article. This part of the dataset constitutes the raw discourse that we used for word frequency analysis. </w:t>
+      </w:r>
+    </w:p>
+    <w:p>
+      <w:pPr>
+        <w:spacing w:after="0"/>
+        <w:rPr>
+          <w:rFonts w:ascii="Times New Roman" w:hAnsi="Times New Roman" w:cs="Times New Roman"/>
+          <w:b/>
+          <w:sz w:val="28"/>
+          <w:szCs w:val="28"/>
+          <w:lang w:val="en-US"/>
+        </w:rPr>
+      </w:pPr>
+      <w:r>
+        <w:rPr>
+          <w:rFonts w:ascii="Times New Roman" w:hAnsi="Times New Roman" w:cs="Times New Roman"/>
+          <w:b/>
+          <w:sz w:val="28"/>
+          <w:szCs w:val="28"/>
+          <w:lang w:val="en-US"/>
+        </w:rPr>
+        <w:t xml:space="preserve">Stage 2: </w:t>
+      </w:r>
+      <w:r>
+        <w:rPr>
+          <w:rFonts w:ascii="Times New Roman" w:hAnsi="Times New Roman" w:cs="Times New Roman"/>
+          <w:b/>
+          <w:sz w:val="28"/>
+          <w:szCs w:val="28"/>
+          <w:lang w:val="en-US"/>
+        </w:rPr>
+        <w:t xml:space="preserve">Stemming, </w:t>
+      </w:r>
+      <w:r>
+        <w:rPr>
+          <w:rFonts w:ascii="Times New Roman" w:hAnsi="Times New Roman" w:cs="Times New Roman"/>
+          <w:b/>
+          <w:sz w:val="28"/>
+          <w:szCs w:val="28"/>
+          <w:lang w:val="en-US"/>
+        </w:rPr>
+        <w:t>Counting, Creating Percentages</w:t>
+      </w:r>
+    </w:p>
+    <w:p>
+      <w:pPr>
+        <w:spacing w:after="0"/>
+        <w:rPr>
+          <w:rFonts w:ascii="Times New Roman" w:hAnsi="Times New Roman" w:cs="Times New Roman"/>
+          <w:sz w:val="24"/>
+          <w:szCs w:val="24"/>
+          <w:lang w:val="en-US"/>
+        </w:rPr>
+      </w:pPr>
+      <w:r>
+        <w:rPr>
+          <w:rFonts w:ascii="Times New Roman" w:hAnsi="Times New Roman" w:cs="Times New Roman"/>
+          <w:sz w:val="24"/>
+          <w:szCs w:val="24"/>
+          <w:lang w:val="en-US"/>
+        </w:rPr>
+        <w:t xml:space="preserve"> </w:t>
+      </w:r>
+    </w:p>
+    <w:p>
+      <w:pPr>
+        <w:spacing w:after="0"/>
+        <w:rPr>
+          <w:rFonts w:ascii="Times New Roman" w:hAnsi="Times New Roman" w:cs="Times New Roman"/>
+          <w:sz w:val="24"/>
+          <w:szCs w:val="24"/>
+          <w:lang w:val="en-US"/>
+        </w:rPr>
+      </w:pPr>
+      <w:r>
+        <w:rPr>
+          <w:rFonts w:ascii="Times New Roman" w:hAnsi="Times New Roman" w:cs="Times New Roman"/>
+          <w:sz w:val="24"/>
+          <w:szCs w:val="24"/>
+          <w:lang w:val="en-US"/>
+        </w:rPr>
+        <w:t xml:space="preserve">One unique problem with analyzing language is that each concept or word has multiple forms, such as </w:t>
+      </w:r>
+      <w:r>
+        <w:rPr>
+          <w:rFonts w:ascii="Times New Roman" w:hAnsi="Times New Roman" w:cs="Times New Roman"/>
+          <w:i/>
+          <w:sz w:val="24"/>
+          <w:szCs w:val="24"/>
+          <w:lang w:val="en-US"/>
+        </w:rPr>
+        <w:t xml:space="preserve">walk, walked, </w:t>
+      </w:r>
+      <w:r>
+        <w:rPr>
+          <w:rFonts w:ascii="Times New Roman" w:hAnsi="Times New Roman" w:cs="Times New Roman"/>
+          <w:sz w:val="24"/>
+          <w:szCs w:val="24"/>
+          <w:lang w:val="en-US"/>
+        </w:rPr>
+        <w:t>and</w:t>
+      </w:r>
+      <w:r>
+        <w:rPr>
+          <w:rFonts w:ascii="Times New Roman" w:hAnsi="Times New Roman" w:cs="Times New Roman"/>
+          <w:i/>
+          <w:sz w:val="24"/>
+          <w:szCs w:val="24"/>
+          <w:lang w:val="en-US"/>
+        </w:rPr>
+        <w:t xml:space="preserve"> walking</w:t>
+      </w:r>
+      <w:r>
+        <w:rPr>
+          <w:rFonts w:ascii="Times New Roman" w:hAnsi="Times New Roman" w:cs="Times New Roman"/>
+          <w:sz w:val="24"/>
+          <w:szCs w:val="24"/>
+          <w:lang w:val="en-US"/>
+        </w:rPr>
+        <w:t xml:space="preserve">. </w:t>
+      </w:r>
+      <w:r>
+        <w:rPr>
+          <w:rFonts w:ascii="Times New Roman" w:hAnsi="Times New Roman" w:cs="Times New Roman"/>
+          <w:sz w:val="24"/>
+          <w:szCs w:val="24"/>
+          <w:lang w:val="en-US"/>
+        </w:rPr>
+        <w:t xml:space="preserve">Often we want to strip these affixes off the text data collected to be able to combine words with similar meanings for analysis, and this process is called stemming. </w:t>
+      </w:r>
+      <w:r>
+        <w:rPr>
+          <w:rFonts w:ascii="Times New Roman" w:hAnsi="Times New Roman" w:cs="Times New Roman"/>
+          <w:sz w:val="24"/>
+          <w:szCs w:val="24"/>
+          <w:lang w:val="en-US"/>
+        </w:rPr>
+        <w:t xml:space="preserve">We stemmed the data to create the </w:t>
+      </w:r>
+      <w:commentRangeStart w:id="6"/>
+      <w:r>
+        <w:rPr>
+          <w:rFonts w:ascii="Times New Roman" w:hAnsi="Times New Roman" w:cs="Times New Roman"/>
+          <w:b/>
+          <w:sz w:val="24"/>
+          <w:szCs w:val="24"/>
+          <w:lang w:val="en-US"/>
+        </w:rPr>
+        <w:t>Processed</w:t>
+      </w:r>
+      <w:r>
+        <w:rPr>
+          <w:rFonts w:ascii="Times New Roman" w:hAnsi="Times New Roman" w:cs="Times New Roman"/>
+          <w:sz w:val="24"/>
+          <w:szCs w:val="24"/>
+          <w:lang w:val="en-US"/>
+        </w:rPr>
+        <w:t xml:space="preserve"> </w:t>
+      </w:r>
+      <w:commentRangeEnd w:id="6"/>
+      <w:r>
+        <w:rPr>
+          <w:rStyle w:val="CommentReference"/>
+        </w:rPr>
+        <w:commentReference w:id="6"/>
+      </w:r>
+      <w:r>
+        <w:rPr>
+          <w:rFonts w:ascii="Times New Roman" w:hAnsi="Times New Roman" w:cs="Times New Roman"/>
+          <w:sz w:val="24"/>
+          <w:szCs w:val="24"/>
+          <w:lang w:val="en-US"/>
+        </w:rPr>
+        <w:t xml:space="preserve">column. </w:t>
+      </w:r>
+      <w:r>
+        <w:rPr>
+          <w:rFonts w:ascii="Times New Roman" w:hAnsi="Times New Roman" w:cs="Times New Roman"/>
+          <w:sz w:val="24"/>
+          <w:szCs w:val="24"/>
+          <w:lang w:val="en-US"/>
+        </w:rPr>
+        <w:t xml:space="preserve">You can try stemming any document at </w:t>
+      </w:r>
+      <w:hyperlink r:id="rId8" w:history="1">
+        <w:r>
+          <w:rPr>
+            <w:rStyle w:val="Hyperlink"/>
+            <w:rFonts w:ascii="Times New Roman" w:hAnsi="Times New Roman" w:cs="Times New Roman"/>
+            <w:sz w:val="24"/>
+            <w:szCs w:val="24"/>
+            <w:lang w:val="en-US"/>
+          </w:rPr>
+          <w:t>https://text-processing.com/demo/stem/</w:t>
+        </w:r>
+      </w:hyperlink>
+      <w:r>
+        <w:rPr>
+          <w:rFonts w:ascii="Times New Roman" w:hAnsi="Times New Roman" w:cs="Times New Roman"/>
+          <w:sz w:val="24"/>
+          <w:szCs w:val="24"/>
+          <w:lang w:val="en-US"/>
+        </w:rPr>
+        <w:t xml:space="preserve">, which is a website devoted to different options available for creating root word forms. </w:t>
+      </w:r>
+      <w:r>
+        <w:rPr>
+          <w:rFonts w:ascii="Times New Roman" w:hAnsi="Times New Roman" w:cs="Times New Roman"/>
+          <w:sz w:val="24"/>
+          <w:szCs w:val="24"/>
+          <w:lang w:val="en-US"/>
+        </w:rPr>
+        <w:t xml:space="preserve">We used the English option under the Snowball </w:t>
+      </w:r>
+      <w:r>
+        <w:rPr>
+          <w:rFonts w:ascii="Times New Roman" w:hAnsi="Times New Roman" w:cs="Times New Roman"/>
+          <w:sz w:val="24"/>
+          <w:szCs w:val="24"/>
+          <w:lang w:val="en-US"/>
+        </w:rPr>
+        <w:t xml:space="preserve">stemmer when stemming our data. However, we knew that automatic stemming is not a perfect process. For example, </w:t>
+      </w:r>
+      <w:r>
+        <w:rPr>
+          <w:rFonts w:ascii="Times New Roman" w:hAnsi="Times New Roman" w:cs="Times New Roman"/>
+          <w:i/>
+          <w:sz w:val="24"/>
+          <w:szCs w:val="24"/>
+          <w:lang w:val="en-US"/>
+        </w:rPr>
+        <w:t>scientist</w:t>
+      </w:r>
+      <w:r>
+        <w:rPr>
+          <w:rFonts w:ascii="Times New Roman" w:hAnsi="Times New Roman" w:cs="Times New Roman"/>
+          <w:sz w:val="24"/>
+          <w:szCs w:val="24"/>
+          <w:lang w:val="en-US"/>
+        </w:rPr>
+        <w:t xml:space="preserve"> is a person who studies science, and likely should be combined into a global </w:t>
+      </w:r>
+      <w:r>
+        <w:rPr>
+          <w:rFonts w:ascii="Times New Roman" w:hAnsi="Times New Roman" w:cs="Times New Roman"/>
+          <w:i/>
+          <w:sz w:val="24"/>
+          <w:szCs w:val="24"/>
+          <w:lang w:val="en-US"/>
+        </w:rPr>
+        <w:t>science</w:t>
+      </w:r>
+      <w:r>
+        <w:rPr>
+          <w:rFonts w:ascii="Times New Roman" w:hAnsi="Times New Roman" w:cs="Times New Roman"/>
+          <w:sz w:val="24"/>
+          <w:szCs w:val="24"/>
+          <w:lang w:val="en-US"/>
+        </w:rPr>
+        <w:t xml:space="preserve"> word form. As you can see if you try the example option on the text processing webpage, this word does not change when processed through the stemmer. We handled these unique word forms in the next stage of analysis by making sure all word forms were included in our dictionary.</w:t>
+      </w:r>
+    </w:p>
+    <w:p>
+      <w:pPr>
+        <w:spacing w:after="0"/>
+        <w:rPr>
+          <w:rFonts w:ascii="Times New Roman" w:hAnsi="Times New Roman" w:cs="Times New Roman"/>
+          <w:sz w:val="24"/>
+          <w:szCs w:val="24"/>
+          <w:lang w:val="en-US"/>
+        </w:rPr>
+      </w:pPr>
+    </w:p>
+    <w:p>
+      <w:pPr>
+        <w:spacing w:after="0"/>
+        <w:rPr>
+          <w:rFonts w:ascii="Times New Roman" w:hAnsi="Times New Roman" w:cs="Times New Roman"/>
+          <w:sz w:val="24"/>
+          <w:szCs w:val="24"/>
+          <w:lang w:val="en-US"/>
+        </w:rPr>
+      </w:pPr>
+      <w:r>
+        <w:rPr>
+          <w:rFonts w:ascii="Times New Roman" w:hAnsi="Times New Roman" w:cs="Times New Roman"/>
+          <w:sz w:val="24"/>
+          <w:szCs w:val="24"/>
+          <w:lang w:val="en-US"/>
+        </w:rPr>
+        <w:t xml:space="preserve">As mentioned earlier, we used the Moral Foundations Dictionary to know what words to look for within the text that we collected from the news websites. </w:t>
+      </w:r>
+      <w:r>
+        <w:rPr>
+          <w:rFonts w:ascii="Times New Roman" w:hAnsi="Times New Roman" w:cs="Times New Roman"/>
+          <w:sz w:val="24"/>
+          <w:szCs w:val="24"/>
+          <w:lang w:val="en-US"/>
+        </w:rPr>
+        <w:t xml:space="preserve">For example, STUFF. </w:t>
+      </w:r>
+    </w:p>
+    <w:p>
+      <w:pPr>
+        <w:spacing w:after="0"/>
+        <w:rPr>
+          <w:rFonts w:ascii="Times New Roman" w:hAnsi="Times New Roman" w:cs="Times New Roman"/>
+          <w:sz w:val="24"/>
+          <w:szCs w:val="24"/>
+          <w:lang w:val="en-US"/>
+        </w:rPr>
+      </w:pPr>
+    </w:p>
+    <w:p>
+      <w:pPr>
+        <w:pStyle w:val="ListParagraph"/>
+        <w:numPr>
+          <w:ilvl w:val="0"/>
+          <w:numId w:val="2"/>
+        </w:numPr>
+        <w:spacing w:after="0"/>
+        <w:rPr>
+          <w:rFonts w:ascii="Times New Roman" w:hAnsi="Times New Roman" w:cs="Times New Roman"/>
+          <w:sz w:val="24"/>
+          <w:szCs w:val="24"/>
+          <w:lang w:val="en-US"/>
+        </w:rPr>
+      </w:pPr>
+      <w:r>
+        <w:rPr>
+          <w:rFonts w:ascii="Times New Roman" w:hAnsi="Times New Roman" w:cs="Times New Roman"/>
+          <w:sz w:val="24"/>
+          <w:szCs w:val="24"/>
+          <w:lang w:val="en-US"/>
+        </w:rPr>
+        <w:t>Then we stemmed those and added extra word forms to deal</w:t>
+      </w:r>
+    </w:p>
+    <w:p>
+      <w:pPr>
+        <w:pStyle w:val="ListParagraph"/>
+        <w:numPr>
+          <w:ilvl w:val="0"/>
+          <w:numId w:val="2"/>
+        </w:numPr>
+        <w:spacing w:after="0"/>
+        <w:rPr>
+          <w:rFonts w:ascii="Times New Roman" w:hAnsi="Times New Roman" w:cs="Times New Roman"/>
+          <w:sz w:val="24"/>
+          <w:szCs w:val="24"/>
+          <w:lang w:val="en-US"/>
+        </w:rPr>
+      </w:pPr>
+      <w:r>
+        <w:rPr>
+          <w:rFonts w:ascii="Times New Roman" w:hAnsi="Times New Roman" w:cs="Times New Roman"/>
+          <w:sz w:val="24"/>
+          <w:szCs w:val="24"/>
+          <w:lang w:val="en-US"/>
+        </w:rPr>
+        <w:t>Then we counted up all the words</w:t>
+      </w:r>
+    </w:p>
+    <w:p>
+      <w:pPr>
+        <w:pStyle w:val="ListParagraph"/>
+        <w:numPr>
+          <w:ilvl w:val="0"/>
+          <w:numId w:val="2"/>
+        </w:numPr>
+        <w:spacing w:after="0"/>
+        <w:rPr>
+          <w:rFonts w:ascii="Times New Roman" w:hAnsi="Times New Roman" w:cs="Times New Roman"/>
+          <w:sz w:val="24"/>
+          <w:szCs w:val="24"/>
+          <w:lang w:val="en-US"/>
+        </w:rPr>
+      </w:pPr>
+      <w:r>
+        <w:rPr>
+          <w:rFonts w:ascii="Times New Roman" w:hAnsi="Times New Roman" w:cs="Times New Roman"/>
+          <w:sz w:val="24"/>
+          <w:szCs w:val="24"/>
+          <w:lang w:val="en-US"/>
+        </w:rPr>
+        <w:t>Then we figured out how many of those words were in the dictionary</w:t>
+      </w:r>
+    </w:p>
+    <w:p>
+      <w:pPr>
+        <w:pStyle w:val="ListParagraph"/>
+        <w:numPr>
+          <w:ilvl w:val="0"/>
+          <w:numId w:val="2"/>
+        </w:numPr>
+        <w:spacing w:after="0"/>
+        <w:rPr>
+          <w:rFonts w:ascii="Times New Roman" w:hAnsi="Times New Roman" w:cs="Times New Roman"/>
+          <w:sz w:val="24"/>
+          <w:szCs w:val="24"/>
+          <w:lang w:val="en-US"/>
+        </w:rPr>
+      </w:pPr>
+      <w:r>
+        <w:rPr>
+          <w:rFonts w:ascii="Times New Roman" w:hAnsi="Times New Roman" w:cs="Times New Roman"/>
+          <w:sz w:val="24"/>
+          <w:szCs w:val="24"/>
+          <w:lang w:val="en-US"/>
+        </w:rPr>
+        <w:t xml:space="preserve">That creates percentages that you can see in column X Y Z. </w:t>
+      </w:r>
+    </w:p>
+    <w:p>
+      <w:pPr>
+        <w:spacing w:after="0"/>
+        <w:rPr>
+          <w:rFonts w:ascii="Times New Roman" w:hAnsi="Times New Roman" w:cs="Times New Roman"/>
+          <w:sz w:val="24"/>
+          <w:szCs w:val="24"/>
+          <w:lang w:val="en-US"/>
+        </w:rPr>
+      </w:pPr>
+    </w:p>
+    <w:p>
+      <w:pPr>
+        <w:spacing w:after="0"/>
+        <w:rPr>
+          <w:rFonts w:ascii="Times New Roman" w:hAnsi="Times New Roman" w:cs="Times New Roman"/>
+          <w:sz w:val="24"/>
+          <w:szCs w:val="24"/>
+          <w:lang w:val="en-US"/>
+        </w:rPr>
+      </w:pPr>
+    </w:p>
+    <w:p>
+      <w:pPr>
+        <w:spacing w:after="0"/>
+        <w:rPr>
+          <w:rFonts w:ascii="Times New Roman" w:hAnsi="Times New Roman" w:cs="Times New Roman"/>
+          <w:sz w:val="24"/>
+          <w:szCs w:val="24"/>
+          <w:lang w:val="en-US"/>
+        </w:rPr>
+      </w:pPr>
+    </w:p>
+    <w:p>
+      <w:pPr>
+        <w:spacing w:after="0"/>
+        <w:rPr>
+          <w:rFonts w:ascii="Times New Roman" w:hAnsi="Times New Roman" w:cs="Times New Roman"/>
+          <w:b/>
+          <w:sz w:val="28"/>
+          <w:szCs w:val="28"/>
+          <w:lang w:val="en-US"/>
+        </w:rPr>
+      </w:pPr>
+      <w:r>
+        <w:rPr>
+          <w:rFonts w:ascii="Times New Roman" w:hAnsi="Times New Roman" w:cs="Times New Roman"/>
+          <w:b/>
+          <w:sz w:val="28"/>
+          <w:szCs w:val="28"/>
+          <w:lang w:val="en-US"/>
+        </w:rPr>
+        <w:t>Stage</w:t>
+      </w:r>
+      <w:r>
+        <w:rPr>
+          <w:rFonts w:ascii="Times New Roman" w:hAnsi="Times New Roman" w:cs="Times New Roman"/>
+          <w:b/>
+          <w:sz w:val="28"/>
+          <w:szCs w:val="28"/>
+          <w:lang w:val="en-US"/>
+        </w:rPr>
+        <w:t xml:space="preserve"> 3</w:t>
+      </w:r>
+      <w:r>
+        <w:rPr>
+          <w:rFonts w:ascii="Times New Roman" w:hAnsi="Times New Roman" w:cs="Times New Roman"/>
+          <w:b/>
+          <w:sz w:val="28"/>
+          <w:szCs w:val="28"/>
+          <w:lang w:val="en-US"/>
+        </w:rPr>
+        <w:t xml:space="preserve">: </w:t>
+      </w:r>
+      <w:r>
+        <w:rPr>
+          <w:rFonts w:ascii="Times New Roman" w:hAnsi="Times New Roman" w:cs="Times New Roman"/>
+          <w:b/>
+          <w:sz w:val="28"/>
+          <w:szCs w:val="28"/>
+          <w:lang w:val="en-US"/>
+        </w:rPr>
+        <w:t>Statistical Analysis</w:t>
+      </w:r>
+    </w:p>
+    <w:p>
+      <w:pPr>
+        <w:spacing w:after="0"/>
+        <w:rPr>
+          <w:rFonts w:ascii="Times New Roman" w:hAnsi="Times New Roman" w:cs="Times New Roman"/>
+          <w:b/>
+          <w:sz w:val="28"/>
+          <w:szCs w:val="28"/>
+          <w:lang w:val="en-US"/>
+        </w:rPr>
+      </w:pPr>
+    </w:p>
+    <w:p>
+      <w:pPr>
+        <w:spacing w:after="0"/>
+        <w:rPr>
+          <w:rFonts w:ascii="Times New Roman" w:hAnsi="Times New Roman" w:cs="Times New Roman"/>
+          <w:sz w:val="24"/>
+          <w:szCs w:val="24"/>
+          <w:lang w:val="en-US"/>
+        </w:rPr>
+      </w:pPr>
+      <w:r>
+        <w:rPr>
+          <w:rFonts w:ascii="Times New Roman" w:hAnsi="Times New Roman" w:cs="Times New Roman"/>
+          <w:sz w:val="24"/>
+          <w:szCs w:val="24"/>
+          <w:lang w:val="en-US"/>
+        </w:rPr>
+        <w:t>What do we want to do here? Simple ANOVA of all four? Just create some graphs? What?</w:t>
+      </w:r>
+    </w:p>
+    <w:p>
+      <w:pPr>
+        <w:spacing w:after="0"/>
+        <w:rPr>
+          <w:rFonts w:ascii="Times New Roman" w:hAnsi="Times New Roman" w:cs="Times New Roman"/>
+          <w:sz w:val="24"/>
+          <w:szCs w:val="24"/>
+          <w:lang w:val="en-US"/>
+        </w:rPr>
+      </w:pPr>
+    </w:p>
+    <w:p>
+      <w:pPr>
+        <w:spacing w:after="0"/>
+        <w:rPr>
+          <w:rFonts w:ascii="Times New Roman" w:hAnsi="Times New Roman" w:cs="Times New Roman"/>
+          <w:sz w:val="28"/>
+          <w:szCs w:val="28"/>
+          <w:lang w:val="en-US"/>
+        </w:rPr>
+      </w:pPr>
+      <w:r>
+        <w:rPr>
+          <w:rFonts w:ascii="Times New Roman" w:hAnsi="Times New Roman" w:cs="Times New Roman"/>
+          <w:b/>
+          <w:sz w:val="28"/>
+          <w:szCs w:val="28"/>
+          <w:lang w:val="en-US"/>
+        </w:rPr>
+        <w:t>Summary</w:t>
       </w:r>
     </w:p>
     <w:p>
@@ -1697,7 +2457,18 @@
           <w:szCs w:val="24"/>
           <w:lang w:val="en-US"/>
         </w:rPr>
-        <w:t xml:space="preserve">Please include 3-4 questions that allow students to reflect on issues brought up in the exemplar. As much as possible, these questions should also have a ‘review’ function (i.e. they draw attention to the purpose of the example and then ask students to think further about these methodological questions). Datasets are a practical teaching tool, so these questions must also challenge the student to attempt the method or analysis using the data you have provided. </w:t>
+        <w:t>Please include 3-4 questions that allow students to reflect on issues brought up in the exemplar. As much as possible, these questions should also have a ‘review’ function (i.e. they draw attention to the purpose of the example and then ask students to think further about these method</w:t>
+      </w:r>
+      <w:bookmarkStart w:id="7" w:name="_GoBack"/>
+      <w:bookmarkEnd w:id="7"/>
+      <w:r>
+        <w:rPr>
+          <w:rFonts w:ascii="Times New Roman" w:hAnsi="Times New Roman" w:cs="Times New Roman"/>
+          <w:sz w:val="24"/>
+          <w:szCs w:val="24"/>
+          <w:lang w:val="en-US"/>
+        </w:rPr>
+        <w:t xml:space="preserve">ological questions). Datasets are a practical teaching tool, so these questions must also challenge the student to attempt the method or analysis using the data you have provided. </w:t>
       </w:r>
     </w:p>
     <w:p>
@@ -2808,8 +3579,6 @@
                 <w:lang w:val="en-US"/>
               </w:rPr>
             </w:pPr>
-            <w:bookmarkStart w:id="4" w:name="_GoBack"/>
-            <w:bookmarkEnd w:id="4"/>
           </w:p>
         </w:tc>
       </w:tr>
@@ -3925,7 +4694,7 @@
       </w:r>
     </w:p>
   </w:comment>
-  <w:comment w:id="2" w:author="Buchanan, Erin M" w:date="2018-09-02T19:04:00Z" w:initials="BEM">
+  <w:comment w:id="2" w:author="Buchanan, Erin M" w:date="2018-09-03T22:02:00Z" w:initials="BEM">
     <w:p>
       <w:pPr>
         <w:pStyle w:val="CommentText"/>
@@ -3937,7 +4706,7 @@
         <w:annotationRef/>
       </w:r>
       <w:r>
-        <w:t xml:space="preserve">150 – 250 </w:t>
+        <w:t xml:space="preserve">Maybe let’s cite Pennebaker here? </w:t>
       </w:r>
     </w:p>
   </w:comment>
@@ -3953,7 +4722,85 @@
         <w:annotationRef/>
       </w:r>
       <w:r>
+        <w:t xml:space="preserve">150 – 250 </w:t>
+      </w:r>
+    </w:p>
+  </w:comment>
+  <w:comment w:id="4" w:author="Buchanan, Erin M" w:date="2018-09-02T19:04:00Z" w:initials="BEM">
+    <w:p>
+      <w:pPr>
+        <w:pStyle w:val="CommentText"/>
+      </w:pPr>
+      <w:r>
+        <w:rPr>
+          <w:rStyle w:val="CommentReference"/>
+        </w:rPr>
+        <w:annotationRef/>
+      </w:r>
+      <w:r>
         <w:t>150-250</w:t>
+      </w:r>
+    </w:p>
+  </w:comment>
+  <w:comment w:id="5" w:author="Buchanan, Erin M" w:date="2018-09-03T22:05:00Z" w:initials="BEM">
+    <w:p>
+      <w:pPr>
+        <w:pStyle w:val="CommentText"/>
+      </w:pPr>
+      <w:r>
+        <w:rPr>
+          <w:rStyle w:val="CommentReference"/>
+        </w:rPr>
+        <w:annotationRef/>
+      </w:r>
+      <w:r>
+        <w:t>1000-1500 words</w:t>
+      </w:r>
+    </w:p>
+    <w:p>
+      <w:pPr>
+        <w:pStyle w:val="CommentText"/>
+      </w:pPr>
+    </w:p>
+    <w:p>
+      <w:pPr>
+        <w:spacing w:after="0"/>
+        <w:rPr>
+          <w:rFonts w:ascii="Times New Roman" w:hAnsi="Times New Roman" w:cs="Times New Roman"/>
+          <w:sz w:val="24"/>
+          <w:szCs w:val="24"/>
+          <w:lang w:val="en-US"/>
+        </w:rPr>
+      </w:pPr>
+      <w:r>
+        <w:rPr>
+          <w:rFonts w:ascii="Times New Roman" w:hAnsi="Times New Roman" w:cs="Times New Roman"/>
+          <w:sz w:val="24"/>
+          <w:szCs w:val="24"/>
+          <w:lang w:val="en-US"/>
+        </w:rPr>
+        <w:t xml:space="preserve">It is key to draw illustrative examples out of the data exemplar you have provided as much as possible. We can imagine a dataset almost as an exercise for a student of research methods – with this section teaching them before they are asked to apply their new knowledge to the provided data in the reflective questions below. </w:t>
+      </w:r>
+    </w:p>
+    <w:p>
+      <w:pPr>
+        <w:pStyle w:val="CommentText"/>
+      </w:pPr>
+    </w:p>
+  </w:comment>
+  <w:comment w:id="6" w:author="Buchanan, Erin M" w:date="2018-09-03T22:22:00Z" w:initials="BEM">
+    <w:p>
+      <w:pPr>
+        <w:pStyle w:val="CommentText"/>
+      </w:pPr>
+      <w:r>
+        <w:rPr>
+          <w:rStyle w:val="CommentReference"/>
+        </w:rPr>
+        <w:annotationRef/>
+      </w:r>
+      <w:r>
+        <w:t xml:space="preserve">name of column here </w:t>
       </w:r>
     </w:p>
   </w:comment>
@@ -3964,8 +4811,11 @@
 <w15:commentsEx xmlns:wpc="http://schemas.microsoft.com/office/word/2010/wordprocessingCanvas" xmlns:cx="http://schemas.microsoft.com/office/drawing/2014/chartex" xmlns:cx1="http://schemas.microsoft.com/office/drawing/2015/9/8/chartex" xmlns:cx2="http://schemas.microsoft.com/office/drawing/2015/10/21/chartex" xmlns:cx3="http://schemas.microsoft.com/office/drawing/2016/5/9/chartex" xmlns:cx4="http://schemas.microsoft.com/office/drawing/2016/5/10/chartex" xmlns:cx5="http://schemas.microsoft.com/office/drawing/2016/5/11/chartex" xmlns:cx6="http://schemas.microsoft.com/office/drawing/2016/5/12/chartex" xmlns:cx7="http://schemas.microsoft.com/office/drawing/2016/5/13/chartex" xmlns:cx8="http://schemas.microsoft.com/office/drawing/2016/5/14/chartex" xmlns:mc="http://schemas.openxmlformats.org/markup-compatibility/2006" xmlns:aink="http://schemas.microsoft.com/office/drawing/2016/ink" xmlns:am3d="http://schemas.microsoft.com/office/drawing/2017/model3d" xmlns:o="urn:schemas-microsoft-com:office:office" xmlns:r="http://schemas.openxmlformats.org/officeDocument/2006/relationships" xmlns:m="http://schemas.openxmlformats.org/officeDocument/2006/math" xmlns:v="urn:schemas-microsoft-com:vml" xmlns:wp14="http://schemas.microsoft.com/office/word/2010/wordprocessingDrawing" xmlns:wp="http://schemas.openxmlformats.org/drawingml/2006/wordprocessingDrawing" xmlns:w10="urn:schemas-microsoft-com:office:word" xmlns:w="http://schemas.openxmlformats.org/wordprocessingml/2006/main" xmlns:w14="http://schemas.microsoft.com/office/word/2010/wordml" xmlns:w15="http://schemas.microsoft.com/office/word/2012/wordml" xmlns:w16cid="http://schemas.microsoft.com/office/word/2016/wordml/cid" xmlns:w16se="http://schemas.microsoft.com/office/word/2015/wordml/symex" xmlns:wpg="http://schemas.microsoft.com/office/word/2010/wordprocessingGroup" xmlns:wpi="http://schemas.microsoft.com/office/word/2010/wordprocessingInk" xmlns:wne="http://schemas.microsoft.com/office/word/2006/wordml" xmlns:wps="http://schemas.microsoft.com/office/word/2010/wordprocessingShape" mc:Ignorable="w14 w15 w16se w16cid wp14">
   <w15:commentEx w15:paraId="24970D86" w15:done="0"/>
   <w15:commentEx w15:paraId="07C7DBCC" w15:done="0"/>
+  <w15:commentEx w15:paraId="1C6918BC" w15:done="0"/>
   <w15:commentEx w15:paraId="65D1C6E6" w15:done="0"/>
   <w15:commentEx w15:paraId="301E750E" w15:done="0"/>
+  <w15:commentEx w15:paraId="69DB3087" w15:done="0"/>
+  <w15:commentEx w15:paraId="4DEDE2D9" w15:done="0"/>
 </w15:commentsEx>
 </file>
 
@@ -3973,14 +4823,130 @@
 <w16cid:commentsIds xmlns:wpc="http://schemas.microsoft.com/office/word/2010/wordprocessingCanvas" xmlns:cx="http://schemas.microsoft.com/office/drawing/2014/chartex" xmlns:cx1="http://schemas.microsoft.com/office/drawing/2015/9/8/chartex" xmlns:cx2="http://schemas.microsoft.com/office/drawing/2015/10/21/chartex" xmlns:cx3="http://schemas.microsoft.com/office/drawing/2016/5/9/chartex" xmlns:cx4="http://schemas.microsoft.com/office/drawing/2016/5/10/chartex" xmlns:cx5="http://schemas.microsoft.com/office/drawing/2016/5/11/chartex" xmlns:cx6="http://schemas.microsoft.com/office/drawing/2016/5/12/chartex" xmlns:cx7="http://schemas.microsoft.com/office/drawing/2016/5/13/chartex" xmlns:cx8="http://schemas.microsoft.com/office/drawing/2016/5/14/chartex" xmlns:mc="http://schemas.openxmlformats.org/markup-compatibility/2006" xmlns:aink="http://schemas.microsoft.com/office/drawing/2016/ink" xmlns:am3d="http://schemas.microsoft.com/office/drawing/2017/model3d" xmlns:o="urn:schemas-microsoft-com:office:office" xmlns:r="http://schemas.openxmlformats.org/officeDocument/2006/relationships" xmlns:m="http://schemas.openxmlformats.org/officeDocument/2006/math" xmlns:v="urn:schemas-microsoft-com:vml" xmlns:wp14="http://schemas.microsoft.com/office/word/2010/wordprocessingDrawing" xmlns:wp="http://schemas.openxmlformats.org/drawingml/2006/wordprocessingDrawing" xmlns:w10="urn:schemas-microsoft-com:office:word" xmlns:w="http://schemas.openxmlformats.org/wordprocessingml/2006/main" xmlns:w14="http://schemas.microsoft.com/office/word/2010/wordml" xmlns:w15="http://schemas.microsoft.com/office/word/2012/wordml" xmlns:w16cid="http://schemas.microsoft.com/office/word/2016/wordml/cid" xmlns:w16se="http://schemas.microsoft.com/office/word/2015/wordml/symex" xmlns:wpg="http://schemas.microsoft.com/office/word/2010/wordprocessingGroup" xmlns:wpi="http://schemas.microsoft.com/office/word/2010/wordprocessingInk" xmlns:wne="http://schemas.microsoft.com/office/word/2006/wordml" xmlns:wps="http://schemas.microsoft.com/office/word/2010/wordprocessingShape" mc:Ignorable="w14 w15 w16se w16cid wp14">
   <w16cid:commentId w16cid:paraId="24970D86" w16cid:durableId="1F36B0F1"/>
   <w16cid:commentId w16cid:paraId="07C7DBCC" w16cid:durableId="1F36B281"/>
+  <w16cid:commentId w16cid:paraId="1C6918BC" w16cid:durableId="1F382DDD"/>
   <w16cid:commentId w16cid:paraId="65D1C6E6" w16cid:durableId="1F36B2AA"/>
   <w16cid:commentId w16cid:paraId="301E750E" w16cid:durableId="1F36B2BA"/>
+  <w16cid:commentId w16cid:paraId="69DB3087" w16cid:durableId="1F382EA4"/>
+  <w16cid:commentId w16cid:paraId="4DEDE2D9" w16cid:durableId="1F38328D"/>
 </w16cid:commentsIds>
 </file>
 
 <file path=word/numbering.xml><?xml version="1.0" encoding="utf-8"?>
 <w:numbering xmlns:wpc="http://schemas.microsoft.com/office/word/2010/wordprocessingCanvas" xmlns:cx="http://schemas.microsoft.com/office/drawing/2014/chartex" xmlns:cx1="http://schemas.microsoft.com/office/drawing/2015/9/8/chartex" xmlns:cx2="http://schemas.microsoft.com/office/drawing/2015/10/21/chartex" xmlns:cx3="http://schemas.microsoft.com/office/drawing/2016/5/9/chartex" xmlns:cx4="http://schemas.microsoft.com/office/drawing/2016/5/10/chartex" xmlns:cx5="http://schemas.microsoft.com/office/drawing/2016/5/11/chartex" xmlns:cx6="http://schemas.microsoft.com/office/drawing/2016/5/12/chartex" xmlns:cx7="http://schemas.microsoft.com/office/drawing/2016/5/13/chartex" xmlns:cx8="http://schemas.microsoft.com/office/drawing/2016/5/14/chartex" xmlns:mc="http://schemas.openxmlformats.org/markup-compatibility/2006" xmlns:aink="http://schemas.microsoft.com/office/drawing/2016/ink" xmlns:am3d="http://schemas.microsoft.com/office/drawing/2017/model3d" xmlns:o="urn:schemas-microsoft-com:office:office" xmlns:r="http://schemas.openxmlformats.org/officeDocument/2006/relationships" xmlns:m="http://schemas.openxmlformats.org/officeDocument/2006/math" xmlns:v="urn:schemas-microsoft-com:vml" xmlns:wp14="http://schemas.microsoft.com/office/word/2010/wordprocessingDrawing" xmlns:wp="http://schemas.openxmlformats.org/drawingml/2006/wordprocessingDrawing" xmlns:w10="urn:schemas-microsoft-com:office:word" xmlns:w="http://schemas.openxmlformats.org/wordprocessingml/2006/main" xmlns:w14="http://schemas.microsoft.com/office/word/2010/wordml" xmlns:w15="http://schemas.microsoft.com/office/word/2012/wordml" xmlns:w16cid="http://schemas.microsoft.com/office/word/2016/wordml/cid" xmlns:w16se="http://schemas.microsoft.com/office/word/2015/wordml/symex" xmlns:wpg="http://schemas.microsoft.com/office/word/2010/wordprocessingGroup" xmlns:wpi="http://schemas.microsoft.com/office/word/2010/wordprocessingInk" xmlns:wne="http://schemas.microsoft.com/office/word/2006/wordml" xmlns:wps="http://schemas.microsoft.com/office/word/2010/wordprocessingShape" mc:Ignorable="w14 w15 w16se w16cid wp14">
   <w:abstractNum w:abstractNumId="0" w15:restartNumberingAfterBreak="0">
+    <w:nsid w:val="2D16644F"/>
+    <w:multiLevelType w:val="hybridMultilevel"/>
+    <w:tmpl w:val="4E766974"/>
+    <w:lvl w:ilvl="0" w:tplc="D4AA2212">
+      <w:start w:val="1000"/>
+      <w:numFmt w:val="bullet"/>
+      <w:lvlText w:val="-"/>
+      <w:lvlJc w:val="left"/>
+      <w:pPr>
+        <w:ind w:left="720" w:hanging="360"/>
+      </w:pPr>
+      <w:rPr>
+        <w:rFonts w:ascii="Times New Roman" w:eastAsiaTheme="minorHAnsi" w:hAnsi="Times New Roman" w:cs="Times New Roman" w:hint="default"/>
+      </w:rPr>
+    </w:lvl>
+    <w:lvl w:ilvl="1" w:tplc="04090003" w:tentative="1">
+      <w:start w:val="1"/>
+      <w:numFmt w:val="bullet"/>
+      <w:lvlText w:val="o"/>
+      <w:lvlJc w:val="left"/>
+      <w:pPr>
+        <w:ind w:left="1440" w:hanging="360"/>
+      </w:pPr>
+      <w:rPr>
+        <w:rFonts w:ascii="Courier New" w:hAnsi="Courier New" w:cs="Courier New" w:hint="default"/>
+      </w:rPr>
+    </w:lvl>
+    <w:lvl w:ilvl="2" w:tplc="04090005" w:tentative="1">
+      <w:start w:val="1"/>
+      <w:numFmt w:val="bullet"/>
+      <w:lvlText w:val=""/>
+      <w:lvlJc w:val="left"/>
+      <w:pPr>
+        <w:ind w:left="2160" w:hanging="360"/>
+      </w:pPr>
+      <w:rPr>
+        <w:rFonts w:ascii="Wingdings" w:hAnsi="Wingdings" w:hint="default"/>
+      </w:rPr>
+    </w:lvl>
+    <w:lvl w:ilvl="3" w:tplc="04090001" w:tentative="1">
+      <w:start w:val="1"/>
+      <w:numFmt w:val="bullet"/>
+      <w:lvlText w:val=""/>
+      <w:lvlJc w:val="left"/>
+      <w:pPr>
+        <w:ind w:left="2880" w:hanging="360"/>
+      </w:pPr>
+      <w:rPr>
+        <w:rFonts w:ascii="Symbol" w:hAnsi="Symbol" w:hint="default"/>
+      </w:rPr>
+    </w:lvl>
+    <w:lvl w:ilvl="4" w:tplc="04090003" w:tentative="1">
+      <w:start w:val="1"/>
+      <w:numFmt w:val="bullet"/>
+      <w:lvlText w:val="o"/>
+      <w:lvlJc w:val="left"/>
+      <w:pPr>
+        <w:ind w:left="3600" w:hanging="360"/>
+      </w:pPr>
+      <w:rPr>
+        <w:rFonts w:ascii="Courier New" w:hAnsi="Courier New" w:cs="Courier New" w:hint="default"/>
+      </w:rPr>
+    </w:lvl>
+    <w:lvl w:ilvl="5" w:tplc="04090005" w:tentative="1">
+      <w:start w:val="1"/>
+      <w:numFmt w:val="bullet"/>
+      <w:lvlText w:val=""/>
+      <w:lvlJc w:val="left"/>
+      <w:pPr>
+        <w:ind w:left="4320" w:hanging="360"/>
+      </w:pPr>
+      <w:rPr>
+        <w:rFonts w:ascii="Wingdings" w:hAnsi="Wingdings" w:hint="default"/>
+      </w:rPr>
+    </w:lvl>
+    <w:lvl w:ilvl="6" w:tplc="04090001" w:tentative="1">
+      <w:start w:val="1"/>
+      <w:numFmt w:val="bullet"/>
+      <w:lvlText w:val=""/>
+      <w:lvlJc w:val="left"/>
+      <w:pPr>
+        <w:ind w:left="5040" w:hanging="360"/>
+      </w:pPr>
+      <w:rPr>
+        <w:rFonts w:ascii="Symbol" w:hAnsi="Symbol" w:hint="default"/>
+      </w:rPr>
+    </w:lvl>
+    <w:lvl w:ilvl="7" w:tplc="04090003" w:tentative="1">
+      <w:start w:val="1"/>
+      <w:numFmt w:val="bullet"/>
+      <w:lvlText w:val="o"/>
+      <w:lvlJc w:val="left"/>
+      <w:pPr>
+        <w:ind w:left="5760" w:hanging="360"/>
+      </w:pPr>
+      <w:rPr>
+        <w:rFonts w:ascii="Courier New" w:hAnsi="Courier New" w:cs="Courier New" w:hint="default"/>
+      </w:rPr>
+    </w:lvl>
+    <w:lvl w:ilvl="8" w:tplc="04090005" w:tentative="1">
+      <w:start w:val="1"/>
+      <w:numFmt w:val="bullet"/>
+      <w:lvlText w:val=""/>
+      <w:lvlJc w:val="left"/>
+      <w:pPr>
+        <w:ind w:left="6480" w:hanging="360"/>
+      </w:pPr>
+      <w:rPr>
+        <w:rFonts w:ascii="Wingdings" w:hAnsi="Wingdings" w:hint="default"/>
+      </w:rPr>
+    </w:lvl>
+  </w:abstractNum>
+  <w:abstractNum w:abstractNumId="1" w15:restartNumberingAfterBreak="0">
     <w:nsid w:val="3E6B4A48"/>
     <w:multiLevelType w:val="hybridMultilevel"/>
     <w:tmpl w:val="391C3754"/>
@@ -4070,6 +5036,9 @@
     </w:lvl>
   </w:abstractNum>
   <w:num w:numId="1">
+    <w:abstractNumId w:val="1"/>
+  </w:num>
+  <w:num w:numId="2">
     <w:abstractNumId w:val="0"/>
   </w:num>
 </w:numbering>
@@ -4364,10 +5333,6 @@
     <w:lsdException w:name="Book Title" w:uiPriority="33" w:qFormat="1"/>
     <w:lsdException w:name="Bibliography" w:semiHidden="1" w:uiPriority="37" w:unhideWhenUsed="1"/>
     <w:lsdException w:name="TOC Heading" w:semiHidden="1" w:uiPriority="39" w:unhideWhenUsed="1" w:qFormat="1"/>
-    <w:lsdException w:name="Grid Table Light" w:semiHidden="1" w:unhideWhenUsed="1"/>
-    <w:lsdException w:name="Grid Table 1 Light" w:semiHidden="1" w:unhideWhenUsed="1"/>
-    <w:lsdException w:name="Grid Table 2" w:semiHidden="1" w:unhideWhenUsed="1"/>
-    <w:lsdException w:name="Grid Table 3" w:semiHidden="1" w:unhideWhenUsed="1"/>
     <w:lsdException w:name="Grid Table 4" w:uiPriority="49"/>
     <w:lsdException w:name="Grid Table 5 Dark" w:uiPriority="50"/>
     <w:lsdException w:name="Grid Table 6 Colorful" w:uiPriority="51"/>
@@ -4654,6 +5619,29 @@
       <w:lang w:val="en-GB"/>
     </w:rPr>
   </w:style>
+  <w:style w:type="character" w:styleId="Hyperlink">
+    <w:name w:val="Hyperlink"/>
+    <w:basedOn w:val="DefaultParagraphFont"/>
+    <w:uiPriority w:val="99"/>
+    <w:unhideWhenUsed/>
+    <w:rsid w:val="00F911B7"/>
+    <w:rPr>
+      <w:color w:val="0000FF" w:themeColor="hyperlink"/>
+      <w:u w:val="single"/>
+    </w:rPr>
+  </w:style>
+  <w:style w:type="character" w:styleId="UnresolvedMention">
+    <w:name w:val="Unresolved Mention"/>
+    <w:basedOn w:val="DefaultParagraphFont"/>
+    <w:uiPriority w:val="99"/>
+    <w:semiHidden/>
+    <w:unhideWhenUsed/>
+    <w:rsid w:val="00F911B7"/>
+    <w:rPr>
+      <w:color w:val="605E5C"/>
+      <w:shd w:val="clear" w:color="auto" w:fill="E1DFDD"/>
+    </w:rPr>
+  </w:style>
 </w:styles>
 </file>
 
@@ -4824,6 +5812,27 @@
     <w:family w:val="roman"/>
     <w:pitch w:val="variable"/>
     <w:sig w:usb0="E00002FF" w:usb1="400004FF" w:usb2="00000000" w:usb3="00000000" w:csb0="0000019F" w:csb1="00000000"/>
+  </w:font>
+  <w:font w:name="Courier New">
+    <w:panose1 w:val="02070309020205020404"/>
+    <w:charset w:val="00"/>
+    <w:family w:val="modern"/>
+    <w:pitch w:val="fixed"/>
+    <w:sig w:usb0="E0002AFF" w:usb1="C0007843" w:usb2="00000009" w:usb3="00000000" w:csb0="000001FF" w:csb1="00000000"/>
+  </w:font>
+  <w:font w:name="Wingdings">
+    <w:panose1 w:val="05000000000000000000"/>
+    <w:charset w:val="02"/>
+    <w:family w:val="decorative"/>
+    <w:pitch w:val="variable"/>
+    <w:sig w:usb0="00000000" w:usb1="10000000" w:usb2="00000000" w:usb3="00000000" w:csb0="80000000" w:csb1="00000000"/>
+  </w:font>
+  <w:font w:name="Symbol">
+    <w:panose1 w:val="05050102010706020507"/>
+    <w:charset w:val="02"/>
+    <w:family w:val="decorative"/>
+    <w:pitch w:val="variable"/>
+    <w:sig w:usb0="00000000" w:usb1="10000000" w:usb2="00000000" w:usb3="00000000" w:csb0="80000000" w:csb1="00000000"/>
   </w:font>
   <w:font w:name="MS Mincho">
     <w:altName w:val="ＭＳ 明朝"/>
@@ -5200,10 +6209,6 @@
     <w:lsdException w:name="Book Title" w:uiPriority="33" w:qFormat="1"/>
     <w:lsdException w:name="Bibliography" w:semiHidden="1" w:uiPriority="37" w:unhideWhenUsed="1"/>
     <w:lsdException w:name="TOC Heading" w:semiHidden="1" w:uiPriority="39" w:unhideWhenUsed="1" w:qFormat="1"/>
-    <w:lsdException w:name="Grid Table Light" w:semiHidden="1" w:unhideWhenUsed="1"/>
-    <w:lsdException w:name="Grid Table 1 Light" w:semiHidden="1" w:unhideWhenUsed="1"/>
-    <w:lsdException w:name="Grid Table 2" w:semiHidden="1" w:unhideWhenUsed="1"/>
-    <w:lsdException w:name="Grid Table 3" w:semiHidden="1" w:unhideWhenUsed="1"/>
     <w:lsdException w:name="Grid Table 4" w:uiPriority="49"/>
     <w:lsdException w:name="Grid Table 5 Dark" w:uiPriority="50"/>
     <w:lsdException w:name="Grid Table 6 Colorful" w:uiPriority="51"/>

</xml_diff>

<commit_message>
still working on the paper
</commit_message>
<xml_diff>
--- a/SAGE/Will Edits - Qualitative Dataset Template.docx
+++ b/SAGE/Will Edits - Qualitative Dataset Template.docx
@@ -1978,7 +1978,6 @@
         </w:rPr>
         <w:t xml:space="preserve">We stemmed the data to create the </w:t>
       </w:r>
-      <w:commentRangeStart w:id="6"/>
       <w:r>
         <w:rPr>
           <w:rFonts w:ascii="Times New Roman" w:hAnsi="Times New Roman" w:cs="Times New Roman"/>
@@ -1996,23 +1995,7 @@
           <w:szCs w:val="24"/>
           <w:lang w:val="en-US"/>
         </w:rPr>
-        <w:t xml:space="preserve"> </w:t>
-      </w:r>
-      <w:commentRangeEnd w:id="6"/>
-      <w:r>
-        <w:rPr>
-          <w:rStyle w:val="CommentReference"/>
-        </w:rPr>
-        <w:commentReference w:id="6"/>
-      </w:r>
-      <w:r>
-        <w:rPr>
-          <w:rFonts w:ascii="Times New Roman" w:hAnsi="Times New Roman" w:cs="Times New Roman"/>
-          <w:sz w:val="24"/>
-          <w:szCs w:val="24"/>
-          <w:lang w:val="en-US"/>
-        </w:rPr>
-        <w:t xml:space="preserve">column. </w:t>
+        <w:t xml:space="preserve"> column. </w:t>
       </w:r>
       <w:r>
         <w:rPr>
@@ -2394,93 +2377,147 @@
         </w:rPr>
         <w:t xml:space="preserve"> is included to help control for the differences in article length within and between publications, as some articles were short summaries, while others were longer in form. </w:t>
       </w:r>
-      <w:bookmarkStart w:id="7" w:name="_GoBack"/>
-      <w:bookmarkEnd w:id="7"/>
-    </w:p>
-    <w:p>
-      <w:pPr>
-        <w:spacing w:after="0"/>
-        <w:rPr>
-          <w:rFonts w:ascii="Times New Roman" w:hAnsi="Times New Roman" w:cs="Times New Roman"/>
-          <w:sz w:val="24"/>
-          <w:szCs w:val="24"/>
-          <w:lang w:val="en-US"/>
-        </w:rPr>
-      </w:pPr>
-    </w:p>
-    <w:p>
-      <w:pPr>
-        <w:pStyle w:val="ListParagraph"/>
-        <w:numPr>
-          <w:ilvl w:val="0"/>
-          <w:numId w:val="2"/>
-        </w:numPr>
-        <w:spacing w:after="0"/>
-        <w:rPr>
-          <w:rFonts w:ascii="Times New Roman" w:hAnsi="Times New Roman" w:cs="Times New Roman"/>
-          <w:sz w:val="24"/>
-          <w:szCs w:val="24"/>
-          <w:lang w:val="en-US"/>
-        </w:rPr>
-      </w:pPr>
-      <w:r>
-        <w:rPr>
-          <w:rFonts w:ascii="Times New Roman" w:hAnsi="Times New Roman" w:cs="Times New Roman"/>
-          <w:sz w:val="24"/>
-          <w:szCs w:val="24"/>
-          <w:lang w:val="en-US"/>
-        </w:rPr>
-        <w:t>Then we counted up all the words</w:t>
-      </w:r>
-    </w:p>
-    <w:p>
-      <w:pPr>
-        <w:pStyle w:val="ListParagraph"/>
-        <w:numPr>
-          <w:ilvl w:val="0"/>
-          <w:numId w:val="2"/>
-        </w:numPr>
-        <w:spacing w:after="0"/>
-        <w:rPr>
-          <w:rFonts w:ascii="Times New Roman" w:hAnsi="Times New Roman" w:cs="Times New Roman"/>
-          <w:sz w:val="24"/>
-          <w:szCs w:val="24"/>
-          <w:lang w:val="en-US"/>
-        </w:rPr>
-      </w:pPr>
-      <w:r>
-        <w:rPr>
-          <w:rFonts w:ascii="Times New Roman" w:hAnsi="Times New Roman" w:cs="Times New Roman"/>
-          <w:sz w:val="24"/>
-          <w:szCs w:val="24"/>
-          <w:lang w:val="en-US"/>
-        </w:rPr>
-        <w:t>Then we figured out how many of those words were in the dictionary</w:t>
-      </w:r>
-    </w:p>
-    <w:p>
-      <w:pPr>
-        <w:pStyle w:val="ListParagraph"/>
-        <w:numPr>
-          <w:ilvl w:val="0"/>
-          <w:numId w:val="2"/>
-        </w:numPr>
-        <w:spacing w:after="0"/>
-        <w:rPr>
-          <w:rFonts w:ascii="Times New Roman" w:hAnsi="Times New Roman" w:cs="Times New Roman"/>
-          <w:sz w:val="24"/>
-          <w:szCs w:val="24"/>
-          <w:lang w:val="en-US"/>
-        </w:rPr>
-      </w:pPr>
-      <w:r>
-        <w:rPr>
-          <w:rFonts w:ascii="Times New Roman" w:hAnsi="Times New Roman" w:cs="Times New Roman"/>
-          <w:sz w:val="24"/>
-          <w:szCs w:val="24"/>
-          <w:lang w:val="en-US"/>
-        </w:rPr>
-        <w:t xml:space="preserve">That creates percentages that you can see in column X Y Z. </w:t>
+      <w:r>
+        <w:rPr>
+          <w:rFonts w:ascii="Times New Roman" w:hAnsi="Times New Roman" w:cs="Times New Roman"/>
+          <w:sz w:val="24"/>
+          <w:szCs w:val="24"/>
+          <w:lang w:val="en-US"/>
+        </w:rPr>
+        <w:t xml:space="preserve">The words used in each article were the compared to the dictionary words and only those words </w:t>
+      </w:r>
+      <w:r>
+        <w:rPr>
+          <w:rFonts w:ascii="Times New Roman" w:hAnsi="Times New Roman" w:cs="Times New Roman"/>
+          <w:sz w:val="24"/>
+          <w:szCs w:val="24"/>
+          <w:lang w:val="en-US"/>
+        </w:rPr>
+        <w:t xml:space="preserve">were selected out of the larger set. For example, </w:t>
+      </w:r>
+      <w:r>
+        <w:rPr>
+          <w:rFonts w:ascii="Times New Roman" w:hAnsi="Times New Roman" w:cs="Times New Roman"/>
+          <w:i/>
+          <w:sz w:val="24"/>
+          <w:szCs w:val="24"/>
+          <w:lang w:val="en-US"/>
+        </w:rPr>
+        <w:t>equal</w:t>
+      </w:r>
+      <w:r>
+        <w:rPr>
+          <w:rFonts w:ascii="Times New Roman" w:hAnsi="Times New Roman" w:cs="Times New Roman"/>
+          <w:sz w:val="24"/>
+          <w:szCs w:val="24"/>
+          <w:lang w:val="en-US"/>
+        </w:rPr>
+        <w:t xml:space="preserve"> was included for the total words for </w:t>
+      </w:r>
+      <w:r>
+        <w:rPr>
+          <w:rFonts w:ascii="Times New Roman" w:hAnsi="Times New Roman" w:cs="Times New Roman"/>
+          <w:i/>
+          <w:sz w:val="24"/>
+          <w:szCs w:val="24"/>
+          <w:lang w:val="en-US"/>
+        </w:rPr>
+        <w:t>fairness</w:t>
+      </w:r>
+      <w:r>
+        <w:rPr>
+          <w:rFonts w:ascii="Times New Roman" w:hAnsi="Times New Roman" w:cs="Times New Roman"/>
+          <w:sz w:val="24"/>
+          <w:szCs w:val="24"/>
+          <w:lang w:val="en-US"/>
+        </w:rPr>
+        <w:t xml:space="preserve">, while other words such as </w:t>
+      </w:r>
+      <w:r>
+        <w:rPr>
+          <w:rFonts w:ascii="Times New Roman" w:hAnsi="Times New Roman" w:cs="Times New Roman"/>
+          <w:i/>
+          <w:sz w:val="24"/>
+          <w:szCs w:val="24"/>
+          <w:lang w:val="en-US"/>
+        </w:rPr>
+        <w:t xml:space="preserve">another, </w:t>
+      </w:r>
+      <w:r>
+        <w:rPr>
+          <w:rFonts w:ascii="Times New Roman" w:hAnsi="Times New Roman" w:cs="Times New Roman"/>
+          <w:i/>
+          <w:sz w:val="24"/>
+          <w:szCs w:val="24"/>
+          <w:lang w:val="en-US"/>
+        </w:rPr>
+        <w:t xml:space="preserve">the, </w:t>
+      </w:r>
+      <w:r>
+        <w:rPr>
+          <w:rFonts w:ascii="Times New Roman" w:hAnsi="Times New Roman" w:cs="Times New Roman"/>
+          <w:sz w:val="24"/>
+          <w:szCs w:val="24"/>
+          <w:lang w:val="en-US"/>
+        </w:rPr>
+        <w:t xml:space="preserve">and </w:t>
+      </w:r>
+      <w:r>
+        <w:rPr>
+          <w:rFonts w:ascii="Times New Roman" w:hAnsi="Times New Roman" w:cs="Times New Roman"/>
+          <w:i/>
+          <w:sz w:val="24"/>
+          <w:szCs w:val="24"/>
+          <w:lang w:val="en-US"/>
+        </w:rPr>
+        <w:t>over</w:t>
+      </w:r>
+      <w:r>
+        <w:rPr>
+          <w:rFonts w:ascii="Times New Roman" w:hAnsi="Times New Roman" w:cs="Times New Roman"/>
+          <w:sz w:val="24"/>
+          <w:szCs w:val="24"/>
+          <w:lang w:val="en-US"/>
+        </w:rPr>
+        <w:t xml:space="preserve"> would be ignored. Last, we created a percentage of each foundation area found in the </w:t>
+      </w:r>
+      <w:r>
+        <w:rPr>
+          <w:rFonts w:ascii="Times New Roman" w:hAnsi="Times New Roman" w:cs="Times New Roman"/>
+          <w:b/>
+          <w:sz w:val="24"/>
+          <w:szCs w:val="24"/>
+          <w:lang w:val="en-US"/>
+        </w:rPr>
+        <w:t xml:space="preserve">Harm, Ingroup, Purity, Fairness, </w:t>
+      </w:r>
+      <w:r>
+        <w:rPr>
+          <w:rFonts w:ascii="Times New Roman" w:hAnsi="Times New Roman" w:cs="Times New Roman"/>
+          <w:sz w:val="24"/>
+          <w:szCs w:val="24"/>
+          <w:lang w:val="en-US"/>
+        </w:rPr>
+        <w:t xml:space="preserve">and </w:t>
+      </w:r>
+      <w:r>
+        <w:rPr>
+          <w:rFonts w:ascii="Times New Roman" w:hAnsi="Times New Roman" w:cs="Times New Roman"/>
+          <w:b/>
+          <w:sz w:val="24"/>
+          <w:szCs w:val="24"/>
+          <w:lang w:val="en-US"/>
+        </w:rPr>
+        <w:t>Authority</w:t>
+      </w:r>
+      <w:r>
+        <w:rPr>
+          <w:rFonts w:ascii="Times New Roman" w:hAnsi="Times New Roman" w:cs="Times New Roman"/>
+          <w:sz w:val="24"/>
+          <w:szCs w:val="24"/>
+          <w:lang w:val="en-US"/>
+        </w:rPr>
+        <w:t xml:space="preserve"> columns. </w:t>
       </w:r>
     </w:p>
     <w:p>
@@ -2555,42 +2592,10 @@
           <w:szCs w:val="24"/>
           <w:lang w:val="en-US"/>
         </w:rPr>
-        <w:t>What do we want to do here? Simple ANOVA of all four? Just create some graphs? What?</w:t>
-      </w:r>
-      <w:r>
-        <w:rPr>
-          <w:rFonts w:ascii="Times New Roman" w:hAnsi="Times New Roman" w:cs="Times New Roman"/>
-          <w:sz w:val="24"/>
-          <w:szCs w:val="24"/>
-          <w:lang w:val="en-US"/>
-        </w:rPr>
-        <w:t xml:space="preserve"> </w:t>
-      </w:r>
-    </w:p>
-    <w:p>
-      <w:pPr>
-        <w:pStyle w:val="ListParagraph"/>
-        <w:numPr>
-          <w:ilvl w:val="0"/>
-          <w:numId w:val="2"/>
-        </w:numPr>
-        <w:spacing w:after="0"/>
-        <w:rPr>
-          <w:rFonts w:ascii="Times New Roman" w:hAnsi="Times New Roman" w:cs="Times New Roman"/>
-          <w:sz w:val="24"/>
-          <w:szCs w:val="24"/>
-          <w:lang w:val="en-US"/>
-        </w:rPr>
-      </w:pPr>
-      <w:r>
-        <w:rPr>
-          <w:rFonts w:ascii="Times New Roman" w:hAnsi="Times New Roman" w:cs="Times New Roman"/>
-          <w:sz w:val="24"/>
-          <w:szCs w:val="24"/>
-          <w:lang w:val="en-US"/>
-        </w:rPr>
-        <w:t xml:space="preserve">Put in panel graph or some graph thing here (could separate or panel by lean) </w:t>
-      </w:r>
+        <w:t xml:space="preserve">At this point, we have turned qualitative discourse data into a quantifiable percentage. These percentages represent the portion of text’s words devoted to each moral foundation. Given that the text data has now been converted to number data, we could use traditional quantitative statistics, such as the analysis of variance or ANOVA, to determine if there are differences in percentages across the sources and foundation areas. We focused on visualizing the data </w:t>
+      </w:r>
+      <w:bookmarkStart w:id="6" w:name="_GoBack"/>
+      <w:bookmarkEnd w:id="6"/>
     </w:p>
     <w:p>
       <w:pPr>
@@ -5249,22 +5254,6 @@
       </w:pPr>
     </w:p>
   </w:comment>
-  <w:comment w:id="6" w:author="Buchanan, Erin M" w:date="2018-09-03T22:22:00Z" w:initials="BEM">
-    <w:p>
-      <w:pPr>
-        <w:pStyle w:val="CommentText"/>
-      </w:pPr>
-      <w:r>
-        <w:rPr>
-          <w:rStyle w:val="CommentReference"/>
-        </w:rPr>
-        <w:annotationRef/>
-      </w:r>
-      <w:r>
-        <w:t xml:space="preserve">name of column here </w:t>
-      </w:r>
-    </w:p>
-  </w:comment>
 </w:comments>
 </file>
 
@@ -5276,7 +5265,6 @@
   <w15:commentEx w15:paraId="65D1C6E6" w15:done="0"/>
   <w15:commentEx w15:paraId="301E750E" w15:done="0"/>
   <w15:commentEx w15:paraId="69DB3087" w15:done="0"/>
-  <w15:commentEx w15:paraId="4DEDE2D9" w15:done="0"/>
 </w15:commentsEx>
 </file>
 
@@ -5288,7 +5276,6 @@
   <w16cid:commentId w16cid:paraId="65D1C6E6" w16cid:durableId="1F36B2AA"/>
   <w16cid:commentId w16cid:paraId="301E750E" w16cid:durableId="1F36B2BA"/>
   <w16cid:commentId w16cid:paraId="69DB3087" w16cid:durableId="1F382EA4"/>
-  <w16cid:commentId w16cid:paraId="4DEDE2D9" w16cid:durableId="1F38328D"/>
 </w16cid:commentsIds>
 </file>
 

</xml_diff>